<commit_message>
Avance de Ejercicio 1 y 2
</commit_message>
<xml_diff>
--- a/TP1-AraceliSosa-CALCULOS.docx
+++ b/TP1-AraceliSosa-CALCULOS.docx
@@ -287,72 +287,1979 @@
     <w:p>
       <w:pPr>
         <w:rPr>
-          <w:lang w:val="es-MX"/>
-        </w:rPr>
-      </w:pPr>
-    </w:p>
-    <w:p>
-      <w:pPr>
-        <w:rPr>
-          <w:lang w:val="es-MX"/>
-        </w:rPr>
-      </w:pPr>
-    </w:p>
-    <w:p>
-      <w:pPr>
-        <w:rPr>
-          <w:lang w:val="es-MX"/>
-        </w:rPr>
-      </w:pPr>
-    </w:p>
-    <w:p>
-      <w:pPr>
-        <w:rPr>
-          <w:lang w:val="es-MX"/>
-        </w:rPr>
-      </w:pPr>
-    </w:p>
-    <w:p>
-      <w:pPr>
-        <w:rPr>
-          <w:lang w:val="es-MX"/>
-        </w:rPr>
-      </w:pPr>
-    </w:p>
-    <w:p>
-      <w:pPr>
-        <w:rPr>
-          <w:lang w:val="es-MX"/>
-        </w:rPr>
-      </w:pPr>
-    </w:p>
-    <w:p>
-      <w:pPr>
-        <w:rPr>
-          <w:lang w:val="es-MX"/>
-        </w:rPr>
-      </w:pPr>
-    </w:p>
-    <w:p>
-      <w:pPr>
-        <w:rPr>
-          <w:lang w:val="es-MX"/>
-        </w:rPr>
-      </w:pPr>
-    </w:p>
-    <w:p>
-      <w:pPr>
-        <w:rPr>
-          <w:lang w:val="es-MX"/>
-        </w:rPr>
-      </w:pPr>
-    </w:p>
-    <w:p>
-      <w:pPr>
-        <w:rPr>
-          <w:lang w:val="es-MX"/>
-        </w:rPr>
-      </w:pPr>
+          <w:sz w:val="28"/>
+          <w:szCs w:val="28"/>
+          <w:lang w:val="es-MX"/>
+        </w:rPr>
+      </w:pPr>
+      <w:r>
+        <w:rPr>
+          <w:sz w:val="28"/>
+          <w:szCs w:val="28"/>
+          <w:highlight w:val="lightGray"/>
+          <w:lang w:val="es-MX"/>
+        </w:rPr>
+        <w:lastRenderedPageBreak/>
+        <w:t>Enunciado de Ejercicios</w:t>
+      </w:r>
+    </w:p>
+    <w:p>
+      <w:pPr>
+        <w:rPr>
+          <w:rFonts w:ascii="Century Gothic" w:hAnsi="Century Gothic"/>
+          <w:lang w:val="es-MX"/>
+        </w:rPr>
+      </w:pPr>
+      <w:r>
+        <w:rPr>
+          <w:rFonts w:ascii="Century Gothic" w:hAnsi="Century Gothic"/>
+          <w:lang w:val="es-MX"/>
+        </w:rPr>
+        <w:t>Algunos ejercicios deben resolverse solamente aplicando ecuaciones. Estos deben indicar el procedimiento aplicado, y realizarse en un archivo de Word, usando la herramienta de ecuaciones. El archivo debe tener portada donde se indica el nombre de la materia, el número del trabajo práctico, año y los datos del estudiante. El archivo luego se guarda en formato PDF.Otros ejercicios, requieren la aplicación de los conceptos en un lenguaje de programación, para estos, plantear la mecánica a desarrollar usando diagrama de elementos de pantalla, diagrama de clases, historia de usuario y el código en Processing. Debe subir en un repositorio remoto el archivo pdf, y cada ejercicio solicitado. Es requisito trabajar con ramas y realizar commits convenientes, no se aprobará un proyecto con un solo commit; o en su defecto deberá defender el proyecto en clase de consulta solo si el profesor lo indica.</w:t>
+      </w:r>
+    </w:p>
+    <w:p>
+      <w:pPr>
+        <w:rPr>
+          <w:rFonts w:ascii="Century Gothic" w:hAnsi="Century Gothic"/>
+          <w:lang w:val="es-MX"/>
+        </w:rPr>
+      </w:pPr>
+      <w:r>
+        <w:rPr>
+          <w:rFonts w:ascii="Century Gothic" w:hAnsi="Century Gothic"/>
+          <w:lang w:val="es-MX"/>
+        </w:rPr>
+        <w:t>Enunciado de Ejercicios</w:t>
+      </w:r>
+    </w:p>
+    <w:p>
+      <w:pPr>
+        <w:rPr>
+          <w:rFonts w:ascii="Century Gothic" w:hAnsi="Century Gothic"/>
+          <w:lang w:val="es-MX"/>
+        </w:rPr>
+      </w:pPr>
+      <w:r>
+        <w:rPr>
+          <w:rFonts w:ascii="Century Gothic" w:hAnsi="Century Gothic"/>
+          <w:lang w:val="es-MX"/>
+        </w:rPr>
+        <w:t xml:space="preserve">Ejercicio 1: Dados </w:t>
+      </w:r>
+      <w:r>
+        <w:rPr>
+          <w:rFonts w:ascii="Cambria Math" w:hAnsi="Cambria Math" w:cs="Cambria Math"/>
+          <w:lang w:val="es-MX"/>
+        </w:rPr>
+        <w:t>𝑝⃗</w:t>
+      </w:r>
+      <w:r>
+        <w:rPr>
+          <w:rFonts w:ascii="Century Gothic" w:hAnsi="Century Gothic"/>
+          <w:lang w:val="es-MX"/>
+        </w:rPr>
+        <w:t xml:space="preserve"> = (2,2,1) y </w:t>
+      </w:r>
+      <w:r>
+        <w:rPr>
+          <w:rFonts w:ascii="Cambria Math" w:hAnsi="Cambria Math" w:cs="Cambria Math"/>
+          <w:lang w:val="es-MX"/>
+        </w:rPr>
+        <w:t>𝑞⃗</w:t>
+      </w:r>
+      <w:r>
+        <w:rPr>
+          <w:rFonts w:ascii="Century Gothic" w:hAnsi="Century Gothic"/>
+          <w:lang w:val="es-MX"/>
+        </w:rPr>
+        <w:t xml:space="preserve"> = (1, −2,0), calcule:</w:t>
+      </w:r>
+    </w:p>
+    <w:p>
+      <w:pPr>
+        <w:rPr>
+          <w:rFonts w:ascii="Century Gothic" w:hAnsi="Century Gothic"/>
+          <w:lang w:val="es-MX"/>
+        </w:rPr>
+      </w:pPr>
+      <w:r>
+        <w:rPr>
+          <w:rFonts w:ascii="Century Gothic" w:hAnsi="Century Gothic"/>
+          <w:lang w:val="es-MX"/>
+        </w:rPr>
+        <w:t xml:space="preserve">a) </w:t>
+      </w:r>
+      <w:r>
+        <w:rPr>
+          <w:rFonts w:ascii="Cambria Math" w:hAnsi="Cambria Math" w:cs="Cambria Math"/>
+          <w:lang w:val="es-MX"/>
+        </w:rPr>
+        <w:t>𝑝⃗</w:t>
+      </w:r>
+      <w:r>
+        <w:rPr>
+          <w:rFonts w:ascii="Century Gothic" w:hAnsi="Century Gothic"/>
+          <w:lang w:val="es-MX"/>
+        </w:rPr>
+        <w:t xml:space="preserve">. </w:t>
+      </w:r>
+      <w:r>
+        <w:rPr>
+          <w:rFonts w:ascii="Cambria Math" w:hAnsi="Cambria Math" w:cs="Cambria Math"/>
+          <w:lang w:val="es-MX"/>
+        </w:rPr>
+        <w:t>𝑞⃗</w:t>
+      </w:r>
+    </w:p>
+    <w:p>
+      <w:pPr>
+        <w:rPr>
+          <w:rFonts w:ascii="Cambria Math" w:hAnsi="Cambria Math" w:cs="Cambria Math"/>
+          <w:lang w:val="es-MX"/>
+        </w:rPr>
+      </w:pPr>
+      <w:r>
+        <w:rPr>
+          <w:rFonts w:ascii="Century Gothic" w:hAnsi="Century Gothic"/>
+          <w:lang w:val="es-MX"/>
+        </w:rPr>
+        <w:t xml:space="preserve">b) </w:t>
+      </w:r>
+      <w:r>
+        <w:rPr>
+          <w:rFonts w:ascii="Cambria Math" w:hAnsi="Cambria Math" w:cs="Cambria Math"/>
+          <w:lang w:val="es-MX"/>
+        </w:rPr>
+        <w:t>𝑝⃗</w:t>
+      </w:r>
+      <w:r>
+        <w:rPr>
+          <w:rFonts w:ascii="Century Gothic" w:hAnsi="Century Gothic"/>
+          <w:lang w:val="es-MX"/>
+        </w:rPr>
+        <w:t xml:space="preserve">× </w:t>
+      </w:r>
+      <w:r>
+        <w:rPr>
+          <w:rFonts w:ascii="Cambria Math" w:hAnsi="Cambria Math" w:cs="Cambria Math"/>
+          <w:lang w:val="es-MX"/>
+        </w:rPr>
+        <w:t>𝑞⃗</w:t>
+      </w:r>
+    </w:p>
+    <w:p>
+      <w:pPr>
+        <w:rPr>
+          <w:rFonts w:ascii="Century Gothic" w:hAnsi="Century Gothic"/>
+          <w:lang w:val="es-MX"/>
+        </w:rPr>
+      </w:pPr>
+      <w:r>
+        <w:rPr>
+          <w:rFonts w:ascii="Century Gothic" w:hAnsi="Century Gothic"/>
+          <w:lang w:val="es-MX"/>
+        </w:rPr>
+        <w:t xml:space="preserve"> </w:t>
+      </w:r>
+      <m:oMath>
+        <m:eqArr>
+          <m:eqArrPr>
+            <m:ctrlPr>
+              <w:rPr>
+                <w:rFonts w:ascii="Cambria Math" w:hAnsi="Cambria Math"/>
+                <w:i/>
+                <w:lang w:val="es-MX"/>
+              </w:rPr>
+            </m:ctrlPr>
+          </m:eqArrPr>
+          <m:e>
+            <m:acc>
+              <m:accPr>
+                <m:chr m:val="⃗"/>
+                <m:ctrlPr>
+                  <w:rPr>
+                    <w:rFonts w:ascii="Cambria Math" w:hAnsi="Cambria Math"/>
+                    <w:i/>
+                    <w:lang w:val="es-MX"/>
+                  </w:rPr>
+                </m:ctrlPr>
+              </m:accPr>
+              <m:e>
+                <m:r>
+                  <w:rPr>
+                    <w:rFonts w:ascii="Cambria Math" w:hAnsi="Cambria Math"/>
+                    <w:lang w:val="es-MX"/>
+                  </w:rPr>
+                  <m:t>p</m:t>
+                </m:r>
+              </m:e>
+            </m:acc>
+            <m:r>
+              <w:rPr>
+                <w:rFonts w:ascii="Cambria Math" w:hAnsi="Cambria Math"/>
+                <w:lang w:val="es-MX"/>
+              </w:rPr>
+              <m:t>⋅</m:t>
+            </m:r>
+            <m:acc>
+              <m:accPr>
+                <m:chr m:val="⃗"/>
+                <m:ctrlPr>
+                  <w:rPr>
+                    <w:rFonts w:ascii="Cambria Math" w:hAnsi="Cambria Math"/>
+                    <w:i/>
+                    <w:lang w:val="es-MX"/>
+                  </w:rPr>
+                </m:ctrlPr>
+              </m:accPr>
+              <m:e>
+                <m:r>
+                  <w:rPr>
+                    <w:rFonts w:ascii="Cambria Math" w:hAnsi="Cambria Math"/>
+                    <w:lang w:val="es-MX"/>
+                  </w:rPr>
+                  <m:t>q</m:t>
+                </m:r>
+              </m:e>
+            </m:acc>
+            <m:r>
+              <w:rPr>
+                <w:rFonts w:ascii="Cambria Math" w:hAnsi="Cambria Math"/>
+                <w:lang w:val="es-MX"/>
+              </w:rPr>
+              <m:t>=</m:t>
+            </m:r>
+            <m:d>
+              <m:dPr>
+                <m:ctrlPr>
+                  <w:rPr>
+                    <w:rFonts w:ascii="Cambria Math" w:hAnsi="Cambria Math"/>
+                    <w:i/>
+                    <w:lang w:val="es-MX"/>
+                  </w:rPr>
+                </m:ctrlPr>
+              </m:dPr>
+              <m:e>
+                <m:r>
+                  <w:rPr>
+                    <w:rFonts w:ascii="Cambria Math" w:hAnsi="Cambria Math"/>
+                    <w:lang w:val="es-MX"/>
+                  </w:rPr>
+                  <m:t>2,2,1</m:t>
+                </m:r>
+              </m:e>
+            </m:d>
+            <m:r>
+              <w:rPr>
+                <w:rFonts w:ascii="Cambria Math" w:hAnsi="Cambria Math"/>
+                <w:lang w:val="es-MX"/>
+              </w:rPr>
+              <m:t>⋅</m:t>
+            </m:r>
+            <m:d>
+              <m:dPr>
+                <m:ctrlPr>
+                  <w:rPr>
+                    <w:rFonts w:ascii="Cambria Math" w:hAnsi="Cambria Math"/>
+                    <w:i/>
+                    <w:lang w:val="es-MX"/>
+                  </w:rPr>
+                </m:ctrlPr>
+              </m:dPr>
+              <m:e>
+                <m:r>
+                  <w:rPr>
+                    <w:rFonts w:ascii="Cambria Math" w:hAnsi="Cambria Math"/>
+                    <w:lang w:val="es-MX"/>
+                  </w:rPr>
+                  <m:t>1,-2,0</m:t>
+                </m:r>
+              </m:e>
+            </m:d>
+          </m:e>
+          <m:e>
+            <m:r>
+              <w:rPr>
+                <w:rFonts w:ascii="Cambria Math" w:hAnsi="Cambria Math"/>
+                <w:lang w:val="es-MX"/>
+              </w:rPr>
+              <m:t xml:space="preserve">                   </m:t>
+            </m:r>
+            <m:r>
+              <w:rPr>
+                <w:rFonts w:ascii="Cambria Math" w:hAnsi="Cambria Math"/>
+                <w:lang w:val="es-MX"/>
+              </w:rPr>
+              <m:t>2.1+2⋅</m:t>
+            </m:r>
+            <m:d>
+              <m:dPr>
+                <m:ctrlPr>
+                  <w:rPr>
+                    <w:rFonts w:ascii="Cambria Math" w:hAnsi="Cambria Math"/>
+                    <w:i/>
+                    <w:lang w:val="es-MX"/>
+                  </w:rPr>
+                </m:ctrlPr>
+              </m:dPr>
+              <m:e>
+                <m:r>
+                  <w:rPr>
+                    <w:rFonts w:ascii="Cambria Math" w:hAnsi="Cambria Math"/>
+                    <w:lang w:val="es-MX"/>
+                  </w:rPr>
+                  <m:t>-2</m:t>
+                </m:r>
+              </m:e>
+            </m:d>
+            <m:r>
+              <w:rPr>
+                <w:rFonts w:ascii="Cambria Math" w:hAnsi="Cambria Math"/>
+                <w:lang w:val="es-MX"/>
+              </w:rPr>
+              <m:t>+1.0</m:t>
+            </m:r>
+          </m:e>
+          <m:e>
+            <m:r>
+              <w:rPr>
+                <w:rFonts w:ascii="Cambria Math" w:hAnsi="Cambria Math"/>
+                <w:lang w:val="es-MX"/>
+              </w:rPr>
+              <m:t xml:space="preserve">           </m:t>
+            </m:r>
+            <m:r>
+              <w:rPr>
+                <w:rFonts w:ascii="Cambria Math" w:hAnsi="Cambria Math"/>
+                <w:lang w:val="es-MX"/>
+              </w:rPr>
+              <m:t>2-4+0</m:t>
+            </m:r>
+            <m:r>
+              <w:rPr>
+                <w:rFonts w:ascii="Cambria Math" w:hAnsi="Cambria Math"/>
+                <w:lang w:val="es-MX"/>
+              </w:rPr>
+              <m:t>=-2</m:t>
+            </m:r>
+          </m:e>
+        </m:eqArr>
+      </m:oMath>
+    </w:p>
+    <w:p>
+      <w:pPr>
+        <w:rPr>
+          <w:rFonts w:ascii="Century Gothic" w:hAnsi="Century Gothic"/>
+          <w:lang w:val="es-MX"/>
+        </w:rPr>
+      </w:pPr>
+      <w:r>
+        <w:rPr>
+          <w:rFonts w:ascii="Cambria Math" w:hAnsi="Cambria Math" w:cs="Cambria Math"/>
+          <w:lang w:val="es-MX"/>
+        </w:rPr>
+        <w:t>𝑝⃗</w:t>
+      </w:r>
+      <w:r>
+        <w:rPr>
+          <w:rFonts w:ascii="Century Gothic" w:hAnsi="Century Gothic"/>
+          <w:lang w:val="es-MX"/>
+        </w:rPr>
+        <w:t xml:space="preserve">× </w:t>
+      </w:r>
+      <w:r>
+        <w:rPr>
+          <w:rFonts w:ascii="Cambria Math" w:hAnsi="Cambria Math" w:cs="Cambria Math"/>
+          <w:lang w:val="es-MX"/>
+        </w:rPr>
+        <w:t>𝑞⃗</w:t>
+      </w:r>
+      <w:r>
+        <w:rPr>
+          <w:rFonts w:ascii="Cambria Math" w:hAnsi="Cambria Math" w:cs="Cambria Math"/>
+          <w:lang w:val="es-MX"/>
+        </w:rPr>
+        <w:t xml:space="preserve">= </w:t>
+      </w:r>
+      <m:oMath>
+        <m:acc>
+          <m:accPr>
+            <m:ctrlPr>
+              <w:rPr>
+                <w:rFonts w:ascii="Cambria Math" w:hAnsi="Cambria Math" w:cs="Cambria Math"/>
+                <w:i/>
+                <w:lang w:val="es-MX"/>
+              </w:rPr>
+            </m:ctrlPr>
+          </m:accPr>
+          <m:e>
+            <m:r>
+              <w:rPr>
+                <w:rFonts w:ascii="Cambria Math" w:hAnsi="Cambria Math" w:cs="Cambria Math"/>
+                <w:lang w:val="es-MX"/>
+              </w:rPr>
+              <m:t>l</m:t>
+            </m:r>
+          </m:e>
+        </m:acc>
+        <m:d>
+          <m:dPr>
+            <m:ctrlPr>
+              <w:rPr>
+                <w:rFonts w:ascii="Cambria Math" w:hAnsi="Cambria Math" w:cs="Cambria Math"/>
+                <w:i/>
+                <w:lang w:val="es-MX"/>
+              </w:rPr>
+            </m:ctrlPr>
+          </m:dPr>
+          <m:e>
+            <m:r>
+              <w:rPr>
+                <w:rFonts w:ascii="Cambria Math" w:hAnsi="Cambria Math" w:cs="Cambria Math"/>
+                <w:lang w:val="es-MX"/>
+              </w:rPr>
+              <m:t>2.0-1⋅</m:t>
+            </m:r>
+            <m:d>
+              <m:dPr>
+                <m:ctrlPr>
+                  <w:rPr>
+                    <w:rFonts w:ascii="Cambria Math" w:hAnsi="Cambria Math" w:cs="Cambria Math"/>
+                    <w:i/>
+                    <w:lang w:val="es-MX"/>
+                  </w:rPr>
+                </m:ctrlPr>
+              </m:dPr>
+              <m:e>
+                <m:r>
+                  <w:rPr>
+                    <w:rFonts w:ascii="Cambria Math" w:hAnsi="Cambria Math" w:cs="Cambria Math"/>
+                    <w:lang w:val="es-MX"/>
+                  </w:rPr>
+                  <m:t>-2</m:t>
+                </m:r>
+              </m:e>
+            </m:d>
+          </m:e>
+        </m:d>
+        <m:r>
+          <w:rPr>
+            <w:rFonts w:ascii="Cambria Math" w:hAnsi="Cambria Math" w:cs="Cambria Math"/>
+            <w:lang w:val="es-MX"/>
+          </w:rPr>
+          <m:t>-</m:t>
+        </m:r>
+        <m:acc>
+          <m:accPr>
+            <m:ctrlPr>
+              <w:rPr>
+                <w:rFonts w:ascii="Cambria Math" w:hAnsi="Cambria Math" w:cs="Cambria Math"/>
+                <w:i/>
+                <w:lang w:val="es-MX"/>
+              </w:rPr>
+            </m:ctrlPr>
+          </m:accPr>
+          <m:e>
+            <m:r>
+              <w:rPr>
+                <w:rFonts w:ascii="Cambria Math" w:hAnsi="Cambria Math" w:cs="Cambria Math"/>
+                <w:lang w:val="es-MX"/>
+              </w:rPr>
+              <m:t>J</m:t>
+            </m:r>
+          </m:e>
+        </m:acc>
+        <m:d>
+          <m:dPr>
+            <m:ctrlPr>
+              <w:rPr>
+                <w:rFonts w:ascii="Cambria Math" w:hAnsi="Cambria Math" w:cs="Cambria Math"/>
+                <w:i/>
+                <w:lang w:val="es-MX"/>
+              </w:rPr>
+            </m:ctrlPr>
+          </m:dPr>
+          <m:e>
+            <m:r>
+              <w:rPr>
+                <w:rFonts w:ascii="Cambria Math" w:hAnsi="Cambria Math" w:cs="Cambria Math"/>
+                <w:lang w:val="es-MX"/>
+              </w:rPr>
+              <m:t>2.0-1.1</m:t>
+            </m:r>
+          </m:e>
+        </m:d>
+        <m:r>
+          <w:rPr>
+            <w:rFonts w:ascii="Cambria Math" w:hAnsi="Cambria Math" w:cs="Cambria Math"/>
+            <w:lang w:val="es-MX"/>
+          </w:rPr>
+          <m:t>+</m:t>
+        </m:r>
+        <m:acc>
+          <m:accPr>
+            <m:ctrlPr>
+              <w:rPr>
+                <w:rFonts w:ascii="Cambria Math" w:hAnsi="Cambria Math" w:cs="Cambria Math"/>
+                <w:i/>
+                <w:lang w:val="es-MX"/>
+              </w:rPr>
+            </m:ctrlPr>
+          </m:accPr>
+          <m:e>
+            <m:r>
+              <w:rPr>
+                <w:rFonts w:ascii="Cambria Math" w:hAnsi="Cambria Math" w:cs="Cambria Math"/>
+                <w:lang w:val="es-MX"/>
+              </w:rPr>
+              <m:t>k</m:t>
+            </m:r>
+          </m:e>
+        </m:acc>
+        <m:d>
+          <m:dPr>
+            <m:ctrlPr>
+              <w:rPr>
+                <w:rFonts w:ascii="Cambria Math" w:hAnsi="Cambria Math" w:cs="Cambria Math"/>
+                <w:i/>
+                <w:lang w:val="es-MX"/>
+              </w:rPr>
+            </m:ctrlPr>
+          </m:dPr>
+          <m:e>
+            <m:r>
+              <w:rPr>
+                <w:rFonts w:ascii="Cambria Math" w:hAnsi="Cambria Math" w:cs="Cambria Math"/>
+                <w:lang w:val="es-MX"/>
+              </w:rPr>
+              <m:t>2⋅</m:t>
+            </m:r>
+            <m:d>
+              <m:dPr>
+                <m:ctrlPr>
+                  <w:rPr>
+                    <w:rFonts w:ascii="Cambria Math" w:hAnsi="Cambria Math" w:cs="Cambria Math"/>
+                    <w:i/>
+                    <w:lang w:val="es-MX"/>
+                  </w:rPr>
+                </m:ctrlPr>
+              </m:dPr>
+              <m:e>
+                <m:r>
+                  <w:rPr>
+                    <w:rFonts w:ascii="Cambria Math" w:hAnsi="Cambria Math" w:cs="Cambria Math"/>
+                    <w:lang w:val="es-MX"/>
+                  </w:rPr>
+                  <m:t>-2</m:t>
+                </m:r>
+              </m:e>
+            </m:d>
+            <m:r>
+              <w:rPr>
+                <w:rFonts w:ascii="Cambria Math" w:hAnsi="Cambria Math" w:cs="Cambria Math"/>
+                <w:lang w:val="es-MX"/>
+              </w:rPr>
+              <m:t>-2.1</m:t>
+            </m:r>
+          </m:e>
+        </m:d>
+      </m:oMath>
+    </w:p>
+    <w:p>
+      <w:pPr>
+        <w:rPr>
+          <w:rFonts w:ascii="Century Gothic" w:hAnsi="Century Gothic"/>
+          <w:lang w:val="es-MX"/>
+        </w:rPr>
+      </w:pPr>
+      <w:r>
+        <w:rPr>
+          <w:rFonts w:ascii="Cambria Math" w:hAnsi="Cambria Math" w:cs="Cambria Math"/>
+          <w:lang w:val="es-MX"/>
+        </w:rPr>
+        <w:t>𝑝⃗</w:t>
+      </w:r>
+      <w:r>
+        <w:rPr>
+          <w:rFonts w:ascii="Century Gothic" w:hAnsi="Century Gothic"/>
+          <w:lang w:val="es-MX"/>
+        </w:rPr>
+        <w:t xml:space="preserve">× </w:t>
+      </w:r>
+      <w:r>
+        <w:rPr>
+          <w:rFonts w:ascii="Cambria Math" w:hAnsi="Cambria Math" w:cs="Cambria Math"/>
+          <w:lang w:val="es-MX"/>
+        </w:rPr>
+        <w:t>𝑞⃗</w:t>
+      </w:r>
+      <w:r>
+        <w:rPr>
+          <w:rFonts w:ascii="Cambria Math" w:hAnsi="Cambria Math" w:cs="Cambria Math"/>
+          <w:lang w:val="es-MX"/>
+        </w:rPr>
+        <w:t>=</w:t>
+      </w:r>
+      <m:oMath>
+        <m:acc>
+          <m:accPr>
+            <m:ctrlPr>
+              <w:rPr>
+                <w:rFonts w:ascii="Cambria Math" w:hAnsi="Cambria Math" w:cs="Cambria Math"/>
+                <w:i/>
+                <w:lang w:val="es-MX"/>
+              </w:rPr>
+            </m:ctrlPr>
+          </m:accPr>
+          <m:e>
+            <m:r>
+              <w:rPr>
+                <w:rFonts w:ascii="Cambria Math" w:hAnsi="Cambria Math" w:cs="Cambria Math"/>
+                <w:lang w:val="es-MX"/>
+              </w:rPr>
+              <m:t>l</m:t>
+            </m:r>
+          </m:e>
+        </m:acc>
+        <m:d>
+          <m:dPr>
+            <m:ctrlPr>
+              <w:rPr>
+                <w:rFonts w:ascii="Cambria Math" w:hAnsi="Cambria Math" w:cs="Cambria Math"/>
+                <w:i/>
+                <w:lang w:val="es-MX"/>
+              </w:rPr>
+            </m:ctrlPr>
+          </m:dPr>
+          <m:e>
+            <m:r>
+              <w:rPr>
+                <w:rFonts w:ascii="Cambria Math" w:hAnsi="Cambria Math" w:cs="Cambria Math"/>
+                <w:lang w:val="es-MX"/>
+              </w:rPr>
+              <m:t>0+2</m:t>
+            </m:r>
+          </m:e>
+        </m:d>
+        <m:r>
+          <w:rPr>
+            <w:rFonts w:ascii="Cambria Math" w:hAnsi="Cambria Math" w:cs="Cambria Math"/>
+            <w:lang w:val="es-MX"/>
+          </w:rPr>
+          <m:t>-</m:t>
+        </m:r>
+        <m:acc>
+          <m:accPr>
+            <m:ctrlPr>
+              <w:rPr>
+                <w:rFonts w:ascii="Cambria Math" w:hAnsi="Cambria Math" w:cs="Cambria Math"/>
+                <w:i/>
+                <w:lang w:val="es-MX"/>
+              </w:rPr>
+            </m:ctrlPr>
+          </m:accPr>
+          <m:e>
+            <m:r>
+              <w:rPr>
+                <w:rFonts w:ascii="Cambria Math" w:hAnsi="Cambria Math" w:cs="Cambria Math"/>
+                <w:lang w:val="es-MX"/>
+              </w:rPr>
+              <m:t>J</m:t>
+            </m:r>
+          </m:e>
+        </m:acc>
+        <m:d>
+          <m:dPr>
+            <m:ctrlPr>
+              <w:rPr>
+                <w:rFonts w:ascii="Cambria Math" w:hAnsi="Cambria Math" w:cs="Cambria Math"/>
+                <w:i/>
+                <w:lang w:val="es-MX"/>
+              </w:rPr>
+            </m:ctrlPr>
+          </m:dPr>
+          <m:e>
+            <m:r>
+              <w:rPr>
+                <w:rFonts w:ascii="Cambria Math" w:hAnsi="Cambria Math" w:cs="Cambria Math"/>
+                <w:lang w:val="es-MX"/>
+              </w:rPr>
+              <m:t>0-1</m:t>
+            </m:r>
+          </m:e>
+        </m:d>
+        <m:r>
+          <w:rPr>
+            <w:rFonts w:ascii="Cambria Math" w:hAnsi="Cambria Math" w:cs="Cambria Math"/>
+            <w:lang w:val="es-MX"/>
+          </w:rPr>
+          <m:t>+</m:t>
+        </m:r>
+        <m:acc>
+          <m:accPr>
+            <m:ctrlPr>
+              <w:rPr>
+                <w:rFonts w:ascii="Cambria Math" w:hAnsi="Cambria Math" w:cs="Cambria Math"/>
+                <w:i/>
+                <w:lang w:val="es-MX"/>
+              </w:rPr>
+            </m:ctrlPr>
+          </m:accPr>
+          <m:e>
+            <m:r>
+              <w:rPr>
+                <w:rFonts w:ascii="Cambria Math" w:hAnsi="Cambria Math" w:cs="Cambria Math"/>
+                <w:lang w:val="es-MX"/>
+              </w:rPr>
+              <m:t>k</m:t>
+            </m:r>
+          </m:e>
+        </m:acc>
+        <m:d>
+          <m:dPr>
+            <m:ctrlPr>
+              <w:rPr>
+                <w:rFonts w:ascii="Cambria Math" w:hAnsi="Cambria Math" w:cs="Cambria Math"/>
+                <w:i/>
+                <w:lang w:val="es-MX"/>
+              </w:rPr>
+            </m:ctrlPr>
+          </m:dPr>
+          <m:e>
+            <m:r>
+              <w:rPr>
+                <w:rFonts w:ascii="Cambria Math" w:hAnsi="Cambria Math" w:cs="Cambria Math"/>
+                <w:lang w:val="es-MX"/>
+              </w:rPr>
+              <m:t>-4-2</m:t>
+            </m:r>
+          </m:e>
+        </m:d>
+      </m:oMath>
+    </w:p>
+    <w:p>
+      <w:pPr>
+        <w:rPr>
+          <w:lang w:val="es-MX"/>
+        </w:rPr>
+      </w:pPr>
+      <w:r>
+        <w:rPr>
+          <w:rFonts w:ascii="Cambria Math" w:hAnsi="Cambria Math" w:cs="Cambria Math"/>
+          <w:lang w:val="es-MX"/>
+        </w:rPr>
+        <w:t>𝑝⃗</w:t>
+      </w:r>
+      <w:r>
+        <w:rPr>
+          <w:rFonts w:ascii="Century Gothic" w:hAnsi="Century Gothic"/>
+          <w:lang w:val="es-MX"/>
+        </w:rPr>
+        <w:t xml:space="preserve">× </w:t>
+      </w:r>
+      <w:r>
+        <w:rPr>
+          <w:rFonts w:ascii="Cambria Math" w:hAnsi="Cambria Math" w:cs="Cambria Math"/>
+          <w:lang w:val="es-MX"/>
+        </w:rPr>
+        <w:t>𝑞⃗</w:t>
+      </w:r>
+      <w:r>
+        <w:rPr>
+          <w:rFonts w:ascii="Cambria Math" w:hAnsi="Cambria Math" w:cs="Cambria Math"/>
+          <w:lang w:val="es-MX"/>
+        </w:rPr>
+        <w:t>=</w:t>
+      </w:r>
+      <m:oMath>
+        <m:r>
+          <w:rPr>
+            <w:rFonts w:ascii="Cambria Math" w:hAnsi="Cambria Math" w:cs="Cambria Math"/>
+            <w:lang w:val="es-MX"/>
+          </w:rPr>
+          <m:t>2</m:t>
+        </m:r>
+        <m:acc>
+          <m:accPr>
+            <m:ctrlPr>
+              <w:rPr>
+                <w:rFonts w:ascii="Cambria Math" w:hAnsi="Cambria Math" w:cs="Cambria Math"/>
+                <w:i/>
+                <w:lang w:val="es-MX"/>
+              </w:rPr>
+            </m:ctrlPr>
+          </m:accPr>
+          <m:e>
+            <m:r>
+              <w:rPr>
+                <w:rFonts w:ascii="Cambria Math" w:hAnsi="Cambria Math" w:cs="Cambria Math"/>
+                <w:lang w:val="es-MX"/>
+              </w:rPr>
+              <m:t>l</m:t>
+            </m:r>
+          </m:e>
+        </m:acc>
+        <m:r>
+          <w:rPr>
+            <w:rFonts w:ascii="Cambria Math" w:hAnsi="Cambria Math" w:cs="Cambria Math"/>
+            <w:lang w:val="es-MX"/>
+          </w:rPr>
+          <m:t>+1</m:t>
+        </m:r>
+        <m:acc>
+          <m:accPr>
+            <m:ctrlPr>
+              <w:rPr>
+                <w:rFonts w:ascii="Cambria Math" w:hAnsi="Cambria Math" w:cs="Cambria Math"/>
+                <w:i/>
+                <w:lang w:val="es-MX"/>
+              </w:rPr>
+            </m:ctrlPr>
+          </m:accPr>
+          <m:e>
+            <m:r>
+              <w:rPr>
+                <w:rFonts w:ascii="Cambria Math" w:hAnsi="Cambria Math" w:cs="Cambria Math"/>
+                <w:lang w:val="es-MX"/>
+              </w:rPr>
+              <m:t>j</m:t>
+            </m:r>
+          </m:e>
+        </m:acc>
+        <m:r>
+          <w:rPr>
+            <w:rFonts w:ascii="Cambria Math" w:hAnsi="Cambria Math" w:cs="Cambria Math"/>
+            <w:lang w:val="es-MX"/>
+          </w:rPr>
+          <m:t>-6</m:t>
+        </m:r>
+        <m:acc>
+          <m:accPr>
+            <m:ctrlPr>
+              <w:rPr>
+                <w:rFonts w:ascii="Cambria Math" w:hAnsi="Cambria Math" w:cs="Cambria Math"/>
+                <w:i/>
+                <w:lang w:val="es-MX"/>
+              </w:rPr>
+            </m:ctrlPr>
+          </m:accPr>
+          <m:e>
+            <m:r>
+              <w:rPr>
+                <w:rFonts w:ascii="Cambria Math" w:hAnsi="Cambria Math" w:cs="Cambria Math"/>
+                <w:lang w:val="es-MX"/>
+              </w:rPr>
+              <m:t>k</m:t>
+            </m:r>
+          </m:e>
+        </m:acc>
+      </m:oMath>
+    </w:p>
+    <w:p>
+      <w:pPr>
+        <w:rPr>
+          <w:rFonts w:ascii="Cambria Math" w:eastAsiaTheme="minorEastAsia" w:hAnsi="Cambria Math" w:cs="Cambria Math"/>
+          <w:lang w:val="es-MX"/>
+        </w:rPr>
+      </w:pPr>
+      <w:r>
+        <w:rPr>
+          <w:rFonts w:ascii="Cambria Math" w:hAnsi="Cambria Math" w:cs="Cambria Math"/>
+          <w:lang w:val="es-MX"/>
+        </w:rPr>
+        <w:t>𝑝⃗</w:t>
+      </w:r>
+      <w:r>
+        <w:rPr>
+          <w:rFonts w:ascii="Century Gothic" w:hAnsi="Century Gothic"/>
+          <w:lang w:val="es-MX"/>
+        </w:rPr>
+        <w:t xml:space="preserve">× </w:t>
+      </w:r>
+      <w:r>
+        <w:rPr>
+          <w:rFonts w:ascii="Cambria Math" w:hAnsi="Cambria Math" w:cs="Cambria Math"/>
+          <w:lang w:val="es-MX"/>
+        </w:rPr>
+        <w:t>𝑞⃗</w:t>
+      </w:r>
+      <w:r>
+        <w:rPr>
+          <w:rFonts w:ascii="Cambria Math" w:hAnsi="Cambria Math" w:cs="Cambria Math"/>
+          <w:lang w:val="es-MX"/>
+        </w:rPr>
+        <w:t>=</w:t>
+      </w:r>
+      <m:oMath>
+        <m:d>
+          <m:dPr>
+            <m:ctrlPr>
+              <w:rPr>
+                <w:rFonts w:ascii="Cambria Math" w:hAnsi="Cambria Math" w:cs="Cambria Math"/>
+                <w:i/>
+                <w:lang w:val="es-MX"/>
+              </w:rPr>
+            </m:ctrlPr>
+          </m:dPr>
+          <m:e>
+            <m:r>
+              <w:rPr>
+                <w:rFonts w:ascii="Cambria Math" w:hAnsi="Cambria Math" w:cs="Cambria Math"/>
+                <w:lang w:val="es-MX"/>
+              </w:rPr>
+              <m:t>2,1,-6</m:t>
+            </m:r>
+          </m:e>
+        </m:d>
+      </m:oMath>
+    </w:p>
+    <w:p>
+      <w:pPr>
+        <w:rPr>
+          <w:rFonts w:ascii="Century Gothic" w:hAnsi="Century Gothic"/>
+        </w:rPr>
+      </w:pPr>
+      <w:r>
+        <w:rPr>
+          <w:rFonts w:ascii="Century Gothic" w:hAnsi="Century Gothic"/>
+        </w:rPr>
+        <w:t xml:space="preserve">Ejercicio 2: Dados los siguientes puntos: </w:t>
+      </w:r>
+      <w:r>
+        <w:rPr>
+          <w:rFonts w:ascii="Cambria Math" w:hAnsi="Cambria Math" w:cs="Cambria Math"/>
+        </w:rPr>
+        <w:t>𝐴</w:t>
+      </w:r>
+      <w:r>
+        <w:rPr>
+          <w:rFonts w:ascii="Century Gothic" w:hAnsi="Century Gothic"/>
+        </w:rPr>
+        <w:t xml:space="preserve"> = (1,2,3), </w:t>
+      </w:r>
+      <w:r>
+        <w:rPr>
+          <w:rFonts w:ascii="Cambria Math" w:hAnsi="Cambria Math" w:cs="Cambria Math"/>
+        </w:rPr>
+        <w:t>𝐵</w:t>
+      </w:r>
+      <w:r>
+        <w:rPr>
+          <w:rFonts w:ascii="Century Gothic" w:hAnsi="Century Gothic"/>
+        </w:rPr>
+        <w:t xml:space="preserve"> = (−2,2,4) y </w:t>
+      </w:r>
+      <w:r>
+        <w:rPr>
+          <w:rFonts w:ascii="Cambria Math" w:hAnsi="Cambria Math" w:cs="Cambria Math"/>
+        </w:rPr>
+        <w:t>𝐶</w:t>
+      </w:r>
+      <w:r>
+        <w:rPr>
+          <w:rFonts w:ascii="Century Gothic" w:hAnsi="Century Gothic"/>
+        </w:rPr>
+        <w:t xml:space="preserve"> = (7, −8,0), represente los vectores que unen </w:t>
+      </w:r>
+      <w:r>
+        <w:rPr>
+          <w:rFonts w:ascii="Cambria Math" w:hAnsi="Cambria Math" w:cs="Cambria Math"/>
+        </w:rPr>
+        <w:t>𝐴𝐵</w:t>
+      </w:r>
+      <w:r>
+        <w:rPr>
+          <w:rFonts w:ascii="Arial" w:hAnsi="Arial" w:cs="Arial"/>
+        </w:rPr>
+        <w:t>̅̅̅̅</w:t>
+      </w:r>
+      <w:r>
+        <w:rPr>
+          <w:rFonts w:ascii="Century Gothic" w:hAnsi="Century Gothic"/>
+        </w:rPr>
+        <w:t xml:space="preserve">, </w:t>
+      </w:r>
+      <w:r>
+        <w:rPr>
+          <w:rFonts w:ascii="Cambria Math" w:hAnsi="Cambria Math" w:cs="Cambria Math"/>
+        </w:rPr>
+        <w:t>𝐵</w:t>
+      </w:r>
+      <w:r>
+        <w:rPr>
+          <w:rFonts w:ascii="Arial" w:hAnsi="Arial" w:cs="Arial"/>
+        </w:rPr>
+        <w:t>̅̅̅</w:t>
+      </w:r>
+      <w:r>
+        <w:rPr>
+          <w:rFonts w:ascii="Cambria Math" w:hAnsi="Cambria Math" w:cs="Cambria Math"/>
+        </w:rPr>
+        <w:t>𝐶</w:t>
+      </w:r>
+      <w:r>
+        <w:rPr>
+          <w:rFonts w:ascii="Arial" w:hAnsi="Arial" w:cs="Arial"/>
+        </w:rPr>
+        <w:t>̅</w:t>
+      </w:r>
+      <w:r>
+        <w:rPr>
+          <w:rFonts w:ascii="Century Gothic" w:hAnsi="Century Gothic"/>
+        </w:rPr>
+        <w:t xml:space="preserve"> y </w:t>
+      </w:r>
+      <w:r>
+        <w:rPr>
+          <w:rFonts w:ascii="Cambria Math" w:hAnsi="Cambria Math" w:cs="Cambria Math"/>
+        </w:rPr>
+        <w:t>𝐶𝐴</w:t>
+      </w:r>
+      <w:r>
+        <w:rPr>
+          <w:rFonts w:ascii="Arial" w:hAnsi="Arial" w:cs="Arial"/>
+        </w:rPr>
+        <w:t>̅̅̅̅</w:t>
+      </w:r>
+      <w:r>
+        <w:rPr>
+          <w:rFonts w:ascii="Century Gothic" w:hAnsi="Century Gothic"/>
+        </w:rPr>
+        <w:t>. Luego calcule el área del triángulo que conforman estos vectores.</w:t>
+      </w:r>
+    </w:p>
+    <w:p>
+      <w:pPr>
+        <w:rPr>
+          <w:rFonts w:ascii="Century Gothic" w:eastAsiaTheme="minorEastAsia" w:hAnsi="Century Gothic"/>
+          <w:lang w:val="es-MX"/>
+        </w:rPr>
+      </w:pPr>
+      <m:oMathPara>
+        <m:oMathParaPr>
+          <m:jc m:val="left"/>
+        </m:oMathParaPr>
+        <m:oMath>
+          <m:acc>
+            <m:accPr>
+              <m:chr m:val="⃗"/>
+              <m:ctrlPr>
+                <w:rPr>
+                  <w:rFonts w:ascii="Cambria Math" w:hAnsi="Cambria Math"/>
+                  <w:i/>
+                  <w:lang w:val="es-MX"/>
+                </w:rPr>
+              </m:ctrlPr>
+            </m:accPr>
+            <m:e>
+              <m:r>
+                <w:rPr>
+                  <w:rFonts w:ascii="Cambria Math" w:hAnsi="Cambria Math"/>
+                  <w:lang w:val="es-MX"/>
+                </w:rPr>
+                <m:t>AB</m:t>
+              </m:r>
+            </m:e>
+          </m:acc>
+          <m:r>
+            <w:rPr>
+              <w:rFonts w:ascii="Cambria Math" w:hAnsi="Cambria Math"/>
+              <w:lang w:val="es-MX"/>
+            </w:rPr>
+            <m:t>=B-A</m:t>
+          </m:r>
+        </m:oMath>
+      </m:oMathPara>
+    </w:p>
+    <w:p>
+      <w:pPr>
+        <w:rPr>
+          <w:rFonts w:ascii="Century Gothic" w:hAnsi="Century Gothic"/>
+        </w:rPr>
+      </w:pPr>
+      <m:oMathPara>
+        <m:oMathParaPr>
+          <m:jc m:val="left"/>
+        </m:oMathParaPr>
+        <m:oMath>
+          <m:acc>
+            <m:accPr>
+              <m:chr m:val="⃗"/>
+              <m:ctrlPr>
+                <w:rPr>
+                  <w:rFonts w:ascii="Cambria Math" w:hAnsi="Cambria Math"/>
+                  <w:i/>
+                </w:rPr>
+              </m:ctrlPr>
+            </m:accPr>
+            <m:e>
+              <m:r>
+                <w:rPr>
+                  <w:rFonts w:ascii="Cambria Math" w:hAnsi="Cambria Math"/>
+                </w:rPr>
+                <m:t>AB</m:t>
+              </m:r>
+            </m:e>
+          </m:acc>
+          <m:r>
+            <w:rPr>
+              <w:rFonts w:ascii="Cambria Math" w:hAnsi="Cambria Math"/>
+            </w:rPr>
+            <m:t>=</m:t>
+          </m:r>
+          <m:d>
+            <m:dPr>
+              <m:begChr m:val="["/>
+              <m:endChr m:val="]"/>
+              <m:ctrlPr>
+                <w:rPr>
+                  <w:rFonts w:ascii="Cambria Math" w:hAnsi="Cambria Math"/>
+                  <w:i/>
+                </w:rPr>
+              </m:ctrlPr>
+            </m:dPr>
+            <m:e>
+              <m:m>
+                <m:mPr>
+                  <m:plcHide m:val="1"/>
+                  <m:mcs>
+                    <m:mc>
+                      <m:mcPr>
+                        <m:count m:val="2"/>
+                        <m:mcJc m:val="center"/>
+                      </m:mcPr>
+                    </m:mc>
+                  </m:mcs>
+                  <m:ctrlPr>
+                    <w:rPr>
+                      <w:rFonts w:ascii="Cambria Math" w:hAnsi="Cambria Math"/>
+                      <w:i/>
+                    </w:rPr>
+                  </m:ctrlPr>
+                </m:mPr>
+                <m:mr>
+                  <m:e>
+                    <m:r>
+                      <w:rPr>
+                        <w:rFonts w:ascii="Cambria Math" w:hAnsi="Cambria Math"/>
+                      </w:rPr>
+                      <m:t>-2</m:t>
+                    </m:r>
+                  </m:e>
+                  <m:e>
+                    <m:r>
+                      <w:rPr>
+                        <w:rFonts w:ascii="Cambria Math" w:hAnsi="Cambria Math"/>
+                      </w:rPr>
+                      <m:t>-1</m:t>
+                    </m:r>
+                  </m:e>
+                </m:mr>
+                <m:mr>
+                  <m:e>
+                    <m:r>
+                      <w:rPr>
+                        <w:rFonts w:ascii="Cambria Math" w:hAnsi="Cambria Math"/>
+                      </w:rPr>
+                      <m:t>2</m:t>
+                    </m:r>
+                  </m:e>
+                  <m:e>
+                    <m:r>
+                      <w:rPr>
+                        <w:rFonts w:ascii="Cambria Math" w:hAnsi="Cambria Math"/>
+                      </w:rPr>
+                      <m:t>-2</m:t>
+                    </m:r>
+                  </m:e>
+                </m:mr>
+                <m:mr>
+                  <m:e>
+                    <m:r>
+                      <w:rPr>
+                        <w:rFonts w:ascii="Cambria Math" w:hAnsi="Cambria Math"/>
+                      </w:rPr>
+                      <m:t>4</m:t>
+                    </m:r>
+                  </m:e>
+                  <m:e>
+                    <m:r>
+                      <w:rPr>
+                        <w:rFonts w:ascii="Cambria Math" w:hAnsi="Cambria Math"/>
+                      </w:rPr>
+                      <m:t>-3</m:t>
+                    </m:r>
+                  </m:e>
+                </m:mr>
+              </m:m>
+            </m:e>
+          </m:d>
+          <m:r>
+            <w:rPr>
+              <w:rFonts w:ascii="Cambria Math" w:hAnsi="Cambria Math"/>
+            </w:rPr>
+            <m:t>=</m:t>
+          </m:r>
+          <m:d>
+            <m:dPr>
+              <m:begChr m:val="["/>
+              <m:endChr m:val="]"/>
+              <m:ctrlPr>
+                <w:rPr>
+                  <w:rFonts w:ascii="Cambria Math" w:hAnsi="Cambria Math"/>
+                  <w:i/>
+                </w:rPr>
+              </m:ctrlPr>
+            </m:dPr>
+            <m:e>
+              <m:eqArr>
+                <m:eqArrPr>
+                  <m:ctrlPr>
+                    <w:rPr>
+                      <w:rFonts w:ascii="Cambria Math" w:hAnsi="Cambria Math"/>
+                      <w:i/>
+                    </w:rPr>
+                  </m:ctrlPr>
+                </m:eqArrPr>
+                <m:e>
+                  <m:r>
+                    <w:rPr>
+                      <w:rFonts w:ascii="Cambria Math" w:hAnsi="Cambria Math"/>
+                    </w:rPr>
+                    <m:t>-3</m:t>
+                  </m:r>
+                </m:e>
+                <m:e>
+                  <m:r>
+                    <w:rPr>
+                      <w:rFonts w:ascii="Cambria Math" w:hAnsi="Cambria Math"/>
+                    </w:rPr>
+                    <m:t>0</m:t>
+                  </m:r>
+                </m:e>
+                <m:e>
+                  <m:r>
+                    <w:rPr>
+                      <w:rFonts w:ascii="Cambria Math" w:hAnsi="Cambria Math"/>
+                    </w:rPr>
+                    <m:t>1</m:t>
+                  </m:r>
+                </m:e>
+              </m:eqArr>
+            </m:e>
+          </m:d>
+        </m:oMath>
+      </m:oMathPara>
+    </w:p>
+    <w:p>
+      <w:pPr>
+        <w:rPr>
+          <w:rFonts w:eastAsiaTheme="minorEastAsia"/>
+          <w:lang w:val="es-MX"/>
+        </w:rPr>
+      </w:pPr>
+      <m:oMathPara>
+        <m:oMathParaPr>
+          <m:jc m:val="left"/>
+        </m:oMathParaPr>
+        <m:oMath>
+          <m:acc>
+            <m:accPr>
+              <m:chr m:val="⃗"/>
+              <m:ctrlPr>
+                <w:rPr>
+                  <w:rFonts w:ascii="Cambria Math" w:hAnsi="Cambria Math"/>
+                  <w:i/>
+                  <w:lang w:val="es-MX"/>
+                </w:rPr>
+              </m:ctrlPr>
+            </m:accPr>
+            <m:e>
+              <m:r>
+                <w:rPr>
+                  <w:rFonts w:ascii="Cambria Math" w:hAnsi="Cambria Math"/>
+                  <w:lang w:val="es-MX"/>
+                </w:rPr>
+                <m:t>AB</m:t>
+              </m:r>
+            </m:e>
+          </m:acc>
+          <m:r>
+            <w:rPr>
+              <w:rFonts w:ascii="Cambria Math" w:hAnsi="Cambria Math"/>
+              <w:lang w:val="es-MX"/>
+            </w:rPr>
+            <m:t>=</m:t>
+          </m:r>
+          <m:d>
+            <m:dPr>
+              <m:ctrlPr>
+                <w:rPr>
+                  <w:rFonts w:ascii="Cambria Math" w:hAnsi="Cambria Math"/>
+                  <w:i/>
+                  <w:lang w:val="es-MX"/>
+                </w:rPr>
+              </m:ctrlPr>
+            </m:dPr>
+            <m:e>
+              <m:r>
+                <w:rPr>
+                  <w:rFonts w:ascii="Cambria Math" w:hAnsi="Cambria Math"/>
+                  <w:lang w:val="es-MX"/>
+                </w:rPr>
+                <m:t>-3,0,1</m:t>
+              </m:r>
+            </m:e>
+          </m:d>
+        </m:oMath>
+      </m:oMathPara>
+    </w:p>
+    <w:p>
+      <w:pPr>
+        <w:rPr>
+          <w:rFonts w:eastAsiaTheme="minorEastAsia"/>
+          <w:lang w:val="es-MX"/>
+        </w:rPr>
+      </w:pPr>
+    </w:p>
+    <w:p>
+      <w:pPr>
+        <w:rPr>
+          <w:rFonts w:eastAsiaTheme="minorEastAsia"/>
+          <w:lang w:val="es-MX"/>
+        </w:rPr>
+      </w:pPr>
+      <m:oMathPara>
+        <m:oMathParaPr>
+          <m:jc m:val="left"/>
+        </m:oMathParaPr>
+        <m:oMath>
+          <m:acc>
+            <m:accPr>
+              <m:chr m:val="⃗"/>
+              <m:ctrlPr>
+                <w:rPr>
+                  <w:rFonts w:ascii="Cambria Math" w:hAnsi="Cambria Math"/>
+                  <w:i/>
+                  <w:lang w:val="es-MX"/>
+                </w:rPr>
+              </m:ctrlPr>
+            </m:accPr>
+            <m:e>
+              <m:r>
+                <w:rPr>
+                  <w:rFonts w:ascii="Cambria Math" w:hAnsi="Cambria Math"/>
+                  <w:lang w:val="es-MX"/>
+                </w:rPr>
+                <m:t>BC</m:t>
+              </m:r>
+            </m:e>
+          </m:acc>
+          <m:r>
+            <w:rPr>
+              <w:rFonts w:ascii="Cambria Math" w:hAnsi="Cambria Math"/>
+              <w:lang w:val="es-MX"/>
+            </w:rPr>
+            <m:t>=C-B</m:t>
+          </m:r>
+        </m:oMath>
+      </m:oMathPara>
+    </w:p>
+    <w:p>
+      <w:pPr>
+        <w:rPr>
+          <w:lang w:val="es-MX"/>
+        </w:rPr>
+      </w:pPr>
+      <m:oMathPara>
+        <m:oMathParaPr>
+          <m:jc m:val="left"/>
+        </m:oMathParaPr>
+        <m:oMath>
+          <m:acc>
+            <m:accPr>
+              <m:chr m:val="⃗"/>
+              <m:ctrlPr>
+                <w:rPr>
+                  <w:rFonts w:ascii="Cambria Math" w:hAnsi="Cambria Math"/>
+                  <w:i/>
+                  <w:lang w:val="es-MX"/>
+                </w:rPr>
+              </m:ctrlPr>
+            </m:accPr>
+            <m:e>
+              <m:r>
+                <w:rPr>
+                  <w:rFonts w:ascii="Cambria Math" w:hAnsi="Cambria Math"/>
+                  <w:lang w:val="es-MX"/>
+                </w:rPr>
+                <m:t>BC</m:t>
+              </m:r>
+            </m:e>
+          </m:acc>
+          <m:r>
+            <w:rPr>
+              <w:rFonts w:ascii="Cambria Math" w:hAnsi="Cambria Math"/>
+              <w:lang w:val="es-MX"/>
+            </w:rPr>
+            <m:t>=</m:t>
+          </m:r>
+          <m:d>
+            <m:dPr>
+              <m:begChr m:val="["/>
+              <m:endChr m:val="]"/>
+              <m:ctrlPr>
+                <w:rPr>
+                  <w:rFonts w:ascii="Cambria Math" w:hAnsi="Cambria Math"/>
+                  <w:i/>
+                  <w:lang w:val="es-MX"/>
+                </w:rPr>
+              </m:ctrlPr>
+            </m:dPr>
+            <m:e>
+              <m:m>
+                <m:mPr>
+                  <m:plcHide m:val="1"/>
+                  <m:mcs>
+                    <m:mc>
+                      <m:mcPr>
+                        <m:count m:val="2"/>
+                        <m:mcJc m:val="center"/>
+                      </m:mcPr>
+                    </m:mc>
+                  </m:mcs>
+                  <m:ctrlPr>
+                    <w:rPr>
+                      <w:rFonts w:ascii="Cambria Math" w:hAnsi="Cambria Math"/>
+                      <w:i/>
+                      <w:lang w:val="es-MX"/>
+                    </w:rPr>
+                  </m:ctrlPr>
+                </m:mPr>
+                <m:mr>
+                  <m:e>
+                    <m:r>
+                      <w:rPr>
+                        <w:rFonts w:ascii="Cambria Math" w:hAnsi="Cambria Math"/>
+                        <w:lang w:val="es-MX"/>
+                      </w:rPr>
+                      <m:t>7-</m:t>
+                    </m:r>
+                  </m:e>
+                  <m:e>
+                    <m:d>
+                      <m:dPr>
+                        <m:ctrlPr>
+                          <w:rPr>
+                            <w:rFonts w:ascii="Cambria Math" w:hAnsi="Cambria Math"/>
+                            <w:i/>
+                            <w:lang w:val="es-MX"/>
+                          </w:rPr>
+                        </m:ctrlPr>
+                      </m:dPr>
+                      <m:e>
+                        <m:r>
+                          <w:rPr>
+                            <w:rFonts w:ascii="Cambria Math" w:hAnsi="Cambria Math"/>
+                            <w:lang w:val="es-MX"/>
+                          </w:rPr>
+                          <m:t>-2</m:t>
+                        </m:r>
+                      </m:e>
+                    </m:d>
+                  </m:e>
+                </m:mr>
+                <m:mr>
+                  <m:e>
+                    <m:r>
+                      <w:rPr>
+                        <w:rFonts w:ascii="Cambria Math" w:hAnsi="Cambria Math"/>
+                        <w:lang w:val="es-MX"/>
+                      </w:rPr>
+                      <m:t>-8</m:t>
+                    </m:r>
+                  </m:e>
+                  <m:e>
+                    <m:r>
+                      <w:rPr>
+                        <w:rFonts w:ascii="Cambria Math" w:hAnsi="Cambria Math"/>
+                        <w:lang w:val="es-MX"/>
+                      </w:rPr>
+                      <m:t>-2</m:t>
+                    </m:r>
+                  </m:e>
+                </m:mr>
+                <m:mr>
+                  <m:e>
+                    <m:r>
+                      <w:rPr>
+                        <w:rFonts w:ascii="Cambria Math" w:hAnsi="Cambria Math"/>
+                        <w:lang w:val="es-MX"/>
+                      </w:rPr>
+                      <m:t>0</m:t>
+                    </m:r>
+                  </m:e>
+                  <m:e>
+                    <m:r>
+                      <w:rPr>
+                        <w:rFonts w:ascii="Cambria Math" w:hAnsi="Cambria Math"/>
+                        <w:lang w:val="es-MX"/>
+                      </w:rPr>
+                      <m:t>-4</m:t>
+                    </m:r>
+                  </m:e>
+                </m:mr>
+              </m:m>
+            </m:e>
+          </m:d>
+          <m:r>
+            <w:rPr>
+              <w:rFonts w:ascii="Cambria Math" w:hAnsi="Cambria Math"/>
+              <w:lang w:val="es-MX"/>
+            </w:rPr>
+            <m:t>=</m:t>
+          </m:r>
+          <m:d>
+            <m:dPr>
+              <m:begChr m:val="["/>
+              <m:endChr m:val="]"/>
+              <m:ctrlPr>
+                <w:rPr>
+                  <w:rFonts w:ascii="Cambria Math" w:hAnsi="Cambria Math"/>
+                  <w:i/>
+                  <w:lang w:val="es-MX"/>
+                </w:rPr>
+              </m:ctrlPr>
+            </m:dPr>
+            <m:e>
+              <m:eqArr>
+                <m:eqArrPr>
+                  <m:ctrlPr>
+                    <w:rPr>
+                      <w:rFonts w:ascii="Cambria Math" w:hAnsi="Cambria Math"/>
+                      <w:i/>
+                      <w:lang w:val="es-MX"/>
+                    </w:rPr>
+                  </m:ctrlPr>
+                </m:eqArrPr>
+                <m:e>
+                  <m:r>
+                    <w:rPr>
+                      <w:rFonts w:ascii="Cambria Math" w:hAnsi="Cambria Math"/>
+                      <w:lang w:val="es-MX"/>
+                    </w:rPr>
+                    <m:t>9</m:t>
+                  </m:r>
+                </m:e>
+                <m:e>
+                  <m:r>
+                    <w:rPr>
+                      <w:rFonts w:ascii="Cambria Math" w:hAnsi="Cambria Math"/>
+                      <w:lang w:val="es-MX"/>
+                    </w:rPr>
+                    <m:t>-10</m:t>
+                  </m:r>
+                </m:e>
+                <m:e>
+                  <m:r>
+                    <w:rPr>
+                      <w:rFonts w:ascii="Cambria Math" w:hAnsi="Cambria Math"/>
+                      <w:lang w:val="es-MX"/>
+                    </w:rPr>
+                    <m:t>-4</m:t>
+                  </m:r>
+                </m:e>
+              </m:eqArr>
+            </m:e>
+          </m:d>
+        </m:oMath>
+      </m:oMathPara>
+    </w:p>
+    <w:p>
+      <w:pPr>
+        <w:rPr>
+          <w:rFonts w:eastAsiaTheme="minorEastAsia"/>
+          <w:lang w:val="es-MX"/>
+        </w:rPr>
+      </w:pPr>
+      <m:oMathPara>
+        <m:oMathParaPr>
+          <m:jc m:val="left"/>
+        </m:oMathParaPr>
+        <m:oMath>
+          <m:acc>
+            <m:accPr>
+              <m:chr m:val="⃗"/>
+              <m:ctrlPr>
+                <w:rPr>
+                  <w:rFonts w:ascii="Cambria Math" w:hAnsi="Cambria Math"/>
+                  <w:i/>
+                  <w:lang w:val="es-MX"/>
+                </w:rPr>
+              </m:ctrlPr>
+            </m:accPr>
+            <m:e>
+              <m:r>
+                <w:rPr>
+                  <w:rFonts w:ascii="Cambria Math" w:hAnsi="Cambria Math"/>
+                  <w:lang w:val="es-MX"/>
+                </w:rPr>
+                <m:t>BC</m:t>
+              </m:r>
+            </m:e>
+          </m:acc>
+          <m:r>
+            <w:rPr>
+              <w:rFonts w:ascii="Cambria Math" w:hAnsi="Cambria Math"/>
+              <w:lang w:val="es-MX"/>
+            </w:rPr>
+            <m:t>=</m:t>
+          </m:r>
+          <m:d>
+            <m:dPr>
+              <m:ctrlPr>
+                <w:rPr>
+                  <w:rFonts w:ascii="Cambria Math" w:hAnsi="Cambria Math"/>
+                  <w:i/>
+                  <w:lang w:val="es-MX"/>
+                </w:rPr>
+              </m:ctrlPr>
+            </m:dPr>
+            <m:e>
+              <m:r>
+                <w:rPr>
+                  <w:rFonts w:ascii="Cambria Math" w:hAnsi="Cambria Math"/>
+                  <w:lang w:val="es-MX"/>
+                </w:rPr>
+                <m:t>9,-10,-4</m:t>
+              </m:r>
+            </m:e>
+          </m:d>
+        </m:oMath>
+      </m:oMathPara>
+    </w:p>
+    <w:p>
+      <w:pPr>
+        <w:rPr>
+          <w:lang w:val="es-MX"/>
+        </w:rPr>
+      </w:pPr>
+      <m:oMathPara>
+        <m:oMathParaPr>
+          <m:jc m:val="left"/>
+        </m:oMathParaPr>
+        <m:oMath>
+          <m:acc>
+            <m:accPr>
+              <m:chr m:val="⃗"/>
+              <m:ctrlPr>
+                <w:rPr>
+                  <w:rFonts w:ascii="Cambria Math" w:hAnsi="Cambria Math"/>
+                  <w:i/>
+                  <w:lang w:val="es-MX"/>
+                </w:rPr>
+              </m:ctrlPr>
+            </m:accPr>
+            <m:e>
+              <m:r>
+                <w:rPr>
+                  <w:rFonts w:ascii="Cambria Math" w:hAnsi="Cambria Math"/>
+                  <w:lang w:val="es-MX"/>
+                </w:rPr>
+                <m:t>CA</m:t>
+              </m:r>
+            </m:e>
+          </m:acc>
+          <m:r>
+            <w:rPr>
+              <w:rFonts w:ascii="Cambria Math" w:hAnsi="Cambria Math"/>
+              <w:lang w:val="es-MX"/>
+            </w:rPr>
+            <m:t>=A-C</m:t>
+          </m:r>
+        </m:oMath>
+      </m:oMathPara>
+    </w:p>
+    <w:p>
+      <w:pPr>
+        <w:rPr>
+          <w:rFonts w:eastAsiaTheme="minorEastAsia"/>
+          <w:lang w:val="es-MX"/>
+        </w:rPr>
+      </w:pPr>
+      <m:oMathPara>
+        <m:oMathParaPr>
+          <m:jc m:val="left"/>
+        </m:oMathParaPr>
+        <m:oMath>
+          <m:acc>
+            <m:accPr>
+              <m:chr m:val="⃗"/>
+              <m:ctrlPr>
+                <w:rPr>
+                  <w:rFonts w:ascii="Cambria Math" w:hAnsi="Cambria Math"/>
+                  <w:i/>
+                  <w:lang w:val="es-MX"/>
+                </w:rPr>
+              </m:ctrlPr>
+            </m:accPr>
+            <m:e>
+              <m:r>
+                <w:rPr>
+                  <w:rFonts w:ascii="Cambria Math" w:hAnsi="Cambria Math"/>
+                  <w:lang w:val="es-MX"/>
+                </w:rPr>
+                <m:t>CA</m:t>
+              </m:r>
+            </m:e>
+          </m:acc>
+          <m:r>
+            <w:rPr>
+              <w:rFonts w:ascii="Cambria Math" w:hAnsi="Cambria Math"/>
+              <w:lang w:val="es-MX"/>
+            </w:rPr>
+            <m:t>=</m:t>
+          </m:r>
+          <m:d>
+            <m:dPr>
+              <m:begChr m:val="["/>
+              <m:endChr m:val="]"/>
+              <m:ctrlPr>
+                <w:rPr>
+                  <w:rFonts w:ascii="Cambria Math" w:hAnsi="Cambria Math"/>
+                  <w:i/>
+                  <w:lang w:val="es-MX"/>
+                </w:rPr>
+              </m:ctrlPr>
+            </m:dPr>
+            <m:e>
+              <m:m>
+                <m:mPr>
+                  <m:plcHide m:val="1"/>
+                  <m:mcs>
+                    <m:mc>
+                      <m:mcPr>
+                        <m:count m:val="2"/>
+                        <m:mcJc m:val="center"/>
+                      </m:mcPr>
+                    </m:mc>
+                  </m:mcs>
+                  <m:ctrlPr>
+                    <w:rPr>
+                      <w:rFonts w:ascii="Cambria Math" w:hAnsi="Cambria Math"/>
+                      <w:i/>
+                      <w:lang w:val="es-MX"/>
+                    </w:rPr>
+                  </m:ctrlPr>
+                </m:mPr>
+                <m:mr>
+                  <m:e>
+                    <m:r>
+                      <w:rPr>
+                        <w:rFonts w:ascii="Cambria Math" w:hAnsi="Cambria Math"/>
+                        <w:lang w:val="es-MX"/>
+                      </w:rPr>
+                      <m:t>1</m:t>
+                    </m:r>
+                  </m:e>
+                  <m:e>
+                    <m:r>
+                      <w:rPr>
+                        <w:rFonts w:ascii="Cambria Math" w:hAnsi="Cambria Math"/>
+                        <w:lang w:val="es-MX"/>
+                      </w:rPr>
+                      <m:t>-7</m:t>
+                    </m:r>
+                  </m:e>
+                </m:mr>
+                <m:mr>
+                  <m:e>
+                    <m:r>
+                      <w:rPr>
+                        <w:rFonts w:ascii="Cambria Math" w:hAnsi="Cambria Math"/>
+                        <w:lang w:val="es-MX"/>
+                      </w:rPr>
+                      <m:t>2</m:t>
+                    </m:r>
+                  </m:e>
+                  <m:e>
+                    <m:r>
+                      <w:rPr>
+                        <w:rFonts w:ascii="Cambria Math" w:hAnsi="Cambria Math"/>
+                        <w:lang w:val="es-MX"/>
+                      </w:rPr>
+                      <m:t>-</m:t>
+                    </m:r>
+                    <m:d>
+                      <m:dPr>
+                        <m:ctrlPr>
+                          <w:rPr>
+                            <w:rFonts w:ascii="Cambria Math" w:hAnsi="Cambria Math"/>
+                            <w:i/>
+                            <w:lang w:val="es-MX"/>
+                          </w:rPr>
+                        </m:ctrlPr>
+                      </m:dPr>
+                      <m:e>
+                        <m:r>
+                          <w:rPr>
+                            <w:rFonts w:ascii="Cambria Math" w:hAnsi="Cambria Math"/>
+                            <w:lang w:val="es-MX"/>
+                          </w:rPr>
+                          <m:t>-8</m:t>
+                        </m:r>
+                      </m:e>
+                    </m:d>
+                  </m:e>
+                </m:mr>
+                <m:mr>
+                  <m:e>
+                    <m:r>
+                      <w:rPr>
+                        <w:rFonts w:ascii="Cambria Math" w:hAnsi="Cambria Math"/>
+                        <w:lang w:val="es-MX"/>
+                      </w:rPr>
+                      <m:t>3</m:t>
+                    </m:r>
+                  </m:e>
+                  <m:e>
+                    <m:r>
+                      <w:rPr>
+                        <w:rFonts w:ascii="Cambria Math" w:hAnsi="Cambria Math"/>
+                        <w:lang w:val="es-MX"/>
+                      </w:rPr>
+                      <m:t>-0</m:t>
+                    </m:r>
+                  </m:e>
+                </m:mr>
+              </m:m>
+            </m:e>
+          </m:d>
+          <m:r>
+            <w:rPr>
+              <w:rFonts w:ascii="Cambria Math" w:hAnsi="Cambria Math"/>
+              <w:lang w:val="es-MX"/>
+            </w:rPr>
+            <m:t xml:space="preserve">= </m:t>
+          </m:r>
+          <m:d>
+            <m:dPr>
+              <m:begChr m:val="["/>
+              <m:endChr m:val="]"/>
+              <m:ctrlPr>
+                <w:rPr>
+                  <w:rFonts w:ascii="Cambria Math" w:hAnsi="Cambria Math"/>
+                  <w:i/>
+                  <w:lang w:val="es-MX"/>
+                </w:rPr>
+              </m:ctrlPr>
+            </m:dPr>
+            <m:e>
+              <m:eqArr>
+                <m:eqArrPr>
+                  <m:ctrlPr>
+                    <w:rPr>
+                      <w:rFonts w:ascii="Cambria Math" w:hAnsi="Cambria Math"/>
+                      <w:i/>
+                      <w:lang w:val="es-MX"/>
+                    </w:rPr>
+                  </m:ctrlPr>
+                </m:eqArrPr>
+                <m:e>
+                  <m:r>
+                    <w:rPr>
+                      <w:rFonts w:ascii="Cambria Math" w:hAnsi="Cambria Math"/>
+                      <w:lang w:val="es-MX"/>
+                    </w:rPr>
+                    <m:t>-6</m:t>
+                  </m:r>
+                </m:e>
+                <m:e>
+                  <m:r>
+                    <w:rPr>
+                      <w:rFonts w:ascii="Cambria Math" w:hAnsi="Cambria Math"/>
+                      <w:lang w:val="es-MX"/>
+                    </w:rPr>
+                    <m:t>10</m:t>
+                  </m:r>
+                </m:e>
+                <m:e>
+                  <m:r>
+                    <w:rPr>
+                      <w:rFonts w:ascii="Cambria Math" w:hAnsi="Cambria Math"/>
+                      <w:lang w:val="es-MX"/>
+                    </w:rPr>
+                    <m:t>3</m:t>
+                  </m:r>
+                </m:e>
+              </m:eqArr>
+            </m:e>
+          </m:d>
+        </m:oMath>
+      </m:oMathPara>
+    </w:p>
+    <w:p>
+      <w:pPr>
+        <w:rPr>
+          <w:lang w:val="es-MX"/>
+        </w:rPr>
+      </w:pPr>
+      <m:oMathPara>
+        <m:oMathParaPr>
+          <m:jc m:val="left"/>
+        </m:oMathParaPr>
+        <m:oMath>
+          <m:acc>
+            <m:accPr>
+              <m:chr m:val="⃗"/>
+              <m:ctrlPr>
+                <w:rPr>
+                  <w:rFonts w:ascii="Cambria Math" w:hAnsi="Cambria Math"/>
+                  <w:i/>
+                  <w:lang w:val="es-MX"/>
+                </w:rPr>
+              </m:ctrlPr>
+            </m:accPr>
+            <m:e>
+              <m:r>
+                <w:rPr>
+                  <w:rFonts w:ascii="Cambria Math" w:hAnsi="Cambria Math"/>
+                  <w:lang w:val="es-MX"/>
+                </w:rPr>
+                <m:t>CA</m:t>
+              </m:r>
+            </m:e>
+          </m:acc>
+          <m:r>
+            <w:rPr>
+              <w:rFonts w:ascii="Cambria Math" w:hAnsi="Cambria Math"/>
+              <w:lang w:val="es-MX"/>
+            </w:rPr>
+            <m:t>=</m:t>
+          </m:r>
+          <m:d>
+            <m:dPr>
+              <m:ctrlPr>
+                <w:rPr>
+                  <w:rFonts w:ascii="Cambria Math" w:hAnsi="Cambria Math"/>
+                  <w:i/>
+                  <w:lang w:val="es-MX"/>
+                </w:rPr>
+              </m:ctrlPr>
+            </m:dPr>
+            <m:e>
+              <m:r>
+                <w:rPr>
+                  <w:rFonts w:ascii="Cambria Math" w:hAnsi="Cambria Math"/>
+                  <w:lang w:val="es-MX"/>
+                </w:rPr>
+                <m:t>-6,10,3</m:t>
+              </m:r>
+            </m:e>
+          </m:d>
+        </m:oMath>
+      </m:oMathPara>
     </w:p>
     <w:sectPr>
       <w:pgSz w:w="11906" w:h="16838"/>
@@ -764,11 +2671,11 @@
   <w:style w:type="paragraph" w:default="1" w:styleId="Normal">
     <w:name w:val="Normal"/>
     <w:qFormat/>
+    <w:rsid w:val="00306F4E"/>
   </w:style>
   <w:style w:type="character" w:default="1" w:styleId="Fuentedeprrafopredeter">
     <w:name w:val="Default Paragraph Font"/>
     <w:uiPriority w:val="1"/>
-    <w:semiHidden/>
     <w:unhideWhenUsed/>
   </w:style>
   <w:style w:type="table" w:default="1" w:styleId="Tablanormal">

</xml_diff>

<commit_message>
Avance de ejercicios 3 - 4 - 5
</commit_message>
<xml_diff>
--- a/TP1-AraceliSosa-CALCULOS.docx
+++ b/TP1-AraceliSosa-CALCULOS.docx
@@ -315,7 +315,71 @@
           <w:rFonts w:ascii="Century Gothic" w:hAnsi="Century Gothic"/>
           <w:lang w:val="es-MX"/>
         </w:rPr>
-        <w:t>Algunos ejercicios deben resolverse solamente aplicando ecuaciones. Estos deben indicar el procedimiento aplicado, y realizarse en un archivo de Word, usando la herramienta de ecuaciones. El archivo debe tener portada donde se indica el nombre de la materia, el número del trabajo práctico, año y los datos del estudiante. El archivo luego se guarda en formato PDF.Otros ejercicios, requieren la aplicación de los conceptos en un lenguaje de programación, para estos, plantear la mecánica a desarrollar usando diagrama de elementos de pantalla, diagrama de clases, historia de usuario y el código en Processing. Debe subir en un repositorio remoto el archivo pdf, y cada ejercicio solicitado. Es requisito trabajar con ramas y realizar commits convenientes, no se aprobará un proyecto con un solo commit; o en su defecto deberá defender el proyecto en clase de consulta solo si el profesor lo indica.</w:t>
+        <w:t xml:space="preserve">Algunos ejercicios deben resolverse solamente aplicando ecuaciones. Estos deben indicar el procedimiento aplicado, y realizarse en un archivo de Word, usando la herramienta de ecuaciones. El archivo debe tener portada donde se indica el nombre de la materia, el número del trabajo práctico, año y los datos del estudiante. El archivo luego se guarda en formato </w:t>
+      </w:r>
+      <w:proofErr w:type="spellStart"/>
+      <w:r>
+        <w:rPr>
+          <w:rFonts w:ascii="Century Gothic" w:hAnsi="Century Gothic"/>
+          <w:lang w:val="es-MX"/>
+        </w:rPr>
+        <w:t>PDF.Otros</w:t>
+      </w:r>
+      <w:proofErr w:type="spellEnd"/>
+      <w:r>
+        <w:rPr>
+          <w:rFonts w:ascii="Century Gothic" w:hAnsi="Century Gothic"/>
+          <w:lang w:val="es-MX"/>
+        </w:rPr>
+        <w:t xml:space="preserve"> ejercicios, requieren la aplicación de los conceptos en un lenguaje de programación, para estos, plantear la mecánica a desarrollar usando diagrama de elementos de pantalla, diagrama de clases, historia de usuario y el código en Processing. Debe subir en un repositorio remoto el archivo </w:t>
+      </w:r>
+      <w:proofErr w:type="spellStart"/>
+      <w:r>
+        <w:rPr>
+          <w:rFonts w:ascii="Century Gothic" w:hAnsi="Century Gothic"/>
+          <w:lang w:val="es-MX"/>
+        </w:rPr>
+        <w:t>pdf</w:t>
+      </w:r>
+      <w:proofErr w:type="spellEnd"/>
+      <w:r>
+        <w:rPr>
+          <w:rFonts w:ascii="Century Gothic" w:hAnsi="Century Gothic"/>
+          <w:lang w:val="es-MX"/>
+        </w:rPr>
+        <w:t xml:space="preserve">, y cada ejercicio solicitado. Es requisito trabajar con ramas y realizar </w:t>
+      </w:r>
+      <w:proofErr w:type="spellStart"/>
+      <w:r>
+        <w:rPr>
+          <w:rFonts w:ascii="Century Gothic" w:hAnsi="Century Gothic"/>
+          <w:lang w:val="es-MX"/>
+        </w:rPr>
+        <w:t>commits</w:t>
+      </w:r>
+      <w:proofErr w:type="spellEnd"/>
+      <w:r>
+        <w:rPr>
+          <w:rFonts w:ascii="Century Gothic" w:hAnsi="Century Gothic"/>
+          <w:lang w:val="es-MX"/>
+        </w:rPr>
+        <w:t xml:space="preserve"> convenientes, no se aprobará un proyecto con un solo </w:t>
+      </w:r>
+      <w:proofErr w:type="spellStart"/>
+      <w:r>
+        <w:rPr>
+          <w:rFonts w:ascii="Century Gothic" w:hAnsi="Century Gothic"/>
+          <w:lang w:val="es-MX"/>
+        </w:rPr>
+        <w:t>commit</w:t>
+      </w:r>
+      <w:proofErr w:type="spellEnd"/>
+      <w:r>
+        <w:rPr>
+          <w:rFonts w:ascii="Century Gothic" w:hAnsi="Century Gothic"/>
+          <w:lang w:val="es-MX"/>
+        </w:rPr>
+        <w:t>; o en su defecto deberá defender el proyecto en clase de consulta solo si el profesor lo indica.</w:t>
       </w:r>
     </w:p>
     <w:p>
@@ -584,14 +648,7 @@
                 <w:rFonts w:ascii="Cambria Math" w:hAnsi="Cambria Math"/>
                 <w:lang w:val="es-MX"/>
               </w:rPr>
-              <m:t xml:space="preserve">                   </m:t>
-            </m:r>
-            <m:r>
-              <w:rPr>
-                <w:rFonts w:ascii="Cambria Math" w:hAnsi="Cambria Math"/>
-                <w:lang w:val="es-MX"/>
-              </w:rPr>
-              <m:t>2.1+2⋅</m:t>
+              <m:t xml:space="preserve">                   2.1+2⋅</m:t>
             </m:r>
             <m:d>
               <m:dPr>
@@ -627,21 +684,7 @@
                 <w:rFonts w:ascii="Cambria Math" w:hAnsi="Cambria Math"/>
                 <w:lang w:val="es-MX"/>
               </w:rPr>
-              <m:t xml:space="preserve">           </m:t>
-            </m:r>
-            <m:r>
-              <w:rPr>
-                <w:rFonts w:ascii="Cambria Math" w:hAnsi="Cambria Math"/>
-                <w:lang w:val="es-MX"/>
-              </w:rPr>
-              <m:t>2-4+0</m:t>
-            </m:r>
-            <m:r>
-              <w:rPr>
-                <w:rFonts w:ascii="Cambria Math" w:hAnsi="Cambria Math"/>
-                <w:lang w:val="es-MX"/>
-              </w:rPr>
-              <m:t>=-2</m:t>
+              <m:t xml:space="preserve">           2-4+0=-2</m:t>
             </m:r>
           </m:e>
         </m:eqArr>
@@ -2202,6 +2245,7 @@
     <w:p>
       <w:pPr>
         <w:rPr>
+          <w:rFonts w:eastAsiaTheme="minorEastAsia"/>
           <w:lang w:val="es-MX"/>
         </w:rPr>
       </w:pPr>
@@ -2258,6 +2302,4518 @@
               </m:r>
             </m:e>
           </m:d>
+        </m:oMath>
+      </m:oMathPara>
+    </w:p>
+    <w:p>
+      <w:pPr>
+        <w:rPr>
+          <w:rFonts w:eastAsiaTheme="minorEastAsia"/>
+          <w:lang w:val="es-MX"/>
+        </w:rPr>
+      </w:pPr>
+    </w:p>
+    <w:p>
+      <w:pPr>
+        <w:rPr>
+          <w:rFonts w:eastAsiaTheme="minorEastAsia"/>
+          <w:lang w:val="es-MX"/>
+        </w:rPr>
+      </w:pPr>
+      <m:oMathPara>
+        <m:oMathParaPr>
+          <m:jc m:val="left"/>
+        </m:oMathParaPr>
+        <m:oMath>
+          <m:d>
+            <m:dPr>
+              <m:begChr m:val="|"/>
+              <m:endChr m:val="|"/>
+              <m:ctrlPr>
+                <w:rPr>
+                  <w:rFonts w:ascii="Cambria Math" w:hAnsi="Cambria Math"/>
+                  <w:i/>
+                  <w:lang w:val="es-MX"/>
+                </w:rPr>
+              </m:ctrlPr>
+            </m:dPr>
+            <m:e>
+              <m:acc>
+                <m:accPr>
+                  <m:chr m:val="⃗"/>
+                  <m:ctrlPr>
+                    <w:rPr>
+                      <w:rFonts w:ascii="Cambria Math" w:hAnsi="Cambria Math"/>
+                      <w:i/>
+                      <w:lang w:val="es-MX"/>
+                    </w:rPr>
+                  </m:ctrlPr>
+                </m:accPr>
+                <m:e>
+                  <m:r>
+                    <w:rPr>
+                      <w:rFonts w:ascii="Cambria Math" w:hAnsi="Cambria Math"/>
+                      <w:lang w:val="es-MX"/>
+                    </w:rPr>
+                    <m:t>AB</m:t>
+                  </m:r>
+                </m:e>
+              </m:acc>
+              <m:r>
+                <w:rPr>
+                  <w:rFonts w:ascii="Cambria Math" w:hAnsi="Cambria Math"/>
+                  <w:lang w:val="es-MX"/>
+                </w:rPr>
+                <m:t>×</m:t>
+              </m:r>
+              <m:acc>
+                <m:accPr>
+                  <m:chr m:val="⃗"/>
+                  <m:ctrlPr>
+                    <w:rPr>
+                      <w:rFonts w:ascii="Cambria Math" w:hAnsi="Cambria Math"/>
+                      <w:i/>
+                      <w:lang w:val="es-MX"/>
+                    </w:rPr>
+                  </m:ctrlPr>
+                </m:accPr>
+                <m:e>
+                  <m:r>
+                    <w:rPr>
+                      <w:rFonts w:ascii="Cambria Math" w:hAnsi="Cambria Math"/>
+                      <w:lang w:val="es-MX"/>
+                    </w:rPr>
+                    <m:t>BC</m:t>
+                  </m:r>
+                </m:e>
+              </m:acc>
+            </m:e>
+          </m:d>
+          <m:r>
+            <w:rPr>
+              <w:rFonts w:ascii="Cambria Math" w:hAnsi="Cambria Math"/>
+              <w:lang w:val="es-MX"/>
+            </w:rPr>
+            <m:t>=</m:t>
+          </m:r>
+          <m:rad>
+            <m:radPr>
+              <m:degHide m:val="1"/>
+              <m:ctrlPr>
+                <w:rPr>
+                  <w:rFonts w:ascii="Cambria Math" w:hAnsi="Cambria Math"/>
+                  <w:i/>
+                  <w:lang w:val="es-MX"/>
+                </w:rPr>
+              </m:ctrlPr>
+            </m:radPr>
+            <m:deg/>
+            <m:e>
+              <m:sSup>
+                <m:sSupPr>
+                  <m:ctrlPr>
+                    <w:rPr>
+                      <w:rFonts w:ascii="Cambria Math" w:hAnsi="Cambria Math"/>
+                      <w:i/>
+                      <w:lang w:val="es-MX"/>
+                    </w:rPr>
+                  </m:ctrlPr>
+                </m:sSupPr>
+                <m:e>
+                  <m:r>
+                    <w:rPr>
+                      <w:rFonts w:ascii="Cambria Math" w:hAnsi="Cambria Math"/>
+                      <w:lang w:val="es-MX"/>
+                    </w:rPr>
+                    <m:t>10</m:t>
+                  </m:r>
+                </m:e>
+                <m:sup>
+                  <m:r>
+                    <w:rPr>
+                      <w:rFonts w:ascii="Cambria Math" w:hAnsi="Cambria Math"/>
+                      <w:lang w:val="es-MX"/>
+                    </w:rPr>
+                    <m:t>2</m:t>
+                  </m:r>
+                </m:sup>
+              </m:sSup>
+              <m:r>
+                <w:rPr>
+                  <w:rFonts w:ascii="Cambria Math" w:hAnsi="Cambria Math"/>
+                  <w:lang w:val="es-MX"/>
+                </w:rPr>
+                <m:t>+</m:t>
+              </m:r>
+              <m:sSup>
+                <m:sSupPr>
+                  <m:ctrlPr>
+                    <w:rPr>
+                      <w:rFonts w:ascii="Cambria Math" w:hAnsi="Cambria Math"/>
+                      <w:i/>
+                      <w:lang w:val="es-MX"/>
+                    </w:rPr>
+                  </m:ctrlPr>
+                </m:sSupPr>
+                <m:e>
+                  <m:d>
+                    <m:dPr>
+                      <m:ctrlPr>
+                        <w:rPr>
+                          <w:rFonts w:ascii="Cambria Math" w:hAnsi="Cambria Math"/>
+                          <w:i/>
+                          <w:lang w:val="es-MX"/>
+                        </w:rPr>
+                      </m:ctrlPr>
+                    </m:dPr>
+                    <m:e>
+                      <m:r>
+                        <w:rPr>
+                          <w:rFonts w:ascii="Cambria Math" w:hAnsi="Cambria Math"/>
+                          <w:lang w:val="es-MX"/>
+                        </w:rPr>
+                        <m:t>-3</m:t>
+                      </m:r>
+                    </m:e>
+                  </m:d>
+                </m:e>
+                <m:sup>
+                  <m:r>
+                    <w:rPr>
+                      <w:rFonts w:ascii="Cambria Math" w:hAnsi="Cambria Math"/>
+                      <w:lang w:val="es-MX"/>
+                    </w:rPr>
+                    <m:t>2</m:t>
+                  </m:r>
+                </m:sup>
+              </m:sSup>
+              <m:r>
+                <w:rPr>
+                  <w:rFonts w:ascii="Cambria Math" w:hAnsi="Cambria Math"/>
+                  <w:lang w:val="es-MX"/>
+                </w:rPr>
+                <m:t>+</m:t>
+              </m:r>
+              <m:sSup>
+                <m:sSupPr>
+                  <m:ctrlPr>
+                    <w:rPr>
+                      <w:rFonts w:ascii="Cambria Math" w:hAnsi="Cambria Math"/>
+                      <w:i/>
+                      <w:lang w:val="es-MX"/>
+                    </w:rPr>
+                  </m:ctrlPr>
+                </m:sSupPr>
+                <m:e>
+                  <m:r>
+                    <w:rPr>
+                      <w:rFonts w:ascii="Cambria Math" w:hAnsi="Cambria Math"/>
+                      <w:lang w:val="es-MX"/>
+                    </w:rPr>
+                    <m:t>30</m:t>
+                  </m:r>
+                </m:e>
+                <m:sup>
+                  <m:r>
+                    <w:rPr>
+                      <w:rFonts w:ascii="Cambria Math" w:hAnsi="Cambria Math"/>
+                      <w:lang w:val="es-MX"/>
+                    </w:rPr>
+                    <m:t>2</m:t>
+                  </m:r>
+                </m:sup>
+              </m:sSup>
+            </m:e>
+          </m:rad>
+        </m:oMath>
+      </m:oMathPara>
+    </w:p>
+    <w:p>
+      <w:pPr>
+        <w:rPr>
+          <w:rFonts w:eastAsiaTheme="minorEastAsia"/>
+          <w:lang w:val="es-MX"/>
+        </w:rPr>
+      </w:pPr>
+      <m:oMathPara>
+        <m:oMathParaPr>
+          <m:jc m:val="left"/>
+        </m:oMathParaPr>
+        <m:oMath>
+          <m:d>
+            <m:dPr>
+              <m:begChr m:val="|"/>
+              <m:endChr m:val="|"/>
+              <m:ctrlPr>
+                <w:rPr>
+                  <w:rFonts w:ascii="Cambria Math" w:hAnsi="Cambria Math"/>
+                  <w:i/>
+                  <w:lang w:val="es-MX"/>
+                </w:rPr>
+              </m:ctrlPr>
+            </m:dPr>
+            <m:e>
+              <m:acc>
+                <m:accPr>
+                  <m:chr m:val="⃗"/>
+                  <m:ctrlPr>
+                    <w:rPr>
+                      <w:rFonts w:ascii="Cambria Math" w:hAnsi="Cambria Math"/>
+                      <w:i/>
+                      <w:lang w:val="es-MX"/>
+                    </w:rPr>
+                  </m:ctrlPr>
+                </m:accPr>
+                <m:e>
+                  <m:r>
+                    <w:rPr>
+                      <w:rFonts w:ascii="Cambria Math" w:hAnsi="Cambria Math"/>
+                      <w:lang w:val="es-MX"/>
+                    </w:rPr>
+                    <m:t>AB</m:t>
+                  </m:r>
+                </m:e>
+              </m:acc>
+              <m:r>
+                <w:rPr>
+                  <w:rFonts w:ascii="Cambria Math" w:hAnsi="Cambria Math"/>
+                  <w:lang w:val="es-MX"/>
+                </w:rPr>
+                <m:t>×</m:t>
+              </m:r>
+              <m:acc>
+                <m:accPr>
+                  <m:chr m:val="⃗"/>
+                  <m:ctrlPr>
+                    <w:rPr>
+                      <w:rFonts w:ascii="Cambria Math" w:hAnsi="Cambria Math"/>
+                      <w:i/>
+                      <w:lang w:val="es-MX"/>
+                    </w:rPr>
+                  </m:ctrlPr>
+                </m:accPr>
+                <m:e>
+                  <m:r>
+                    <w:rPr>
+                      <w:rFonts w:ascii="Cambria Math" w:hAnsi="Cambria Math"/>
+                      <w:lang w:val="es-MX"/>
+                    </w:rPr>
+                    <m:t>BC</m:t>
+                  </m:r>
+                </m:e>
+              </m:acc>
+            </m:e>
+          </m:d>
+          <m:r>
+            <w:rPr>
+              <w:rFonts w:ascii="Cambria Math" w:hAnsi="Cambria Math"/>
+              <w:lang w:val="es-MX"/>
+            </w:rPr>
+            <m:t>=</m:t>
+          </m:r>
+          <m:rad>
+            <m:radPr>
+              <m:degHide m:val="1"/>
+              <m:ctrlPr>
+                <w:rPr>
+                  <w:rFonts w:ascii="Cambria Math" w:hAnsi="Cambria Math"/>
+                  <w:i/>
+                  <w:lang w:val="es-MX"/>
+                </w:rPr>
+              </m:ctrlPr>
+            </m:radPr>
+            <m:deg/>
+            <m:e>
+              <m:r>
+                <w:rPr>
+                  <w:rFonts w:ascii="Cambria Math" w:hAnsi="Cambria Math"/>
+                  <w:lang w:val="es-MX"/>
+                </w:rPr>
+                <m:t>100+9+900</m:t>
+              </m:r>
+            </m:e>
+          </m:rad>
+        </m:oMath>
+      </m:oMathPara>
+    </w:p>
+    <w:p>
+      <w:pPr>
+        <w:rPr>
+          <w:rFonts w:eastAsiaTheme="minorEastAsia"/>
+          <w:lang w:val="es-MX"/>
+        </w:rPr>
+      </w:pPr>
+      <m:oMathPara>
+        <m:oMathParaPr>
+          <m:jc m:val="left"/>
+        </m:oMathParaPr>
+        <m:oMath>
+          <m:d>
+            <m:dPr>
+              <m:begChr m:val="|"/>
+              <m:endChr m:val="|"/>
+              <m:ctrlPr>
+                <w:rPr>
+                  <w:rFonts w:ascii="Cambria Math" w:hAnsi="Cambria Math"/>
+                  <w:i/>
+                  <w:lang w:val="es-MX"/>
+                </w:rPr>
+              </m:ctrlPr>
+            </m:dPr>
+            <m:e>
+              <m:acc>
+                <m:accPr>
+                  <m:chr m:val="⃗"/>
+                  <m:ctrlPr>
+                    <w:rPr>
+                      <w:rFonts w:ascii="Cambria Math" w:hAnsi="Cambria Math"/>
+                      <w:i/>
+                      <w:lang w:val="es-MX"/>
+                    </w:rPr>
+                  </m:ctrlPr>
+                </m:accPr>
+                <m:e>
+                  <m:r>
+                    <w:rPr>
+                      <w:rFonts w:ascii="Cambria Math" w:hAnsi="Cambria Math"/>
+                      <w:lang w:val="es-MX"/>
+                    </w:rPr>
+                    <m:t>AB</m:t>
+                  </m:r>
+                </m:e>
+              </m:acc>
+              <m:r>
+                <w:rPr>
+                  <w:rFonts w:ascii="Cambria Math" w:hAnsi="Cambria Math"/>
+                  <w:lang w:val="es-MX"/>
+                </w:rPr>
+                <m:t>×</m:t>
+              </m:r>
+              <m:acc>
+                <m:accPr>
+                  <m:chr m:val="⃗"/>
+                  <m:ctrlPr>
+                    <w:rPr>
+                      <w:rFonts w:ascii="Cambria Math" w:hAnsi="Cambria Math"/>
+                      <w:i/>
+                      <w:lang w:val="es-MX"/>
+                    </w:rPr>
+                  </m:ctrlPr>
+                </m:accPr>
+                <m:e>
+                  <m:r>
+                    <w:rPr>
+                      <w:rFonts w:ascii="Cambria Math" w:hAnsi="Cambria Math"/>
+                      <w:lang w:val="es-MX"/>
+                    </w:rPr>
+                    <m:t>BC</m:t>
+                  </m:r>
+                </m:e>
+              </m:acc>
+            </m:e>
+          </m:d>
+          <m:r>
+            <w:rPr>
+              <w:rFonts w:ascii="Cambria Math" w:hAnsi="Cambria Math"/>
+              <w:lang w:val="es-MX"/>
+            </w:rPr>
+            <m:t>=</m:t>
+          </m:r>
+          <m:rad>
+            <m:radPr>
+              <m:degHide m:val="1"/>
+              <m:ctrlPr>
+                <w:rPr>
+                  <w:rFonts w:ascii="Cambria Math" w:hAnsi="Cambria Math"/>
+                  <w:i/>
+                  <w:lang w:val="es-MX"/>
+                </w:rPr>
+              </m:ctrlPr>
+            </m:radPr>
+            <m:deg/>
+            <m:e>
+              <m:r>
+                <w:rPr>
+                  <w:rFonts w:ascii="Cambria Math" w:hAnsi="Cambria Math"/>
+                  <w:lang w:val="es-MX"/>
+                </w:rPr>
+                <m:t>1009</m:t>
+              </m:r>
+            </m:e>
+          </m:rad>
+          <m:r>
+            <w:rPr>
+              <w:rFonts w:ascii="Cambria Math" w:hAnsi="Cambria Math"/>
+              <w:lang w:val="es-MX"/>
+            </w:rPr>
+            <m:t>=</m:t>
+          </m:r>
+          <m:r>
+            <m:rPr>
+              <m:sty m:val="p"/>
+            </m:rPr>
+            <w:rPr>
+              <w:rFonts w:ascii="Cambria Math" w:hAnsi="Cambria Math"/>
+              <w:lang w:val="es-MX"/>
+            </w:rPr>
+            <m:t>31,76</m:t>
+          </m:r>
+        </m:oMath>
+      </m:oMathPara>
+    </w:p>
+    <w:p>
+      <w:pPr>
+        <w:rPr>
+          <w:rFonts w:eastAsiaTheme="minorEastAsia"/>
+          <w:lang w:val="es-MX"/>
+        </w:rPr>
+      </w:pPr>
+      <m:oMathPara>
+        <m:oMathParaPr>
+          <m:jc m:val="left"/>
+        </m:oMathParaPr>
+        <m:oMath>
+          <m:r>
+            <w:rPr>
+              <w:rFonts w:ascii="Cambria Math" w:hAnsi="Cambria Math"/>
+              <w:lang w:val="es-MX"/>
+            </w:rPr>
+            <m:t>Arⅇa=</m:t>
+          </m:r>
+          <m:f>
+            <m:fPr>
+              <m:ctrlPr>
+                <w:rPr>
+                  <w:rFonts w:ascii="Cambria Math" w:hAnsi="Cambria Math"/>
+                  <w:i/>
+                  <w:lang w:val="es-MX"/>
+                </w:rPr>
+              </m:ctrlPr>
+            </m:fPr>
+            <m:num>
+              <m:r>
+                <w:rPr>
+                  <w:rFonts w:ascii="Cambria Math" w:hAnsi="Cambria Math"/>
+                  <w:lang w:val="es-MX"/>
+                </w:rPr>
+                <m:t>1</m:t>
+              </m:r>
+            </m:num>
+            <m:den>
+              <m:r>
+                <w:rPr>
+                  <w:rFonts w:ascii="Cambria Math" w:hAnsi="Cambria Math"/>
+                  <w:lang w:val="es-MX"/>
+                </w:rPr>
+                <m:t>2</m:t>
+              </m:r>
+            </m:den>
+          </m:f>
+          <m:r>
+            <w:rPr>
+              <w:rFonts w:ascii="Cambria Math" w:hAnsi="Cambria Math"/>
+              <w:lang w:val="es-MX"/>
+            </w:rPr>
+            <m:t>⋅</m:t>
+          </m:r>
+          <m:r>
+            <m:rPr>
+              <m:sty m:val="p"/>
+            </m:rPr>
+            <w:rPr>
+              <w:rFonts w:ascii="Cambria Math" w:hAnsi="Cambria Math"/>
+              <w:lang w:val="es-MX"/>
+            </w:rPr>
+            <m:t>31,76</m:t>
+          </m:r>
+          <m:r>
+            <w:rPr>
+              <w:rFonts w:ascii="Cambria Math" w:hAnsi="Cambria Math"/>
+              <w:lang w:val="es-MX"/>
+            </w:rPr>
+            <m:t>=</m:t>
+          </m:r>
+          <m:r>
+            <m:rPr>
+              <m:sty m:val="p"/>
+            </m:rPr>
+            <w:rPr>
+              <w:rFonts w:ascii="Cambria Math" w:hAnsi="Cambria Math"/>
+              <w:lang w:val="es-MX"/>
+            </w:rPr>
+            <m:t>15,88</m:t>
+          </m:r>
+        </m:oMath>
+      </m:oMathPara>
+    </w:p>
+    <w:p>
+      <w:pPr>
+        <w:rPr>
+          <w:rFonts w:ascii="Century Gothic" w:hAnsi="Century Gothic"/>
+        </w:rPr>
+      </w:pPr>
+      <w:r>
+        <w:rPr>
+          <w:rFonts w:ascii="Century Gothic" w:hAnsi="Century Gothic"/>
+          <w:highlight w:val="darkCyan"/>
+        </w:rPr>
+        <w:t>Ejercicio 3:</w:t>
+      </w:r>
+      <w:r>
+        <w:rPr>
+          <w:rFonts w:ascii="Century Gothic" w:hAnsi="Century Gothic"/>
+        </w:rPr>
+        <w:t xml:space="preserve"> Dado el siguiente gráfico, indique los valores de los elementos de cada uno de los vectores. Considere que cada línea oscura de la cuadrícula representa una unidad</w:t>
+      </w:r>
+    </w:p>
+    <w:p>
+      <w:pPr>
+        <w:pStyle w:val="NormalWeb"/>
+        <w:rPr>
+          <w:noProof/>
+        </w:rPr>
+      </w:pPr>
+      <w:r>
+        <w:rPr>
+          <w:noProof/>
+        </w:rPr>
+        <w:drawing>
+          <wp:anchor distT="0" distB="0" distL="114300" distR="114300" simplePos="0" relativeHeight="251659264" behindDoc="0" locked="0" layoutInCell="1" allowOverlap="1" wp14:anchorId="0BD8D8A2" wp14:editId="46A388A2">
+            <wp:simplePos x="1075765" y="4453666"/>
+            <wp:positionH relativeFrom="column">
+              <wp:align>left</wp:align>
+            </wp:positionH>
+            <wp:positionV relativeFrom="paragraph">
+              <wp:align>top</wp:align>
+            </wp:positionV>
+            <wp:extent cx="3259567" cy="3238052"/>
+            <wp:effectExtent l="0" t="0" r="0" b="635"/>
+            <wp:wrapSquare wrapText="bothSides"/>
+            <wp:docPr id="1251823269" name="Imagen 2"/>
+            <wp:cNvGraphicFramePr>
+              <a:graphicFrameLocks xmlns:a="http://schemas.openxmlformats.org/drawingml/2006/main" noChangeAspect="1"/>
+            </wp:cNvGraphicFramePr>
+            <a:graphic xmlns:a="http://schemas.openxmlformats.org/drawingml/2006/main">
+              <a:graphicData uri="http://schemas.openxmlformats.org/drawingml/2006/picture">
+                <pic:pic xmlns:pic="http://schemas.openxmlformats.org/drawingml/2006/picture">
+                  <pic:nvPicPr>
+                    <pic:cNvPr id="0" name="Picture 3"/>
+                    <pic:cNvPicPr>
+                      <a:picLocks noChangeAspect="1" noChangeArrowheads="1"/>
+                    </pic:cNvPicPr>
+                  </pic:nvPicPr>
+                  <pic:blipFill rotWithShape="1">
+                    <a:blip r:embed="rId5">
+                      <a:extLst>
+                        <a:ext uri="{28A0092B-C50C-407E-A947-70E740481C1C}">
+                          <a14:useLocalDpi xmlns:a14="http://schemas.microsoft.com/office/drawing/2010/main" val="0"/>
+                        </a:ext>
+                      </a:extLst>
+                    </a:blip>
+                    <a:srcRect l="4782" t="10160" r="34853" b="29874"/>
+                    <a:stretch/>
+                  </pic:blipFill>
+                  <pic:spPr bwMode="auto">
+                    <a:xfrm>
+                      <a:off x="0" y="0"/>
+                      <a:ext cx="3259567" cy="3238052"/>
+                    </a:xfrm>
+                    <a:prstGeom prst="rect">
+                      <a:avLst/>
+                    </a:prstGeom>
+                    <a:noFill/>
+                    <a:ln>
+                      <a:noFill/>
+                    </a:ln>
+                    <a:extLst>
+                      <a:ext uri="{53640926-AAD7-44D8-BBD7-CCE9431645EC}">
+                        <a14:shadowObscured xmlns:a14="http://schemas.microsoft.com/office/drawing/2010/main"/>
+                      </a:ext>
+                    </a:extLst>
+                  </pic:spPr>
+                </pic:pic>
+              </a:graphicData>
+            </a:graphic>
+          </wp:anchor>
+        </w:drawing>
+      </w:r>
+      <m:oMath>
+        <m:eqArr>
+          <m:eqArrPr>
+            <m:ctrlPr>
+              <w:rPr>
+                <w:rFonts w:ascii="Cambria Math" w:hAnsi="Cambria Math"/>
+                <w:i/>
+              </w:rPr>
+            </m:ctrlPr>
+          </m:eqArrPr>
+          <m:e>
+            <m:acc>
+              <m:accPr>
+                <m:chr m:val="⃗"/>
+                <m:ctrlPr>
+                  <w:rPr>
+                    <w:rFonts w:ascii="Cambria Math" w:hAnsi="Cambria Math"/>
+                    <w:i/>
+                  </w:rPr>
+                </m:ctrlPr>
+              </m:accPr>
+              <m:e>
+                <m:r>
+                  <w:rPr>
+                    <w:rFonts w:ascii="Cambria Math" w:hAnsi="Cambria Math"/>
+                  </w:rPr>
+                  <m:t>a</m:t>
+                </m:r>
+              </m:e>
+            </m:acc>
+            <m:d>
+              <m:dPr>
+                <m:ctrlPr>
+                  <w:rPr>
+                    <w:rFonts w:ascii="Cambria Math" w:hAnsi="Cambria Math"/>
+                    <w:i/>
+                  </w:rPr>
+                </m:ctrlPr>
+              </m:dPr>
+              <m:e>
+                <m:r>
+                  <w:rPr>
+                    <w:rFonts w:ascii="Cambria Math" w:hAnsi="Cambria Math"/>
+                  </w:rPr>
+                  <m:t>0,2</m:t>
+                </m:r>
+              </m:e>
+            </m:d>
+          </m:e>
+          <m:e>
+            <m:acc>
+              <m:accPr>
+                <m:chr m:val="⃗"/>
+                <m:ctrlPr>
+                  <w:rPr>
+                    <w:rFonts w:ascii="Cambria Math" w:hAnsi="Cambria Math"/>
+                    <w:i/>
+                  </w:rPr>
+                </m:ctrlPr>
+              </m:accPr>
+              <m:e>
+                <m:r>
+                  <w:rPr>
+                    <w:rFonts w:ascii="Cambria Math" w:hAnsi="Cambria Math"/>
+                  </w:rPr>
+                  <m:t>b</m:t>
+                </m:r>
+              </m:e>
+            </m:acc>
+            <m:d>
+              <m:dPr>
+                <m:ctrlPr>
+                  <w:rPr>
+                    <w:rFonts w:ascii="Cambria Math" w:hAnsi="Cambria Math"/>
+                    <w:i/>
+                  </w:rPr>
+                </m:ctrlPr>
+              </m:dPr>
+              <m:e>
+                <m:r>
+                  <w:rPr>
+                    <w:rFonts w:ascii="Cambria Math" w:hAnsi="Cambria Math"/>
+                  </w:rPr>
+                  <m:t>0-2</m:t>
+                </m:r>
+              </m:e>
+            </m:d>
+          </m:e>
+          <m:e>
+            <m:acc>
+              <m:accPr>
+                <m:chr m:val="⃗"/>
+                <m:ctrlPr>
+                  <w:rPr>
+                    <w:rFonts w:ascii="Cambria Math" w:hAnsi="Cambria Math"/>
+                    <w:i/>
+                  </w:rPr>
+                </m:ctrlPr>
+              </m:accPr>
+              <m:e>
+                <m:r>
+                  <w:rPr>
+                    <w:rFonts w:ascii="Cambria Math" w:hAnsi="Cambria Math"/>
+                  </w:rPr>
+                  <m:t>c</m:t>
+                </m:r>
+              </m:e>
+            </m:acc>
+            <m:d>
+              <m:dPr>
+                <m:ctrlPr>
+                  <w:rPr>
+                    <w:rFonts w:ascii="Cambria Math" w:hAnsi="Cambria Math"/>
+                    <w:i/>
+                  </w:rPr>
+                </m:ctrlPr>
+              </m:dPr>
+              <m:e>
+                <m:r>
+                  <w:rPr>
+                    <w:rFonts w:ascii="Cambria Math" w:hAnsi="Cambria Math"/>
+                  </w:rPr>
+                  <m:t>0.5,2</m:t>
+                </m:r>
+              </m:e>
+            </m:d>
+          </m:e>
+          <m:e>
+            <m:acc>
+              <m:accPr>
+                <m:chr m:val="⃗"/>
+                <m:ctrlPr>
+                  <w:rPr>
+                    <w:rFonts w:ascii="Cambria Math" w:hAnsi="Cambria Math"/>
+                    <w:i/>
+                  </w:rPr>
+                </m:ctrlPr>
+              </m:accPr>
+              <m:e>
+                <m:r>
+                  <w:rPr>
+                    <w:rFonts w:ascii="Cambria Math" w:hAnsi="Cambria Math"/>
+                  </w:rPr>
+                  <m:t>d</m:t>
+                </m:r>
+              </m:e>
+            </m:acc>
+            <m:d>
+              <m:dPr>
+                <m:ctrlPr>
+                  <w:rPr>
+                    <w:rFonts w:ascii="Cambria Math" w:hAnsi="Cambria Math"/>
+                    <w:i/>
+                  </w:rPr>
+                </m:ctrlPr>
+              </m:dPr>
+              <m:e>
+                <m:r>
+                  <w:rPr>
+                    <w:rFonts w:ascii="Cambria Math" w:hAnsi="Cambria Math"/>
+                  </w:rPr>
+                  <m:t>0.5,-3</m:t>
+                </m:r>
+              </m:e>
+            </m:d>
+          </m:e>
+          <m:e>
+            <m:acc>
+              <m:accPr>
+                <m:chr m:val="⃗"/>
+                <m:ctrlPr>
+                  <w:rPr>
+                    <w:rFonts w:ascii="Cambria Math" w:hAnsi="Cambria Math"/>
+                    <w:i/>
+                  </w:rPr>
+                </m:ctrlPr>
+              </m:accPr>
+              <m:e>
+                <m:r>
+                  <w:rPr>
+                    <w:rFonts w:ascii="Cambria Math" w:hAnsi="Cambria Math"/>
+                  </w:rPr>
+                  <m:t>f</m:t>
+                </m:r>
+              </m:e>
+            </m:acc>
+            <m:d>
+              <m:dPr>
+                <m:ctrlPr>
+                  <w:rPr>
+                    <w:rFonts w:ascii="Cambria Math" w:hAnsi="Cambria Math"/>
+                    <w:i/>
+                  </w:rPr>
+                </m:ctrlPr>
+              </m:dPr>
+              <m:e>
+                <m:r>
+                  <w:rPr>
+                    <w:rFonts w:ascii="Cambria Math" w:hAnsi="Cambria Math"/>
+                  </w:rPr>
+                  <m:t>-2,0</m:t>
+                </m:r>
+              </m:e>
+            </m:d>
+          </m:e>
+          <m:e>
+            <m:acc>
+              <m:accPr>
+                <m:chr m:val="⃗"/>
+                <m:ctrlPr>
+                  <w:rPr>
+                    <w:rFonts w:ascii="Cambria Math" w:hAnsi="Cambria Math"/>
+                    <w:i/>
+                  </w:rPr>
+                </m:ctrlPr>
+              </m:accPr>
+              <m:e>
+                <m:r>
+                  <w:rPr>
+                    <w:rFonts w:ascii="Cambria Math" w:hAnsi="Cambria Math"/>
+                  </w:rPr>
+                  <m:t>g</m:t>
+                </m:r>
+              </m:e>
+            </m:acc>
+            <m:d>
+              <m:dPr>
+                <m:ctrlPr>
+                  <w:rPr>
+                    <w:rFonts w:ascii="Cambria Math" w:hAnsi="Cambria Math"/>
+                    <w:i/>
+                  </w:rPr>
+                </m:ctrlPr>
+              </m:dPr>
+              <m:e>
+                <m:r>
+                  <w:rPr>
+                    <w:rFonts w:ascii="Cambria Math" w:hAnsi="Cambria Math"/>
+                  </w:rPr>
+                  <m:t>-2,1</m:t>
+                </m:r>
+              </m:e>
+            </m:d>
+          </m:e>
+        </m:eqArr>
+      </m:oMath>
+    </w:p>
+    <w:p>
+      <w:pPr>
+        <w:pStyle w:val="NormalWeb"/>
+      </w:pPr>
+      <m:oMathPara>
+        <m:oMathParaPr>
+          <m:jc m:val="left"/>
+        </m:oMathParaPr>
+        <m:oMath>
+          <m:eqArr>
+            <m:eqArrPr>
+              <m:ctrlPr>
+                <w:rPr>
+                  <w:rFonts w:ascii="Cambria Math" w:hAnsi="Cambria Math"/>
+                  <w:i/>
+                </w:rPr>
+              </m:ctrlPr>
+            </m:eqArrPr>
+            <m:e>
+              <m:acc>
+                <m:accPr>
+                  <m:chr m:val="⃗"/>
+                  <m:ctrlPr>
+                    <w:rPr>
+                      <w:rFonts w:ascii="Cambria Math" w:hAnsi="Cambria Math"/>
+                      <w:i/>
+                    </w:rPr>
+                  </m:ctrlPr>
+                </m:accPr>
+                <m:e>
+                  <m:r>
+                    <w:rPr>
+                      <w:rFonts w:ascii="Cambria Math" w:hAnsi="Cambria Math"/>
+                    </w:rPr>
+                    <m:t>h</m:t>
+                  </m:r>
+                </m:e>
+              </m:acc>
+              <m:d>
+                <m:dPr>
+                  <m:ctrlPr>
+                    <w:rPr>
+                      <w:rFonts w:ascii="Cambria Math" w:hAnsi="Cambria Math"/>
+                      <w:i/>
+                    </w:rPr>
+                  </m:ctrlPr>
+                </m:dPr>
+                <m:e>
+                  <m:r>
+                    <w:rPr>
+                      <w:rFonts w:ascii="Cambria Math" w:hAnsi="Cambria Math"/>
+                    </w:rPr>
+                    <m:t>2.5,2</m:t>
+                  </m:r>
+                </m:e>
+              </m:d>
+            </m:e>
+            <m:e>
+              <m:acc>
+                <m:accPr>
+                  <m:chr m:val="⃗"/>
+                  <m:ctrlPr>
+                    <w:rPr>
+                      <w:rFonts w:ascii="Cambria Math" w:hAnsi="Cambria Math"/>
+                      <w:i/>
+                    </w:rPr>
+                  </m:ctrlPr>
+                </m:accPr>
+                <m:e>
+                  <m:r>
+                    <w:rPr>
+                      <w:rFonts w:ascii="Cambria Math" w:hAnsi="Cambria Math"/>
+                    </w:rPr>
+                    <m:t>i</m:t>
+                  </m:r>
+                </m:e>
+              </m:acc>
+              <m:d>
+                <m:dPr>
+                  <m:ctrlPr>
+                    <w:rPr>
+                      <w:rFonts w:ascii="Cambria Math" w:hAnsi="Cambria Math"/>
+                      <w:i/>
+                    </w:rPr>
+                  </m:ctrlPr>
+                </m:dPr>
+                <m:e>
+                  <m:r>
+                    <w:rPr>
+                      <w:rFonts w:ascii="Cambria Math" w:hAnsi="Cambria Math"/>
+                    </w:rPr>
+                    <m:t>6,1</m:t>
+                  </m:r>
+                </m:e>
+              </m:d>
+            </m:e>
+            <m:e>
+              <m:acc>
+                <m:accPr>
+                  <m:chr m:val="⃗"/>
+                  <m:ctrlPr>
+                    <w:rPr>
+                      <w:rFonts w:ascii="Cambria Math" w:hAnsi="Cambria Math"/>
+                      <w:i/>
+                    </w:rPr>
+                  </m:ctrlPr>
+                </m:accPr>
+                <m:e>
+                  <m:r>
+                    <w:rPr>
+                      <w:rFonts w:ascii="Cambria Math" w:hAnsi="Cambria Math"/>
+                    </w:rPr>
+                    <m:t>e</m:t>
+                  </m:r>
+                </m:e>
+              </m:acc>
+              <m:d>
+                <m:dPr>
+                  <m:ctrlPr>
+                    <w:rPr>
+                      <w:rFonts w:ascii="Cambria Math" w:hAnsi="Cambria Math"/>
+                      <w:i/>
+                    </w:rPr>
+                  </m:ctrlPr>
+                </m:dPr>
+                <m:e>
+                  <m:r>
+                    <w:rPr>
+                      <w:rFonts w:ascii="Cambria Math" w:hAnsi="Cambria Math"/>
+                    </w:rPr>
+                    <m:t>0.5</m:t>
+                  </m:r>
+                  <m:r>
+                    <w:rPr>
+                      <w:rFonts w:ascii="Cambria Math" w:hAnsi="Cambria Math"/>
+                    </w:rPr>
+                    <m:t xml:space="preserve">, </m:t>
+                  </m:r>
+                  <m:r>
+                    <w:rPr>
+                      <w:rFonts w:ascii="Cambria Math" w:hAnsi="Cambria Math"/>
+                    </w:rPr>
+                    <m:t>3</m:t>
+                  </m:r>
+                </m:e>
+              </m:d>
+            </m:e>
+          </m:eqArr>
+          <m:r>
+            <w:br w:type="textWrapping" w:clear="all"/>
+          </m:r>
+        </m:oMath>
+      </m:oMathPara>
+      <w:r>
+        <w:rPr>
+          <w:highlight w:val="darkCyan"/>
+        </w:rPr>
+        <w:t>Ejercicio 4:</w:t>
+      </w:r>
+      <w:r>
+        <w:t xml:space="preserve"> Evalúe las siguientes expresiones</w:t>
+      </w:r>
+    </w:p>
+    <w:p>
+      <w:pPr>
+        <w:pStyle w:val="NormalWeb"/>
+      </w:pPr>
+      <w:r>
+        <w:rPr>
+          <w:noProof/>
+        </w:rPr>
+        <w:drawing>
+          <wp:inline distT="0" distB="0" distL="0" distR="0" wp14:anchorId="7BF312BA" wp14:editId="3ACCAC3B">
+            <wp:extent cx="2549562" cy="1806575"/>
+            <wp:effectExtent l="0" t="0" r="3175" b="3175"/>
+            <wp:docPr id="614996563" name="Imagen 1"/>
+            <wp:cNvGraphicFramePr>
+              <a:graphicFrameLocks xmlns:a="http://schemas.openxmlformats.org/drawingml/2006/main" noChangeAspect="1"/>
+            </wp:cNvGraphicFramePr>
+            <a:graphic xmlns:a="http://schemas.openxmlformats.org/drawingml/2006/main">
+              <a:graphicData uri="http://schemas.openxmlformats.org/drawingml/2006/picture">
+                <pic:pic xmlns:pic="http://schemas.openxmlformats.org/drawingml/2006/picture">
+                  <pic:nvPicPr>
+                    <pic:cNvPr id="614996563" name=""/>
+                    <pic:cNvPicPr/>
+                  </pic:nvPicPr>
+                  <pic:blipFill rotWithShape="1">
+                    <a:blip r:embed="rId6"/>
+                    <a:srcRect t="15580" r="10436"/>
+                    <a:stretch/>
+                  </pic:blipFill>
+                  <pic:spPr bwMode="auto">
+                    <a:xfrm>
+                      <a:off x="0" y="0"/>
+                      <a:ext cx="2580819" cy="1828723"/>
+                    </a:xfrm>
+                    <a:prstGeom prst="rect">
+                      <a:avLst/>
+                    </a:prstGeom>
+                    <a:ln>
+                      <a:noFill/>
+                    </a:ln>
+                    <a:extLst>
+                      <a:ext uri="{53640926-AAD7-44D8-BBD7-CCE9431645EC}">
+                        <a14:shadowObscured xmlns:a14="http://schemas.microsoft.com/office/drawing/2010/main"/>
+                      </a:ext>
+                    </a:extLst>
+                  </pic:spPr>
+                </pic:pic>
+              </a:graphicData>
+            </a:graphic>
+          </wp:inline>
+        </w:drawing>
+      </w:r>
+    </w:p>
+    <w:p>
+      <w:pPr>
+        <w:pStyle w:val="NormalWeb"/>
+        <w:rPr>
+          <w:rFonts w:ascii="Century Gothic" w:hAnsi="Century Gothic"/>
+        </w:rPr>
+      </w:pPr>
+      <w:r>
+        <w:rPr>
+          <w:rFonts w:ascii="Century Gothic" w:hAnsi="Century Gothic"/>
+        </w:rPr>
+        <w:lastRenderedPageBreak/>
+        <w:t>a)</w:t>
+      </w:r>
+    </w:p>
+    <w:p>
+      <w:pPr>
+        <w:pStyle w:val="NormalWeb"/>
+        <w:rPr>
+          <w:rFonts w:ascii="Century Gothic" w:hAnsi="Century Gothic"/>
+        </w:rPr>
+      </w:pPr>
+      <m:oMathPara>
+        <m:oMathParaPr>
+          <m:jc m:val="left"/>
+        </m:oMathParaPr>
+        <m:oMath>
+          <m:eqArr>
+            <m:eqArrPr>
+              <m:ctrlPr>
+                <w:rPr>
+                  <w:rFonts w:ascii="Cambria Math" w:hAnsi="Cambria Math"/>
+                  <w:i/>
+                </w:rPr>
+              </m:ctrlPr>
+            </m:eqArrPr>
+            <m:e>
+              <m:d>
+                <m:dPr>
+                  <m:ctrlPr>
+                    <w:rPr>
+                      <w:rFonts w:ascii="Cambria Math" w:hAnsi="Cambria Math"/>
+                      <w:i/>
+                    </w:rPr>
+                  </m:ctrlPr>
+                </m:dPr>
+                <m:e>
+                  <m:r>
+                    <w:rPr>
+                      <w:rFonts w:ascii="Cambria Math" w:hAnsi="Cambria Math"/>
+                    </w:rPr>
+                    <m:t>7,-2,.3</m:t>
+                  </m:r>
+                </m:e>
+              </m:d>
+              <m:r>
+                <w:rPr>
+                  <w:rFonts w:ascii="Cambria Math" w:hAnsi="Cambria Math"/>
+                </w:rPr>
+                <m:t>+</m:t>
+              </m:r>
+              <m:d>
+                <m:dPr>
+                  <m:ctrlPr>
+                    <w:rPr>
+                      <w:rFonts w:ascii="Cambria Math" w:hAnsi="Cambria Math"/>
+                      <w:i/>
+                    </w:rPr>
+                  </m:ctrlPr>
+                </m:dPr>
+                <m:e>
+                  <m:r>
+                    <w:rPr>
+                      <w:rFonts w:ascii="Cambria Math" w:hAnsi="Cambria Math"/>
+                    </w:rPr>
+                    <m:t>6,6,-4</m:t>
+                  </m:r>
+                </m:e>
+              </m:d>
+            </m:e>
+            <m:e>
+              <m:d>
+                <m:dPr>
+                  <m:ctrlPr>
+                    <w:rPr>
+                      <w:rFonts w:ascii="Cambria Math" w:hAnsi="Cambria Math"/>
+                      <w:i/>
+                    </w:rPr>
+                  </m:ctrlPr>
+                </m:dPr>
+                <m:e>
+                  <m:r>
+                    <w:rPr>
+                      <w:rFonts w:ascii="Cambria Math" w:hAnsi="Cambria Math"/>
+                    </w:rPr>
+                    <m:t>7+6,-2+6, .3+</m:t>
+                  </m:r>
+                  <m:d>
+                    <m:dPr>
+                      <m:ctrlPr>
+                        <w:rPr>
+                          <w:rFonts w:ascii="Cambria Math" w:hAnsi="Cambria Math"/>
+                          <w:i/>
+                        </w:rPr>
+                      </m:ctrlPr>
+                    </m:dPr>
+                    <m:e>
+                      <m:r>
+                        <w:rPr>
+                          <w:rFonts w:ascii="Cambria Math" w:hAnsi="Cambria Math"/>
+                        </w:rPr>
+                        <m:t>-4</m:t>
+                      </m:r>
+                    </m:e>
+                  </m:d>
+                </m:e>
+              </m:d>
+            </m:e>
+            <m:e>
+              <m:d>
+                <m:dPr>
+                  <m:ctrlPr>
+                    <w:rPr>
+                      <w:rFonts w:ascii="Cambria Math" w:hAnsi="Cambria Math"/>
+                      <w:i/>
+                    </w:rPr>
+                  </m:ctrlPr>
+                </m:dPr>
+                <m:e>
+                  <m:r>
+                    <w:rPr>
+                      <w:rFonts w:ascii="Cambria Math" w:hAnsi="Cambria Math"/>
+                    </w:rPr>
+                    <m:t>13, 4, -3.7</m:t>
+                  </m:r>
+                </m:e>
+              </m:d>
+            </m:e>
+          </m:eqArr>
+        </m:oMath>
+      </m:oMathPara>
+    </w:p>
+    <w:p>
+      <w:pPr>
+        <w:pStyle w:val="NormalWeb"/>
+        <w:rPr>
+          <w:iCs/>
+        </w:rPr>
+      </w:pPr>
+    </w:p>
+    <w:p>
+      <w:pPr>
+        <w:rPr>
+          <w:rFonts w:ascii="Century Gothic" w:hAnsi="Century Gothic"/>
+          <w:lang w:val="es-MX"/>
+        </w:rPr>
+      </w:pPr>
+      <w:r>
+        <w:rPr>
+          <w:rFonts w:ascii="Century Gothic" w:hAnsi="Century Gothic"/>
+          <w:lang w:val="es-MX"/>
+        </w:rPr>
+        <w:t>b)</w:t>
+      </w:r>
+    </w:p>
+    <w:p>
+      <w:pPr>
+        <w:rPr>
+          <w:rFonts w:ascii="Century Gothic" w:eastAsiaTheme="minorEastAsia" w:hAnsi="Century Gothic"/>
+          <w:lang w:val="es-MX"/>
+        </w:rPr>
+      </w:pPr>
+      <m:oMathPara>
+        <m:oMathParaPr>
+          <m:jc m:val="left"/>
+        </m:oMathParaPr>
+        <m:oMath>
+          <m:eqArr>
+            <m:eqArrPr>
+              <m:ctrlPr>
+                <w:rPr>
+                  <w:rFonts w:ascii="Cambria Math" w:hAnsi="Cambria Math"/>
+                  <w:i/>
+                  <w:lang w:val="es-MX"/>
+                </w:rPr>
+              </m:ctrlPr>
+            </m:eqArrPr>
+            <m:e>
+              <m:d>
+                <m:dPr>
+                  <m:begChr m:val="["/>
+                  <m:endChr m:val="]"/>
+                  <m:ctrlPr>
+                    <w:rPr>
+                      <w:rFonts w:ascii="Cambria Math" w:hAnsi="Cambria Math"/>
+                      <w:i/>
+                      <w:lang w:val="es-MX"/>
+                    </w:rPr>
+                  </m:ctrlPr>
+                </m:dPr>
+                <m:e>
+                  <m:r>
+                    <w:rPr>
+                      <w:rFonts w:ascii="Cambria Math" w:hAnsi="Cambria Math"/>
+                      <w:lang w:val="es-MX"/>
+                    </w:rPr>
+                    <m:t>2</m:t>
+                  </m:r>
+                  <m:r>
+                    <w:rPr>
+                      <w:rFonts w:ascii="Cambria Math" w:hAnsi="Cambria Math"/>
+                      <w:lang w:val="es-MX"/>
+                    </w:rPr>
+                    <m:t xml:space="preserve">  </m:t>
+                  </m:r>
+                  <m:r>
+                    <w:rPr>
+                      <w:rFonts w:ascii="Cambria Math" w:hAnsi="Cambria Math"/>
+                      <w:lang w:val="es-MX"/>
+                    </w:rPr>
+                    <m:t>9</m:t>
+                  </m:r>
+                  <m:r>
+                    <w:rPr>
+                      <w:rFonts w:ascii="Cambria Math" w:hAnsi="Cambria Math"/>
+                      <w:lang w:val="es-MX"/>
+                    </w:rPr>
+                    <m:t xml:space="preserve">  </m:t>
+                  </m:r>
+                  <m:r>
+                    <w:rPr>
+                      <w:rFonts w:ascii="Cambria Math" w:hAnsi="Cambria Math"/>
+                      <w:lang w:val="es-MX"/>
+                    </w:rPr>
+                    <m:t>-1</m:t>
+                  </m:r>
+                </m:e>
+              </m:d>
+              <m:r>
+                <w:rPr>
+                  <w:rFonts w:ascii="Cambria Math" w:hAnsi="Cambria Math"/>
+                  <w:lang w:val="es-MX"/>
+                </w:rPr>
+                <m:t>+</m:t>
+              </m:r>
+              <m:d>
+                <m:dPr>
+                  <m:begChr m:val="["/>
+                  <m:endChr m:val="]"/>
+                  <m:ctrlPr>
+                    <w:rPr>
+                      <w:rFonts w:ascii="Cambria Math" w:hAnsi="Cambria Math"/>
+                      <w:i/>
+                      <w:lang w:val="es-MX"/>
+                    </w:rPr>
+                  </m:ctrlPr>
+                </m:dPr>
+                <m:e>
+                  <m:r>
+                    <w:rPr>
+                      <w:rFonts w:ascii="Cambria Math" w:hAnsi="Cambria Math"/>
+                      <w:lang w:val="es-MX"/>
+                    </w:rPr>
+                    <m:t>-2</m:t>
+                  </m:r>
+                  <m:r>
+                    <w:rPr>
+                      <w:rFonts w:ascii="Cambria Math" w:hAnsi="Cambria Math"/>
+                      <w:lang w:val="es-MX"/>
+                    </w:rPr>
+                    <m:t xml:space="preserve">  </m:t>
+                  </m:r>
+                  <m:r>
+                    <w:rPr>
+                      <w:rFonts w:ascii="Cambria Math" w:hAnsi="Cambria Math"/>
+                      <w:lang w:val="es-MX"/>
+                    </w:rPr>
+                    <m:t>-9</m:t>
+                  </m:r>
+                  <m:r>
+                    <w:rPr>
+                      <w:rFonts w:ascii="Cambria Math" w:hAnsi="Cambria Math"/>
+                      <w:lang w:val="es-MX"/>
+                    </w:rPr>
+                    <m:t xml:space="preserve">   </m:t>
+                  </m:r>
+                  <m:r>
+                    <w:rPr>
+                      <w:rFonts w:ascii="Cambria Math" w:hAnsi="Cambria Math"/>
+                      <w:lang w:val="es-MX"/>
+                    </w:rPr>
+                    <m:t>1</m:t>
+                  </m:r>
+                </m:e>
+              </m:d>
+            </m:e>
+            <m:e>
+              <m:d>
+                <m:dPr>
+                  <m:begChr m:val="["/>
+                  <m:endChr m:val="]"/>
+                  <m:ctrlPr>
+                    <w:rPr>
+                      <w:rFonts w:ascii="Cambria Math" w:hAnsi="Cambria Math"/>
+                      <w:i/>
+                      <w:lang w:val="es-MX"/>
+                    </w:rPr>
+                  </m:ctrlPr>
+                </m:dPr>
+                <m:e>
+                  <m:r>
+                    <w:rPr>
+                      <w:rFonts w:ascii="Cambria Math" w:hAnsi="Cambria Math"/>
+                      <w:lang w:val="es-MX"/>
+                    </w:rPr>
+                    <m:t>2+</m:t>
+                  </m:r>
+                  <m:d>
+                    <m:dPr>
+                      <m:ctrlPr>
+                        <w:rPr>
+                          <w:rFonts w:ascii="Cambria Math" w:hAnsi="Cambria Math"/>
+                          <w:i/>
+                          <w:lang w:val="es-MX"/>
+                        </w:rPr>
+                      </m:ctrlPr>
+                    </m:dPr>
+                    <m:e>
+                      <m:r>
+                        <w:rPr>
+                          <w:rFonts w:ascii="Cambria Math" w:hAnsi="Cambria Math"/>
+                          <w:lang w:val="es-MX"/>
+                        </w:rPr>
+                        <m:t>-2</m:t>
+                      </m:r>
+                    </m:e>
+                  </m:d>
+                  <m:r>
+                    <w:rPr>
+                      <w:rFonts w:ascii="Cambria Math" w:hAnsi="Cambria Math"/>
+                      <w:lang w:val="es-MX"/>
+                    </w:rPr>
+                    <m:t xml:space="preserve">   </m:t>
+                  </m:r>
+                  <m:r>
+                    <w:rPr>
+                      <w:rFonts w:ascii="Cambria Math" w:hAnsi="Cambria Math"/>
+                      <w:lang w:val="es-MX"/>
+                    </w:rPr>
+                    <m:t>9+</m:t>
+                  </m:r>
+                  <m:d>
+                    <m:dPr>
+                      <m:ctrlPr>
+                        <w:rPr>
+                          <w:rFonts w:ascii="Cambria Math" w:hAnsi="Cambria Math"/>
+                          <w:i/>
+                          <w:lang w:val="es-MX"/>
+                        </w:rPr>
+                      </m:ctrlPr>
+                    </m:dPr>
+                    <m:e>
+                      <m:r>
+                        <w:rPr>
+                          <w:rFonts w:ascii="Cambria Math" w:hAnsi="Cambria Math"/>
+                          <w:lang w:val="es-MX"/>
+                        </w:rPr>
+                        <m:t>-9</m:t>
+                      </m:r>
+                    </m:e>
+                  </m:d>
+                  <m:r>
+                    <w:rPr>
+                      <w:rFonts w:ascii="Cambria Math" w:hAnsi="Cambria Math"/>
+                      <w:lang w:val="es-MX"/>
+                    </w:rPr>
+                    <m:t xml:space="preserve">    </m:t>
+                  </m:r>
+                  <m:r>
+                    <w:rPr>
+                      <w:rFonts w:ascii="Cambria Math" w:hAnsi="Cambria Math"/>
+                      <w:lang w:val="es-MX"/>
+                    </w:rPr>
+                    <m:t>-1+1</m:t>
+                  </m:r>
+                </m:e>
+              </m:d>
+            </m:e>
+            <m:e>
+              <m:d>
+                <m:dPr>
+                  <m:begChr m:val="["/>
+                  <m:endChr m:val="]"/>
+                  <m:ctrlPr>
+                    <w:rPr>
+                      <w:rFonts w:ascii="Cambria Math" w:hAnsi="Cambria Math"/>
+                      <w:i/>
+                      <w:lang w:val="es-MX"/>
+                    </w:rPr>
+                  </m:ctrlPr>
+                </m:dPr>
+                <m:e>
+                  <m:r>
+                    <w:rPr>
+                      <w:rFonts w:ascii="Cambria Math" w:hAnsi="Cambria Math"/>
+                      <w:lang w:val="es-MX"/>
+                    </w:rPr>
+                    <m:t xml:space="preserve">0   </m:t>
+                  </m:r>
+                  <m:r>
+                    <w:rPr>
+                      <w:rFonts w:ascii="Cambria Math" w:hAnsi="Cambria Math"/>
+                      <w:lang w:val="es-MX"/>
+                    </w:rPr>
+                    <m:t>0</m:t>
+                  </m:r>
+                  <m:r>
+                    <w:rPr>
+                      <w:rFonts w:ascii="Cambria Math" w:hAnsi="Cambria Math"/>
+                      <w:lang w:val="es-MX"/>
+                    </w:rPr>
+                    <m:t xml:space="preserve">   </m:t>
+                  </m:r>
+                  <m:r>
+                    <w:rPr>
+                      <w:rFonts w:ascii="Cambria Math" w:hAnsi="Cambria Math"/>
+                      <w:lang w:val="es-MX"/>
+                    </w:rPr>
+                    <m:t>0</m:t>
+                  </m:r>
+                </m:e>
+              </m:d>
+            </m:e>
+          </m:eqArr>
+        </m:oMath>
+      </m:oMathPara>
+    </w:p>
+    <w:p>
+      <w:pPr>
+        <w:rPr>
+          <w:rFonts w:ascii="Century Gothic" w:eastAsiaTheme="minorEastAsia" w:hAnsi="Century Gothic"/>
+          <w:lang w:val="es-MX"/>
+        </w:rPr>
+      </w:pPr>
+      <w:r>
+        <w:rPr>
+          <w:rFonts w:ascii="Century Gothic" w:eastAsiaTheme="minorEastAsia" w:hAnsi="Century Gothic"/>
+          <w:lang w:val="es-MX"/>
+        </w:rPr>
+        <w:t>c)</w:t>
+      </w:r>
+    </w:p>
+    <w:p>
+      <w:pPr>
+        <w:rPr>
+          <w:rFonts w:ascii="Century Gothic" w:eastAsiaTheme="minorEastAsia" w:hAnsi="Century Gothic"/>
+          <w:lang w:val="es-MX"/>
+        </w:rPr>
+      </w:pPr>
+      <m:oMathPara>
+        <m:oMathParaPr>
+          <m:jc m:val="left"/>
+        </m:oMathParaPr>
+        <m:oMath>
+          <m:d>
+            <m:dPr>
+              <m:begChr m:val="["/>
+              <m:endChr m:val="]"/>
+              <m:ctrlPr>
+                <w:rPr>
+                  <w:rFonts w:ascii="Cambria Math" w:hAnsi="Cambria Math"/>
+                  <w:i/>
+                  <w:lang w:val="es-MX"/>
+                </w:rPr>
+              </m:ctrlPr>
+            </m:dPr>
+            <m:e>
+              <m:eqArr>
+                <m:eqArrPr>
+                  <m:ctrlPr>
+                    <w:rPr>
+                      <w:rFonts w:ascii="Cambria Math" w:hAnsi="Cambria Math"/>
+                      <w:i/>
+                      <w:lang w:val="es-MX"/>
+                    </w:rPr>
+                  </m:ctrlPr>
+                </m:eqArrPr>
+                <m:e>
+                  <m:r>
+                    <w:rPr>
+                      <w:rFonts w:ascii="Cambria Math" w:hAnsi="Cambria Math"/>
+                      <w:lang w:val="es-MX"/>
+                    </w:rPr>
+                    <m:t>3</m:t>
+                  </m:r>
+                </m:e>
+                <m:e>
+                  <m:r>
+                    <w:rPr>
+                      <w:rFonts w:ascii="Cambria Math" w:hAnsi="Cambria Math"/>
+                      <w:lang w:val="es-MX"/>
+                    </w:rPr>
+                    <m:t>10</m:t>
+                  </m:r>
+                </m:e>
+                <m:e>
+                  <m:r>
+                    <w:rPr>
+                      <w:rFonts w:ascii="Cambria Math" w:hAnsi="Cambria Math"/>
+                      <w:lang w:val="es-MX"/>
+                    </w:rPr>
+                    <m:t>7</m:t>
+                  </m:r>
+                </m:e>
+              </m:eqArr>
+            </m:e>
+          </m:d>
+          <m:r>
+            <w:rPr>
+              <w:rFonts w:ascii="Cambria Math" w:hAnsi="Cambria Math"/>
+              <w:lang w:val="es-MX"/>
+            </w:rPr>
+            <m:t>-</m:t>
+          </m:r>
+          <m:d>
+            <m:dPr>
+              <m:begChr m:val="["/>
+              <m:endChr m:val="]"/>
+              <m:ctrlPr>
+                <w:rPr>
+                  <w:rFonts w:ascii="Cambria Math" w:hAnsi="Cambria Math"/>
+                  <w:i/>
+                  <w:lang w:val="es-MX"/>
+                </w:rPr>
+              </m:ctrlPr>
+            </m:dPr>
+            <m:e>
+              <m:eqArr>
+                <m:eqArrPr>
+                  <m:ctrlPr>
+                    <w:rPr>
+                      <w:rFonts w:ascii="Cambria Math" w:hAnsi="Cambria Math"/>
+                      <w:i/>
+                      <w:lang w:val="es-MX"/>
+                    </w:rPr>
+                  </m:ctrlPr>
+                </m:eqArrPr>
+                <m:e>
+                  <m:r>
+                    <w:rPr>
+                      <w:rFonts w:ascii="Cambria Math" w:hAnsi="Cambria Math"/>
+                      <w:lang w:val="es-MX"/>
+                    </w:rPr>
+                    <m:t>8</m:t>
+                  </m:r>
+                </m:e>
+                <m:e>
+                  <m:r>
+                    <w:rPr>
+                      <w:rFonts w:ascii="Cambria Math" w:hAnsi="Cambria Math"/>
+                      <w:lang w:val="es-MX"/>
+                    </w:rPr>
+                    <m:t>-7</m:t>
+                  </m:r>
+                </m:e>
+                <m:e>
+                  <m:r>
+                    <w:rPr>
+                      <w:rFonts w:ascii="Cambria Math" w:hAnsi="Cambria Math"/>
+                      <w:lang w:val="es-MX"/>
+                    </w:rPr>
+                    <m:t>4</m:t>
+                  </m:r>
+                </m:e>
+              </m:eqArr>
+            </m:e>
+          </m:d>
+          <m:r>
+            <w:rPr>
+              <w:rFonts w:ascii="Cambria Math" w:hAnsi="Cambria Math"/>
+              <w:lang w:val="es-MX"/>
+            </w:rPr>
+            <m:t>=</m:t>
+          </m:r>
+          <m:d>
+            <m:dPr>
+              <m:begChr m:val="["/>
+              <m:endChr m:val="]"/>
+              <m:ctrlPr>
+                <w:rPr>
+                  <w:rFonts w:ascii="Cambria Math" w:hAnsi="Cambria Math"/>
+                  <w:i/>
+                  <w:lang w:val="es-MX"/>
+                </w:rPr>
+              </m:ctrlPr>
+            </m:dPr>
+            <m:e>
+              <m:m>
+                <m:mPr>
+                  <m:plcHide m:val="1"/>
+                  <m:mcs>
+                    <m:mc>
+                      <m:mcPr>
+                        <m:count m:val="3"/>
+                        <m:mcJc m:val="center"/>
+                      </m:mcPr>
+                    </m:mc>
+                  </m:mcs>
+                  <m:ctrlPr>
+                    <w:rPr>
+                      <w:rFonts w:ascii="Cambria Math" w:hAnsi="Cambria Math"/>
+                      <w:i/>
+                      <w:lang w:val="es-MX"/>
+                    </w:rPr>
+                  </m:ctrlPr>
+                </m:mPr>
+                <m:mr>
+                  <m:e>
+                    <m:r>
+                      <w:rPr>
+                        <w:rFonts w:ascii="Cambria Math" w:hAnsi="Cambria Math"/>
+                        <w:lang w:val="es-MX"/>
+                      </w:rPr>
+                      <m:t>3</m:t>
+                    </m:r>
+                  </m:e>
+                  <m:e>
+                    <m:r>
+                      <w:rPr>
+                        <w:rFonts w:ascii="Cambria Math" w:hAnsi="Cambria Math"/>
+                        <w:lang w:val="es-MX"/>
+                      </w:rPr>
+                      <m:t>-</m:t>
+                    </m:r>
+                  </m:e>
+                  <m:e>
+                    <m:r>
+                      <w:rPr>
+                        <w:rFonts w:ascii="Cambria Math" w:hAnsi="Cambria Math"/>
+                        <w:lang w:val="es-MX"/>
+                      </w:rPr>
+                      <m:t>8</m:t>
+                    </m:r>
+                  </m:e>
+                </m:mr>
+                <m:mr>
+                  <m:e>
+                    <m:r>
+                      <w:rPr>
+                        <w:rFonts w:ascii="Cambria Math" w:hAnsi="Cambria Math"/>
+                        <w:lang w:val="es-MX"/>
+                      </w:rPr>
+                      <m:t>10</m:t>
+                    </m:r>
+                  </m:e>
+                  <m:e>
+                    <m:r>
+                      <w:rPr>
+                        <w:rFonts w:ascii="Cambria Math" w:hAnsi="Cambria Math"/>
+                        <w:lang w:val="es-MX"/>
+                      </w:rPr>
+                      <m:t>-</m:t>
+                    </m:r>
+                  </m:e>
+                  <m:e>
+                    <m:d>
+                      <m:dPr>
+                        <m:ctrlPr>
+                          <w:rPr>
+                            <w:rFonts w:ascii="Cambria Math" w:hAnsi="Cambria Math"/>
+                            <w:i/>
+                            <w:lang w:val="es-MX"/>
+                          </w:rPr>
+                        </m:ctrlPr>
+                      </m:dPr>
+                      <m:e>
+                        <m:r>
+                          <w:rPr>
+                            <w:rFonts w:ascii="Cambria Math" w:hAnsi="Cambria Math"/>
+                            <w:lang w:val="es-MX"/>
+                          </w:rPr>
+                          <m:t>-7</m:t>
+                        </m:r>
+                      </m:e>
+                    </m:d>
+                  </m:e>
+                </m:mr>
+                <m:mr>
+                  <m:e>
+                    <m:r>
+                      <w:rPr>
+                        <w:rFonts w:ascii="Cambria Math" w:hAnsi="Cambria Math"/>
+                        <w:lang w:val="es-MX"/>
+                      </w:rPr>
+                      <m:t>7</m:t>
+                    </m:r>
+                  </m:e>
+                  <m:e>
+                    <m:r>
+                      <w:rPr>
+                        <w:rFonts w:ascii="Cambria Math" w:hAnsi="Cambria Math"/>
+                        <w:lang w:val="es-MX"/>
+                      </w:rPr>
+                      <m:t>-</m:t>
+                    </m:r>
+                  </m:e>
+                  <m:e>
+                    <m:r>
+                      <w:rPr>
+                        <w:rFonts w:ascii="Cambria Math" w:hAnsi="Cambria Math"/>
+                        <w:lang w:val="es-MX"/>
+                      </w:rPr>
+                      <m:t>4</m:t>
+                    </m:r>
+                  </m:e>
+                </m:mr>
+              </m:m>
+            </m:e>
+          </m:d>
+          <m:r>
+            <w:rPr>
+              <w:rFonts w:ascii="Cambria Math" w:hAnsi="Cambria Math"/>
+              <w:lang w:val="es-MX"/>
+            </w:rPr>
+            <m:t>=</m:t>
+          </m:r>
+          <m:d>
+            <m:dPr>
+              <m:begChr m:val="["/>
+              <m:endChr m:val="]"/>
+              <m:ctrlPr>
+                <w:rPr>
+                  <w:rFonts w:ascii="Cambria Math" w:hAnsi="Cambria Math"/>
+                  <w:i/>
+                  <w:lang w:val="es-MX"/>
+                </w:rPr>
+              </m:ctrlPr>
+            </m:dPr>
+            <m:e>
+              <m:eqArr>
+                <m:eqArrPr>
+                  <m:ctrlPr>
+                    <w:rPr>
+                      <w:rFonts w:ascii="Cambria Math" w:hAnsi="Cambria Math"/>
+                      <w:i/>
+                      <w:lang w:val="es-MX"/>
+                    </w:rPr>
+                  </m:ctrlPr>
+                </m:eqArrPr>
+                <m:e>
+                  <m:r>
+                    <w:rPr>
+                      <w:rFonts w:ascii="Cambria Math" w:hAnsi="Cambria Math"/>
+                      <w:lang w:val="es-MX"/>
+                    </w:rPr>
+                    <m:t>-5</m:t>
+                  </m:r>
+                </m:e>
+                <m:e>
+                  <m:r>
+                    <w:rPr>
+                      <w:rFonts w:ascii="Cambria Math" w:hAnsi="Cambria Math"/>
+                      <w:lang w:val="es-MX"/>
+                    </w:rPr>
+                    <m:t>17</m:t>
+                  </m:r>
+                </m:e>
+                <m:e>
+                  <m:r>
+                    <w:rPr>
+                      <w:rFonts w:ascii="Cambria Math" w:hAnsi="Cambria Math"/>
+                      <w:lang w:val="es-MX"/>
+                    </w:rPr>
+                    <m:t>3</m:t>
+                  </m:r>
+                </m:e>
+              </m:eqArr>
+            </m:e>
+          </m:d>
+        </m:oMath>
+      </m:oMathPara>
+    </w:p>
+    <w:p>
+      <w:pPr>
+        <w:rPr>
+          <w:rFonts w:ascii="Century Gothic" w:eastAsiaTheme="minorEastAsia" w:hAnsi="Century Gothic"/>
+          <w:lang w:val="es-MX"/>
+        </w:rPr>
+      </w:pPr>
+    </w:p>
+    <w:p>
+      <w:pPr>
+        <w:rPr>
+          <w:rFonts w:ascii="Century Gothic" w:eastAsiaTheme="minorEastAsia" w:hAnsi="Century Gothic"/>
+          <w:lang w:val="es-MX"/>
+        </w:rPr>
+      </w:pPr>
+      <w:r>
+        <w:rPr>
+          <w:rFonts w:ascii="Century Gothic" w:eastAsiaTheme="minorEastAsia" w:hAnsi="Century Gothic"/>
+          <w:lang w:val="es-MX"/>
+        </w:rPr>
+        <w:t>d)</w:t>
+      </w:r>
+    </w:p>
+    <w:p>
+      <w:pPr>
+        <w:rPr>
+          <w:rFonts w:ascii="Century Gothic" w:eastAsiaTheme="minorEastAsia" w:hAnsi="Century Gothic"/>
+          <w:lang w:val="es-MX"/>
+        </w:rPr>
+      </w:pPr>
+      <m:oMathPara>
+        <m:oMathParaPr>
+          <m:jc m:val="left"/>
+        </m:oMathParaPr>
+        <m:oMath>
+          <m:d>
+            <m:dPr>
+              <m:begChr m:val="["/>
+              <m:endChr m:val="]"/>
+              <m:ctrlPr>
+                <w:rPr>
+                  <w:rFonts w:ascii="Cambria Math" w:hAnsi="Cambria Math"/>
+                  <w:i/>
+                  <w:lang w:val="es-MX"/>
+                </w:rPr>
+              </m:ctrlPr>
+            </m:dPr>
+            <m:e>
+              <m:eqArr>
+                <m:eqArrPr>
+                  <m:ctrlPr>
+                    <w:rPr>
+                      <w:rFonts w:ascii="Cambria Math" w:hAnsi="Cambria Math"/>
+                      <w:i/>
+                      <w:lang w:val="es-MX"/>
+                    </w:rPr>
+                  </m:ctrlPr>
+                </m:eqArrPr>
+                <m:e>
+                  <m:r>
+                    <w:rPr>
+                      <w:rFonts w:ascii="Cambria Math" w:hAnsi="Cambria Math"/>
+                      <w:lang w:val="es-MX"/>
+                    </w:rPr>
+                    <m:t>4</m:t>
+                  </m:r>
+                </m:e>
+                <m:e>
+                  <m:r>
+                    <w:rPr>
+                      <w:rFonts w:ascii="Cambria Math" w:hAnsi="Cambria Math"/>
+                      <w:lang w:val="es-MX"/>
+                    </w:rPr>
+                    <m:t>5</m:t>
+                  </m:r>
+                </m:e>
+                <m:e>
+                  <m:r>
+                    <w:rPr>
+                      <w:rFonts w:ascii="Cambria Math" w:hAnsi="Cambria Math"/>
+                      <w:lang w:val="es-MX"/>
+                    </w:rPr>
+                    <m:t>-11</m:t>
+                  </m:r>
+                </m:e>
+              </m:eqArr>
+            </m:e>
+          </m:d>
+          <m:r>
+            <w:rPr>
+              <w:rFonts w:ascii="Cambria Math" w:hAnsi="Cambria Math"/>
+              <w:lang w:val="es-MX"/>
+            </w:rPr>
+            <m:t>-</m:t>
+          </m:r>
+          <m:d>
+            <m:dPr>
+              <m:begChr m:val="["/>
+              <m:endChr m:val="]"/>
+              <m:ctrlPr>
+                <w:rPr>
+                  <w:rFonts w:ascii="Cambria Math" w:hAnsi="Cambria Math"/>
+                  <w:i/>
+                  <w:lang w:val="es-MX"/>
+                </w:rPr>
+              </m:ctrlPr>
+            </m:dPr>
+            <m:e>
+              <m:eqArr>
+                <m:eqArrPr>
+                  <m:ctrlPr>
+                    <w:rPr>
+                      <w:rFonts w:ascii="Cambria Math" w:hAnsi="Cambria Math"/>
+                      <w:i/>
+                      <w:lang w:val="es-MX"/>
+                    </w:rPr>
+                  </m:ctrlPr>
+                </m:eqArrPr>
+                <m:e>
+                  <m:r>
+                    <w:rPr>
+                      <w:rFonts w:ascii="Cambria Math" w:hAnsi="Cambria Math"/>
+                      <w:lang w:val="es-MX"/>
+                    </w:rPr>
+                    <m:t>-</m:t>
+                  </m:r>
+                  <m:r>
+                    <w:rPr>
+                      <w:rFonts w:ascii="Cambria Math" w:hAnsi="Cambria Math"/>
+                      <w:lang w:val="es-MX"/>
+                    </w:rPr>
+                    <m:t>4</m:t>
+                  </m:r>
+                </m:e>
+                <m:e>
+                  <m:r>
+                    <w:rPr>
+                      <w:rFonts w:ascii="Cambria Math" w:hAnsi="Cambria Math"/>
+                      <w:lang w:val="es-MX"/>
+                    </w:rPr>
+                    <m:t>-5</m:t>
+                  </m:r>
+                </m:e>
+                <m:e>
+                  <m:r>
+                    <w:rPr>
+                      <w:rFonts w:ascii="Cambria Math" w:hAnsi="Cambria Math"/>
+                      <w:lang w:val="es-MX"/>
+                    </w:rPr>
+                    <m:t>11</m:t>
+                  </m:r>
+                </m:e>
+              </m:eqArr>
+            </m:e>
+          </m:d>
+          <m:r>
+            <w:rPr>
+              <w:rFonts w:ascii="Cambria Math" w:hAnsi="Cambria Math"/>
+              <w:lang w:val="es-MX"/>
+            </w:rPr>
+            <m:t>=</m:t>
+          </m:r>
+          <m:d>
+            <m:dPr>
+              <m:begChr m:val="["/>
+              <m:endChr m:val="]"/>
+              <m:ctrlPr>
+                <w:rPr>
+                  <w:rFonts w:ascii="Cambria Math" w:hAnsi="Cambria Math"/>
+                  <w:i/>
+                  <w:lang w:val="es-MX"/>
+                </w:rPr>
+              </m:ctrlPr>
+            </m:dPr>
+            <m:e>
+              <m:m>
+                <m:mPr>
+                  <m:plcHide m:val="1"/>
+                  <m:mcs>
+                    <m:mc>
+                      <m:mcPr>
+                        <m:count m:val="3"/>
+                        <m:mcJc m:val="center"/>
+                      </m:mcPr>
+                    </m:mc>
+                  </m:mcs>
+                  <m:ctrlPr>
+                    <w:rPr>
+                      <w:rFonts w:ascii="Cambria Math" w:hAnsi="Cambria Math"/>
+                      <w:i/>
+                      <w:lang w:val="es-MX"/>
+                    </w:rPr>
+                  </m:ctrlPr>
+                </m:mPr>
+                <m:mr>
+                  <m:e>
+                    <m:r>
+                      <w:rPr>
+                        <w:rFonts w:ascii="Cambria Math" w:hAnsi="Cambria Math"/>
+                        <w:lang w:val="es-MX"/>
+                      </w:rPr>
+                      <m:t>4</m:t>
+                    </m:r>
+                  </m:e>
+                  <m:e>
+                    <m:r>
+                      <w:rPr>
+                        <w:rFonts w:ascii="Cambria Math" w:hAnsi="Cambria Math"/>
+                        <w:lang w:val="es-MX"/>
+                      </w:rPr>
+                      <m:t>-</m:t>
+                    </m:r>
+                  </m:e>
+                  <m:e>
+                    <m:d>
+                      <m:dPr>
+                        <m:ctrlPr>
+                          <w:rPr>
+                            <w:rFonts w:ascii="Cambria Math" w:hAnsi="Cambria Math"/>
+                            <w:i/>
+                            <w:lang w:val="es-MX"/>
+                          </w:rPr>
+                        </m:ctrlPr>
+                      </m:dPr>
+                      <m:e>
+                        <m:r>
+                          <w:rPr>
+                            <w:rFonts w:ascii="Cambria Math" w:hAnsi="Cambria Math"/>
+                            <w:lang w:val="es-MX"/>
+                          </w:rPr>
+                          <m:t>-4</m:t>
+                        </m:r>
+                      </m:e>
+                    </m:d>
+                  </m:e>
+                </m:mr>
+                <m:mr>
+                  <m:e>
+                    <m:r>
+                      <w:rPr>
+                        <w:rFonts w:ascii="Cambria Math" w:hAnsi="Cambria Math"/>
+                        <w:lang w:val="es-MX"/>
+                      </w:rPr>
+                      <m:t>5</m:t>
+                    </m:r>
+                  </m:e>
+                  <m:e>
+                    <m:r>
+                      <w:rPr>
+                        <w:rFonts w:ascii="Cambria Math" w:hAnsi="Cambria Math"/>
+                        <w:lang w:val="es-MX"/>
+                      </w:rPr>
+                      <m:t>-</m:t>
+                    </m:r>
+                  </m:e>
+                  <m:e>
+                    <m:d>
+                      <m:dPr>
+                        <m:ctrlPr>
+                          <w:rPr>
+                            <w:rFonts w:ascii="Cambria Math" w:hAnsi="Cambria Math"/>
+                            <w:i/>
+                            <w:lang w:val="es-MX"/>
+                          </w:rPr>
+                        </m:ctrlPr>
+                      </m:dPr>
+                      <m:e>
+                        <m:r>
+                          <w:rPr>
+                            <w:rFonts w:ascii="Cambria Math" w:hAnsi="Cambria Math"/>
+                            <w:lang w:val="es-MX"/>
+                          </w:rPr>
+                          <m:t>-5</m:t>
+                        </m:r>
+                      </m:e>
+                    </m:d>
+                  </m:e>
+                </m:mr>
+                <m:mr>
+                  <m:e>
+                    <m:r>
+                      <w:rPr>
+                        <w:rFonts w:ascii="Cambria Math" w:hAnsi="Cambria Math"/>
+                        <w:lang w:val="es-MX"/>
+                      </w:rPr>
+                      <m:t>-1</m:t>
+                    </m:r>
+                    <m:r>
+                      <w:rPr>
+                        <w:rFonts w:ascii="Cambria Math" w:hAnsi="Cambria Math"/>
+                        <w:lang w:val="es-MX"/>
+                      </w:rPr>
+                      <m:t>1</m:t>
+                    </m:r>
+                  </m:e>
+                  <m:e>
+                    <m:r>
+                      <w:rPr>
+                        <w:rFonts w:ascii="Cambria Math" w:hAnsi="Cambria Math"/>
+                        <w:lang w:val="es-MX"/>
+                      </w:rPr>
+                      <m:t>-</m:t>
+                    </m:r>
+                  </m:e>
+                  <m:e>
+                    <m:r>
+                      <w:rPr>
+                        <w:rFonts w:ascii="Cambria Math" w:hAnsi="Cambria Math"/>
+                        <w:lang w:val="es-MX"/>
+                      </w:rPr>
+                      <m:t>11</m:t>
+                    </m:r>
+                  </m:e>
+                </m:mr>
+              </m:m>
+            </m:e>
+          </m:d>
+          <m:r>
+            <w:rPr>
+              <w:rFonts w:ascii="Cambria Math" w:hAnsi="Cambria Math"/>
+              <w:lang w:val="es-MX"/>
+            </w:rPr>
+            <m:t>=</m:t>
+          </m:r>
+          <m:d>
+            <m:dPr>
+              <m:begChr m:val="["/>
+              <m:endChr m:val="]"/>
+              <m:ctrlPr>
+                <w:rPr>
+                  <w:rFonts w:ascii="Cambria Math" w:hAnsi="Cambria Math"/>
+                  <w:i/>
+                  <w:lang w:val="es-MX"/>
+                </w:rPr>
+              </m:ctrlPr>
+            </m:dPr>
+            <m:e>
+              <m:eqArr>
+                <m:eqArrPr>
+                  <m:ctrlPr>
+                    <w:rPr>
+                      <w:rFonts w:ascii="Cambria Math" w:hAnsi="Cambria Math"/>
+                      <w:i/>
+                      <w:lang w:val="es-MX"/>
+                    </w:rPr>
+                  </m:ctrlPr>
+                </m:eqArrPr>
+                <m:e>
+                  <m:r>
+                    <w:rPr>
+                      <w:rFonts w:ascii="Cambria Math" w:hAnsi="Cambria Math"/>
+                      <w:lang w:val="es-MX"/>
+                    </w:rPr>
+                    <m:t>8</m:t>
+                  </m:r>
+                </m:e>
+                <m:e>
+                  <m:r>
+                    <w:rPr>
+                      <w:rFonts w:ascii="Cambria Math" w:hAnsi="Cambria Math"/>
+                      <w:lang w:val="es-MX"/>
+                    </w:rPr>
+                    <m:t>10</m:t>
+                  </m:r>
+                </m:e>
+                <m:e>
+                  <m:r>
+                    <w:rPr>
+                      <w:rFonts w:ascii="Cambria Math" w:hAnsi="Cambria Math"/>
+                      <w:lang w:val="es-MX"/>
+                    </w:rPr>
+                    <m:t>-22</m:t>
+                  </m:r>
+                </m:e>
+              </m:eqArr>
+            </m:e>
+          </m:d>
+        </m:oMath>
+      </m:oMathPara>
+    </w:p>
+    <w:p>
+      <w:pPr>
+        <w:rPr>
+          <w:rFonts w:ascii="Century Gothic" w:eastAsiaTheme="minorEastAsia" w:hAnsi="Century Gothic"/>
+          <w:lang w:val="es-MX"/>
+        </w:rPr>
+      </w:pPr>
+    </w:p>
+    <w:p>
+      <w:pPr>
+        <w:rPr>
+          <w:rFonts w:ascii="Century Gothic" w:hAnsi="Century Gothic"/>
+          <w:lang w:val="es-MX"/>
+        </w:rPr>
+      </w:pPr>
+      <w:r>
+        <w:rPr>
+          <w:rFonts w:ascii="Century Gothic" w:hAnsi="Century Gothic"/>
+          <w:lang w:val="es-MX"/>
+        </w:rPr>
+        <w:t>e)</w:t>
+      </w:r>
+    </w:p>
+    <w:p>
+      <w:pPr>
+        <w:rPr>
+          <w:rFonts w:ascii="Century Gothic" w:eastAsiaTheme="minorEastAsia" w:hAnsi="Century Gothic"/>
+          <w:lang w:val="es-MX"/>
+        </w:rPr>
+      </w:pPr>
+      <m:oMathPara>
+        <m:oMathParaPr>
+          <m:jc m:val="left"/>
+        </m:oMathParaPr>
+        <m:oMath>
+          <m:r>
+            <w:rPr>
+              <w:rFonts w:ascii="Cambria Math" w:hAnsi="Cambria Math"/>
+              <w:lang w:val="es-MX"/>
+            </w:rPr>
+            <m:t>3</m:t>
+          </m:r>
+          <m:d>
+            <m:dPr>
+              <m:begChr m:val="["/>
+              <m:endChr m:val="]"/>
+              <m:ctrlPr>
+                <w:rPr>
+                  <w:rFonts w:ascii="Cambria Math" w:hAnsi="Cambria Math"/>
+                  <w:i/>
+                  <w:lang w:val="es-MX"/>
+                </w:rPr>
+              </m:ctrlPr>
+            </m:dPr>
+            <m:e>
+              <m:eqArr>
+                <m:eqArrPr>
+                  <m:ctrlPr>
+                    <w:rPr>
+                      <w:rFonts w:ascii="Cambria Math" w:hAnsi="Cambria Math"/>
+                      <w:i/>
+                      <w:lang w:val="es-MX"/>
+                    </w:rPr>
+                  </m:ctrlPr>
+                </m:eqArrPr>
+                <m:e>
+                  <m:r>
+                    <w:rPr>
+                      <w:rFonts w:ascii="Cambria Math" w:hAnsi="Cambria Math"/>
+                      <w:lang w:val="es-MX"/>
+                    </w:rPr>
+                    <m:t>a</m:t>
+                  </m:r>
+                </m:e>
+                <m:e>
+                  <m:r>
+                    <w:rPr>
+                      <w:rFonts w:ascii="Cambria Math" w:hAnsi="Cambria Math"/>
+                      <w:lang w:val="es-MX"/>
+                    </w:rPr>
+                    <m:t>b</m:t>
+                  </m:r>
+                </m:e>
+                <m:e>
+                  <m:r>
+                    <w:rPr>
+                      <w:rFonts w:ascii="Cambria Math" w:hAnsi="Cambria Math"/>
+                      <w:lang w:val="es-MX"/>
+                    </w:rPr>
+                    <m:t>c</m:t>
+                  </m:r>
+                </m:e>
+              </m:eqArr>
+            </m:e>
+          </m:d>
+          <m:r>
+            <w:rPr>
+              <w:rFonts w:ascii="Cambria Math" w:hAnsi="Cambria Math"/>
+              <w:lang w:val="es-MX"/>
+            </w:rPr>
+            <m:t>-4</m:t>
+          </m:r>
+          <m:d>
+            <m:dPr>
+              <m:begChr m:val="["/>
+              <m:endChr m:val="]"/>
+              <m:ctrlPr>
+                <w:rPr>
+                  <w:rFonts w:ascii="Cambria Math" w:hAnsi="Cambria Math"/>
+                  <w:i/>
+                  <w:lang w:val="es-MX"/>
+                </w:rPr>
+              </m:ctrlPr>
+            </m:dPr>
+            <m:e>
+              <m:eqArr>
+                <m:eqArrPr>
+                  <m:ctrlPr>
+                    <w:rPr>
+                      <w:rFonts w:ascii="Cambria Math" w:hAnsi="Cambria Math"/>
+                      <w:i/>
+                      <w:lang w:val="es-MX"/>
+                    </w:rPr>
+                  </m:ctrlPr>
+                </m:eqArrPr>
+                <m:e>
+                  <m:r>
+                    <w:rPr>
+                      <w:rFonts w:ascii="Cambria Math" w:hAnsi="Cambria Math"/>
+                      <w:lang w:val="es-MX"/>
+                    </w:rPr>
+                    <m:t>2</m:t>
+                  </m:r>
+                </m:e>
+                <m:e>
+                  <m:r>
+                    <w:rPr>
+                      <w:rFonts w:ascii="Cambria Math" w:hAnsi="Cambria Math"/>
+                      <w:lang w:val="es-MX"/>
+                    </w:rPr>
+                    <m:t>10</m:t>
+                  </m:r>
+                </m:e>
+                <m:e>
+                  <m:r>
+                    <w:rPr>
+                      <w:rFonts w:ascii="Cambria Math" w:hAnsi="Cambria Math"/>
+                      <w:lang w:val="es-MX"/>
+                    </w:rPr>
+                    <m:t>-6</m:t>
+                  </m:r>
+                </m:e>
+              </m:eqArr>
+            </m:e>
+          </m:d>
+          <m:r>
+            <w:rPr>
+              <w:rFonts w:ascii="Cambria Math" w:hAnsi="Cambria Math"/>
+              <w:lang w:val="es-MX"/>
+            </w:rPr>
+            <m:t>=</m:t>
+          </m:r>
+          <m:d>
+            <m:dPr>
+              <m:begChr m:val="["/>
+              <m:endChr m:val="]"/>
+              <m:ctrlPr>
+                <w:rPr>
+                  <w:rFonts w:ascii="Cambria Math" w:hAnsi="Cambria Math"/>
+                  <w:i/>
+                  <w:lang w:val="es-MX"/>
+                </w:rPr>
+              </m:ctrlPr>
+            </m:dPr>
+            <m:e>
+              <m:eqArr>
+                <m:eqArrPr>
+                  <m:ctrlPr>
+                    <w:rPr>
+                      <w:rFonts w:ascii="Cambria Math" w:hAnsi="Cambria Math"/>
+                      <w:i/>
+                      <w:lang w:val="es-MX"/>
+                    </w:rPr>
+                  </m:ctrlPr>
+                </m:eqArrPr>
+                <m:e>
+                  <m:r>
+                    <w:rPr>
+                      <w:rFonts w:ascii="Cambria Math" w:hAnsi="Cambria Math"/>
+                      <w:lang w:val="es-MX"/>
+                    </w:rPr>
+                    <m:t>3a</m:t>
+                  </m:r>
+                </m:e>
+                <m:e>
+                  <m:r>
+                    <w:rPr>
+                      <w:rFonts w:ascii="Cambria Math" w:hAnsi="Cambria Math"/>
+                      <w:lang w:val="es-MX"/>
+                    </w:rPr>
+                    <m:t>3b</m:t>
+                  </m:r>
+                </m:e>
+                <m:e>
+                  <m:r>
+                    <w:rPr>
+                      <w:rFonts w:ascii="Cambria Math" w:hAnsi="Cambria Math"/>
+                      <w:lang w:val="es-MX"/>
+                    </w:rPr>
+                    <m:t>3c</m:t>
+                  </m:r>
+                </m:e>
+              </m:eqArr>
+            </m:e>
+          </m:d>
+          <m:r>
+            <w:rPr>
+              <w:rFonts w:ascii="Cambria Math" w:hAnsi="Cambria Math"/>
+              <w:lang w:val="es-MX"/>
+            </w:rPr>
+            <m:t>-</m:t>
+          </m:r>
+          <m:d>
+            <m:dPr>
+              <m:begChr m:val="["/>
+              <m:endChr m:val="]"/>
+              <m:ctrlPr>
+                <w:rPr>
+                  <w:rFonts w:ascii="Cambria Math" w:hAnsi="Cambria Math"/>
+                  <w:i/>
+                  <w:lang w:val="es-MX"/>
+                </w:rPr>
+              </m:ctrlPr>
+            </m:dPr>
+            <m:e>
+              <m:eqArr>
+                <m:eqArrPr>
+                  <m:ctrlPr>
+                    <w:rPr>
+                      <w:rFonts w:ascii="Cambria Math" w:hAnsi="Cambria Math"/>
+                      <w:i/>
+                      <w:lang w:val="es-MX"/>
+                    </w:rPr>
+                  </m:ctrlPr>
+                </m:eqArrPr>
+                <m:e>
+                  <m:r>
+                    <w:rPr>
+                      <w:rFonts w:ascii="Cambria Math" w:hAnsi="Cambria Math"/>
+                      <w:lang w:val="es-MX"/>
+                    </w:rPr>
+                    <m:t>8</m:t>
+                  </m:r>
+                </m:e>
+                <m:e>
+                  <m:r>
+                    <w:rPr>
+                      <w:rFonts w:ascii="Cambria Math" w:hAnsi="Cambria Math"/>
+                      <w:lang w:val="es-MX"/>
+                    </w:rPr>
+                    <m:t>40</m:t>
+                  </m:r>
+                </m:e>
+                <m:e>
+                  <m:r>
+                    <w:rPr>
+                      <w:rFonts w:ascii="Cambria Math" w:hAnsi="Cambria Math"/>
+                      <w:lang w:val="es-MX"/>
+                    </w:rPr>
+                    <m:t>24</m:t>
+                  </m:r>
+                </m:e>
+              </m:eqArr>
+            </m:e>
+          </m:d>
+          <m:r>
+            <w:rPr>
+              <w:rFonts w:ascii="Cambria Math" w:hAnsi="Cambria Math"/>
+              <w:lang w:val="es-MX"/>
+            </w:rPr>
+            <m:t>=</m:t>
+          </m:r>
+          <m:d>
+            <m:dPr>
+              <m:begChr m:val="["/>
+              <m:endChr m:val="]"/>
+              <m:ctrlPr>
+                <w:rPr>
+                  <w:rFonts w:ascii="Cambria Math" w:hAnsi="Cambria Math"/>
+                  <w:i/>
+                  <w:lang w:val="es-MX"/>
+                </w:rPr>
+              </m:ctrlPr>
+            </m:dPr>
+            <m:e>
+              <m:eqArr>
+                <m:eqArrPr>
+                  <m:ctrlPr>
+                    <w:rPr>
+                      <w:rFonts w:ascii="Cambria Math" w:hAnsi="Cambria Math"/>
+                      <w:i/>
+                      <w:lang w:val="es-MX"/>
+                    </w:rPr>
+                  </m:ctrlPr>
+                </m:eqArrPr>
+                <m:e>
+                  <m:r>
+                    <w:rPr>
+                      <w:rFonts w:ascii="Cambria Math" w:hAnsi="Cambria Math"/>
+                      <w:lang w:val="es-MX"/>
+                    </w:rPr>
+                    <m:t>3a-8</m:t>
+                  </m:r>
+                </m:e>
+                <m:e>
+                  <m:r>
+                    <w:rPr>
+                      <w:rFonts w:ascii="Cambria Math" w:hAnsi="Cambria Math"/>
+                      <w:lang w:val="es-MX"/>
+                    </w:rPr>
+                    <m:t>3b-40</m:t>
+                  </m:r>
+                </m:e>
+                <m:e>
+                  <m:r>
+                    <w:rPr>
+                      <w:rFonts w:ascii="Cambria Math" w:hAnsi="Cambria Math"/>
+                      <w:lang w:val="es-MX"/>
+                    </w:rPr>
+                    <m:t>3c</m:t>
+                  </m:r>
+                  <m:r>
+                    <w:rPr>
+                      <w:rFonts w:ascii="Cambria Math" w:hAnsi="Cambria Math"/>
+                      <w:lang w:val="es-MX"/>
+                    </w:rPr>
+                    <m:t>+</m:t>
+                  </m:r>
+                  <m:r>
+                    <w:rPr>
+                      <w:rFonts w:ascii="Cambria Math" w:hAnsi="Cambria Math"/>
+                      <w:lang w:val="es-MX"/>
+                    </w:rPr>
+                    <m:t>24</m:t>
+                  </m:r>
+                </m:e>
+              </m:eqArr>
+            </m:e>
+          </m:d>
+        </m:oMath>
+      </m:oMathPara>
+    </w:p>
+    <w:p>
+      <w:pPr>
+        <w:rPr>
+          <w:rFonts w:ascii="Century Gothic" w:eastAsiaTheme="minorEastAsia" w:hAnsi="Century Gothic"/>
+          <w:lang w:val="es-MX"/>
+        </w:rPr>
+      </w:pPr>
+    </w:p>
+    <w:p>
+      <w:pPr>
+        <w:rPr>
+          <w:rFonts w:ascii="Century Gothic" w:hAnsi="Century Gothic"/>
+          <w:lang w:val="es-MX"/>
+        </w:rPr>
+      </w:pPr>
+      <w:r>
+        <w:rPr>
+          <w:rFonts w:ascii="Century Gothic" w:hAnsi="Century Gothic"/>
+          <w:highlight w:val="darkCyan"/>
+          <w:lang w:val="es-MX"/>
+        </w:rPr>
+        <w:t>Ejercicio 5:</w:t>
+      </w:r>
+      <w:r>
+        <w:rPr>
+          <w:rFonts w:ascii="Century Gothic" w:hAnsi="Century Gothic"/>
+          <w:lang w:val="es-MX"/>
+        </w:rPr>
+        <w:t xml:space="preserve"> Obtenga la distancia entre los siguientes pares de puntos</w:t>
+      </w:r>
+    </w:p>
+    <w:p>
+      <w:pPr>
+        <w:rPr>
+          <w:rFonts w:ascii="Century Gothic" w:hAnsi="Century Gothic"/>
+          <w:lang w:val="es-MX"/>
+        </w:rPr>
+      </w:pPr>
+      <w:r>
+        <w:rPr>
+          <w:rFonts w:ascii="Century Gothic" w:hAnsi="Century Gothic"/>
+          <w:lang w:val="es-MX"/>
+        </w:rPr>
+        <w:t>a) (10,6), (−14,30)</w:t>
+      </w:r>
+    </w:p>
+    <w:p>
+      <w:pPr>
+        <w:rPr>
+          <w:rFonts w:ascii="Century Gothic" w:eastAsiaTheme="minorEastAsia" w:hAnsi="Century Gothic"/>
+          <w:lang w:val="es-MX"/>
+        </w:rPr>
+      </w:pPr>
+      <m:oMathPara>
+        <m:oMathParaPr>
+          <m:jc m:val="left"/>
+        </m:oMathParaPr>
+        <m:oMath>
+          <m:eqArr>
+            <m:eqArrPr>
+              <m:ctrlPr>
+                <w:rPr>
+                  <w:rFonts w:ascii="Cambria Math" w:hAnsi="Cambria Math"/>
+                  <w:i/>
+                  <w:lang w:val="es-MX"/>
+                </w:rPr>
+              </m:ctrlPr>
+            </m:eqArrPr>
+            <m:e>
+              <m:r>
+                <w:rPr>
+                  <w:rFonts w:ascii="Cambria Math" w:hAnsi="Cambria Math"/>
+                  <w:lang w:val="es-MX"/>
+                </w:rPr>
+                <m:t>d=</m:t>
+              </m:r>
+              <m:rad>
+                <m:radPr>
+                  <m:degHide m:val="1"/>
+                  <m:ctrlPr>
+                    <w:rPr>
+                      <w:rFonts w:ascii="Cambria Math" w:hAnsi="Cambria Math"/>
+                      <w:i/>
+                      <w:lang w:val="es-MX"/>
+                    </w:rPr>
+                  </m:ctrlPr>
+                </m:radPr>
+                <m:deg/>
+                <m:e>
+                  <m:sSup>
+                    <m:sSupPr>
+                      <m:ctrlPr>
+                        <w:rPr>
+                          <w:rFonts w:ascii="Cambria Math" w:hAnsi="Cambria Math"/>
+                          <w:i/>
+                          <w:lang w:val="es-MX"/>
+                        </w:rPr>
+                      </m:ctrlPr>
+                    </m:sSupPr>
+                    <m:e>
+                      <m:d>
+                        <m:dPr>
+                          <m:ctrlPr>
+                            <w:rPr>
+                              <w:rFonts w:ascii="Cambria Math" w:hAnsi="Cambria Math"/>
+                              <w:i/>
+                              <w:lang w:val="es-MX"/>
+                            </w:rPr>
+                          </m:ctrlPr>
+                        </m:dPr>
+                        <m:e>
+                          <m:r>
+                            <w:rPr>
+                              <w:rFonts w:ascii="Cambria Math" w:hAnsi="Cambria Math"/>
+                              <w:lang w:val="es-MX"/>
+                            </w:rPr>
+                            <m:t>-14-10</m:t>
+                          </m:r>
+                        </m:e>
+                      </m:d>
+                    </m:e>
+                    <m:sup>
+                      <m:r>
+                        <w:rPr>
+                          <w:rFonts w:ascii="Cambria Math" w:hAnsi="Cambria Math"/>
+                          <w:lang w:val="es-MX"/>
+                        </w:rPr>
+                        <m:t>2</m:t>
+                      </m:r>
+                    </m:sup>
+                  </m:sSup>
+                  <m:r>
+                    <w:rPr>
+                      <w:rFonts w:ascii="Cambria Math" w:hAnsi="Cambria Math"/>
+                      <w:lang w:val="es-MX"/>
+                    </w:rPr>
+                    <m:t>+</m:t>
+                  </m:r>
+                  <m:sSup>
+                    <m:sSupPr>
+                      <m:ctrlPr>
+                        <w:rPr>
+                          <w:rFonts w:ascii="Cambria Math" w:hAnsi="Cambria Math"/>
+                          <w:i/>
+                          <w:lang w:val="es-MX"/>
+                        </w:rPr>
+                      </m:ctrlPr>
+                    </m:sSupPr>
+                    <m:e>
+                      <m:d>
+                        <m:dPr>
+                          <m:ctrlPr>
+                            <w:rPr>
+                              <w:rFonts w:ascii="Cambria Math" w:hAnsi="Cambria Math"/>
+                              <w:i/>
+                              <w:lang w:val="es-MX"/>
+                            </w:rPr>
+                          </m:ctrlPr>
+                        </m:dPr>
+                        <m:e>
+                          <m:r>
+                            <w:rPr>
+                              <w:rFonts w:ascii="Cambria Math" w:hAnsi="Cambria Math"/>
+                              <w:lang w:val="es-MX"/>
+                            </w:rPr>
+                            <m:t>30-6</m:t>
+                          </m:r>
+                        </m:e>
+                      </m:d>
+                    </m:e>
+                    <m:sup>
+                      <m:r>
+                        <w:rPr>
+                          <w:rFonts w:ascii="Cambria Math" w:hAnsi="Cambria Math"/>
+                          <w:lang w:val="es-MX"/>
+                        </w:rPr>
+                        <m:t>2</m:t>
+                      </m:r>
+                    </m:sup>
+                  </m:sSup>
+                </m:e>
+              </m:rad>
+            </m:e>
+            <m:e>
+              <m:r>
+                <w:rPr>
+                  <w:rFonts w:ascii="Cambria Math" w:hAnsi="Cambria Math"/>
+                  <w:lang w:val="es-MX"/>
+                </w:rPr>
+                <m:t>d=</m:t>
+              </m:r>
+              <m:rad>
+                <m:radPr>
+                  <m:degHide m:val="1"/>
+                  <m:ctrlPr>
+                    <w:rPr>
+                      <w:rFonts w:ascii="Cambria Math" w:hAnsi="Cambria Math"/>
+                      <w:i/>
+                      <w:lang w:val="es-MX"/>
+                    </w:rPr>
+                  </m:ctrlPr>
+                </m:radPr>
+                <m:deg/>
+                <m:e>
+                  <m:sSup>
+                    <m:sSupPr>
+                      <m:ctrlPr>
+                        <w:rPr>
+                          <w:rFonts w:ascii="Cambria Math" w:hAnsi="Cambria Math"/>
+                          <w:i/>
+                          <w:lang w:val="es-MX"/>
+                        </w:rPr>
+                      </m:ctrlPr>
+                    </m:sSupPr>
+                    <m:e>
+                      <m:d>
+                        <m:dPr>
+                          <m:ctrlPr>
+                            <w:rPr>
+                              <w:rFonts w:ascii="Cambria Math" w:hAnsi="Cambria Math"/>
+                              <w:i/>
+                              <w:lang w:val="es-MX"/>
+                            </w:rPr>
+                          </m:ctrlPr>
+                        </m:dPr>
+                        <m:e>
+                          <m:r>
+                            <w:rPr>
+                              <w:rFonts w:ascii="Cambria Math" w:hAnsi="Cambria Math"/>
+                              <w:lang w:val="es-MX"/>
+                            </w:rPr>
+                            <m:t>-24</m:t>
+                          </m:r>
+                        </m:e>
+                      </m:d>
+                    </m:e>
+                    <m:sup>
+                      <m:r>
+                        <w:rPr>
+                          <w:rFonts w:ascii="Cambria Math" w:hAnsi="Cambria Math"/>
+                          <w:lang w:val="es-MX"/>
+                        </w:rPr>
+                        <m:t>2</m:t>
+                      </m:r>
+                    </m:sup>
+                  </m:sSup>
+                  <m:r>
+                    <w:rPr>
+                      <w:rFonts w:ascii="Cambria Math" w:hAnsi="Cambria Math"/>
+                      <w:lang w:val="es-MX"/>
+                    </w:rPr>
+                    <m:t>+</m:t>
+                  </m:r>
+                  <m:sSup>
+                    <m:sSupPr>
+                      <m:ctrlPr>
+                        <w:rPr>
+                          <w:rFonts w:ascii="Cambria Math" w:hAnsi="Cambria Math"/>
+                          <w:i/>
+                          <w:lang w:val="es-MX"/>
+                        </w:rPr>
+                      </m:ctrlPr>
+                    </m:sSupPr>
+                    <m:e>
+                      <m:d>
+                        <m:dPr>
+                          <m:ctrlPr>
+                            <w:rPr>
+                              <w:rFonts w:ascii="Cambria Math" w:hAnsi="Cambria Math"/>
+                              <w:i/>
+                              <w:lang w:val="es-MX"/>
+                            </w:rPr>
+                          </m:ctrlPr>
+                        </m:dPr>
+                        <m:e>
+                          <m:r>
+                            <w:rPr>
+                              <w:rFonts w:ascii="Cambria Math" w:hAnsi="Cambria Math"/>
+                              <w:lang w:val="es-MX"/>
+                            </w:rPr>
+                            <m:t>24</m:t>
+                          </m:r>
+                        </m:e>
+                      </m:d>
+                    </m:e>
+                    <m:sup>
+                      <m:r>
+                        <w:rPr>
+                          <w:rFonts w:ascii="Cambria Math" w:hAnsi="Cambria Math"/>
+                          <w:lang w:val="es-MX"/>
+                        </w:rPr>
+                        <m:t>2</m:t>
+                      </m:r>
+                    </m:sup>
+                  </m:sSup>
+                </m:e>
+              </m:rad>
+              <m:ctrlPr>
+                <w:rPr>
+                  <w:rFonts w:ascii="Cambria Math" w:eastAsia="Cambria Math" w:hAnsi="Cambria Math" w:cs="Cambria Math"/>
+                  <w:i/>
+                  <w:lang w:val="es-MX"/>
+                </w:rPr>
+              </m:ctrlPr>
+            </m:e>
+            <m:e>
+              <m:eqArr>
+                <m:eqArrPr>
+                  <m:ctrlPr>
+                    <w:rPr>
+                      <w:rFonts w:ascii="Cambria Math" w:eastAsia="Cambria Math" w:hAnsi="Cambria Math" w:cs="Cambria Math"/>
+                      <w:i/>
+                      <w:lang w:val="es-MX"/>
+                    </w:rPr>
+                  </m:ctrlPr>
+                </m:eqArrPr>
+                <m:e>
+                  <m:r>
+                    <w:rPr>
+                      <w:rFonts w:ascii="Cambria Math" w:eastAsia="Cambria Math" w:hAnsi="Cambria Math" w:cs="Cambria Math"/>
+                      <w:lang w:val="es-MX"/>
+                    </w:rPr>
+                    <m:t>d=</m:t>
+                  </m:r>
+                  <m:rad>
+                    <m:radPr>
+                      <m:degHide m:val="1"/>
+                      <m:ctrlPr>
+                        <w:rPr>
+                          <w:rFonts w:ascii="Cambria Math" w:eastAsia="Cambria Math" w:hAnsi="Cambria Math" w:cs="Cambria Math"/>
+                          <w:i/>
+                          <w:lang w:val="es-MX"/>
+                        </w:rPr>
+                      </m:ctrlPr>
+                    </m:radPr>
+                    <m:deg/>
+                    <m:e>
+                      <m:r>
+                        <w:rPr>
+                          <w:rFonts w:ascii="Cambria Math" w:eastAsia="Cambria Math" w:hAnsi="Cambria Math" w:cs="Cambria Math"/>
+                          <w:lang w:val="es-MX"/>
+                        </w:rPr>
+                        <m:t>576+576</m:t>
+                      </m:r>
+                    </m:e>
+                  </m:rad>
+                </m:e>
+                <m:e>
+                  <m:r>
+                    <w:rPr>
+                      <w:rFonts w:ascii="Cambria Math" w:eastAsia="Cambria Math" w:hAnsi="Cambria Math" w:cs="Cambria Math"/>
+                      <w:lang w:val="es-MX"/>
+                    </w:rPr>
+                    <m:t>d=</m:t>
+                  </m:r>
+                  <m:rad>
+                    <m:radPr>
+                      <m:degHide m:val="1"/>
+                      <m:ctrlPr>
+                        <w:rPr>
+                          <w:rFonts w:ascii="Cambria Math" w:eastAsia="Cambria Math" w:hAnsi="Cambria Math" w:cs="Cambria Math"/>
+                          <w:i/>
+                          <w:lang w:val="es-MX"/>
+                        </w:rPr>
+                      </m:ctrlPr>
+                    </m:radPr>
+                    <m:deg/>
+                    <m:e>
+                      <m:r>
+                        <w:rPr>
+                          <w:rFonts w:ascii="Cambria Math" w:eastAsia="Cambria Math" w:hAnsi="Cambria Math" w:cs="Cambria Math"/>
+                          <w:lang w:val="es-MX"/>
+                        </w:rPr>
+                        <m:t>1152</m:t>
+                      </m:r>
+                    </m:e>
+                  </m:rad>
+                  <m:r>
+                    <w:rPr>
+                      <w:rFonts w:ascii="Cambria Math" w:eastAsia="Cambria Math" w:hAnsi="Cambria Math" w:cs="Cambria Math"/>
+                      <w:lang w:val="es-MX"/>
+                    </w:rPr>
+                    <m:t>=</m:t>
+                  </m:r>
+                  <m:r>
+                    <m:rPr>
+                      <m:sty m:val="p"/>
+                    </m:rPr>
+                    <w:rPr>
+                      <w:rFonts w:ascii="Cambria Math" w:eastAsia="Cambria Math" w:hAnsi="Cambria Math" w:cs="Cambria Math"/>
+                      <w:lang w:val="es-MX"/>
+                    </w:rPr>
+                    <m:t>33,9</m:t>
+                  </m:r>
+                </m:e>
+              </m:eqArr>
+            </m:e>
+          </m:eqArr>
+        </m:oMath>
+      </m:oMathPara>
+    </w:p>
+    <w:p>
+      <w:pPr>
+        <w:rPr>
+          <w:rFonts w:ascii="Century Gothic" w:hAnsi="Century Gothic"/>
+          <w:lang w:val="es-MX"/>
+        </w:rPr>
+      </w:pPr>
+    </w:p>
+    <w:p>
+      <w:pPr>
+        <w:rPr>
+          <w:rFonts w:ascii="Century Gothic" w:hAnsi="Century Gothic"/>
+          <w:lang w:val="es-MX"/>
+        </w:rPr>
+      </w:pPr>
+      <w:r>
+        <w:rPr>
+          <w:rFonts w:ascii="Century Gothic" w:hAnsi="Century Gothic"/>
+          <w:lang w:val="es-MX"/>
+        </w:rPr>
+        <w:t>b) (0,0), (−12,5)</w:t>
+      </w:r>
+    </w:p>
+    <w:p>
+      <w:pPr>
+        <w:rPr>
+          <w:rFonts w:ascii="Century Gothic" w:hAnsi="Century Gothic"/>
+          <w:lang w:val="es-MX"/>
+        </w:rPr>
+      </w:pPr>
+      <m:oMathPara>
+        <m:oMathParaPr>
+          <m:jc m:val="left"/>
+        </m:oMathParaPr>
+        <m:oMath>
+          <m:eqArr>
+            <m:eqArrPr>
+              <m:ctrlPr>
+                <w:rPr>
+                  <w:rFonts w:ascii="Cambria Math" w:hAnsi="Cambria Math"/>
+                  <w:i/>
+                  <w:lang w:val="es-MX"/>
+                </w:rPr>
+              </m:ctrlPr>
+            </m:eqArrPr>
+            <m:e>
+              <m:r>
+                <w:rPr>
+                  <w:rFonts w:ascii="Cambria Math" w:hAnsi="Cambria Math"/>
+                  <w:lang w:val="es-MX"/>
+                </w:rPr>
+                <m:t>d=</m:t>
+              </m:r>
+              <m:rad>
+                <m:radPr>
+                  <m:degHide m:val="1"/>
+                  <m:ctrlPr>
+                    <w:rPr>
+                      <w:rFonts w:ascii="Cambria Math" w:hAnsi="Cambria Math"/>
+                      <w:i/>
+                      <w:lang w:val="es-MX"/>
+                    </w:rPr>
+                  </m:ctrlPr>
+                </m:radPr>
+                <m:deg/>
+                <m:e>
+                  <m:sSup>
+                    <m:sSupPr>
+                      <m:ctrlPr>
+                        <w:rPr>
+                          <w:rFonts w:ascii="Cambria Math" w:hAnsi="Cambria Math"/>
+                          <w:i/>
+                          <w:lang w:val="es-MX"/>
+                        </w:rPr>
+                      </m:ctrlPr>
+                    </m:sSupPr>
+                    <m:e>
+                      <m:d>
+                        <m:dPr>
+                          <m:ctrlPr>
+                            <w:rPr>
+                              <w:rFonts w:ascii="Cambria Math" w:hAnsi="Cambria Math"/>
+                              <w:i/>
+                              <w:lang w:val="es-MX"/>
+                            </w:rPr>
+                          </m:ctrlPr>
+                        </m:dPr>
+                        <m:e>
+                          <m:r>
+                            <w:rPr>
+                              <w:rFonts w:ascii="Cambria Math" w:hAnsi="Cambria Math"/>
+                              <w:lang w:val="es-MX"/>
+                            </w:rPr>
+                            <m:t>-12-0</m:t>
+                          </m:r>
+                        </m:e>
+                      </m:d>
+                    </m:e>
+                    <m:sup>
+                      <m:r>
+                        <w:rPr>
+                          <w:rFonts w:ascii="Cambria Math" w:hAnsi="Cambria Math"/>
+                          <w:lang w:val="es-MX"/>
+                        </w:rPr>
+                        <m:t>2</m:t>
+                      </m:r>
+                    </m:sup>
+                  </m:sSup>
+                  <m:r>
+                    <w:rPr>
+                      <w:rFonts w:ascii="Cambria Math" w:hAnsi="Cambria Math"/>
+                      <w:lang w:val="es-MX"/>
+                    </w:rPr>
+                    <m:t>+</m:t>
+                  </m:r>
+                  <m:sSup>
+                    <m:sSupPr>
+                      <m:ctrlPr>
+                        <w:rPr>
+                          <w:rFonts w:ascii="Cambria Math" w:hAnsi="Cambria Math"/>
+                          <w:i/>
+                          <w:lang w:val="es-MX"/>
+                        </w:rPr>
+                      </m:ctrlPr>
+                    </m:sSupPr>
+                    <m:e>
+                      <m:d>
+                        <m:dPr>
+                          <m:ctrlPr>
+                            <w:rPr>
+                              <w:rFonts w:ascii="Cambria Math" w:hAnsi="Cambria Math"/>
+                              <w:i/>
+                              <w:lang w:val="es-MX"/>
+                            </w:rPr>
+                          </m:ctrlPr>
+                        </m:dPr>
+                        <m:e>
+                          <m:r>
+                            <w:rPr>
+                              <w:rFonts w:ascii="Cambria Math" w:hAnsi="Cambria Math"/>
+                              <w:lang w:val="es-MX"/>
+                            </w:rPr>
+                            <m:t>5-0</m:t>
+                          </m:r>
+                        </m:e>
+                      </m:d>
+                    </m:e>
+                    <m:sup>
+                      <m:r>
+                        <w:rPr>
+                          <w:rFonts w:ascii="Cambria Math" w:hAnsi="Cambria Math"/>
+                          <w:lang w:val="es-MX"/>
+                        </w:rPr>
+                        <m:t>2</m:t>
+                      </m:r>
+                    </m:sup>
+                  </m:sSup>
+                </m:e>
+              </m:rad>
+            </m:e>
+            <m:e>
+              <m:r>
+                <w:rPr>
+                  <w:rFonts w:ascii="Cambria Math" w:hAnsi="Cambria Math"/>
+                  <w:lang w:val="es-MX"/>
+                </w:rPr>
+                <m:t>d=</m:t>
+              </m:r>
+              <m:rad>
+                <m:radPr>
+                  <m:degHide m:val="1"/>
+                  <m:ctrlPr>
+                    <w:rPr>
+                      <w:rFonts w:ascii="Cambria Math" w:hAnsi="Cambria Math"/>
+                      <w:i/>
+                      <w:lang w:val="es-MX"/>
+                    </w:rPr>
+                  </m:ctrlPr>
+                </m:radPr>
+                <m:deg/>
+                <m:e>
+                  <m:r>
+                    <w:rPr>
+                      <w:rFonts w:ascii="Cambria Math" w:hAnsi="Cambria Math"/>
+                      <w:lang w:val="es-MX"/>
+                    </w:rPr>
+                    <m:t>144+25</m:t>
+                  </m:r>
+                </m:e>
+              </m:rad>
+            </m:e>
+            <m:e>
+              <m:r>
+                <w:rPr>
+                  <w:rFonts w:ascii="Cambria Math" w:hAnsi="Cambria Math"/>
+                  <w:lang w:val="es-MX"/>
+                </w:rPr>
+                <m:t>d=</m:t>
+              </m:r>
+              <m:rad>
+                <m:radPr>
+                  <m:degHide m:val="1"/>
+                  <m:ctrlPr>
+                    <w:rPr>
+                      <w:rFonts w:ascii="Cambria Math" w:hAnsi="Cambria Math"/>
+                      <w:i/>
+                      <w:lang w:val="es-MX"/>
+                    </w:rPr>
+                  </m:ctrlPr>
+                </m:radPr>
+                <m:deg/>
+                <m:e>
+                  <m:r>
+                    <m:rPr>
+                      <m:sty m:val="p"/>
+                    </m:rPr>
+                    <w:rPr>
+                      <w:rFonts w:ascii="Cambria Math" w:hAnsi="Cambria Math"/>
+                      <w:lang w:val="es-MX"/>
+                    </w:rPr>
+                    <m:t>169</m:t>
+                  </m:r>
+                </m:e>
+              </m:rad>
+              <m:r>
+                <w:rPr>
+                  <w:rFonts w:ascii="Cambria Math" w:hAnsi="Cambria Math"/>
+                  <w:lang w:val="es-MX"/>
+                </w:rPr>
+                <m:t>=</m:t>
+              </m:r>
+              <m:r>
+                <w:rPr>
+                  <w:rFonts w:ascii="Cambria Math" w:hAnsi="Cambria Math"/>
+                  <w:lang w:val="es-MX"/>
+                </w:rPr>
+                <m:t>13</m:t>
+              </m:r>
+            </m:e>
+          </m:eqArr>
+        </m:oMath>
+      </m:oMathPara>
+    </w:p>
+    <w:p>
+      <w:pPr>
+        <w:rPr>
+          <w:rFonts w:ascii="Century Gothic" w:hAnsi="Century Gothic"/>
+          <w:lang w:val="es-MX"/>
+        </w:rPr>
+      </w:pPr>
+    </w:p>
+    <w:p>
+      <w:pPr>
+        <w:rPr>
+          <w:rFonts w:ascii="Century Gothic" w:hAnsi="Century Gothic"/>
+          <w:lang w:val="es-MX"/>
+        </w:rPr>
+      </w:pPr>
+      <w:r>
+        <w:rPr>
+          <w:rFonts w:ascii="Century Gothic" w:hAnsi="Century Gothic"/>
+          <w:lang w:val="es-MX"/>
+        </w:rPr>
+        <w:lastRenderedPageBreak/>
+        <w:t>c) (3,10,7), (8, −7,4)</w:t>
+      </w:r>
+    </w:p>
+    <w:p>
+      <w:pPr>
+        <w:rPr>
+          <w:rFonts w:ascii="Century Gothic" w:eastAsiaTheme="minorEastAsia" w:hAnsi="Century Gothic"/>
+          <w:lang w:val="es-MX"/>
+        </w:rPr>
+      </w:pPr>
+      <m:oMathPara>
+        <m:oMathParaPr>
+          <m:jc m:val="left"/>
+        </m:oMathParaPr>
+        <m:oMath>
+          <m:eqArr>
+            <m:eqArrPr>
+              <m:ctrlPr>
+                <w:rPr>
+                  <w:rFonts w:ascii="Cambria Math" w:hAnsi="Cambria Math"/>
+                  <w:i/>
+                  <w:lang w:val="es-MX"/>
+                </w:rPr>
+              </m:ctrlPr>
+            </m:eqArrPr>
+            <m:e>
+              <m:r>
+                <w:rPr>
+                  <w:rFonts w:ascii="Cambria Math" w:hAnsi="Cambria Math"/>
+                  <w:lang w:val="es-MX"/>
+                </w:rPr>
+                <m:t>d=</m:t>
+              </m:r>
+              <m:rad>
+                <m:radPr>
+                  <m:degHide m:val="1"/>
+                  <m:ctrlPr>
+                    <w:rPr>
+                      <w:rFonts w:ascii="Cambria Math" w:hAnsi="Cambria Math"/>
+                      <w:i/>
+                      <w:lang w:val="es-MX"/>
+                    </w:rPr>
+                  </m:ctrlPr>
+                </m:radPr>
+                <m:deg/>
+                <m:e>
+                  <m:sSup>
+                    <m:sSupPr>
+                      <m:ctrlPr>
+                        <w:rPr>
+                          <w:rFonts w:ascii="Cambria Math" w:hAnsi="Cambria Math"/>
+                          <w:i/>
+                          <w:lang w:val="es-MX"/>
+                        </w:rPr>
+                      </m:ctrlPr>
+                    </m:sSupPr>
+                    <m:e>
+                      <m:d>
+                        <m:dPr>
+                          <m:ctrlPr>
+                            <w:rPr>
+                              <w:rFonts w:ascii="Cambria Math" w:hAnsi="Cambria Math"/>
+                              <w:i/>
+                              <w:lang w:val="es-MX"/>
+                            </w:rPr>
+                          </m:ctrlPr>
+                        </m:dPr>
+                        <m:e>
+                          <m:r>
+                            <w:rPr>
+                              <w:rFonts w:ascii="Cambria Math" w:hAnsi="Cambria Math"/>
+                              <w:lang w:val="es-MX"/>
+                            </w:rPr>
+                            <m:t>8-3</m:t>
+                          </m:r>
+                        </m:e>
+                      </m:d>
+                    </m:e>
+                    <m:sup>
+                      <m:r>
+                        <w:rPr>
+                          <w:rFonts w:ascii="Cambria Math" w:hAnsi="Cambria Math"/>
+                          <w:lang w:val="es-MX"/>
+                        </w:rPr>
+                        <m:t>2</m:t>
+                      </m:r>
+                    </m:sup>
+                  </m:sSup>
+                  <m:r>
+                    <w:rPr>
+                      <w:rFonts w:ascii="Cambria Math" w:hAnsi="Cambria Math"/>
+                      <w:lang w:val="es-MX"/>
+                    </w:rPr>
+                    <m:t>+</m:t>
+                  </m:r>
+                  <m:sSup>
+                    <m:sSupPr>
+                      <m:ctrlPr>
+                        <w:rPr>
+                          <w:rFonts w:ascii="Cambria Math" w:hAnsi="Cambria Math"/>
+                          <w:i/>
+                          <w:lang w:val="es-MX"/>
+                        </w:rPr>
+                      </m:ctrlPr>
+                    </m:sSupPr>
+                    <m:e>
+                      <m:d>
+                        <m:dPr>
+                          <m:ctrlPr>
+                            <w:rPr>
+                              <w:rFonts w:ascii="Cambria Math" w:hAnsi="Cambria Math"/>
+                              <w:i/>
+                              <w:lang w:val="es-MX"/>
+                            </w:rPr>
+                          </m:ctrlPr>
+                        </m:dPr>
+                        <m:e>
+                          <m:r>
+                            <w:rPr>
+                              <w:rFonts w:ascii="Cambria Math" w:hAnsi="Cambria Math"/>
+                              <w:lang w:val="es-MX"/>
+                            </w:rPr>
+                            <m:t>10-</m:t>
+                          </m:r>
+                          <m:d>
+                            <m:dPr>
+                              <m:ctrlPr>
+                                <w:rPr>
+                                  <w:rFonts w:ascii="Cambria Math" w:hAnsi="Cambria Math"/>
+                                  <w:i/>
+                                  <w:lang w:val="es-MX"/>
+                                </w:rPr>
+                              </m:ctrlPr>
+                            </m:dPr>
+                            <m:e>
+                              <m:r>
+                                <w:rPr>
+                                  <w:rFonts w:ascii="Cambria Math" w:hAnsi="Cambria Math"/>
+                                  <w:lang w:val="es-MX"/>
+                                </w:rPr>
+                                <m:t>-7</m:t>
+                              </m:r>
+                            </m:e>
+                          </m:d>
+                        </m:e>
+                      </m:d>
+                    </m:e>
+                    <m:sup>
+                      <m:r>
+                        <w:rPr>
+                          <w:rFonts w:ascii="Cambria Math" w:hAnsi="Cambria Math"/>
+                          <w:lang w:val="es-MX"/>
+                        </w:rPr>
+                        <m:t>2</m:t>
+                      </m:r>
+                    </m:sup>
+                  </m:sSup>
+                  <m:r>
+                    <w:rPr>
+                      <w:rFonts w:ascii="Cambria Math" w:hAnsi="Cambria Math"/>
+                      <w:lang w:val="es-MX"/>
+                    </w:rPr>
+                    <m:t>+</m:t>
+                  </m:r>
+                  <m:sSup>
+                    <m:sSupPr>
+                      <m:ctrlPr>
+                        <w:rPr>
+                          <w:rFonts w:ascii="Cambria Math" w:hAnsi="Cambria Math"/>
+                          <w:i/>
+                          <w:lang w:val="es-MX"/>
+                        </w:rPr>
+                      </m:ctrlPr>
+                    </m:sSupPr>
+                    <m:e>
+                      <m:d>
+                        <m:dPr>
+                          <m:ctrlPr>
+                            <w:rPr>
+                              <w:rFonts w:ascii="Cambria Math" w:hAnsi="Cambria Math"/>
+                              <w:i/>
+                              <w:lang w:val="es-MX"/>
+                            </w:rPr>
+                          </m:ctrlPr>
+                        </m:dPr>
+                        <m:e>
+                          <m:r>
+                            <w:rPr>
+                              <w:rFonts w:ascii="Cambria Math" w:hAnsi="Cambria Math"/>
+                              <w:lang w:val="es-MX"/>
+                            </w:rPr>
+                            <m:t>4-7</m:t>
+                          </m:r>
+                        </m:e>
+                      </m:d>
+                    </m:e>
+                    <m:sup>
+                      <m:r>
+                        <w:rPr>
+                          <w:rFonts w:ascii="Cambria Math" w:hAnsi="Cambria Math"/>
+                          <w:lang w:val="es-MX"/>
+                        </w:rPr>
+                        <m:t>2</m:t>
+                      </m:r>
+                    </m:sup>
+                  </m:sSup>
+                </m:e>
+              </m:rad>
+            </m:e>
+            <m:e>
+              <m:r>
+                <w:rPr>
+                  <w:rFonts w:ascii="Cambria Math" w:hAnsi="Cambria Math"/>
+                  <w:lang w:val="es-MX"/>
+                </w:rPr>
+                <m:t>d=</m:t>
+              </m:r>
+              <m:rad>
+                <m:radPr>
+                  <m:degHide m:val="1"/>
+                  <m:ctrlPr>
+                    <w:rPr>
+                      <w:rFonts w:ascii="Cambria Math" w:hAnsi="Cambria Math"/>
+                      <w:i/>
+                      <w:lang w:val="es-MX"/>
+                    </w:rPr>
+                  </m:ctrlPr>
+                </m:radPr>
+                <m:deg/>
+                <m:e>
+                  <m:r>
+                    <w:rPr>
+                      <w:rFonts w:ascii="Cambria Math" w:hAnsi="Cambria Math"/>
+                      <w:lang w:val="es-MX"/>
+                    </w:rPr>
+                    <m:t>25+289+9</m:t>
+                  </m:r>
+                </m:e>
+              </m:rad>
+            </m:e>
+            <m:e>
+              <m:r>
+                <w:rPr>
+                  <w:rFonts w:ascii="Cambria Math" w:hAnsi="Cambria Math"/>
+                  <w:lang w:val="es-MX"/>
+                </w:rPr>
+                <m:t>d=</m:t>
+              </m:r>
+              <m:rad>
+                <m:radPr>
+                  <m:degHide m:val="1"/>
+                  <m:ctrlPr>
+                    <w:rPr>
+                      <w:rFonts w:ascii="Cambria Math" w:hAnsi="Cambria Math"/>
+                      <w:i/>
+                      <w:lang w:val="es-MX"/>
+                    </w:rPr>
+                  </m:ctrlPr>
+                </m:radPr>
+                <m:deg/>
+                <m:e>
+                  <m:r>
+                    <w:rPr>
+                      <w:rFonts w:ascii="Cambria Math" w:hAnsi="Cambria Math"/>
+                      <w:lang w:val="es-MX"/>
+                    </w:rPr>
+                    <m:t>323</m:t>
+                  </m:r>
+                </m:e>
+              </m:rad>
+              <m:r>
+                <w:rPr>
+                  <w:rFonts w:ascii="Cambria Math" w:hAnsi="Cambria Math"/>
+                  <w:lang w:val="es-MX"/>
+                </w:rPr>
+                <m:t>=</m:t>
+              </m:r>
+              <m:r>
+                <m:rPr>
+                  <m:sty m:val="p"/>
+                </m:rPr>
+                <w:rPr>
+                  <w:rFonts w:ascii="Cambria Math" w:hAnsi="Cambria Math"/>
+                  <w:lang w:val="es-MX"/>
+                </w:rPr>
+                <m:t>17,9</m:t>
+              </m:r>
+            </m:e>
+          </m:eqArr>
+        </m:oMath>
+      </m:oMathPara>
+    </w:p>
+    <w:p>
+      <w:pPr>
+        <w:rPr>
+          <w:rFonts w:ascii="Century Gothic" w:hAnsi="Century Gothic"/>
+          <w:lang w:val="es-MX"/>
+        </w:rPr>
+      </w:pPr>
+    </w:p>
+    <w:p>
+      <w:pPr>
+        <w:rPr>
+          <w:rFonts w:ascii="Century Gothic" w:hAnsi="Century Gothic"/>
+          <w:lang w:val="es-MX"/>
+        </w:rPr>
+      </w:pPr>
+      <w:r>
+        <w:rPr>
+          <w:rFonts w:ascii="Century Gothic" w:hAnsi="Century Gothic"/>
+          <w:lang w:val="es-MX"/>
+        </w:rPr>
+        <w:t>d) (−2, −4,9), (6, −7,9.5)</w:t>
+      </w:r>
+    </w:p>
+    <w:p>
+      <w:pPr>
+        <w:rPr>
+          <w:rFonts w:ascii="Century Gothic" w:eastAsiaTheme="minorEastAsia" w:hAnsi="Century Gothic"/>
+          <w:lang w:val="es-MX"/>
+        </w:rPr>
+      </w:pPr>
+      <m:oMathPara>
+        <m:oMathParaPr>
+          <m:jc m:val="left"/>
+        </m:oMathParaPr>
+        <m:oMath>
+          <m:eqArr>
+            <m:eqArrPr>
+              <m:ctrlPr>
+                <w:rPr>
+                  <w:rFonts w:ascii="Cambria Math" w:eastAsiaTheme="minorEastAsia" w:hAnsi="Cambria Math"/>
+                  <w:i/>
+                  <w:lang w:val="es-MX"/>
+                </w:rPr>
+              </m:ctrlPr>
+            </m:eqArrPr>
+            <m:e>
+              <m:r>
+                <w:rPr>
+                  <w:rFonts w:ascii="Cambria Math" w:eastAsiaTheme="minorEastAsia" w:hAnsi="Cambria Math"/>
+                  <w:lang w:val="es-MX"/>
+                </w:rPr>
+                <m:t>d=</m:t>
+              </m:r>
+              <m:rad>
+                <m:radPr>
+                  <m:degHide m:val="1"/>
+                  <m:ctrlPr>
+                    <w:rPr>
+                      <w:rFonts w:ascii="Cambria Math" w:eastAsiaTheme="minorEastAsia" w:hAnsi="Cambria Math"/>
+                      <w:i/>
+                      <w:lang w:val="es-MX"/>
+                    </w:rPr>
+                  </m:ctrlPr>
+                </m:radPr>
+                <m:deg/>
+                <m:e>
+                  <m:sSup>
+                    <m:sSupPr>
+                      <m:ctrlPr>
+                        <w:rPr>
+                          <w:rFonts w:ascii="Cambria Math" w:eastAsiaTheme="minorEastAsia" w:hAnsi="Cambria Math"/>
+                          <w:i/>
+                          <w:lang w:val="es-MX"/>
+                        </w:rPr>
+                      </m:ctrlPr>
+                    </m:sSupPr>
+                    <m:e>
+                      <m:d>
+                        <m:dPr>
+                          <m:ctrlPr>
+                            <w:rPr>
+                              <w:rFonts w:ascii="Cambria Math" w:eastAsiaTheme="minorEastAsia" w:hAnsi="Cambria Math"/>
+                              <w:i/>
+                              <w:lang w:val="es-MX"/>
+                            </w:rPr>
+                          </m:ctrlPr>
+                        </m:dPr>
+                        <m:e>
+                          <m:r>
+                            <w:rPr>
+                              <w:rFonts w:ascii="Cambria Math" w:eastAsiaTheme="minorEastAsia" w:hAnsi="Cambria Math"/>
+                              <w:lang w:val="es-MX"/>
+                            </w:rPr>
+                            <m:t>6-</m:t>
+                          </m:r>
+                          <m:d>
+                            <m:dPr>
+                              <m:ctrlPr>
+                                <w:rPr>
+                                  <w:rFonts w:ascii="Cambria Math" w:eastAsiaTheme="minorEastAsia" w:hAnsi="Cambria Math"/>
+                                  <w:i/>
+                                  <w:lang w:val="es-MX"/>
+                                </w:rPr>
+                              </m:ctrlPr>
+                            </m:dPr>
+                            <m:e>
+                              <m:r>
+                                <w:rPr>
+                                  <w:rFonts w:ascii="Cambria Math" w:eastAsiaTheme="minorEastAsia" w:hAnsi="Cambria Math"/>
+                                  <w:lang w:val="es-MX"/>
+                                </w:rPr>
+                                <m:t>-2</m:t>
+                              </m:r>
+                            </m:e>
+                          </m:d>
+                        </m:e>
+                      </m:d>
+                    </m:e>
+                    <m:sup>
+                      <m:r>
+                        <w:rPr>
+                          <w:rFonts w:ascii="Cambria Math" w:eastAsiaTheme="minorEastAsia" w:hAnsi="Cambria Math"/>
+                          <w:lang w:val="es-MX"/>
+                        </w:rPr>
+                        <m:t>2</m:t>
+                      </m:r>
+                    </m:sup>
+                  </m:sSup>
+                  <m:r>
+                    <w:rPr>
+                      <w:rFonts w:ascii="Cambria Math" w:eastAsiaTheme="minorEastAsia" w:hAnsi="Cambria Math"/>
+                      <w:lang w:val="es-MX"/>
+                    </w:rPr>
+                    <m:t>+</m:t>
+                  </m:r>
+                  <m:sSup>
+                    <m:sSupPr>
+                      <m:ctrlPr>
+                        <w:rPr>
+                          <w:rFonts w:ascii="Cambria Math" w:eastAsiaTheme="minorEastAsia" w:hAnsi="Cambria Math"/>
+                          <w:i/>
+                          <w:lang w:val="es-MX"/>
+                        </w:rPr>
+                      </m:ctrlPr>
+                    </m:sSupPr>
+                    <m:e>
+                      <m:d>
+                        <m:dPr>
+                          <m:ctrlPr>
+                            <w:rPr>
+                              <w:rFonts w:ascii="Cambria Math" w:eastAsiaTheme="minorEastAsia" w:hAnsi="Cambria Math"/>
+                              <w:i/>
+                              <w:lang w:val="es-MX"/>
+                            </w:rPr>
+                          </m:ctrlPr>
+                        </m:dPr>
+                        <m:e>
+                          <m:r>
+                            <w:rPr>
+                              <w:rFonts w:ascii="Cambria Math" w:eastAsiaTheme="minorEastAsia" w:hAnsi="Cambria Math"/>
+                              <w:lang w:val="es-MX"/>
+                            </w:rPr>
+                            <m:t>-7-</m:t>
+                          </m:r>
+                          <m:d>
+                            <m:dPr>
+                              <m:ctrlPr>
+                                <w:rPr>
+                                  <w:rFonts w:ascii="Cambria Math" w:eastAsiaTheme="minorEastAsia" w:hAnsi="Cambria Math"/>
+                                  <w:i/>
+                                  <w:lang w:val="es-MX"/>
+                                </w:rPr>
+                              </m:ctrlPr>
+                            </m:dPr>
+                            <m:e>
+                              <m:r>
+                                <w:rPr>
+                                  <w:rFonts w:ascii="Cambria Math" w:eastAsiaTheme="minorEastAsia" w:hAnsi="Cambria Math"/>
+                                  <w:lang w:val="es-MX"/>
+                                </w:rPr>
+                                <m:t>-4</m:t>
+                              </m:r>
+                            </m:e>
+                          </m:d>
+                        </m:e>
+                      </m:d>
+                    </m:e>
+                    <m:sup>
+                      <m:r>
+                        <w:rPr>
+                          <w:rFonts w:ascii="Cambria Math" w:eastAsiaTheme="minorEastAsia" w:hAnsi="Cambria Math"/>
+                          <w:lang w:val="es-MX"/>
+                        </w:rPr>
+                        <m:t>2</m:t>
+                      </m:r>
+                    </m:sup>
+                  </m:sSup>
+                  <m:r>
+                    <w:rPr>
+                      <w:rFonts w:ascii="Cambria Math" w:eastAsiaTheme="minorEastAsia" w:hAnsi="Cambria Math"/>
+                      <w:lang w:val="es-MX"/>
+                    </w:rPr>
+                    <m:t>+</m:t>
+                  </m:r>
+                  <m:sSup>
+                    <m:sSupPr>
+                      <m:ctrlPr>
+                        <w:rPr>
+                          <w:rFonts w:ascii="Cambria Math" w:eastAsiaTheme="minorEastAsia" w:hAnsi="Cambria Math"/>
+                          <w:i/>
+                          <w:lang w:val="es-MX"/>
+                        </w:rPr>
+                      </m:ctrlPr>
+                    </m:sSupPr>
+                    <m:e>
+                      <m:d>
+                        <m:dPr>
+                          <m:ctrlPr>
+                            <w:rPr>
+                              <w:rFonts w:ascii="Cambria Math" w:eastAsiaTheme="minorEastAsia" w:hAnsi="Cambria Math"/>
+                              <w:i/>
+                              <w:lang w:val="es-MX"/>
+                            </w:rPr>
+                          </m:ctrlPr>
+                        </m:dPr>
+                        <m:e>
+                          <m:r>
+                            <w:rPr>
+                              <w:rFonts w:ascii="Cambria Math" w:eastAsiaTheme="minorEastAsia" w:hAnsi="Cambria Math"/>
+                              <w:lang w:val="es-MX"/>
+                            </w:rPr>
+                            <m:t>9.5-9</m:t>
+                          </m:r>
+                        </m:e>
+                      </m:d>
+                    </m:e>
+                    <m:sup>
+                      <m:r>
+                        <w:rPr>
+                          <w:rFonts w:ascii="Cambria Math" w:eastAsiaTheme="minorEastAsia" w:hAnsi="Cambria Math"/>
+                          <w:lang w:val="es-MX"/>
+                        </w:rPr>
+                        <m:t>2</m:t>
+                      </m:r>
+                    </m:sup>
+                  </m:sSup>
+                </m:e>
+              </m:rad>
+            </m:e>
+            <m:e>
+              <m:r>
+                <w:rPr>
+                  <w:rFonts w:ascii="Cambria Math" w:eastAsiaTheme="minorEastAsia" w:hAnsi="Cambria Math"/>
+                  <w:lang w:val="es-MX"/>
+                </w:rPr>
+                <m:t>d=</m:t>
+              </m:r>
+              <m:rad>
+                <m:radPr>
+                  <m:degHide m:val="1"/>
+                  <m:ctrlPr>
+                    <w:rPr>
+                      <w:rFonts w:ascii="Cambria Math" w:eastAsiaTheme="minorEastAsia" w:hAnsi="Cambria Math"/>
+                      <w:i/>
+                      <w:lang w:val="es-MX"/>
+                    </w:rPr>
+                  </m:ctrlPr>
+                </m:radPr>
+                <m:deg/>
+                <m:e>
+                  <m:r>
+                    <w:rPr>
+                      <w:rFonts w:ascii="Cambria Math" w:eastAsiaTheme="minorEastAsia" w:hAnsi="Cambria Math"/>
+                      <w:lang w:val="es-MX"/>
+                    </w:rPr>
+                    <m:t>64+9</m:t>
+                  </m:r>
+                  <m:r>
+                    <w:rPr>
+                      <w:rFonts w:ascii="Cambria Math" w:eastAsiaTheme="minorEastAsia" w:hAnsi="Cambria Math"/>
+                      <w:lang w:val="es-MX"/>
+                    </w:rPr>
+                    <m:t>+</m:t>
+                  </m:r>
+                  <m:r>
+                    <w:rPr>
+                      <w:rFonts w:ascii="Cambria Math" w:eastAsiaTheme="minorEastAsia" w:hAnsi="Cambria Math"/>
+                      <w:lang w:val="es-MX"/>
+                    </w:rPr>
+                    <m:t>0.25</m:t>
+                  </m:r>
+                </m:e>
+              </m:rad>
+            </m:e>
+            <m:e>
+              <m:r>
+                <w:rPr>
+                  <w:rFonts w:ascii="Cambria Math" w:eastAsiaTheme="minorEastAsia" w:hAnsi="Cambria Math"/>
+                  <w:lang w:val="es-MX"/>
+                </w:rPr>
+                <m:t>d=</m:t>
+              </m:r>
+              <m:rad>
+                <m:radPr>
+                  <m:degHide m:val="1"/>
+                  <m:ctrlPr>
+                    <w:rPr>
+                      <w:rFonts w:ascii="Cambria Math" w:eastAsiaTheme="minorEastAsia" w:hAnsi="Cambria Math"/>
+                      <w:i/>
+                      <w:lang w:val="es-MX"/>
+                    </w:rPr>
+                  </m:ctrlPr>
+                </m:radPr>
+                <m:deg/>
+                <m:e>
+                  <m:r>
+                    <m:rPr>
+                      <m:sty m:val="p"/>
+                    </m:rPr>
+                    <w:rPr>
+                      <w:rFonts w:ascii="Cambria Math" w:eastAsiaTheme="minorEastAsia" w:hAnsi="Cambria Math"/>
+                      <w:lang w:val="es-MX"/>
+                    </w:rPr>
+                    <m:t>73,25</m:t>
+                  </m:r>
+                </m:e>
+              </m:rad>
+              <m:r>
+                <w:rPr>
+                  <w:rFonts w:ascii="Cambria Math" w:eastAsiaTheme="minorEastAsia" w:hAnsi="Cambria Math"/>
+                  <w:lang w:val="es-MX"/>
+                </w:rPr>
+                <m:t>=</m:t>
+              </m:r>
+              <m:r>
+                <m:rPr>
+                  <m:sty m:val="p"/>
+                </m:rPr>
+                <w:rPr>
+                  <w:rFonts w:ascii="Cambria Math" w:eastAsiaTheme="minorEastAsia" w:hAnsi="Cambria Math"/>
+                  <w:lang w:val="es-MX"/>
+                </w:rPr>
+                <m:t>8,5</m:t>
+              </m:r>
+            </m:e>
+          </m:eqArr>
+        </m:oMath>
+      </m:oMathPara>
+    </w:p>
+    <w:p>
+      <w:pPr>
+        <w:rPr>
+          <w:rFonts w:ascii="Century Gothic" w:hAnsi="Century Gothic"/>
+          <w:lang w:val="es-MX"/>
+        </w:rPr>
+      </w:pPr>
+    </w:p>
+    <w:p>
+      <w:pPr>
+        <w:rPr>
+          <w:rFonts w:ascii="Century Gothic" w:hAnsi="Century Gothic"/>
+          <w:lang w:val="es-MX"/>
+        </w:rPr>
+      </w:pPr>
+      <w:r>
+        <w:rPr>
+          <w:rFonts w:ascii="Century Gothic" w:hAnsi="Century Gothic"/>
+          <w:lang w:val="es-MX"/>
+        </w:rPr>
+        <w:t>e) (4, −4, −4,4), (−6,6,6, −6</w:t>
+      </w:r>
+    </w:p>
+    <w:p>
+      <w:pPr>
+        <w:rPr>
+          <w:rFonts w:ascii="Century Gothic" w:hAnsi="Century Gothic"/>
+          <w:lang w:val="es-MX"/>
+        </w:rPr>
+      </w:pPr>
+      <m:oMathPara>
+        <m:oMathParaPr>
+          <m:jc m:val="left"/>
+        </m:oMathParaPr>
+        <m:oMath>
+          <m:eqArr>
+            <m:eqArrPr>
+              <m:ctrlPr>
+                <w:rPr>
+                  <w:rFonts w:ascii="Cambria Math" w:hAnsi="Cambria Math"/>
+                  <w:i/>
+                  <w:lang w:val="es-MX"/>
+                </w:rPr>
+              </m:ctrlPr>
+            </m:eqArrPr>
+            <m:e>
+              <m:r>
+                <w:rPr>
+                  <w:rFonts w:ascii="Cambria Math" w:hAnsi="Cambria Math"/>
+                  <w:lang w:val="es-MX"/>
+                </w:rPr>
+                <m:t>d=</m:t>
+              </m:r>
+              <m:rad>
+                <m:radPr>
+                  <m:degHide m:val="1"/>
+                  <m:ctrlPr>
+                    <w:rPr>
+                      <w:rFonts w:ascii="Cambria Math" w:hAnsi="Cambria Math"/>
+                      <w:i/>
+                      <w:lang w:val="es-MX"/>
+                    </w:rPr>
+                  </m:ctrlPr>
+                </m:radPr>
+                <m:deg/>
+                <m:e>
+                  <m:sSup>
+                    <m:sSupPr>
+                      <m:ctrlPr>
+                        <w:rPr>
+                          <w:rFonts w:ascii="Cambria Math" w:hAnsi="Cambria Math"/>
+                          <w:i/>
+                          <w:lang w:val="es-MX"/>
+                        </w:rPr>
+                      </m:ctrlPr>
+                    </m:sSupPr>
+                    <m:e>
+                      <m:d>
+                        <m:dPr>
+                          <m:ctrlPr>
+                            <w:rPr>
+                              <w:rFonts w:ascii="Cambria Math" w:hAnsi="Cambria Math"/>
+                              <w:i/>
+                              <w:lang w:val="es-MX"/>
+                            </w:rPr>
+                          </m:ctrlPr>
+                        </m:dPr>
+                        <m:e>
+                          <m:r>
+                            <w:rPr>
+                              <w:rFonts w:ascii="Cambria Math" w:hAnsi="Cambria Math"/>
+                              <w:lang w:val="es-MX"/>
+                            </w:rPr>
+                            <m:t>-6-4</m:t>
+                          </m:r>
+                        </m:e>
+                      </m:d>
+                    </m:e>
+                    <m:sup>
+                      <m:r>
+                        <w:rPr>
+                          <w:rFonts w:ascii="Cambria Math" w:hAnsi="Cambria Math"/>
+                          <w:lang w:val="es-MX"/>
+                        </w:rPr>
+                        <m:t>2</m:t>
+                      </m:r>
+                    </m:sup>
+                  </m:sSup>
+                  <m:r>
+                    <w:rPr>
+                      <w:rFonts w:ascii="Cambria Math" w:hAnsi="Cambria Math"/>
+                      <w:lang w:val="es-MX"/>
+                    </w:rPr>
+                    <m:t>+</m:t>
+                  </m:r>
+                  <m:sSup>
+                    <m:sSupPr>
+                      <m:ctrlPr>
+                        <w:rPr>
+                          <w:rFonts w:ascii="Cambria Math" w:hAnsi="Cambria Math"/>
+                          <w:i/>
+                          <w:lang w:val="es-MX"/>
+                        </w:rPr>
+                      </m:ctrlPr>
+                    </m:sSupPr>
+                    <m:e>
+                      <m:d>
+                        <m:dPr>
+                          <m:ctrlPr>
+                            <w:rPr>
+                              <w:rFonts w:ascii="Cambria Math" w:hAnsi="Cambria Math"/>
+                              <w:i/>
+                              <w:lang w:val="es-MX"/>
+                            </w:rPr>
+                          </m:ctrlPr>
+                        </m:dPr>
+                        <m:e>
+                          <m:r>
+                            <w:rPr>
+                              <w:rFonts w:ascii="Cambria Math" w:hAnsi="Cambria Math"/>
+                              <w:lang w:val="es-MX"/>
+                            </w:rPr>
+                            <m:t>6-</m:t>
+                          </m:r>
+                          <m:d>
+                            <m:dPr>
+                              <m:ctrlPr>
+                                <w:rPr>
+                                  <w:rFonts w:ascii="Cambria Math" w:hAnsi="Cambria Math"/>
+                                  <w:i/>
+                                  <w:lang w:val="es-MX"/>
+                                </w:rPr>
+                              </m:ctrlPr>
+                            </m:dPr>
+                            <m:e>
+                              <m:r>
+                                <w:rPr>
+                                  <w:rFonts w:ascii="Cambria Math" w:hAnsi="Cambria Math"/>
+                                  <w:lang w:val="es-MX"/>
+                                </w:rPr>
+                                <m:t>-4</m:t>
+                              </m:r>
+                            </m:e>
+                          </m:d>
+                        </m:e>
+                      </m:d>
+                    </m:e>
+                    <m:sup>
+                      <m:r>
+                        <w:rPr>
+                          <w:rFonts w:ascii="Cambria Math" w:hAnsi="Cambria Math"/>
+                          <w:lang w:val="es-MX"/>
+                        </w:rPr>
+                        <m:t>2</m:t>
+                      </m:r>
+                    </m:sup>
+                  </m:sSup>
+                  <m:r>
+                    <w:rPr>
+                      <w:rFonts w:ascii="Cambria Math" w:hAnsi="Cambria Math"/>
+                      <w:lang w:val="es-MX"/>
+                    </w:rPr>
+                    <m:t>+</m:t>
+                  </m:r>
+                  <m:sSup>
+                    <m:sSupPr>
+                      <m:ctrlPr>
+                        <w:rPr>
+                          <w:rFonts w:ascii="Cambria Math" w:hAnsi="Cambria Math"/>
+                          <w:i/>
+                          <w:lang w:val="es-MX"/>
+                        </w:rPr>
+                      </m:ctrlPr>
+                    </m:sSupPr>
+                    <m:e>
+                      <m:d>
+                        <m:dPr>
+                          <m:ctrlPr>
+                            <w:rPr>
+                              <w:rFonts w:ascii="Cambria Math" w:hAnsi="Cambria Math"/>
+                              <w:i/>
+                              <w:lang w:val="es-MX"/>
+                            </w:rPr>
+                          </m:ctrlPr>
+                        </m:dPr>
+                        <m:e>
+                          <m:r>
+                            <w:rPr>
+                              <w:rFonts w:ascii="Cambria Math" w:hAnsi="Cambria Math"/>
+                              <w:lang w:val="es-MX"/>
+                            </w:rPr>
+                            <m:t>6-</m:t>
+                          </m:r>
+                          <m:d>
+                            <m:dPr>
+                              <m:ctrlPr>
+                                <w:rPr>
+                                  <w:rFonts w:ascii="Cambria Math" w:hAnsi="Cambria Math"/>
+                                  <w:i/>
+                                  <w:lang w:val="es-MX"/>
+                                </w:rPr>
+                              </m:ctrlPr>
+                            </m:dPr>
+                            <m:e>
+                              <m:r>
+                                <w:rPr>
+                                  <w:rFonts w:ascii="Cambria Math" w:hAnsi="Cambria Math"/>
+                                  <w:lang w:val="es-MX"/>
+                                </w:rPr>
+                                <m:t>-4</m:t>
+                              </m:r>
+                            </m:e>
+                          </m:d>
+                        </m:e>
+                      </m:d>
+                    </m:e>
+                    <m:sup>
+                      <m:r>
+                        <w:rPr>
+                          <w:rFonts w:ascii="Cambria Math" w:hAnsi="Cambria Math"/>
+                          <w:lang w:val="es-MX"/>
+                        </w:rPr>
+                        <m:t>2</m:t>
+                      </m:r>
+                    </m:sup>
+                  </m:sSup>
+                  <m:r>
+                    <w:rPr>
+                      <w:rFonts w:ascii="Cambria Math" w:hAnsi="Cambria Math"/>
+                      <w:lang w:val="es-MX"/>
+                    </w:rPr>
+                    <m:t>+</m:t>
+                  </m:r>
+                  <m:sSup>
+                    <m:sSupPr>
+                      <m:ctrlPr>
+                        <w:rPr>
+                          <w:rFonts w:ascii="Cambria Math" w:hAnsi="Cambria Math"/>
+                          <w:i/>
+                          <w:lang w:val="es-MX"/>
+                        </w:rPr>
+                      </m:ctrlPr>
+                    </m:sSupPr>
+                    <m:e>
+                      <m:d>
+                        <m:dPr>
+                          <m:ctrlPr>
+                            <w:rPr>
+                              <w:rFonts w:ascii="Cambria Math" w:hAnsi="Cambria Math"/>
+                              <w:i/>
+                              <w:lang w:val="es-MX"/>
+                            </w:rPr>
+                          </m:ctrlPr>
+                        </m:dPr>
+                        <m:e>
+                          <m:r>
+                            <w:rPr>
+                              <w:rFonts w:ascii="Cambria Math" w:hAnsi="Cambria Math"/>
+                              <w:lang w:val="es-MX"/>
+                            </w:rPr>
+                            <m:t>-6-4</m:t>
+                          </m:r>
+                        </m:e>
+                      </m:d>
+                    </m:e>
+                    <m:sup>
+                      <m:r>
+                        <w:rPr>
+                          <w:rFonts w:ascii="Cambria Math" w:hAnsi="Cambria Math"/>
+                          <w:lang w:val="es-MX"/>
+                        </w:rPr>
+                        <m:t>2</m:t>
+                      </m:r>
+                    </m:sup>
+                  </m:sSup>
+                </m:e>
+              </m:rad>
+            </m:e>
+            <m:e>
+              <m:r>
+                <w:rPr>
+                  <w:rFonts w:ascii="Cambria Math" w:hAnsi="Cambria Math"/>
+                  <w:lang w:val="es-MX"/>
+                </w:rPr>
+                <m:t>d=</m:t>
+              </m:r>
+              <m:rad>
+                <m:radPr>
+                  <m:degHide m:val="1"/>
+                  <m:ctrlPr>
+                    <w:rPr>
+                      <w:rFonts w:ascii="Cambria Math" w:hAnsi="Cambria Math"/>
+                      <w:i/>
+                      <w:lang w:val="es-MX"/>
+                    </w:rPr>
+                  </m:ctrlPr>
+                </m:radPr>
+                <m:deg/>
+                <m:e>
+                  <m:sSup>
+                    <m:sSupPr>
+                      <m:ctrlPr>
+                        <w:rPr>
+                          <w:rFonts w:ascii="Cambria Math" w:hAnsi="Cambria Math"/>
+                          <w:i/>
+                          <w:lang w:val="es-MX"/>
+                        </w:rPr>
+                      </m:ctrlPr>
+                    </m:sSupPr>
+                    <m:e>
+                      <m:d>
+                        <m:dPr>
+                          <m:ctrlPr>
+                            <w:rPr>
+                              <w:rFonts w:ascii="Cambria Math" w:hAnsi="Cambria Math"/>
+                              <w:i/>
+                              <w:lang w:val="es-MX"/>
+                            </w:rPr>
+                          </m:ctrlPr>
+                        </m:dPr>
+                        <m:e>
+                          <m:r>
+                            <w:rPr>
+                              <w:rFonts w:ascii="Cambria Math" w:hAnsi="Cambria Math"/>
+                              <w:lang w:val="es-MX"/>
+                            </w:rPr>
+                            <m:t>-10</m:t>
+                          </m:r>
+                        </m:e>
+                      </m:d>
+                    </m:e>
+                    <m:sup>
+                      <m:r>
+                        <w:rPr>
+                          <w:rFonts w:ascii="Cambria Math" w:hAnsi="Cambria Math"/>
+                          <w:lang w:val="es-MX"/>
+                        </w:rPr>
+                        <m:t>2</m:t>
+                      </m:r>
+                    </m:sup>
+                  </m:sSup>
+                  <m:r>
+                    <w:rPr>
+                      <w:rFonts w:ascii="Cambria Math" w:hAnsi="Cambria Math"/>
+                      <w:lang w:val="es-MX"/>
+                    </w:rPr>
+                    <m:t>+</m:t>
+                  </m:r>
+                  <m:sSup>
+                    <m:sSupPr>
+                      <m:ctrlPr>
+                        <w:rPr>
+                          <w:rFonts w:ascii="Cambria Math" w:hAnsi="Cambria Math"/>
+                          <w:i/>
+                          <w:lang w:val="es-MX"/>
+                        </w:rPr>
+                      </m:ctrlPr>
+                    </m:sSupPr>
+                    <m:e>
+                      <m:d>
+                        <m:dPr>
+                          <m:ctrlPr>
+                            <w:rPr>
+                              <w:rFonts w:ascii="Cambria Math" w:hAnsi="Cambria Math"/>
+                              <w:i/>
+                              <w:lang w:val="es-MX"/>
+                            </w:rPr>
+                          </m:ctrlPr>
+                        </m:dPr>
+                        <m:e>
+                          <m:r>
+                            <w:rPr>
+                              <w:rFonts w:ascii="Cambria Math" w:hAnsi="Cambria Math"/>
+                              <w:lang w:val="es-MX"/>
+                            </w:rPr>
+                            <m:t>10</m:t>
+                          </m:r>
+                        </m:e>
+                      </m:d>
+                    </m:e>
+                    <m:sup>
+                      <m:r>
+                        <w:rPr>
+                          <w:rFonts w:ascii="Cambria Math" w:hAnsi="Cambria Math"/>
+                          <w:lang w:val="es-MX"/>
+                        </w:rPr>
+                        <m:t>2</m:t>
+                      </m:r>
+                    </m:sup>
+                  </m:sSup>
+                  <m:r>
+                    <w:rPr>
+                      <w:rFonts w:ascii="Cambria Math" w:hAnsi="Cambria Math"/>
+                      <w:lang w:val="es-MX"/>
+                    </w:rPr>
+                    <m:t>+</m:t>
+                  </m:r>
+                  <m:sSup>
+                    <m:sSupPr>
+                      <m:ctrlPr>
+                        <w:rPr>
+                          <w:rFonts w:ascii="Cambria Math" w:hAnsi="Cambria Math"/>
+                          <w:i/>
+                          <w:lang w:val="es-MX"/>
+                        </w:rPr>
+                      </m:ctrlPr>
+                    </m:sSupPr>
+                    <m:e>
+                      <m:d>
+                        <m:dPr>
+                          <m:ctrlPr>
+                            <w:rPr>
+                              <w:rFonts w:ascii="Cambria Math" w:hAnsi="Cambria Math"/>
+                              <w:i/>
+                              <w:lang w:val="es-MX"/>
+                            </w:rPr>
+                          </m:ctrlPr>
+                        </m:dPr>
+                        <m:e>
+                          <m:r>
+                            <w:rPr>
+                              <w:rFonts w:ascii="Cambria Math" w:hAnsi="Cambria Math"/>
+                              <w:lang w:val="es-MX"/>
+                            </w:rPr>
+                            <m:t>10</m:t>
+                          </m:r>
+                        </m:e>
+                      </m:d>
+                    </m:e>
+                    <m:sup>
+                      <m:r>
+                        <w:rPr>
+                          <w:rFonts w:ascii="Cambria Math" w:hAnsi="Cambria Math"/>
+                          <w:lang w:val="es-MX"/>
+                        </w:rPr>
+                        <m:t>2</m:t>
+                      </m:r>
+                    </m:sup>
+                  </m:sSup>
+                  <m:r>
+                    <w:rPr>
+                      <w:rFonts w:ascii="Cambria Math" w:hAnsi="Cambria Math"/>
+                      <w:lang w:val="es-MX"/>
+                    </w:rPr>
+                    <m:t>+</m:t>
+                  </m:r>
+                  <m:sSup>
+                    <m:sSupPr>
+                      <m:ctrlPr>
+                        <w:rPr>
+                          <w:rFonts w:ascii="Cambria Math" w:hAnsi="Cambria Math"/>
+                          <w:i/>
+                          <w:lang w:val="es-MX"/>
+                        </w:rPr>
+                      </m:ctrlPr>
+                    </m:sSupPr>
+                    <m:e>
+                      <m:d>
+                        <m:dPr>
+                          <m:ctrlPr>
+                            <w:rPr>
+                              <w:rFonts w:ascii="Cambria Math" w:hAnsi="Cambria Math"/>
+                              <w:i/>
+                              <w:lang w:val="es-MX"/>
+                            </w:rPr>
+                          </m:ctrlPr>
+                        </m:dPr>
+                        <m:e>
+                          <m:r>
+                            <w:rPr>
+                              <w:rFonts w:ascii="Cambria Math" w:hAnsi="Cambria Math"/>
+                              <w:lang w:val="es-MX"/>
+                            </w:rPr>
+                            <m:t>-10</m:t>
+                          </m:r>
+                        </m:e>
+                      </m:d>
+                    </m:e>
+                    <m:sup>
+                      <m:r>
+                        <w:rPr>
+                          <w:rFonts w:ascii="Cambria Math" w:hAnsi="Cambria Math"/>
+                          <w:lang w:val="es-MX"/>
+                        </w:rPr>
+                        <m:t>2</m:t>
+                      </m:r>
+                    </m:sup>
+                  </m:sSup>
+                </m:e>
+              </m:rad>
+            </m:e>
+            <m:e>
+              <m:r>
+                <w:rPr>
+                  <w:rFonts w:ascii="Cambria Math" w:hAnsi="Cambria Math"/>
+                  <w:lang w:val="es-MX"/>
+                </w:rPr>
+                <m:t>d=</m:t>
+              </m:r>
+              <m:rad>
+                <m:radPr>
+                  <m:degHide m:val="1"/>
+                  <m:ctrlPr>
+                    <w:rPr>
+                      <w:rFonts w:ascii="Cambria Math" w:hAnsi="Cambria Math"/>
+                      <w:i/>
+                      <w:lang w:val="es-MX"/>
+                    </w:rPr>
+                  </m:ctrlPr>
+                </m:radPr>
+                <m:deg/>
+                <m:e>
+                  <m:r>
+                    <w:rPr>
+                      <w:rFonts w:ascii="Cambria Math" w:hAnsi="Cambria Math"/>
+                      <w:lang w:val="es-MX"/>
+                    </w:rPr>
+                    <m:t>100+100+100+1</m:t>
+                  </m:r>
+                </m:e>
+              </m:rad>
+              <m:r>
+                <w:rPr>
+                  <w:rFonts w:ascii="Cambria Math" w:hAnsi="Cambria Math"/>
+                  <w:lang w:val="es-MX"/>
+                </w:rPr>
+                <m:t>0</m:t>
+              </m:r>
+              <m:r>
+                <w:rPr>
+                  <w:rFonts w:ascii="Cambria Math" w:hAnsi="Cambria Math"/>
+                  <w:lang w:val="es-MX"/>
+                </w:rPr>
+                <m:t>0</m:t>
+              </m:r>
+            </m:e>
+            <m:e>
+              <m:r>
+                <w:rPr>
+                  <w:rFonts w:ascii="Cambria Math" w:hAnsi="Cambria Math"/>
+                  <w:lang w:val="es-MX"/>
+                </w:rPr>
+                <m:t>d=</m:t>
+              </m:r>
+              <m:rad>
+                <m:radPr>
+                  <m:degHide m:val="1"/>
+                  <m:ctrlPr>
+                    <w:rPr>
+                      <w:rFonts w:ascii="Cambria Math" w:hAnsi="Cambria Math"/>
+                      <w:i/>
+                      <w:lang w:val="es-MX"/>
+                    </w:rPr>
+                  </m:ctrlPr>
+                </m:radPr>
+                <m:deg/>
+                <m:e>
+                  <m:r>
+                    <w:rPr>
+                      <w:rFonts w:ascii="Cambria Math" w:hAnsi="Cambria Math"/>
+                      <w:lang w:val="es-MX"/>
+                    </w:rPr>
+                    <m:t>400</m:t>
+                  </m:r>
+                </m:e>
+              </m:rad>
+              <m:r>
+                <w:rPr>
+                  <w:rFonts w:ascii="Cambria Math" w:hAnsi="Cambria Math"/>
+                  <w:lang w:val="es-MX"/>
+                </w:rPr>
+                <m:t>=20</m:t>
+              </m:r>
+            </m:e>
+          </m:eqArr>
         </m:oMath>
       </m:oMathPara>
     </w:p>
@@ -2728,6 +7284,17 @@
       <w14:ligatures w14:val="none"/>
     </w:rPr>
   </w:style>
+  <w:style w:type="paragraph" w:styleId="Prrafodelista">
+    <w:name w:val="List Paragraph"/>
+    <w:basedOn w:val="Normal"/>
+    <w:uiPriority w:val="34"/>
+    <w:qFormat/>
+    <w:rsid w:val="00C73F61"/>
+    <w:pPr>
+      <w:ind w:left="720"/>
+      <w:contextualSpacing/>
+    </w:pPr>
+  </w:style>
 </w:styles>
 </file>
 

</xml_diff>

<commit_message>
Avance de ejercicios 6 - 7 -8
</commit_message>
<xml_diff>
--- a/TP1-AraceliSosa-CALCULOS.docx
+++ b/TP1-AraceliSosa-CALCULOS.docx
@@ -6245,7 +6245,7 @@
     <w:p>
       <w:pPr>
         <w:rPr>
-          <w:rFonts w:ascii="Century Gothic" w:hAnsi="Century Gothic"/>
+          <w:rFonts w:ascii="Century Gothic" w:eastAsiaTheme="minorEastAsia" w:hAnsi="Century Gothic"/>
           <w:lang w:val="es-MX"/>
         </w:rPr>
       </w:pPr>
@@ -6816,6 +6816,2321 @@
           </m:eqArr>
         </m:oMath>
       </m:oMathPara>
+    </w:p>
+    <w:p>
+      <w:pPr>
+        <w:rPr>
+          <w:rFonts w:ascii="Century Gothic" w:eastAsiaTheme="minorEastAsia" w:hAnsi="Century Gothic"/>
+          <w:lang w:val="es-MX"/>
+        </w:rPr>
+      </w:pPr>
+    </w:p>
+    <w:p>
+      <w:pPr>
+        <w:rPr>
+          <w:rFonts w:ascii="Century Gothic" w:hAnsi="Century Gothic"/>
+        </w:rPr>
+      </w:pPr>
+      <w:r>
+        <w:rPr>
+          <w:rFonts w:ascii="Century Gothic" w:hAnsi="Century Gothic"/>
+          <w:highlight w:val="darkCyan"/>
+        </w:rPr>
+        <w:t>Ejercicio 6:</w:t>
+      </w:r>
+      <w:r>
+        <w:rPr>
+          <w:rFonts w:ascii="Century Gothic" w:hAnsi="Century Gothic"/>
+        </w:rPr>
+        <w:t xml:space="preserve"> Supongamos que queremos mover un personaje desde la posición inicial (0,0,0) hacia la posición objetivo (5,3,7). Obtenga el vector que permite este movimiento. Dibújelo en un sistema de ejes cartesianos. Obtenga su magnitud y normalice el vector.</w:t>
+      </w:r>
+    </w:p>
+    <w:p>
+      <w:pPr>
+        <w:rPr>
+          <w:rFonts w:ascii="Century Gothic" w:eastAsiaTheme="minorEastAsia" w:hAnsi="Century Gothic"/>
+          <w:lang w:val="es-MX"/>
+        </w:rPr>
+      </w:pPr>
+      <m:oMathPara>
+        <m:oMathParaPr>
+          <m:jc m:val="left"/>
+        </m:oMathParaPr>
+        <m:oMath>
+          <m:eqArr>
+            <m:eqArrPr>
+              <m:ctrlPr>
+                <w:rPr>
+                  <w:rFonts w:ascii="Cambria Math" w:hAnsi="Cambria Math"/>
+                  <w:i/>
+                  <w:lang w:val="es-MX"/>
+                </w:rPr>
+              </m:ctrlPr>
+            </m:eqArrPr>
+            <m:e>
+              <m:acc>
+                <m:accPr>
+                  <m:chr m:val="⃗"/>
+                  <m:ctrlPr>
+                    <w:rPr>
+                      <w:rFonts w:ascii="Cambria Math" w:hAnsi="Cambria Math"/>
+                      <w:i/>
+                      <w:lang w:val="es-MX"/>
+                    </w:rPr>
+                  </m:ctrlPr>
+                </m:accPr>
+                <m:e>
+                  <m:r>
+                    <w:rPr>
+                      <w:rFonts w:ascii="Cambria Math" w:hAnsi="Cambria Math"/>
+                      <w:lang w:val="es-MX"/>
+                    </w:rPr>
+                    <m:t>v</m:t>
+                  </m:r>
+                </m:e>
+              </m:acc>
+              <m:r>
+                <w:rPr>
+                  <w:rFonts w:ascii="Cambria Math" w:hAnsi="Cambria Math"/>
+                  <w:lang w:val="es-MX"/>
+                </w:rPr>
+                <m:t>=</m:t>
+              </m:r>
+              <m:d>
+                <m:dPr>
+                  <m:ctrlPr>
+                    <w:rPr>
+                      <w:rFonts w:ascii="Cambria Math" w:hAnsi="Cambria Math"/>
+                      <w:i/>
+                      <w:lang w:val="es-MX"/>
+                    </w:rPr>
+                  </m:ctrlPr>
+                </m:dPr>
+                <m:e>
+                  <m:r>
+                    <w:rPr>
+                      <w:rFonts w:ascii="Cambria Math" w:hAnsi="Cambria Math"/>
+                      <w:lang w:val="es-MX"/>
+                    </w:rPr>
+                    <m:t>5-0,</m:t>
+                  </m:r>
+                  <m:r>
+                    <w:rPr>
+                      <w:rFonts w:ascii="Cambria Math" w:hAnsi="Cambria Math"/>
+                      <w:lang w:val="es-MX"/>
+                    </w:rPr>
+                    <m:t xml:space="preserve"> </m:t>
+                  </m:r>
+                  <m:r>
+                    <w:rPr>
+                      <w:rFonts w:ascii="Cambria Math" w:hAnsi="Cambria Math"/>
+                      <w:lang w:val="es-MX"/>
+                    </w:rPr>
+                    <m:t>3-0,</m:t>
+                  </m:r>
+                  <m:r>
+                    <w:rPr>
+                      <w:rFonts w:ascii="Cambria Math" w:hAnsi="Cambria Math"/>
+                      <w:lang w:val="es-MX"/>
+                    </w:rPr>
+                    <m:t xml:space="preserve"> </m:t>
+                  </m:r>
+                  <m:r>
+                    <w:rPr>
+                      <w:rFonts w:ascii="Cambria Math" w:hAnsi="Cambria Math"/>
+                      <w:lang w:val="es-MX"/>
+                    </w:rPr>
+                    <m:t>7-0</m:t>
+                  </m:r>
+                </m:e>
+              </m:d>
+            </m:e>
+            <m:e>
+              <m:acc>
+                <m:accPr>
+                  <m:chr m:val="⃗"/>
+                  <m:ctrlPr>
+                    <w:rPr>
+                      <w:rFonts w:ascii="Cambria Math" w:hAnsi="Cambria Math"/>
+                      <w:i/>
+                      <w:lang w:val="es-MX"/>
+                    </w:rPr>
+                  </m:ctrlPr>
+                </m:accPr>
+                <m:e>
+                  <m:r>
+                    <w:rPr>
+                      <w:rFonts w:ascii="Cambria Math" w:hAnsi="Cambria Math"/>
+                      <w:lang w:val="es-MX"/>
+                    </w:rPr>
+                    <m:t>v</m:t>
+                  </m:r>
+                </m:e>
+              </m:acc>
+              <m:r>
+                <w:rPr>
+                  <w:rFonts w:ascii="Cambria Math" w:hAnsi="Cambria Math"/>
+                  <w:lang w:val="es-MX"/>
+                </w:rPr>
+                <m:t>=</m:t>
+              </m:r>
+              <m:d>
+                <m:dPr>
+                  <m:ctrlPr>
+                    <w:rPr>
+                      <w:rFonts w:ascii="Cambria Math" w:hAnsi="Cambria Math"/>
+                      <w:i/>
+                      <w:lang w:val="es-MX"/>
+                    </w:rPr>
+                  </m:ctrlPr>
+                </m:dPr>
+                <m:e>
+                  <m:r>
+                    <w:rPr>
+                      <w:rFonts w:ascii="Cambria Math" w:hAnsi="Cambria Math"/>
+                      <w:lang w:val="es-MX"/>
+                    </w:rPr>
+                    <m:t>5</m:t>
+                  </m:r>
+                  <m:r>
+                    <w:rPr>
+                      <w:rFonts w:ascii="Cambria Math" w:hAnsi="Cambria Math"/>
+                      <w:lang w:val="es-MX"/>
+                    </w:rPr>
+                    <m:t xml:space="preserve">, </m:t>
+                  </m:r>
+                  <m:r>
+                    <w:rPr>
+                      <w:rFonts w:ascii="Cambria Math" w:hAnsi="Cambria Math"/>
+                      <w:lang w:val="es-MX"/>
+                    </w:rPr>
+                    <m:t>3,</m:t>
+                  </m:r>
+                  <m:r>
+                    <w:rPr>
+                      <w:rFonts w:ascii="Cambria Math" w:hAnsi="Cambria Math"/>
+                      <w:lang w:val="es-MX"/>
+                    </w:rPr>
+                    <m:t xml:space="preserve"> </m:t>
+                  </m:r>
+                  <m:r>
+                    <w:rPr>
+                      <w:rFonts w:ascii="Cambria Math" w:hAnsi="Cambria Math"/>
+                      <w:lang w:val="es-MX"/>
+                    </w:rPr>
+                    <m:t>7</m:t>
+                  </m:r>
+                </m:e>
+              </m:d>
+            </m:e>
+          </m:eqArr>
+        </m:oMath>
+      </m:oMathPara>
+    </w:p>
+    <w:p>
+      <w:pPr>
+        <w:rPr>
+          <w:rFonts w:ascii="Century Gothic" w:eastAsiaTheme="minorEastAsia" w:hAnsi="Century Gothic"/>
+          <w:lang w:val="es-MX"/>
+        </w:rPr>
+      </w:pPr>
+      <m:oMathPara>
+        <m:oMathParaPr>
+          <m:jc m:val="left"/>
+        </m:oMathParaPr>
+        <m:oMath>
+          <m:eqArr>
+            <m:eqArrPr>
+              <m:ctrlPr>
+                <w:rPr>
+                  <w:rFonts w:ascii="Cambria Math" w:hAnsi="Cambria Math"/>
+                  <w:i/>
+                  <w:lang w:val="es-MX"/>
+                </w:rPr>
+              </m:ctrlPr>
+            </m:eqArrPr>
+            <m:e>
+              <m:d>
+                <m:dPr>
+                  <m:begChr m:val="‖"/>
+                  <m:endChr m:val="‖"/>
+                  <m:ctrlPr>
+                    <w:rPr>
+                      <w:rFonts w:ascii="Cambria Math" w:hAnsi="Cambria Math"/>
+                      <w:i/>
+                      <w:lang w:val="es-MX"/>
+                    </w:rPr>
+                  </m:ctrlPr>
+                </m:dPr>
+                <m:e>
+                  <m:acc>
+                    <m:accPr>
+                      <m:chr m:val="⃗"/>
+                      <m:ctrlPr>
+                        <w:rPr>
+                          <w:rFonts w:ascii="Cambria Math" w:hAnsi="Cambria Math"/>
+                          <w:i/>
+                          <w:lang w:val="es-MX"/>
+                        </w:rPr>
+                      </m:ctrlPr>
+                    </m:accPr>
+                    <m:e>
+                      <m:r>
+                        <w:rPr>
+                          <w:rFonts w:ascii="Cambria Math" w:hAnsi="Cambria Math"/>
+                          <w:lang w:val="es-MX"/>
+                        </w:rPr>
+                        <m:t>v</m:t>
+                      </m:r>
+                    </m:e>
+                  </m:acc>
+                </m:e>
+              </m:d>
+              <m:r>
+                <w:rPr>
+                  <w:rFonts w:ascii="Cambria Math" w:hAnsi="Cambria Math"/>
+                  <w:lang w:val="es-MX"/>
+                </w:rPr>
+                <m:t>=</m:t>
+              </m:r>
+              <m:rad>
+                <m:radPr>
+                  <m:degHide m:val="1"/>
+                  <m:ctrlPr>
+                    <w:rPr>
+                      <w:rFonts w:ascii="Cambria Math" w:hAnsi="Cambria Math"/>
+                      <w:i/>
+                      <w:lang w:val="es-MX"/>
+                    </w:rPr>
+                  </m:ctrlPr>
+                </m:radPr>
+                <m:deg/>
+                <m:e>
+                  <m:sSup>
+                    <m:sSupPr>
+                      <m:ctrlPr>
+                        <w:rPr>
+                          <w:rFonts w:ascii="Cambria Math" w:hAnsi="Cambria Math"/>
+                          <w:i/>
+                          <w:lang w:val="es-MX"/>
+                        </w:rPr>
+                      </m:ctrlPr>
+                    </m:sSupPr>
+                    <m:e>
+                      <m:r>
+                        <w:rPr>
+                          <w:rFonts w:ascii="Cambria Math" w:hAnsi="Cambria Math"/>
+                          <w:lang w:val="es-MX"/>
+                        </w:rPr>
+                        <m:t>5</m:t>
+                      </m:r>
+                    </m:e>
+                    <m:sup>
+                      <m:r>
+                        <w:rPr>
+                          <w:rFonts w:ascii="Cambria Math" w:hAnsi="Cambria Math"/>
+                          <w:lang w:val="es-MX"/>
+                        </w:rPr>
+                        <m:t>2</m:t>
+                      </m:r>
+                    </m:sup>
+                  </m:sSup>
+                  <m:r>
+                    <w:rPr>
+                      <w:rFonts w:ascii="Cambria Math" w:hAnsi="Cambria Math"/>
+                      <w:lang w:val="es-MX"/>
+                    </w:rPr>
+                    <m:t>+</m:t>
+                  </m:r>
+                  <m:sSup>
+                    <m:sSupPr>
+                      <m:ctrlPr>
+                        <w:rPr>
+                          <w:rFonts w:ascii="Cambria Math" w:hAnsi="Cambria Math"/>
+                          <w:i/>
+                          <w:lang w:val="es-MX"/>
+                        </w:rPr>
+                      </m:ctrlPr>
+                    </m:sSupPr>
+                    <m:e>
+                      <m:r>
+                        <w:rPr>
+                          <w:rFonts w:ascii="Cambria Math" w:hAnsi="Cambria Math"/>
+                          <w:lang w:val="es-MX"/>
+                        </w:rPr>
+                        <m:t>3</m:t>
+                      </m:r>
+                    </m:e>
+                    <m:sup>
+                      <m:r>
+                        <w:rPr>
+                          <w:rFonts w:ascii="Cambria Math" w:hAnsi="Cambria Math"/>
+                          <w:lang w:val="es-MX"/>
+                        </w:rPr>
+                        <m:t>2</m:t>
+                      </m:r>
+                    </m:sup>
+                  </m:sSup>
+                  <m:r>
+                    <w:rPr>
+                      <w:rFonts w:ascii="Cambria Math" w:hAnsi="Cambria Math"/>
+                      <w:lang w:val="es-MX"/>
+                    </w:rPr>
+                    <m:t>+</m:t>
+                  </m:r>
+                </m:e>
+              </m:rad>
+              <m:sSup>
+                <m:sSupPr>
+                  <m:ctrlPr>
+                    <w:rPr>
+                      <w:rFonts w:ascii="Cambria Math" w:hAnsi="Cambria Math"/>
+                      <w:i/>
+                      <w:lang w:val="es-MX"/>
+                    </w:rPr>
+                  </m:ctrlPr>
+                </m:sSupPr>
+                <m:e>
+                  <m:r>
+                    <w:rPr>
+                      <w:rFonts w:ascii="Cambria Math" w:hAnsi="Cambria Math"/>
+                      <w:lang w:val="es-MX"/>
+                    </w:rPr>
+                    <m:t>7</m:t>
+                  </m:r>
+                </m:e>
+                <m:sup>
+                  <m:r>
+                    <w:rPr>
+                      <w:rFonts w:ascii="Cambria Math" w:hAnsi="Cambria Math"/>
+                      <w:lang w:val="es-MX"/>
+                    </w:rPr>
+                    <m:t>2</m:t>
+                  </m:r>
+                </m:sup>
+              </m:sSup>
+              <m:r>
+                <w:rPr>
+                  <w:rFonts w:ascii="Cambria Math" w:hAnsi="Cambria Math"/>
+                  <w:lang w:val="es-MX"/>
+                </w:rPr>
+                <m:t>=</m:t>
+              </m:r>
+              <m:rad>
+                <m:radPr>
+                  <m:degHide m:val="1"/>
+                  <m:ctrlPr>
+                    <w:rPr>
+                      <w:rFonts w:ascii="Cambria Math" w:hAnsi="Cambria Math"/>
+                      <w:i/>
+                      <w:lang w:val="es-MX"/>
+                    </w:rPr>
+                  </m:ctrlPr>
+                </m:radPr>
+                <m:deg/>
+                <m:e>
+                  <m:r>
+                    <w:rPr>
+                      <w:rFonts w:ascii="Cambria Math" w:hAnsi="Cambria Math"/>
+                      <w:lang w:val="es-MX"/>
+                    </w:rPr>
+                    <m:t>25+9+49</m:t>
+                  </m:r>
+                </m:e>
+              </m:rad>
+              <m:r>
+                <w:rPr>
+                  <w:rFonts w:ascii="Cambria Math" w:hAnsi="Cambria Math"/>
+                  <w:lang w:val="es-MX"/>
+                </w:rPr>
+                <m:t>=</m:t>
+              </m:r>
+              <m:rad>
+                <m:radPr>
+                  <m:degHide m:val="1"/>
+                  <m:ctrlPr>
+                    <w:rPr>
+                      <w:rFonts w:ascii="Cambria Math" w:hAnsi="Cambria Math"/>
+                      <w:i/>
+                      <w:lang w:val="es-MX"/>
+                    </w:rPr>
+                  </m:ctrlPr>
+                </m:radPr>
+                <m:deg/>
+                <m:e>
+                  <m:r>
+                    <w:rPr>
+                      <w:rFonts w:ascii="Cambria Math" w:hAnsi="Cambria Math"/>
+                      <w:lang w:val="es-MX"/>
+                    </w:rPr>
+                    <m:t>83</m:t>
+                  </m:r>
+                </m:e>
+              </m:rad>
+              <m:r>
+                <w:rPr>
+                  <w:rFonts w:ascii="Cambria Math" w:hAnsi="Cambria Math"/>
+                  <w:lang w:val="es-MX"/>
+                </w:rPr>
+                <m:t xml:space="preserve"> </m:t>
+              </m:r>
+              <m:r>
+                <w:rPr>
+                  <w:rFonts w:ascii="Cambria Math" w:hAnsi="Cambria Math"/>
+                  <w:lang w:val="es-MX"/>
+                </w:rPr>
+                <m:t>≈9.11</m:t>
+              </m:r>
+            </m:e>
+            <m:e>
+              <m:acc>
+                <m:accPr>
+                  <m:chr m:val="⃗"/>
+                  <m:ctrlPr>
+                    <w:rPr>
+                      <w:rFonts w:ascii="Cambria Math" w:hAnsi="Cambria Math"/>
+                      <w:i/>
+                      <w:lang w:val="es-MX"/>
+                    </w:rPr>
+                  </m:ctrlPr>
+                </m:accPr>
+                <m:e>
+                  <m:r>
+                    <w:rPr>
+                      <w:rFonts w:ascii="Cambria Math" w:hAnsi="Cambria Math"/>
+                      <w:lang w:val="es-MX"/>
+                    </w:rPr>
+                    <m:t>v</m:t>
+                  </m:r>
+                </m:e>
+              </m:acc>
+              <m:r>
+                <w:rPr>
+                  <w:rFonts w:ascii="Cambria Math" w:hAnsi="Cambria Math"/>
+                  <w:lang w:val="es-MX"/>
+                </w:rPr>
+                <m:t xml:space="preserve"> normalizado</m:t>
+              </m:r>
+              <m:r>
+                <w:rPr>
+                  <w:rFonts w:ascii="Cambria Math" w:hAnsi="Cambria Math"/>
+                  <w:lang w:val="es-MX"/>
+                </w:rPr>
+                <m:t>=</m:t>
+              </m:r>
+              <m:d>
+                <m:dPr>
+                  <m:ctrlPr>
+                    <w:rPr>
+                      <w:rFonts w:ascii="Cambria Math" w:hAnsi="Cambria Math"/>
+                      <w:i/>
+                      <w:lang w:val="es-MX"/>
+                    </w:rPr>
+                  </m:ctrlPr>
+                </m:dPr>
+                <m:e>
+                  <m:f>
+                    <m:fPr>
+                      <m:ctrlPr>
+                        <w:rPr>
+                          <w:rFonts w:ascii="Cambria Math" w:hAnsi="Cambria Math"/>
+                          <w:i/>
+                          <w:lang w:val="es-MX"/>
+                        </w:rPr>
+                      </m:ctrlPr>
+                    </m:fPr>
+                    <m:num>
+                      <m:r>
+                        <w:rPr>
+                          <w:rFonts w:ascii="Cambria Math" w:hAnsi="Cambria Math"/>
+                          <w:lang w:val="es-MX"/>
+                        </w:rPr>
+                        <m:t>5</m:t>
+                      </m:r>
+                    </m:num>
+                    <m:den>
+                      <m:rad>
+                        <m:radPr>
+                          <m:degHide m:val="1"/>
+                          <m:ctrlPr>
+                            <w:rPr>
+                              <w:rFonts w:ascii="Cambria Math" w:hAnsi="Cambria Math"/>
+                              <w:i/>
+                              <w:lang w:val="es-MX"/>
+                            </w:rPr>
+                          </m:ctrlPr>
+                        </m:radPr>
+                        <m:deg/>
+                        <m:e>
+                          <m:r>
+                            <w:rPr>
+                              <w:rFonts w:ascii="Cambria Math" w:hAnsi="Cambria Math"/>
+                              <w:lang w:val="es-MX"/>
+                            </w:rPr>
+                            <m:t>83</m:t>
+                          </m:r>
+                        </m:e>
+                      </m:rad>
+                    </m:den>
+                  </m:f>
+                  <m:r>
+                    <w:rPr>
+                      <w:rFonts w:ascii="Cambria Math" w:hAnsi="Cambria Math"/>
+                      <w:lang w:val="es-MX"/>
+                    </w:rPr>
+                    <m:t>,</m:t>
+                  </m:r>
+                  <m:f>
+                    <m:fPr>
+                      <m:ctrlPr>
+                        <w:rPr>
+                          <w:rFonts w:ascii="Cambria Math" w:hAnsi="Cambria Math"/>
+                          <w:i/>
+                          <w:lang w:val="es-MX"/>
+                        </w:rPr>
+                      </m:ctrlPr>
+                    </m:fPr>
+                    <m:num>
+                      <m:r>
+                        <w:rPr>
+                          <w:rFonts w:ascii="Cambria Math" w:hAnsi="Cambria Math"/>
+                          <w:lang w:val="es-MX"/>
+                        </w:rPr>
+                        <m:t>3</m:t>
+                      </m:r>
+                    </m:num>
+                    <m:den>
+                      <m:rad>
+                        <m:radPr>
+                          <m:degHide m:val="1"/>
+                          <m:ctrlPr>
+                            <w:rPr>
+                              <w:rFonts w:ascii="Cambria Math" w:hAnsi="Cambria Math"/>
+                              <w:i/>
+                              <w:lang w:val="es-MX"/>
+                            </w:rPr>
+                          </m:ctrlPr>
+                        </m:radPr>
+                        <m:deg/>
+                        <m:e>
+                          <m:r>
+                            <w:rPr>
+                              <w:rFonts w:ascii="Cambria Math" w:hAnsi="Cambria Math"/>
+                              <w:lang w:val="es-MX"/>
+                            </w:rPr>
+                            <m:t>83</m:t>
+                          </m:r>
+                        </m:e>
+                      </m:rad>
+                    </m:den>
+                  </m:f>
+                  <m:r>
+                    <w:rPr>
+                      <w:rFonts w:ascii="Cambria Math" w:hAnsi="Cambria Math"/>
+                      <w:lang w:val="es-MX"/>
+                    </w:rPr>
+                    <m:t>,</m:t>
+                  </m:r>
+                  <m:f>
+                    <m:fPr>
+                      <m:ctrlPr>
+                        <w:rPr>
+                          <w:rFonts w:ascii="Cambria Math" w:hAnsi="Cambria Math"/>
+                          <w:i/>
+                          <w:lang w:val="es-MX"/>
+                        </w:rPr>
+                      </m:ctrlPr>
+                    </m:fPr>
+                    <m:num>
+                      <m:r>
+                        <w:rPr>
+                          <w:rFonts w:ascii="Cambria Math" w:hAnsi="Cambria Math"/>
+                          <w:lang w:val="es-MX"/>
+                        </w:rPr>
+                        <m:t>7</m:t>
+                      </m:r>
+                    </m:num>
+                    <m:den>
+                      <m:rad>
+                        <m:radPr>
+                          <m:degHide m:val="1"/>
+                          <m:ctrlPr>
+                            <w:rPr>
+                              <w:rFonts w:ascii="Cambria Math" w:hAnsi="Cambria Math"/>
+                              <w:i/>
+                              <w:lang w:val="es-MX"/>
+                            </w:rPr>
+                          </m:ctrlPr>
+                        </m:radPr>
+                        <m:deg/>
+                        <m:e>
+                          <m:r>
+                            <w:rPr>
+                              <w:rFonts w:ascii="Cambria Math" w:hAnsi="Cambria Math"/>
+                              <w:lang w:val="es-MX"/>
+                            </w:rPr>
+                            <m:t>83</m:t>
+                          </m:r>
+                        </m:e>
+                      </m:rad>
+                    </m:den>
+                  </m:f>
+                </m:e>
+              </m:d>
+              <m:r>
+                <w:rPr>
+                  <w:rFonts w:ascii="Cambria Math" w:hAnsi="Cambria Math"/>
+                  <w:lang w:val="es-MX"/>
+                </w:rPr>
+                <m:t>=</m:t>
+              </m:r>
+              <m:rad>
+                <m:radPr>
+                  <m:degHide m:val="1"/>
+                  <m:ctrlPr>
+                    <w:rPr>
+                      <w:rFonts w:ascii="Cambria Math" w:hAnsi="Cambria Math"/>
+                      <w:i/>
+                      <w:lang w:val="es-MX"/>
+                    </w:rPr>
+                  </m:ctrlPr>
+                </m:radPr>
+                <m:deg/>
+                <m:e>
+                  <m:f>
+                    <m:fPr>
+                      <m:ctrlPr>
+                        <w:rPr>
+                          <w:rFonts w:ascii="Cambria Math" w:hAnsi="Cambria Math"/>
+                          <w:i/>
+                          <w:lang w:val="es-MX"/>
+                        </w:rPr>
+                      </m:ctrlPr>
+                    </m:fPr>
+                    <m:num>
+                      <m:sSup>
+                        <m:sSupPr>
+                          <m:ctrlPr>
+                            <w:rPr>
+                              <w:rFonts w:ascii="Cambria Math" w:hAnsi="Cambria Math"/>
+                              <w:i/>
+                              <w:lang w:val="es-MX"/>
+                            </w:rPr>
+                          </m:ctrlPr>
+                        </m:sSupPr>
+                        <m:e>
+                          <m:r>
+                            <w:rPr>
+                              <w:rFonts w:ascii="Cambria Math" w:hAnsi="Cambria Math"/>
+                              <w:lang w:val="es-MX"/>
+                            </w:rPr>
+                            <m:t>5</m:t>
+                          </m:r>
+                        </m:e>
+                        <m:sup>
+                          <m:r>
+                            <w:rPr>
+                              <w:rFonts w:ascii="Cambria Math" w:hAnsi="Cambria Math"/>
+                              <w:lang w:val="es-MX"/>
+                            </w:rPr>
+                            <m:t>2</m:t>
+                          </m:r>
+                        </m:sup>
+                      </m:sSup>
+                    </m:num>
+                    <m:den>
+                      <m:sSup>
+                        <m:sSupPr>
+                          <m:ctrlPr>
+                            <w:rPr>
+                              <w:rFonts w:ascii="Cambria Math" w:hAnsi="Cambria Math"/>
+                              <w:i/>
+                              <w:lang w:val="es-MX"/>
+                            </w:rPr>
+                          </m:ctrlPr>
+                        </m:sSupPr>
+                        <m:e>
+                          <m:r>
+                            <w:rPr>
+                              <w:rFonts w:ascii="Cambria Math" w:hAnsi="Cambria Math"/>
+                              <w:lang w:val="es-MX"/>
+                            </w:rPr>
+                            <m:t>(</m:t>
+                          </m:r>
+                          <m:rad>
+                            <m:radPr>
+                              <m:degHide m:val="1"/>
+                              <m:ctrlPr>
+                                <w:rPr>
+                                  <w:rFonts w:ascii="Cambria Math" w:hAnsi="Cambria Math"/>
+                                  <w:i/>
+                                  <w:lang w:val="es-MX"/>
+                                </w:rPr>
+                              </m:ctrlPr>
+                            </m:radPr>
+                            <m:deg/>
+                            <m:e>
+                              <m:r>
+                                <w:rPr>
+                                  <w:rFonts w:ascii="Cambria Math" w:hAnsi="Cambria Math"/>
+                                  <w:lang w:val="es-MX"/>
+                                </w:rPr>
+                                <m:t>83</m:t>
+                              </m:r>
+                            </m:e>
+                          </m:rad>
+                          <m:r>
+                            <w:rPr>
+                              <w:rFonts w:ascii="Cambria Math" w:hAnsi="Cambria Math"/>
+                              <w:lang w:val="es-MX"/>
+                            </w:rPr>
+                            <m:t>)</m:t>
+                          </m:r>
+                        </m:e>
+                        <m:sup>
+                          <m:r>
+                            <w:rPr>
+                              <w:rFonts w:ascii="Cambria Math" w:hAnsi="Cambria Math"/>
+                              <w:lang w:val="es-MX"/>
+                            </w:rPr>
+                            <m:t>2</m:t>
+                          </m:r>
+                        </m:sup>
+                      </m:sSup>
+                    </m:den>
+                  </m:f>
+                  <m:r>
+                    <w:rPr>
+                      <w:rFonts w:ascii="Cambria Math" w:hAnsi="Cambria Math"/>
+                      <w:lang w:val="es-MX"/>
+                    </w:rPr>
+                    <m:t>+</m:t>
+                  </m:r>
+                  <m:f>
+                    <m:fPr>
+                      <m:ctrlPr>
+                        <w:rPr>
+                          <w:rFonts w:ascii="Cambria Math" w:hAnsi="Cambria Math"/>
+                          <w:i/>
+                          <w:lang w:val="es-MX"/>
+                        </w:rPr>
+                      </m:ctrlPr>
+                    </m:fPr>
+                    <m:num>
+                      <m:sSup>
+                        <m:sSupPr>
+                          <m:ctrlPr>
+                            <w:rPr>
+                              <w:rFonts w:ascii="Cambria Math" w:hAnsi="Cambria Math"/>
+                              <w:i/>
+                              <w:lang w:val="es-MX"/>
+                            </w:rPr>
+                          </m:ctrlPr>
+                        </m:sSupPr>
+                        <m:e>
+                          <m:r>
+                            <w:rPr>
+                              <w:rFonts w:ascii="Cambria Math" w:hAnsi="Cambria Math"/>
+                              <w:lang w:val="es-MX"/>
+                            </w:rPr>
+                            <m:t>3</m:t>
+                          </m:r>
+                        </m:e>
+                        <m:sup>
+                          <m:r>
+                            <w:rPr>
+                              <w:rFonts w:ascii="Cambria Math" w:hAnsi="Cambria Math"/>
+                              <w:lang w:val="es-MX"/>
+                            </w:rPr>
+                            <m:t>2</m:t>
+                          </m:r>
+                        </m:sup>
+                      </m:sSup>
+                    </m:num>
+                    <m:den>
+                      <m:sSup>
+                        <m:sSupPr>
+                          <m:ctrlPr>
+                            <w:rPr>
+                              <w:rFonts w:ascii="Cambria Math" w:hAnsi="Cambria Math"/>
+                              <w:i/>
+                              <w:lang w:val="es-MX"/>
+                            </w:rPr>
+                          </m:ctrlPr>
+                        </m:sSupPr>
+                        <m:e>
+                          <m:r>
+                            <w:rPr>
+                              <w:rFonts w:ascii="Cambria Math" w:hAnsi="Cambria Math"/>
+                              <w:lang w:val="es-MX"/>
+                            </w:rPr>
+                            <m:t>(</m:t>
+                          </m:r>
+                          <m:rad>
+                            <m:radPr>
+                              <m:degHide m:val="1"/>
+                              <m:ctrlPr>
+                                <w:rPr>
+                                  <w:rFonts w:ascii="Cambria Math" w:hAnsi="Cambria Math"/>
+                                  <w:i/>
+                                  <w:lang w:val="es-MX"/>
+                                </w:rPr>
+                              </m:ctrlPr>
+                            </m:radPr>
+                            <m:deg/>
+                            <m:e>
+                              <m:r>
+                                <w:rPr>
+                                  <w:rFonts w:ascii="Cambria Math" w:hAnsi="Cambria Math"/>
+                                  <w:lang w:val="es-MX"/>
+                                </w:rPr>
+                                <m:t>83</m:t>
+                              </m:r>
+                            </m:e>
+                          </m:rad>
+                          <m:r>
+                            <w:rPr>
+                              <w:rFonts w:ascii="Cambria Math" w:hAnsi="Cambria Math"/>
+                              <w:lang w:val="es-MX"/>
+                            </w:rPr>
+                            <m:t>)</m:t>
+                          </m:r>
+                        </m:e>
+                        <m:sup>
+                          <m:r>
+                            <w:rPr>
+                              <w:rFonts w:ascii="Cambria Math" w:hAnsi="Cambria Math"/>
+                              <w:lang w:val="es-MX"/>
+                            </w:rPr>
+                            <m:t>2</m:t>
+                          </m:r>
+                        </m:sup>
+                      </m:sSup>
+                    </m:den>
+                  </m:f>
+                  <m:r>
+                    <w:rPr>
+                      <w:rFonts w:ascii="Cambria Math" w:hAnsi="Cambria Math"/>
+                      <w:lang w:val="es-MX"/>
+                    </w:rPr>
+                    <m:t>+</m:t>
+                  </m:r>
+                  <m:f>
+                    <m:fPr>
+                      <m:ctrlPr>
+                        <w:rPr>
+                          <w:rFonts w:ascii="Cambria Math" w:hAnsi="Cambria Math"/>
+                          <w:i/>
+                          <w:lang w:val="es-MX"/>
+                        </w:rPr>
+                      </m:ctrlPr>
+                    </m:fPr>
+                    <m:num>
+                      <m:sSup>
+                        <m:sSupPr>
+                          <m:ctrlPr>
+                            <w:rPr>
+                              <w:rFonts w:ascii="Cambria Math" w:hAnsi="Cambria Math"/>
+                              <w:i/>
+                              <w:lang w:val="es-MX"/>
+                            </w:rPr>
+                          </m:ctrlPr>
+                        </m:sSupPr>
+                        <m:e>
+                          <m:r>
+                            <w:rPr>
+                              <w:rFonts w:ascii="Cambria Math" w:hAnsi="Cambria Math"/>
+                              <w:lang w:val="es-MX"/>
+                            </w:rPr>
+                            <m:t>7</m:t>
+                          </m:r>
+                        </m:e>
+                        <m:sup>
+                          <m:r>
+                            <w:rPr>
+                              <w:rFonts w:ascii="Cambria Math" w:hAnsi="Cambria Math"/>
+                              <w:lang w:val="es-MX"/>
+                            </w:rPr>
+                            <m:t>2</m:t>
+                          </m:r>
+                        </m:sup>
+                      </m:sSup>
+                    </m:num>
+                    <m:den>
+                      <m:sSup>
+                        <m:sSupPr>
+                          <m:ctrlPr>
+                            <w:rPr>
+                              <w:rFonts w:ascii="Cambria Math" w:hAnsi="Cambria Math"/>
+                              <w:i/>
+                              <w:lang w:val="es-MX"/>
+                            </w:rPr>
+                          </m:ctrlPr>
+                        </m:sSupPr>
+                        <m:e>
+                          <m:r>
+                            <w:rPr>
+                              <w:rFonts w:ascii="Cambria Math" w:hAnsi="Cambria Math"/>
+                              <w:lang w:val="es-MX"/>
+                            </w:rPr>
+                            <m:t>(</m:t>
+                          </m:r>
+                          <m:rad>
+                            <m:radPr>
+                              <m:degHide m:val="1"/>
+                              <m:ctrlPr>
+                                <w:rPr>
+                                  <w:rFonts w:ascii="Cambria Math" w:hAnsi="Cambria Math"/>
+                                  <w:i/>
+                                  <w:lang w:val="es-MX"/>
+                                </w:rPr>
+                              </m:ctrlPr>
+                            </m:radPr>
+                            <m:deg/>
+                            <m:e>
+                              <m:r>
+                                <w:rPr>
+                                  <w:rFonts w:ascii="Cambria Math" w:hAnsi="Cambria Math"/>
+                                  <w:lang w:val="es-MX"/>
+                                </w:rPr>
+                                <m:t>83</m:t>
+                              </m:r>
+                            </m:e>
+                          </m:rad>
+                          <m:r>
+                            <w:rPr>
+                              <w:rFonts w:ascii="Cambria Math" w:hAnsi="Cambria Math"/>
+                              <w:lang w:val="es-MX"/>
+                            </w:rPr>
+                            <m:t>)</m:t>
+                          </m:r>
+                        </m:e>
+                        <m:sup>
+                          <m:r>
+                            <w:rPr>
+                              <w:rFonts w:ascii="Cambria Math" w:hAnsi="Cambria Math"/>
+                              <w:lang w:val="es-MX"/>
+                            </w:rPr>
+                            <m:t>2</m:t>
+                          </m:r>
+                        </m:sup>
+                      </m:sSup>
+                    </m:den>
+                  </m:f>
+                </m:e>
+              </m:rad>
+            </m:e>
+          </m:eqArr>
+        </m:oMath>
+      </m:oMathPara>
+    </w:p>
+    <w:p>
+      <w:pPr>
+        <w:rPr>
+          <w:rFonts w:ascii="Century Gothic" w:eastAsiaTheme="minorEastAsia" w:hAnsi="Century Gothic"/>
+          <w:lang w:val="es-MX"/>
+        </w:rPr>
+      </w:pPr>
+      <w:r>
+        <w:rPr>
+          <w:rFonts w:ascii="Century Gothic" w:eastAsiaTheme="minorEastAsia" w:hAnsi="Century Gothic"/>
+          <w:lang w:val="es-MX"/>
+        </w:rPr>
+        <w:t xml:space="preserve">                                   </w:t>
+      </w:r>
+      <m:oMath>
+        <m:r>
+          <w:rPr>
+            <w:rFonts w:ascii="Cambria Math" w:eastAsiaTheme="minorEastAsia" w:hAnsi="Cambria Math"/>
+            <w:lang w:val="es-MX"/>
+          </w:rPr>
+          <m:t>=</m:t>
+        </m:r>
+        <m:rad>
+          <m:radPr>
+            <m:degHide m:val="1"/>
+            <m:ctrlPr>
+              <w:rPr>
+                <w:rFonts w:ascii="Cambria Math" w:eastAsiaTheme="minorEastAsia" w:hAnsi="Cambria Math"/>
+                <w:i/>
+                <w:lang w:val="es-MX"/>
+              </w:rPr>
+            </m:ctrlPr>
+          </m:radPr>
+          <m:deg/>
+          <m:e>
+            <m:f>
+              <m:fPr>
+                <m:ctrlPr>
+                  <w:rPr>
+                    <w:rFonts w:ascii="Cambria Math" w:eastAsiaTheme="minorEastAsia" w:hAnsi="Cambria Math"/>
+                    <w:i/>
+                    <w:lang w:val="es-MX"/>
+                  </w:rPr>
+                </m:ctrlPr>
+              </m:fPr>
+              <m:num>
+                <m:r>
+                  <w:rPr>
+                    <w:rFonts w:ascii="Cambria Math" w:eastAsiaTheme="minorEastAsia" w:hAnsi="Cambria Math"/>
+                    <w:lang w:val="es-MX"/>
+                  </w:rPr>
+                  <m:t>25</m:t>
+                </m:r>
+              </m:num>
+              <m:den>
+                <m:r>
+                  <w:rPr>
+                    <w:rFonts w:ascii="Cambria Math" w:eastAsiaTheme="minorEastAsia" w:hAnsi="Cambria Math"/>
+                    <w:lang w:val="es-MX"/>
+                  </w:rPr>
+                  <m:t>83</m:t>
+                </m:r>
+              </m:den>
+            </m:f>
+            <m:r>
+              <w:rPr>
+                <w:rFonts w:ascii="Cambria Math" w:eastAsiaTheme="minorEastAsia" w:hAnsi="Cambria Math"/>
+                <w:lang w:val="es-MX"/>
+              </w:rPr>
+              <m:t>+</m:t>
+            </m:r>
+            <m:f>
+              <m:fPr>
+                <m:ctrlPr>
+                  <w:rPr>
+                    <w:rFonts w:ascii="Cambria Math" w:eastAsiaTheme="minorEastAsia" w:hAnsi="Cambria Math"/>
+                    <w:i/>
+                    <w:lang w:val="es-MX"/>
+                  </w:rPr>
+                </m:ctrlPr>
+              </m:fPr>
+              <m:num>
+                <m:r>
+                  <w:rPr>
+                    <w:rFonts w:ascii="Cambria Math" w:eastAsiaTheme="minorEastAsia" w:hAnsi="Cambria Math"/>
+                    <w:lang w:val="es-MX"/>
+                  </w:rPr>
+                  <m:t>9</m:t>
+                </m:r>
+              </m:num>
+              <m:den>
+                <m:r>
+                  <w:rPr>
+                    <w:rFonts w:ascii="Cambria Math" w:eastAsiaTheme="minorEastAsia" w:hAnsi="Cambria Math"/>
+                    <w:lang w:val="es-MX"/>
+                  </w:rPr>
+                  <m:t>83</m:t>
+                </m:r>
+              </m:den>
+            </m:f>
+            <m:r>
+              <w:rPr>
+                <w:rFonts w:ascii="Cambria Math" w:eastAsiaTheme="minorEastAsia" w:hAnsi="Cambria Math"/>
+                <w:lang w:val="es-MX"/>
+              </w:rPr>
+              <m:t>+</m:t>
+            </m:r>
+            <m:f>
+              <m:fPr>
+                <m:ctrlPr>
+                  <w:rPr>
+                    <w:rFonts w:ascii="Cambria Math" w:eastAsiaTheme="minorEastAsia" w:hAnsi="Cambria Math"/>
+                    <w:i/>
+                    <w:lang w:val="es-MX"/>
+                  </w:rPr>
+                </m:ctrlPr>
+              </m:fPr>
+              <m:num>
+                <m:r>
+                  <w:rPr>
+                    <w:rFonts w:ascii="Cambria Math" w:eastAsiaTheme="minorEastAsia" w:hAnsi="Cambria Math"/>
+                    <w:lang w:val="es-MX"/>
+                  </w:rPr>
+                  <m:t>49</m:t>
+                </m:r>
+              </m:num>
+              <m:den>
+                <m:r>
+                  <w:rPr>
+                    <w:rFonts w:ascii="Cambria Math" w:eastAsiaTheme="minorEastAsia" w:hAnsi="Cambria Math"/>
+                    <w:lang w:val="es-MX"/>
+                  </w:rPr>
+                  <m:t>83</m:t>
+                </m:r>
+              </m:den>
+            </m:f>
+          </m:e>
+        </m:rad>
+        <m:r>
+          <w:rPr>
+            <w:rFonts w:ascii="Cambria Math" w:eastAsiaTheme="minorEastAsia" w:hAnsi="Cambria Math"/>
+            <w:lang w:val="es-MX"/>
+          </w:rPr>
+          <m:t>=</m:t>
+        </m:r>
+        <m:rad>
+          <m:radPr>
+            <m:degHide m:val="1"/>
+            <m:ctrlPr>
+              <w:rPr>
+                <w:rFonts w:ascii="Cambria Math" w:eastAsiaTheme="minorEastAsia" w:hAnsi="Cambria Math"/>
+                <w:i/>
+                <w:lang w:val="es-MX"/>
+              </w:rPr>
+            </m:ctrlPr>
+          </m:radPr>
+          <m:deg/>
+          <m:e>
+            <m:f>
+              <m:fPr>
+                <m:ctrlPr>
+                  <w:rPr>
+                    <w:rFonts w:ascii="Cambria Math" w:eastAsiaTheme="minorEastAsia" w:hAnsi="Cambria Math"/>
+                    <w:i/>
+                    <w:lang w:val="es-MX"/>
+                  </w:rPr>
+                </m:ctrlPr>
+              </m:fPr>
+              <m:num>
+                <m:r>
+                  <w:rPr>
+                    <w:rFonts w:ascii="Cambria Math" w:eastAsiaTheme="minorEastAsia" w:hAnsi="Cambria Math"/>
+                    <w:lang w:val="es-MX"/>
+                  </w:rPr>
+                  <m:t>83</m:t>
+                </m:r>
+              </m:num>
+              <m:den>
+                <m:r>
+                  <w:rPr>
+                    <w:rFonts w:ascii="Cambria Math" w:eastAsiaTheme="minorEastAsia" w:hAnsi="Cambria Math"/>
+                    <w:lang w:val="es-MX"/>
+                  </w:rPr>
+                  <m:t>83</m:t>
+                </m:r>
+              </m:den>
+            </m:f>
+          </m:e>
+        </m:rad>
+        <m:r>
+          <w:rPr>
+            <w:rFonts w:ascii="Cambria Math" w:eastAsiaTheme="minorEastAsia" w:hAnsi="Cambria Math"/>
+            <w:lang w:val="es-MX"/>
+          </w:rPr>
+          <m:t>=1</m:t>
+        </m:r>
+      </m:oMath>
+    </w:p>
+    <w:p>
+      <w:pPr>
+        <w:rPr>
+          <w:rFonts w:ascii="Century Gothic" w:eastAsiaTheme="minorEastAsia" w:hAnsi="Century Gothic"/>
+          <w:lang w:val="es-MX"/>
+        </w:rPr>
+      </w:pPr>
+    </w:p>
+    <w:p>
+      <w:pPr>
+        <w:rPr>
+          <w:rFonts w:ascii="Century Gothic" w:hAnsi="Century Gothic"/>
+        </w:rPr>
+      </w:pPr>
+      <w:r>
+        <w:rPr>
+          <w:rFonts w:ascii="Century Gothic" w:hAnsi="Century Gothic"/>
+          <w:highlight w:val="darkCyan"/>
+        </w:rPr>
+        <w:t>Ejercicio 7:</w:t>
+      </w:r>
+      <w:r>
+        <w:rPr>
+          <w:rFonts w:ascii="Century Gothic" w:hAnsi="Century Gothic"/>
+        </w:rPr>
+        <w:t xml:space="preserve"> Suponga que la velocidad del personaje es (v=2)) unidades por segundo. En cada iteración del juego (por ejemplo, en cada fotograma), el personaje se moverá multiplicando el vector normalizado por la velocidad y sumando este resultado a la posición del personaje. Si el juego se ejecuta (t=3) segundos, entonces utilice el vector normalizado del punto anterior y calcule cuál será su posición luego de tres segundos.</w:t>
+      </w:r>
+    </w:p>
+    <w:p>
+      <w:pPr>
+        <w:rPr>
+          <w:rFonts w:ascii="Century Gothic" w:eastAsiaTheme="minorEastAsia" w:hAnsi="Century Gothic"/>
+          <w:lang w:val="es-MX"/>
+        </w:rPr>
+      </w:pPr>
+      <w:r>
+        <w:rPr>
+          <w:rFonts w:ascii="Century Gothic" w:hAnsi="Century Gothic"/>
+          <w:lang w:val="es-MX"/>
+        </w:rPr>
+        <w:lastRenderedPageBreak/>
+        <w:t>Posición final =</w:t>
+      </w:r>
+      <m:oMath>
+        <m:eqArr>
+          <m:eqArrPr>
+            <m:ctrlPr>
+              <w:rPr>
+                <w:rFonts w:ascii="Cambria Math" w:hAnsi="Cambria Math"/>
+                <w:i/>
+                <w:lang w:val="es-MX"/>
+              </w:rPr>
+            </m:ctrlPr>
+          </m:eqArrPr>
+          <m:e>
+            <m:d>
+              <m:dPr>
+                <m:ctrlPr>
+                  <w:rPr>
+                    <w:rFonts w:ascii="Cambria Math" w:hAnsi="Cambria Math"/>
+                    <w:i/>
+                    <w:lang w:val="es-MX"/>
+                  </w:rPr>
+                </m:ctrlPr>
+              </m:dPr>
+              <m:e>
+                <m:r>
+                  <w:rPr>
+                    <w:rFonts w:ascii="Cambria Math" w:hAnsi="Cambria Math"/>
+                    <w:lang w:val="es-MX"/>
+                  </w:rPr>
+                  <m:t>0,0,0</m:t>
+                </m:r>
+              </m:e>
+            </m:d>
+            <m:r>
+              <w:rPr>
+                <w:rFonts w:ascii="Cambria Math" w:hAnsi="Cambria Math"/>
+                <w:lang w:val="es-MX"/>
+              </w:rPr>
+              <m:t>+</m:t>
+            </m:r>
+            <m:d>
+              <m:dPr>
+                <m:ctrlPr>
+                  <w:rPr>
+                    <w:rFonts w:ascii="Cambria Math" w:hAnsi="Cambria Math"/>
+                    <w:i/>
+                    <w:lang w:val="es-MX"/>
+                  </w:rPr>
+                </m:ctrlPr>
+              </m:dPr>
+              <m:e>
+                <m:r>
+                  <w:rPr>
+                    <w:rFonts w:ascii="Cambria Math" w:hAnsi="Cambria Math"/>
+                    <w:lang w:val="es-MX"/>
+                  </w:rPr>
+                  <m:t>2⋅</m:t>
+                </m:r>
+                <m:f>
+                  <m:fPr>
+                    <m:ctrlPr>
+                      <w:rPr>
+                        <w:rFonts w:ascii="Cambria Math" w:hAnsi="Cambria Math"/>
+                        <w:i/>
+                        <w:lang w:val="es-MX"/>
+                      </w:rPr>
+                    </m:ctrlPr>
+                  </m:fPr>
+                  <m:num>
+                    <m:r>
+                      <w:rPr>
+                        <w:rFonts w:ascii="Cambria Math" w:hAnsi="Cambria Math"/>
+                        <w:lang w:val="es-MX"/>
+                      </w:rPr>
+                      <m:t>5</m:t>
+                    </m:r>
+                  </m:num>
+                  <m:den>
+                    <m:rad>
+                      <m:radPr>
+                        <m:degHide m:val="1"/>
+                        <m:ctrlPr>
+                          <w:rPr>
+                            <w:rFonts w:ascii="Cambria Math" w:hAnsi="Cambria Math"/>
+                            <w:i/>
+                            <w:lang w:val="es-MX"/>
+                          </w:rPr>
+                        </m:ctrlPr>
+                      </m:radPr>
+                      <m:deg/>
+                      <m:e>
+                        <m:r>
+                          <w:rPr>
+                            <w:rFonts w:ascii="Cambria Math" w:hAnsi="Cambria Math"/>
+                            <w:lang w:val="es-MX"/>
+                          </w:rPr>
+                          <m:t>83</m:t>
+                        </m:r>
+                      </m:e>
+                    </m:rad>
+                  </m:den>
+                </m:f>
+                <m:r>
+                  <w:rPr>
+                    <w:rFonts w:ascii="Cambria Math" w:hAnsi="Cambria Math"/>
+                    <w:lang w:val="es-MX"/>
+                  </w:rPr>
+                  <m:t>,2⋅</m:t>
+                </m:r>
+                <m:f>
+                  <m:fPr>
+                    <m:ctrlPr>
+                      <w:rPr>
+                        <w:rFonts w:ascii="Cambria Math" w:hAnsi="Cambria Math"/>
+                        <w:i/>
+                        <w:lang w:val="es-MX"/>
+                      </w:rPr>
+                    </m:ctrlPr>
+                  </m:fPr>
+                  <m:num>
+                    <m:r>
+                      <w:rPr>
+                        <w:rFonts w:ascii="Cambria Math" w:hAnsi="Cambria Math"/>
+                        <w:lang w:val="es-MX"/>
+                      </w:rPr>
+                      <m:t>3</m:t>
+                    </m:r>
+                  </m:num>
+                  <m:den>
+                    <m:rad>
+                      <m:radPr>
+                        <m:degHide m:val="1"/>
+                        <m:ctrlPr>
+                          <w:rPr>
+                            <w:rFonts w:ascii="Cambria Math" w:hAnsi="Cambria Math"/>
+                            <w:i/>
+                            <w:lang w:val="es-MX"/>
+                          </w:rPr>
+                        </m:ctrlPr>
+                      </m:radPr>
+                      <m:deg/>
+                      <m:e>
+                        <m:r>
+                          <w:rPr>
+                            <w:rFonts w:ascii="Cambria Math" w:hAnsi="Cambria Math"/>
+                            <w:lang w:val="es-MX"/>
+                          </w:rPr>
+                          <m:t>83</m:t>
+                        </m:r>
+                      </m:e>
+                    </m:rad>
+                  </m:den>
+                </m:f>
+                <m:r>
+                  <w:rPr>
+                    <w:rFonts w:ascii="Cambria Math" w:hAnsi="Cambria Math"/>
+                    <w:lang w:val="es-MX"/>
+                  </w:rPr>
+                  <m:t>,2⋅</m:t>
+                </m:r>
+                <m:f>
+                  <m:fPr>
+                    <m:ctrlPr>
+                      <w:rPr>
+                        <w:rFonts w:ascii="Cambria Math" w:hAnsi="Cambria Math"/>
+                        <w:i/>
+                        <w:lang w:val="es-MX"/>
+                      </w:rPr>
+                    </m:ctrlPr>
+                  </m:fPr>
+                  <m:num>
+                    <m:r>
+                      <w:rPr>
+                        <w:rFonts w:ascii="Cambria Math" w:hAnsi="Cambria Math"/>
+                        <w:lang w:val="es-MX"/>
+                      </w:rPr>
+                      <m:t>7</m:t>
+                    </m:r>
+                  </m:num>
+                  <m:den>
+                    <m:rad>
+                      <m:radPr>
+                        <m:degHide m:val="1"/>
+                        <m:ctrlPr>
+                          <w:rPr>
+                            <w:rFonts w:ascii="Cambria Math" w:hAnsi="Cambria Math"/>
+                            <w:i/>
+                            <w:lang w:val="es-MX"/>
+                          </w:rPr>
+                        </m:ctrlPr>
+                      </m:radPr>
+                      <m:deg/>
+                      <m:e>
+                        <m:r>
+                          <w:rPr>
+                            <w:rFonts w:ascii="Cambria Math" w:hAnsi="Cambria Math"/>
+                            <w:lang w:val="es-MX"/>
+                          </w:rPr>
+                          <m:t>83</m:t>
+                        </m:r>
+                      </m:e>
+                    </m:rad>
+                  </m:den>
+                </m:f>
+              </m:e>
+            </m:d>
+            <m:r>
+              <w:rPr>
+                <w:rFonts w:ascii="Cambria Math" w:hAnsi="Cambria Math"/>
+                <w:lang w:val="es-MX"/>
+              </w:rPr>
+              <m:t>⋅3</m:t>
+            </m:r>
+          </m:e>
+          <m:e>
+            <m:d>
+              <m:dPr>
+                <m:ctrlPr>
+                  <w:rPr>
+                    <w:rFonts w:ascii="Cambria Math" w:hAnsi="Cambria Math"/>
+                    <w:i/>
+                    <w:lang w:val="es-MX"/>
+                  </w:rPr>
+                </m:ctrlPr>
+              </m:dPr>
+              <m:e>
+                <m:r>
+                  <w:rPr>
+                    <w:rFonts w:ascii="Cambria Math" w:hAnsi="Cambria Math"/>
+                    <w:lang w:val="es-MX"/>
+                  </w:rPr>
+                  <m:t>0</m:t>
+                </m:r>
+                <m:r>
+                  <w:rPr>
+                    <w:rFonts w:ascii="Cambria Math" w:hAnsi="Cambria Math"/>
+                    <w:lang w:val="es-MX"/>
+                  </w:rPr>
+                  <m:t>,</m:t>
+                </m:r>
+                <m:r>
+                  <w:rPr>
+                    <w:rFonts w:ascii="Cambria Math" w:hAnsi="Cambria Math"/>
+                    <w:lang w:val="es-MX"/>
+                  </w:rPr>
+                  <m:t>0,0</m:t>
+                </m:r>
+              </m:e>
+            </m:d>
+            <m:r>
+              <w:rPr>
+                <w:rFonts w:ascii="Cambria Math" w:hAnsi="Cambria Math"/>
+                <w:lang w:val="es-MX"/>
+              </w:rPr>
+              <m:t>+</m:t>
+            </m:r>
+            <m:d>
+              <m:dPr>
+                <m:ctrlPr>
+                  <w:rPr>
+                    <w:rFonts w:ascii="Cambria Math" w:hAnsi="Cambria Math"/>
+                    <w:i/>
+                    <w:lang w:val="es-MX"/>
+                  </w:rPr>
+                </m:ctrlPr>
+              </m:dPr>
+              <m:e>
+                <m:f>
+                  <m:fPr>
+                    <m:ctrlPr>
+                      <w:rPr>
+                        <w:rFonts w:ascii="Cambria Math" w:hAnsi="Cambria Math"/>
+                        <w:i/>
+                        <w:lang w:val="es-MX"/>
+                      </w:rPr>
+                    </m:ctrlPr>
+                  </m:fPr>
+                  <m:num>
+                    <m:r>
+                      <w:rPr>
+                        <w:rFonts w:ascii="Cambria Math" w:hAnsi="Cambria Math"/>
+                        <w:lang w:val="es-MX"/>
+                      </w:rPr>
+                      <m:t>30</m:t>
+                    </m:r>
+                  </m:num>
+                  <m:den>
+                    <m:rad>
+                      <m:radPr>
+                        <m:degHide m:val="1"/>
+                        <m:ctrlPr>
+                          <w:rPr>
+                            <w:rFonts w:ascii="Cambria Math" w:hAnsi="Cambria Math"/>
+                            <w:i/>
+                            <w:lang w:val="es-MX"/>
+                          </w:rPr>
+                        </m:ctrlPr>
+                      </m:radPr>
+                      <m:deg/>
+                      <m:e>
+                        <m:r>
+                          <w:rPr>
+                            <w:rFonts w:ascii="Cambria Math" w:hAnsi="Cambria Math"/>
+                            <w:lang w:val="es-MX"/>
+                          </w:rPr>
+                          <m:t>83</m:t>
+                        </m:r>
+                      </m:e>
+                    </m:rad>
+                  </m:den>
+                </m:f>
+                <m:r>
+                  <w:rPr>
+                    <w:rFonts w:ascii="Cambria Math" w:hAnsi="Cambria Math"/>
+                    <w:lang w:val="es-MX"/>
+                  </w:rPr>
+                  <m:t>,</m:t>
+                </m:r>
+                <m:f>
+                  <m:fPr>
+                    <m:ctrlPr>
+                      <w:rPr>
+                        <w:rFonts w:ascii="Cambria Math" w:hAnsi="Cambria Math"/>
+                        <w:i/>
+                        <w:lang w:val="es-MX"/>
+                      </w:rPr>
+                    </m:ctrlPr>
+                  </m:fPr>
+                  <m:num>
+                    <m:r>
+                      <w:rPr>
+                        <w:rFonts w:ascii="Cambria Math" w:hAnsi="Cambria Math"/>
+                        <w:lang w:val="es-MX"/>
+                      </w:rPr>
+                      <m:t>18</m:t>
+                    </m:r>
+                  </m:num>
+                  <m:den>
+                    <m:rad>
+                      <m:radPr>
+                        <m:degHide m:val="1"/>
+                        <m:ctrlPr>
+                          <w:rPr>
+                            <w:rFonts w:ascii="Cambria Math" w:hAnsi="Cambria Math"/>
+                            <w:i/>
+                            <w:lang w:val="es-MX"/>
+                          </w:rPr>
+                        </m:ctrlPr>
+                      </m:radPr>
+                      <m:deg/>
+                      <m:e>
+                        <m:r>
+                          <w:rPr>
+                            <w:rFonts w:ascii="Cambria Math" w:hAnsi="Cambria Math"/>
+                            <w:lang w:val="es-MX"/>
+                          </w:rPr>
+                          <m:t>83</m:t>
+                        </m:r>
+                      </m:e>
+                    </m:rad>
+                  </m:den>
+                </m:f>
+                <m:r>
+                  <w:rPr>
+                    <w:rFonts w:ascii="Cambria Math" w:hAnsi="Cambria Math"/>
+                    <w:lang w:val="es-MX"/>
+                  </w:rPr>
+                  <m:t>,</m:t>
+                </m:r>
+                <m:f>
+                  <m:fPr>
+                    <m:ctrlPr>
+                      <w:rPr>
+                        <w:rFonts w:ascii="Cambria Math" w:hAnsi="Cambria Math"/>
+                        <w:i/>
+                        <w:lang w:val="es-MX"/>
+                      </w:rPr>
+                    </m:ctrlPr>
+                  </m:fPr>
+                  <m:num>
+                    <m:r>
+                      <w:rPr>
+                        <w:rFonts w:ascii="Cambria Math" w:hAnsi="Cambria Math"/>
+                        <w:lang w:val="es-MX"/>
+                      </w:rPr>
+                      <m:t>42</m:t>
+                    </m:r>
+                  </m:num>
+                  <m:den>
+                    <m:rad>
+                      <m:radPr>
+                        <m:degHide m:val="1"/>
+                        <m:ctrlPr>
+                          <w:rPr>
+                            <w:rFonts w:ascii="Cambria Math" w:hAnsi="Cambria Math"/>
+                            <w:i/>
+                            <w:lang w:val="es-MX"/>
+                          </w:rPr>
+                        </m:ctrlPr>
+                      </m:radPr>
+                      <m:deg/>
+                      <m:e>
+                        <m:r>
+                          <w:rPr>
+                            <w:rFonts w:ascii="Cambria Math" w:hAnsi="Cambria Math"/>
+                            <w:lang w:val="es-MX"/>
+                          </w:rPr>
+                          <m:t>83</m:t>
+                        </m:r>
+                      </m:e>
+                    </m:rad>
+                  </m:den>
+                </m:f>
+              </m:e>
+            </m:d>
+          </m:e>
+          <m:e>
+            <m:d>
+              <m:dPr>
+                <m:ctrlPr>
+                  <w:rPr>
+                    <w:rFonts w:ascii="Cambria Math" w:hAnsi="Cambria Math"/>
+                    <w:i/>
+                    <w:lang w:val="es-MX"/>
+                  </w:rPr>
+                </m:ctrlPr>
+              </m:dPr>
+              <m:e>
+                <m:f>
+                  <m:fPr>
+                    <m:ctrlPr>
+                      <w:rPr>
+                        <w:rFonts w:ascii="Cambria Math" w:hAnsi="Cambria Math"/>
+                        <w:i/>
+                        <w:lang w:val="es-MX"/>
+                      </w:rPr>
+                    </m:ctrlPr>
+                  </m:fPr>
+                  <m:num>
+                    <m:r>
+                      <w:rPr>
+                        <w:rFonts w:ascii="Cambria Math" w:hAnsi="Cambria Math"/>
+                        <w:lang w:val="es-MX"/>
+                      </w:rPr>
+                      <m:t>30</m:t>
+                    </m:r>
+                  </m:num>
+                  <m:den>
+                    <m:rad>
+                      <m:radPr>
+                        <m:degHide m:val="1"/>
+                        <m:ctrlPr>
+                          <w:rPr>
+                            <w:rFonts w:ascii="Cambria Math" w:hAnsi="Cambria Math"/>
+                            <w:i/>
+                            <w:lang w:val="es-MX"/>
+                          </w:rPr>
+                        </m:ctrlPr>
+                      </m:radPr>
+                      <m:deg/>
+                      <m:e>
+                        <m:r>
+                          <w:rPr>
+                            <w:rFonts w:ascii="Cambria Math" w:hAnsi="Cambria Math"/>
+                            <w:lang w:val="es-MX"/>
+                          </w:rPr>
+                          <m:t>83</m:t>
+                        </m:r>
+                      </m:e>
+                    </m:rad>
+                  </m:den>
+                </m:f>
+                <m:r>
+                  <w:rPr>
+                    <w:rFonts w:ascii="Cambria Math" w:hAnsi="Cambria Math"/>
+                    <w:lang w:val="es-MX"/>
+                  </w:rPr>
+                  <m:t xml:space="preserve">, </m:t>
+                </m:r>
+                <m:f>
+                  <m:fPr>
+                    <m:ctrlPr>
+                      <w:rPr>
+                        <w:rFonts w:ascii="Cambria Math" w:hAnsi="Cambria Math"/>
+                        <w:i/>
+                        <w:lang w:val="es-MX"/>
+                      </w:rPr>
+                    </m:ctrlPr>
+                  </m:fPr>
+                  <m:num>
+                    <m:r>
+                      <w:rPr>
+                        <w:rFonts w:ascii="Cambria Math" w:hAnsi="Cambria Math"/>
+                        <w:lang w:val="es-MX"/>
+                      </w:rPr>
+                      <m:t>18</m:t>
+                    </m:r>
+                  </m:num>
+                  <m:den>
+                    <m:rad>
+                      <m:radPr>
+                        <m:degHide m:val="1"/>
+                        <m:ctrlPr>
+                          <w:rPr>
+                            <w:rFonts w:ascii="Cambria Math" w:hAnsi="Cambria Math"/>
+                            <w:i/>
+                            <w:lang w:val="es-MX"/>
+                          </w:rPr>
+                        </m:ctrlPr>
+                      </m:radPr>
+                      <m:deg/>
+                      <m:e>
+                        <m:r>
+                          <w:rPr>
+                            <w:rFonts w:ascii="Cambria Math" w:hAnsi="Cambria Math"/>
+                            <w:lang w:val="es-MX"/>
+                          </w:rPr>
+                          <m:t>83</m:t>
+                        </m:r>
+                      </m:e>
+                    </m:rad>
+                  </m:den>
+                </m:f>
+                <m:r>
+                  <w:rPr>
+                    <w:rFonts w:ascii="Cambria Math" w:hAnsi="Cambria Math"/>
+                    <w:lang w:val="es-MX"/>
+                  </w:rPr>
+                  <m:t>,</m:t>
+                </m:r>
+                <m:f>
+                  <m:fPr>
+                    <m:ctrlPr>
+                      <w:rPr>
+                        <w:rFonts w:ascii="Cambria Math" w:hAnsi="Cambria Math"/>
+                        <w:i/>
+                        <w:lang w:val="es-MX"/>
+                      </w:rPr>
+                    </m:ctrlPr>
+                  </m:fPr>
+                  <m:num>
+                    <m:r>
+                      <w:rPr>
+                        <w:rFonts w:ascii="Cambria Math" w:hAnsi="Cambria Math"/>
+                        <w:lang w:val="es-MX"/>
+                      </w:rPr>
+                      <m:t>42</m:t>
+                    </m:r>
+                  </m:num>
+                  <m:den>
+                    <m:rad>
+                      <m:radPr>
+                        <m:degHide m:val="1"/>
+                        <m:ctrlPr>
+                          <w:rPr>
+                            <w:rFonts w:ascii="Cambria Math" w:hAnsi="Cambria Math"/>
+                            <w:i/>
+                            <w:lang w:val="es-MX"/>
+                          </w:rPr>
+                        </m:ctrlPr>
+                      </m:radPr>
+                      <m:deg/>
+                      <m:e>
+                        <m:r>
+                          <w:rPr>
+                            <w:rFonts w:ascii="Cambria Math" w:hAnsi="Cambria Math"/>
+                            <w:lang w:val="es-MX"/>
+                          </w:rPr>
+                          <m:t>83</m:t>
+                        </m:r>
+                      </m:e>
+                    </m:rad>
+                  </m:den>
+                </m:f>
+              </m:e>
+            </m:d>
+          </m:e>
+        </m:eqArr>
+      </m:oMath>
+    </w:p>
+    <w:p>
+      <w:pPr>
+        <w:rPr>
+          <w:rFonts w:ascii="Century Gothic" w:eastAsiaTheme="minorEastAsia" w:hAnsi="Century Gothic"/>
+          <w:lang w:val="es-MX"/>
+        </w:rPr>
+      </w:pPr>
+    </w:p>
+    <w:p>
+      <w:pPr>
+        <w:rPr>
+          <w:rFonts w:ascii="Century Gothic" w:hAnsi="Century Gothic"/>
+          <w:lang w:val="es-MX"/>
+        </w:rPr>
+      </w:pPr>
+      <w:r>
+        <w:rPr>
+          <w:rFonts w:ascii="Century Gothic" w:hAnsi="Century Gothic"/>
+          <w:highlight w:val="darkCyan"/>
+        </w:rPr>
+        <w:t>Ejercicio 8:</w:t>
+      </w:r>
+      <w:r>
+        <w:rPr>
+          <w:rFonts w:ascii="Century Gothic" w:hAnsi="Century Gothic"/>
+        </w:rPr>
+        <w:t xml:space="preserve"> Un vector </w:t>
+      </w:r>
+      <w:r>
+        <w:rPr>
+          <w:rFonts w:ascii="Cambria Math" w:hAnsi="Cambria Math" w:cs="Cambria Math"/>
+        </w:rPr>
+        <w:t>𝑣⃗</w:t>
+      </w:r>
+      <w:r>
+        <w:rPr>
+          <w:rFonts w:ascii="Century Gothic" w:hAnsi="Century Gothic"/>
+        </w:rPr>
+        <w:t xml:space="preserve"> tiene componentes (5,-2). Si ese vector tiene como puntos de referencias </w:t>
+      </w:r>
+      <w:r>
+        <w:rPr>
+          <w:rFonts w:ascii="Cambria Math" w:hAnsi="Cambria Math" w:cs="Cambria Math"/>
+        </w:rPr>
+        <w:t>𝐴</w:t>
+      </w:r>
+      <w:r>
+        <w:rPr>
+          <w:rFonts w:ascii="Century Gothic" w:hAnsi="Century Gothic"/>
+        </w:rPr>
+        <w:t xml:space="preserve"> y </w:t>
+      </w:r>
+      <w:r>
+        <w:rPr>
+          <w:rFonts w:ascii="Cambria Math" w:hAnsi="Cambria Math" w:cs="Cambria Math"/>
+        </w:rPr>
+        <w:t>𝐵</w:t>
+      </w:r>
+      <w:r>
+        <w:rPr>
+          <w:rFonts w:ascii="Century Gothic" w:hAnsi="Century Gothic"/>
+        </w:rPr>
+        <w:t xml:space="preserve">, halle las coordenadas de </w:t>
+      </w:r>
+      <w:r>
+        <w:rPr>
+          <w:rFonts w:ascii="Cambria Math" w:hAnsi="Cambria Math" w:cs="Cambria Math"/>
+        </w:rPr>
+        <w:t>𝐴</w:t>
+      </w:r>
+      <w:r>
+        <w:rPr>
+          <w:rFonts w:ascii="Century Gothic" w:hAnsi="Century Gothic"/>
+        </w:rPr>
+        <w:t xml:space="preserve"> si se conoce el extremo </w:t>
+      </w:r>
+      <w:r>
+        <w:rPr>
+          <w:rFonts w:ascii="Cambria Math" w:hAnsi="Cambria Math" w:cs="Cambria Math"/>
+        </w:rPr>
+        <w:t>𝐵</w:t>
+      </w:r>
+      <w:r>
+        <w:rPr>
+          <w:rFonts w:ascii="Century Gothic" w:hAnsi="Century Gothic"/>
+        </w:rPr>
+        <w:t xml:space="preserve"> = (12, −3).</w:t>
+      </w:r>
+      <w:r>
+        <w:rPr>
+          <w:rFonts w:ascii="Century Gothic" w:hAnsi="Century Gothic"/>
+          <w:lang w:val="es-MX"/>
+        </w:rPr>
+        <w:t xml:space="preserve"> </w:t>
+      </w:r>
+    </w:p>
+    <w:p>
+      <w:pPr>
+        <w:rPr>
+          <w:rFonts w:ascii="Century Gothic" w:eastAsiaTheme="minorEastAsia" w:hAnsi="Century Gothic"/>
+        </w:rPr>
+      </w:pPr>
+      <m:oMathPara>
+        <m:oMath>
+          <m:eqArr>
+            <m:eqArrPr>
+              <m:ctrlPr>
+                <w:rPr>
+                  <w:rFonts w:ascii="Cambria Math" w:hAnsi="Cambria Math"/>
+                  <w:i/>
+                </w:rPr>
+              </m:ctrlPr>
+            </m:eqArrPr>
+            <m:e>
+              <m:r>
+                <w:rPr>
+                  <w:rFonts w:ascii="Cambria Math" w:hAnsi="Cambria Math"/>
+                </w:rPr>
+                <m:t>Vector A=</m:t>
+              </m:r>
+              <m:acc>
+                <m:accPr>
+                  <m:chr m:val="⃗"/>
+                  <m:ctrlPr>
+                    <w:rPr>
+                      <w:rFonts w:ascii="Cambria Math" w:hAnsi="Cambria Math"/>
+                      <w:i/>
+                    </w:rPr>
+                  </m:ctrlPr>
+                </m:accPr>
+                <m:e>
+                  <m:r>
+                    <w:rPr>
+                      <w:rFonts w:ascii="Cambria Math" w:hAnsi="Cambria Math"/>
+                    </w:rPr>
+                    <m:t>v</m:t>
+                  </m:r>
+                </m:e>
+              </m:acc>
+              <m:r>
+                <w:rPr>
+                  <w:rFonts w:ascii="Cambria Math" w:hAnsi="Cambria Math"/>
+                </w:rPr>
+                <m:t>=B-A</m:t>
+              </m:r>
+            </m:e>
+            <m:e>
+              <m:d>
+                <m:dPr>
+                  <m:ctrlPr>
+                    <w:rPr>
+                      <w:rFonts w:ascii="Cambria Math" w:hAnsi="Cambria Math"/>
+                      <w:i/>
+                    </w:rPr>
+                  </m:ctrlPr>
+                </m:dPr>
+                <m:e>
+                  <m:r>
+                    <w:rPr>
+                      <w:rFonts w:ascii="Cambria Math" w:hAnsi="Cambria Math"/>
+                    </w:rPr>
+                    <m:t>5,-2</m:t>
+                  </m:r>
+                </m:e>
+              </m:d>
+              <m:r>
+                <w:rPr>
+                  <w:rFonts w:ascii="Cambria Math" w:hAnsi="Cambria Math"/>
+                </w:rPr>
+                <m:t>=</m:t>
+              </m:r>
+              <m:d>
+                <m:dPr>
+                  <m:ctrlPr>
+                    <w:rPr>
+                      <w:rFonts w:ascii="Cambria Math" w:hAnsi="Cambria Math"/>
+                      <w:i/>
+                    </w:rPr>
+                  </m:ctrlPr>
+                </m:dPr>
+                <m:e>
+                  <m:r>
+                    <w:rPr>
+                      <w:rFonts w:ascii="Cambria Math" w:hAnsi="Cambria Math"/>
+                    </w:rPr>
+                    <m:t>12,-3</m:t>
+                  </m:r>
+                </m:e>
+              </m:d>
+              <m:r>
+                <w:rPr>
+                  <w:rFonts w:ascii="Cambria Math" w:hAnsi="Cambria Math"/>
+                </w:rPr>
+                <m:t>-A</m:t>
+              </m:r>
+            </m:e>
+            <m:e>
+              <m:r>
+                <w:rPr>
+                  <w:rFonts w:ascii="Cambria Math" w:hAnsi="Cambria Math"/>
+                </w:rPr>
+                <m:t>A=</m:t>
+              </m:r>
+              <m:d>
+                <m:dPr>
+                  <m:ctrlPr>
+                    <w:rPr>
+                      <w:rFonts w:ascii="Cambria Math" w:hAnsi="Cambria Math"/>
+                      <w:i/>
+                    </w:rPr>
+                  </m:ctrlPr>
+                </m:dPr>
+                <m:e>
+                  <m:r>
+                    <w:rPr>
+                      <w:rFonts w:ascii="Cambria Math" w:hAnsi="Cambria Math"/>
+                    </w:rPr>
+                    <m:t>12</m:t>
+                  </m:r>
+                  <m:r>
+                    <w:rPr>
+                      <w:rFonts w:ascii="Cambria Math" w:hAnsi="Cambria Math"/>
+                    </w:rPr>
+                    <m:t>,</m:t>
+                  </m:r>
+                  <m:r>
+                    <w:rPr>
+                      <w:rFonts w:ascii="Cambria Math" w:hAnsi="Cambria Math"/>
+                    </w:rPr>
+                    <m:t>-3</m:t>
+                  </m:r>
+                </m:e>
+              </m:d>
+              <m:r>
+                <w:rPr>
+                  <w:rFonts w:ascii="Cambria Math" w:hAnsi="Cambria Math"/>
+                </w:rPr>
+                <m:t>-</m:t>
+              </m:r>
+              <m:d>
+                <m:dPr>
+                  <m:ctrlPr>
+                    <w:rPr>
+                      <w:rFonts w:ascii="Cambria Math" w:hAnsi="Cambria Math"/>
+                      <w:i/>
+                    </w:rPr>
+                  </m:ctrlPr>
+                </m:dPr>
+                <m:e>
+                  <m:r>
+                    <w:rPr>
+                      <w:rFonts w:ascii="Cambria Math" w:hAnsi="Cambria Math"/>
+                    </w:rPr>
+                    <m:t>5,-2</m:t>
+                  </m:r>
+                </m:e>
+              </m:d>
+            </m:e>
+            <m:e>
+              <m:r>
+                <w:rPr>
+                  <w:rFonts w:ascii="Cambria Math" w:hAnsi="Cambria Math"/>
+                </w:rPr>
+                <m:t>A=</m:t>
+              </m:r>
+              <m:d>
+                <m:dPr>
+                  <m:ctrlPr>
+                    <w:rPr>
+                      <w:rFonts w:ascii="Cambria Math" w:hAnsi="Cambria Math"/>
+                      <w:i/>
+                    </w:rPr>
+                  </m:ctrlPr>
+                </m:dPr>
+                <m:e>
+                  <m:r>
+                    <w:rPr>
+                      <w:rFonts w:ascii="Cambria Math" w:hAnsi="Cambria Math"/>
+                    </w:rPr>
+                    <m:t>12-5,-3</m:t>
+                  </m:r>
+                  <m:r>
+                    <w:rPr>
+                      <w:rFonts w:ascii="Cambria Math" w:hAnsi="Cambria Math"/>
+                    </w:rPr>
+                    <m:t>+2</m:t>
+                  </m:r>
+                </m:e>
+              </m:d>
+            </m:e>
+            <m:e>
+              <m:r>
+                <w:rPr>
+                  <w:rFonts w:ascii="Cambria Math" w:hAnsi="Cambria Math"/>
+                </w:rPr>
+                <m:t>A=</m:t>
+              </m:r>
+              <m:d>
+                <m:dPr>
+                  <m:ctrlPr>
+                    <w:rPr>
+                      <w:rFonts w:ascii="Cambria Math" w:hAnsi="Cambria Math"/>
+                      <w:i/>
+                    </w:rPr>
+                  </m:ctrlPr>
+                </m:dPr>
+                <m:e>
+                  <m:r>
+                    <w:rPr>
+                      <w:rFonts w:ascii="Cambria Math" w:hAnsi="Cambria Math"/>
+                    </w:rPr>
+                    <m:t>7,-1</m:t>
+                  </m:r>
+                </m:e>
+              </m:d>
+            </m:e>
+          </m:eqArr>
+        </m:oMath>
+      </m:oMathPara>
+    </w:p>
+    <w:p>
+      <w:pPr>
+        <w:rPr>
+          <w:rFonts w:ascii="Century Gothic" w:eastAsiaTheme="minorEastAsia" w:hAnsi="Century Gothic"/>
+        </w:rPr>
+      </w:pPr>
+    </w:p>
+    <w:p>
+      <w:pPr>
+        <w:rPr>
+          <w:rFonts w:ascii="Century Gothic" w:hAnsi="Century Gothic"/>
+        </w:rPr>
+      </w:pPr>
+      <w:r>
+        <w:rPr>
+          <w:rFonts w:ascii="Century Gothic" w:hAnsi="Century Gothic"/>
+        </w:rPr>
+        <w:t xml:space="preserve">Ejercicio 9: Sean los vectores </w:t>
+      </w:r>
+      <w:r>
+        <w:rPr>
+          <w:rFonts w:ascii="Cambria Math" w:hAnsi="Cambria Math" w:cs="Cambria Math"/>
+        </w:rPr>
+        <w:t>𝑎⃗</w:t>
+      </w:r>
+      <w:r>
+        <w:rPr>
+          <w:rFonts w:ascii="Century Gothic" w:hAnsi="Century Gothic"/>
+        </w:rPr>
+        <w:t xml:space="preserve"> = (3, −1), </w:t>
+      </w:r>
+      <w:r>
+        <w:rPr>
+          <w:rFonts w:ascii="Cambria Math" w:hAnsi="Cambria Math" w:cs="Cambria Math"/>
+        </w:rPr>
+        <w:t>𝑏⃗⃗</w:t>
+      </w:r>
+      <w:r>
+        <w:rPr>
+          <w:rFonts w:ascii="Century Gothic" w:hAnsi="Century Gothic"/>
+        </w:rPr>
+        <w:t xml:space="preserve"> = (−2, −2) y </w:t>
+      </w:r>
+      <w:r>
+        <w:rPr>
+          <w:rFonts w:ascii="Cambria Math" w:hAnsi="Cambria Math" w:cs="Cambria Math"/>
+        </w:rPr>
+        <w:t>𝑐⃗</w:t>
+      </w:r>
+      <w:r>
+        <w:rPr>
+          <w:rFonts w:ascii="Century Gothic" w:hAnsi="Century Gothic"/>
+        </w:rPr>
+        <w:t xml:space="preserve"> = (−3, −1). Calcule </w:t>
+      </w:r>
+    </w:p>
+    <w:p>
+      <w:pPr>
+        <w:rPr>
+          <w:rFonts w:ascii="Century Gothic" w:hAnsi="Century Gothic"/>
+        </w:rPr>
+      </w:pPr>
+      <w:r>
+        <w:rPr>
+          <w:rFonts w:ascii="Century Gothic" w:hAnsi="Century Gothic"/>
+        </w:rPr>
+        <w:t>geométricamente las siguientes operaciones</w:t>
+      </w:r>
+    </w:p>
+    <w:p>
+      <w:pPr>
+        <w:rPr>
+          <w:rFonts w:ascii="Century Gothic" w:hAnsi="Century Gothic"/>
+        </w:rPr>
+      </w:pPr>
+      <w:r>
+        <w:rPr>
+          <w:rFonts w:ascii="Century Gothic" w:hAnsi="Century Gothic"/>
+        </w:rPr>
+        <w:t xml:space="preserve">a) </w:t>
+      </w:r>
+      <w:r>
+        <w:rPr>
+          <w:rFonts w:ascii="Cambria Math" w:hAnsi="Cambria Math" w:cs="Cambria Math"/>
+        </w:rPr>
+        <w:t>𝑎⃗</w:t>
+      </w:r>
+      <w:r>
+        <w:rPr>
+          <w:rFonts w:ascii="Century Gothic" w:hAnsi="Century Gothic"/>
+        </w:rPr>
+        <w:t xml:space="preserve"> − </w:t>
+      </w:r>
+      <w:r>
+        <w:rPr>
+          <w:rFonts w:ascii="Cambria Math" w:hAnsi="Cambria Math" w:cs="Cambria Math"/>
+        </w:rPr>
+        <w:t>𝑏⃗⃗</w:t>
+      </w:r>
+    </w:p>
+    <w:p>
+      <w:pPr>
+        <w:rPr>
+          <w:rFonts w:ascii="Century Gothic" w:hAnsi="Century Gothic"/>
+        </w:rPr>
+      </w:pPr>
+      <w:r>
+        <w:rPr>
+          <w:rFonts w:ascii="Century Gothic" w:hAnsi="Century Gothic"/>
+        </w:rPr>
+        <w:t xml:space="preserve">b) </w:t>
+      </w:r>
+      <w:r>
+        <w:rPr>
+          <w:rFonts w:ascii="Cambria Math" w:hAnsi="Cambria Math" w:cs="Cambria Math"/>
+        </w:rPr>
+        <w:t>𝑏⃗⃗</w:t>
+      </w:r>
+      <w:r>
+        <w:rPr>
+          <w:rFonts w:ascii="Century Gothic" w:hAnsi="Century Gothic"/>
+        </w:rPr>
+        <w:t xml:space="preserve"> − </w:t>
+      </w:r>
+      <w:r>
+        <w:rPr>
+          <w:rFonts w:ascii="Cambria Math" w:hAnsi="Cambria Math" w:cs="Cambria Math"/>
+        </w:rPr>
+        <w:t>𝑎⃗</w:t>
+      </w:r>
+    </w:p>
+    <w:p>
+      <w:pPr>
+        <w:rPr>
+          <w:rFonts w:ascii="Century Gothic" w:hAnsi="Century Gothic"/>
+        </w:rPr>
+      </w:pPr>
+      <w:r>
+        <w:rPr>
+          <w:rFonts w:ascii="Century Gothic" w:hAnsi="Century Gothic"/>
+        </w:rPr>
+        <w:t xml:space="preserve">c) </w:t>
+      </w:r>
+      <w:r>
+        <w:rPr>
+          <w:rFonts w:ascii="Cambria Math" w:hAnsi="Cambria Math" w:cs="Cambria Math"/>
+        </w:rPr>
+        <w:t>𝑎⃗</w:t>
+      </w:r>
+      <w:r>
+        <w:rPr>
+          <w:rFonts w:ascii="Century Gothic" w:hAnsi="Century Gothic"/>
+        </w:rPr>
+        <w:t xml:space="preserve"> + </w:t>
+      </w:r>
+      <w:r>
+        <w:rPr>
+          <w:rFonts w:ascii="Cambria Math" w:hAnsi="Cambria Math" w:cs="Cambria Math"/>
+        </w:rPr>
+        <w:t>𝑐⃗</w:t>
+      </w:r>
+      <w:r>
+        <w:rPr>
+          <w:rFonts w:ascii="Century Gothic" w:hAnsi="Century Gothic"/>
+        </w:rPr>
+        <w:cr/>
+      </w:r>
     </w:p>
     <w:sectPr>
       <w:pgSz w:w="11906" w:h="16838"/>

</xml_diff>

<commit_message>
Avances del punto 9
</commit_message>
<xml_diff>
--- a/TP1-AraceliSosa-CALCULOS.docx
+++ b/TP1-AraceliSosa-CALCULOS.docx
@@ -11,7 +11,7 @@
           <w:noProof/>
         </w:rPr>
         <w:drawing>
-          <wp:anchor distT="0" distB="0" distL="114300" distR="114300" simplePos="0" relativeHeight="251658240" behindDoc="0" locked="0" layoutInCell="1" allowOverlap="1" wp14:anchorId="458F8FC0" wp14:editId="59C71520">
+          <wp:anchor distT="0" distB="0" distL="114300" distR="114300" simplePos="0" relativeHeight="251657216" behindDoc="0" locked="0" layoutInCell="1" allowOverlap="1" wp14:anchorId="458F8FC0" wp14:editId="0D836257">
             <wp:simplePos x="0" y="0"/>
             <wp:positionH relativeFrom="page">
               <wp:align>right</wp:align>
@@ -407,9 +407,17 @@
       <w:r>
         <w:rPr>
           <w:rFonts w:ascii="Century Gothic" w:hAnsi="Century Gothic"/>
-          <w:lang w:val="es-MX"/>
-        </w:rPr>
-        <w:t xml:space="preserve">Ejercicio 1: Dados </w:t>
+          <w:highlight w:val="darkCyan"/>
+          <w:lang w:val="es-MX"/>
+        </w:rPr>
+        <w:t>Ejercicio 1:</w:t>
+      </w:r>
+      <w:r>
+        <w:rPr>
+          <w:rFonts w:ascii="Century Gothic" w:hAnsi="Century Gothic"/>
+          <w:lang w:val="es-MX"/>
+        </w:rPr>
+        <w:t xml:space="preserve"> Dados </w:t>
       </w:r>
       <w:r>
         <w:rPr>
@@ -1266,8 +1274,15 @@
       <w:r>
         <w:rPr>
           <w:rFonts w:ascii="Century Gothic" w:hAnsi="Century Gothic"/>
-        </w:rPr>
-        <w:t xml:space="preserve">Ejercicio 2: Dados los siguientes puntos: </w:t>
+          <w:highlight w:val="darkCyan"/>
+        </w:rPr>
+        <w:t>Ejercicio 2:</w:t>
+      </w:r>
+      <w:r>
+        <w:rPr>
+          <w:rFonts w:ascii="Century Gothic" w:hAnsi="Century Gothic"/>
+        </w:rPr>
+        <w:t xml:space="preserve"> Dados los siguientes puntos: </w:t>
       </w:r>
       <w:r>
         <w:rPr>
@@ -2878,7 +2893,7 @@
           <w:noProof/>
         </w:rPr>
         <w:drawing>
-          <wp:anchor distT="0" distB="0" distL="114300" distR="114300" simplePos="0" relativeHeight="251659264" behindDoc="0" locked="0" layoutInCell="1" allowOverlap="1" wp14:anchorId="0BD8D8A2" wp14:editId="46A388A2">
+          <wp:anchor distT="0" distB="0" distL="114300" distR="114300" simplePos="0" relativeHeight="251658240" behindDoc="0" locked="0" layoutInCell="1" allowOverlap="1" wp14:anchorId="0BD8D8A2" wp14:editId="0460634C">
             <wp:simplePos x="1075765" y="4453666"/>
             <wp:positionH relativeFrom="column">
               <wp:align>left</wp:align>
@@ -3314,25 +3329,16 @@
                     <w:rPr>
                       <w:rFonts w:ascii="Cambria Math" w:hAnsi="Cambria Math"/>
                     </w:rPr>
-                    <m:t>0.5</m:t>
-                  </m:r>
-                  <m:r>
-                    <w:rPr>
-                      <w:rFonts w:ascii="Cambria Math" w:hAnsi="Cambria Math"/>
-                    </w:rPr>
-                    <m:t xml:space="preserve">, </m:t>
-                  </m:r>
-                  <m:r>
-                    <w:rPr>
-                      <w:rFonts w:ascii="Cambria Math" w:hAnsi="Cambria Math"/>
-                    </w:rPr>
-                    <m:t>3</m:t>
+                    <m:t>0.5, 3</m:t>
                   </m:r>
                 </m:e>
               </m:d>
             </m:e>
           </m:eqArr>
           <m:r>
+            <m:rPr>
+              <m:sty m:val="p"/>
+            </m:rPr>
             <w:br w:type="textWrapping" w:clear="all"/>
           </m:r>
         </m:oMath>
@@ -3605,35 +3611,7 @@
                       <w:rFonts w:ascii="Cambria Math" w:hAnsi="Cambria Math"/>
                       <w:lang w:val="es-MX"/>
                     </w:rPr>
-                    <m:t>2</m:t>
-                  </m:r>
-                  <m:r>
-                    <w:rPr>
-                      <w:rFonts w:ascii="Cambria Math" w:hAnsi="Cambria Math"/>
-                      <w:lang w:val="es-MX"/>
-                    </w:rPr>
-                    <m:t xml:space="preserve">  </m:t>
-                  </m:r>
-                  <m:r>
-                    <w:rPr>
-                      <w:rFonts w:ascii="Cambria Math" w:hAnsi="Cambria Math"/>
-                      <w:lang w:val="es-MX"/>
-                    </w:rPr>
-                    <m:t>9</m:t>
-                  </m:r>
-                  <m:r>
-                    <w:rPr>
-                      <w:rFonts w:ascii="Cambria Math" w:hAnsi="Cambria Math"/>
-                      <w:lang w:val="es-MX"/>
-                    </w:rPr>
-                    <m:t xml:space="preserve">  </m:t>
-                  </m:r>
-                  <m:r>
-                    <w:rPr>
-                      <w:rFonts w:ascii="Cambria Math" w:hAnsi="Cambria Math"/>
-                      <w:lang w:val="es-MX"/>
-                    </w:rPr>
-                    <m:t>-1</m:t>
+                    <m:t>2  9  -1</m:t>
                   </m:r>
                 </m:e>
               </m:d>
@@ -3662,35 +3640,7 @@
                       <w:rFonts w:ascii="Cambria Math" w:hAnsi="Cambria Math"/>
                       <w:lang w:val="es-MX"/>
                     </w:rPr>
-                    <m:t>-2</m:t>
-                  </m:r>
-                  <m:r>
-                    <w:rPr>
-                      <w:rFonts w:ascii="Cambria Math" w:hAnsi="Cambria Math"/>
-                      <w:lang w:val="es-MX"/>
-                    </w:rPr>
-                    <m:t xml:space="preserve">  </m:t>
-                  </m:r>
-                  <m:r>
-                    <w:rPr>
-                      <w:rFonts w:ascii="Cambria Math" w:hAnsi="Cambria Math"/>
-                      <w:lang w:val="es-MX"/>
-                    </w:rPr>
-                    <m:t>-9</m:t>
-                  </m:r>
-                  <m:r>
-                    <w:rPr>
-                      <w:rFonts w:ascii="Cambria Math" w:hAnsi="Cambria Math"/>
-                      <w:lang w:val="es-MX"/>
-                    </w:rPr>
-                    <m:t xml:space="preserve">   </m:t>
-                  </m:r>
-                  <m:r>
-                    <w:rPr>
-                      <w:rFonts w:ascii="Cambria Math" w:hAnsi="Cambria Math"/>
-                      <w:lang w:val="es-MX"/>
-                    </w:rPr>
-                    <m:t>1</m:t>
+                    <m:t>-2  -9   1</m:t>
                   </m:r>
                 </m:e>
               </m:d>
@@ -3741,14 +3691,7 @@
                       <w:rFonts w:ascii="Cambria Math" w:hAnsi="Cambria Math"/>
                       <w:lang w:val="es-MX"/>
                     </w:rPr>
-                    <m:t xml:space="preserve">   </m:t>
-                  </m:r>
-                  <m:r>
-                    <w:rPr>
-                      <w:rFonts w:ascii="Cambria Math" w:hAnsi="Cambria Math"/>
-                      <w:lang w:val="es-MX"/>
-                    </w:rPr>
-                    <m:t>9+</m:t>
+                    <m:t xml:space="preserve">   9+</m:t>
                   </m:r>
                   <m:d>
                     <m:dPr>
@@ -3775,14 +3718,7 @@
                       <w:rFonts w:ascii="Cambria Math" w:hAnsi="Cambria Math"/>
                       <w:lang w:val="es-MX"/>
                     </w:rPr>
-                    <m:t xml:space="preserve">    </m:t>
-                  </m:r>
-                  <m:r>
-                    <w:rPr>
-                      <w:rFonts w:ascii="Cambria Math" w:hAnsi="Cambria Math"/>
-                      <w:lang w:val="es-MX"/>
-                    </w:rPr>
-                    <m:t>-1+1</m:t>
+                    <m:t xml:space="preserve">    -1+1</m:t>
                   </m:r>
                 </m:e>
               </m:d>
@@ -3806,28 +3742,7 @@
                       <w:rFonts w:ascii="Cambria Math" w:hAnsi="Cambria Math"/>
                       <w:lang w:val="es-MX"/>
                     </w:rPr>
-                    <m:t xml:space="preserve">0   </m:t>
-                  </m:r>
-                  <m:r>
-                    <w:rPr>
-                      <w:rFonts w:ascii="Cambria Math" w:hAnsi="Cambria Math"/>
-                      <w:lang w:val="es-MX"/>
-                    </w:rPr>
-                    <m:t>0</m:t>
-                  </m:r>
-                  <m:r>
-                    <w:rPr>
-                      <w:rFonts w:ascii="Cambria Math" w:hAnsi="Cambria Math"/>
-                      <w:lang w:val="es-MX"/>
-                    </w:rPr>
-                    <m:t xml:space="preserve">   </m:t>
-                  </m:r>
-                  <m:r>
-                    <w:rPr>
-                      <w:rFonts w:ascii="Cambria Math" w:hAnsi="Cambria Math"/>
-                      <w:lang w:val="es-MX"/>
-                    </w:rPr>
-                    <m:t>0</m:t>
+                    <m:t>0   0   0</m:t>
                   </m:r>
                 </m:e>
               </m:d>
@@ -4305,14 +4220,7 @@
                       <w:rFonts w:ascii="Cambria Math" w:hAnsi="Cambria Math"/>
                       <w:lang w:val="es-MX"/>
                     </w:rPr>
-                    <m:t>-</m:t>
-                  </m:r>
-                  <m:r>
-                    <w:rPr>
-                      <w:rFonts w:ascii="Cambria Math" w:hAnsi="Cambria Math"/>
-                      <w:lang w:val="es-MX"/>
-                    </w:rPr>
-                    <m:t>4</m:t>
+                    <m:t>-4</m:t>
                   </m:r>
                 </m:e>
                 <m:e>
@@ -4466,14 +4374,7 @@
                         <w:rFonts w:ascii="Cambria Math" w:hAnsi="Cambria Math"/>
                         <w:lang w:val="es-MX"/>
                       </w:rPr>
-                      <m:t>-1</m:t>
-                    </m:r>
-                    <m:r>
-                      <w:rPr>
-                        <w:rFonts w:ascii="Cambria Math" w:hAnsi="Cambria Math"/>
-                        <w:lang w:val="es-MX"/>
-                      </w:rPr>
-                      <m:t>1</m:t>
+                      <m:t>-11</m:t>
                     </m:r>
                   </m:e>
                   <m:e>
@@ -4890,21 +4791,7 @@
                       <w:rFonts w:ascii="Cambria Math" w:hAnsi="Cambria Math"/>
                       <w:lang w:val="es-MX"/>
                     </w:rPr>
-                    <m:t>3c</m:t>
-                  </m:r>
-                  <m:r>
-                    <w:rPr>
-                      <w:rFonts w:ascii="Cambria Math" w:hAnsi="Cambria Math"/>
-                      <w:lang w:val="es-MX"/>
-                    </w:rPr>
-                    <m:t>+</m:t>
-                  </m:r>
-                  <m:r>
-                    <w:rPr>
-                      <w:rFonts w:ascii="Cambria Math" w:hAnsi="Cambria Math"/>
-                      <w:lang w:val="es-MX"/>
-                    </w:rPr>
-                    <m:t>24</m:t>
+                    <m:t>3c+24</m:t>
                   </m:r>
                 </m:e>
               </m:eqArr>
@@ -4954,6 +4841,7 @@
       <w:r>
         <w:rPr>
           <w:rFonts w:ascii="Century Gothic" w:hAnsi="Century Gothic"/>
+          <w:highlight w:val="lightGray"/>
           <w:lang w:val="es-MX"/>
         </w:rPr>
         <w:t>a) (10,6), (−14,30)</w:t>
@@ -5332,6 +5220,7 @@
       <w:r>
         <w:rPr>
           <w:rFonts w:ascii="Century Gothic" w:hAnsi="Century Gothic"/>
+          <w:highlight w:val="lightGray"/>
           <w:lang w:val="es-MX"/>
         </w:rPr>
         <w:t>b) (0,0), (−12,5)</w:t>
@@ -5543,14 +5432,7 @@
                   <w:rFonts w:ascii="Cambria Math" w:hAnsi="Cambria Math"/>
                   <w:lang w:val="es-MX"/>
                 </w:rPr>
-                <m:t>=</m:t>
-              </m:r>
-              <m:r>
-                <w:rPr>
-                  <w:rFonts w:ascii="Cambria Math" w:hAnsi="Cambria Math"/>
-                  <w:lang w:val="es-MX"/>
-                </w:rPr>
-                <m:t>13</m:t>
+                <m:t>=13</m:t>
               </m:r>
             </m:e>
           </m:eqArr>
@@ -5575,6 +5457,7 @@
       <w:r>
         <w:rPr>
           <w:rFonts w:ascii="Century Gothic" w:hAnsi="Century Gothic"/>
+          <w:highlight w:val="lightGray"/>
           <w:lang w:val="es-MX"/>
         </w:rPr>
         <w:lastRenderedPageBreak/>
@@ -5888,6 +5771,7 @@
       <w:r>
         <w:rPr>
           <w:rFonts w:ascii="Century Gothic" w:hAnsi="Century Gothic"/>
+          <w:highlight w:val="lightGray"/>
           <w:lang w:val="es-MX"/>
         </w:rPr>
         <w:t>d) (−2, −4,9), (6, −7,9.5)</w:t>
@@ -6145,21 +6029,7 @@
                       <w:rFonts w:ascii="Cambria Math" w:eastAsiaTheme="minorEastAsia" w:hAnsi="Cambria Math"/>
                       <w:lang w:val="es-MX"/>
                     </w:rPr>
-                    <m:t>64+9</m:t>
-                  </m:r>
-                  <m:r>
-                    <w:rPr>
-                      <w:rFonts w:ascii="Cambria Math" w:eastAsiaTheme="minorEastAsia" w:hAnsi="Cambria Math"/>
-                      <w:lang w:val="es-MX"/>
-                    </w:rPr>
-                    <m:t>+</m:t>
-                  </m:r>
-                  <m:r>
-                    <w:rPr>
-                      <w:rFonts w:ascii="Cambria Math" w:eastAsiaTheme="minorEastAsia" w:hAnsi="Cambria Math"/>
-                      <w:lang w:val="es-MX"/>
-                    </w:rPr>
-                    <m:t>0.25</m:t>
+                    <m:t>64+9+0.25</m:t>
                   </m:r>
                 </m:e>
               </m:rad>
@@ -6237,6 +6107,7 @@
       <w:r>
         <w:rPr>
           <w:rFonts w:ascii="Century Gothic" w:hAnsi="Century Gothic"/>
+          <w:highlight w:val="lightGray"/>
           <w:lang w:val="es-MX"/>
         </w:rPr>
         <w:t>e) (4, −4, −4,4), (−6,6,6, −6</w:t>
@@ -6765,14 +6636,7 @@
                   <w:rFonts w:ascii="Cambria Math" w:hAnsi="Cambria Math"/>
                   <w:lang w:val="es-MX"/>
                 </w:rPr>
-                <m:t>0</m:t>
-              </m:r>
-              <m:r>
-                <w:rPr>
-                  <w:rFonts w:ascii="Cambria Math" w:hAnsi="Cambria Math"/>
-                  <w:lang w:val="es-MX"/>
-                </w:rPr>
-                <m:t>0</m:t>
+                <m:t>00</m:t>
               </m:r>
             </m:e>
             <m:e>
@@ -6842,7 +6706,21 @@
         <w:rPr>
           <w:rFonts w:ascii="Century Gothic" w:hAnsi="Century Gothic"/>
         </w:rPr>
-        <w:t xml:space="preserve"> Supongamos que queremos mover un personaje desde la posición inicial (0,0,0) hacia la posición objetivo (5,3,7). Obtenga el vector que permite este movimiento. Dibújelo en un sistema de ejes cartesianos. Obtenga su magnitud y normalice el vector.</w:t>
+        <w:t xml:space="preserve"> Supongamos que queremos mover un personaje desde la posición inicial (0,0,0) hacia la posición </w:t>
+      </w:r>
+      <w:proofErr w:type="gramStart"/>
+      <w:r>
+        <w:rPr>
+          <w:rFonts w:ascii="Century Gothic" w:hAnsi="Century Gothic"/>
+        </w:rPr>
+        <w:t>objetivo .</w:t>
+      </w:r>
+      <w:proofErr w:type="gramEnd"/>
+      <w:r>
+        <w:rPr>
+          <w:rFonts w:ascii="Century Gothic" w:hAnsi="Century Gothic"/>
+        </w:rPr>
+        <w:t xml:space="preserve"> Obtenga el vector que permite este movimiento. Dibújelo en un sistema de ejes cartesianos. Obtenga su magnitud y normalice el vector.</w:t>
       </w:r>
     </w:p>
     <w:p>
@@ -6912,35 +6790,7 @@
                       <w:rFonts w:ascii="Cambria Math" w:hAnsi="Cambria Math"/>
                       <w:lang w:val="es-MX"/>
                     </w:rPr>
-                    <m:t>5-0,</m:t>
-                  </m:r>
-                  <m:r>
-                    <w:rPr>
-                      <w:rFonts w:ascii="Cambria Math" w:hAnsi="Cambria Math"/>
-                      <w:lang w:val="es-MX"/>
-                    </w:rPr>
-                    <m:t xml:space="preserve"> </m:t>
-                  </m:r>
-                  <m:r>
-                    <w:rPr>
-                      <w:rFonts w:ascii="Cambria Math" w:hAnsi="Cambria Math"/>
-                      <w:lang w:val="es-MX"/>
-                    </w:rPr>
-                    <m:t>3-0,</m:t>
-                  </m:r>
-                  <m:r>
-                    <w:rPr>
-                      <w:rFonts w:ascii="Cambria Math" w:hAnsi="Cambria Math"/>
-                      <w:lang w:val="es-MX"/>
-                    </w:rPr>
-                    <m:t xml:space="preserve"> </m:t>
-                  </m:r>
-                  <m:r>
-                    <w:rPr>
-                      <w:rFonts w:ascii="Cambria Math" w:hAnsi="Cambria Math"/>
-                      <w:lang w:val="es-MX"/>
-                    </w:rPr>
-                    <m:t>7-0</m:t>
+                    <m:t>5-0, 3-0, 7-0</m:t>
                   </m:r>
                 </m:e>
               </m:d>
@@ -6990,35 +6840,7 @@
                       <w:rFonts w:ascii="Cambria Math" w:hAnsi="Cambria Math"/>
                       <w:lang w:val="es-MX"/>
                     </w:rPr>
-                    <m:t>5</m:t>
-                  </m:r>
-                  <m:r>
-                    <w:rPr>
-                      <w:rFonts w:ascii="Cambria Math" w:hAnsi="Cambria Math"/>
-                      <w:lang w:val="es-MX"/>
-                    </w:rPr>
-                    <m:t xml:space="preserve">, </m:t>
-                  </m:r>
-                  <m:r>
-                    <w:rPr>
-                      <w:rFonts w:ascii="Cambria Math" w:hAnsi="Cambria Math"/>
-                      <w:lang w:val="es-MX"/>
-                    </w:rPr>
-                    <m:t>3,</m:t>
-                  </m:r>
-                  <m:r>
-                    <w:rPr>
-                      <w:rFonts w:ascii="Cambria Math" w:hAnsi="Cambria Math"/>
-                      <w:lang w:val="es-MX"/>
-                    </w:rPr>
-                    <m:t xml:space="preserve"> </m:t>
-                  </m:r>
-                  <m:r>
-                    <w:rPr>
-                      <w:rFonts w:ascii="Cambria Math" w:hAnsi="Cambria Math"/>
-                      <w:lang w:val="es-MX"/>
-                    </w:rPr>
-                    <m:t>7</m:t>
+                    <m:t>5, 3, 7</m:t>
                   </m:r>
                 </m:e>
               </m:d>
@@ -7272,14 +7094,7 @@
                   <w:rFonts w:ascii="Cambria Math" w:hAnsi="Cambria Math"/>
                   <w:lang w:val="es-MX"/>
                 </w:rPr>
-                <m:t xml:space="preserve"> </m:t>
-              </m:r>
-              <m:r>
-                <w:rPr>
-                  <w:rFonts w:ascii="Cambria Math" w:hAnsi="Cambria Math"/>
-                  <w:lang w:val="es-MX"/>
-                </w:rPr>
-                <m:t>≈9.11</m:t>
+                <m:t xml:space="preserve"> ≈9.11</m:t>
               </m:r>
             </m:e>
             <m:e>
@@ -7309,14 +7124,7 @@
                   <w:rFonts w:ascii="Cambria Math" w:hAnsi="Cambria Math"/>
                   <w:lang w:val="es-MX"/>
                 </w:rPr>
-                <m:t xml:space="preserve"> normalizado</m:t>
-              </m:r>
-              <m:r>
-                <w:rPr>
-                  <w:rFonts w:ascii="Cambria Math" w:hAnsi="Cambria Math"/>
-                  <w:lang w:val="es-MX"/>
-                </w:rPr>
-                <m:t>=</m:t>
+                <m:t xml:space="preserve"> normalizado=</m:t>
               </m:r>
               <m:d>
                 <m:dPr>
@@ -7831,6 +7639,66 @@
           <w:lang w:val="es-MX"/>
         </w:rPr>
       </w:pPr>
+      <w:r>
+        <w:rPr>
+          <w:noProof/>
+        </w:rPr>
+        <w:drawing>
+          <wp:anchor distT="0" distB="0" distL="114300" distR="114300" simplePos="0" relativeHeight="251659264" behindDoc="0" locked="0" layoutInCell="1" allowOverlap="1" wp14:anchorId="4FB55527" wp14:editId="00CE1D3A">
+            <wp:simplePos x="0" y="0"/>
+            <wp:positionH relativeFrom="margin">
+              <wp:posOffset>-817154</wp:posOffset>
+            </wp:positionH>
+            <wp:positionV relativeFrom="paragraph">
+              <wp:posOffset>561249</wp:posOffset>
+            </wp:positionV>
+            <wp:extent cx="3755571" cy="2075191"/>
+            <wp:effectExtent l="0" t="0" r="0" b="1270"/>
+            <wp:wrapNone/>
+            <wp:docPr id="583850600" name="Imagen 1"/>
+            <wp:cNvGraphicFramePr>
+              <a:graphicFrameLocks xmlns:a="http://schemas.openxmlformats.org/drawingml/2006/main" noChangeAspect="1"/>
+            </wp:cNvGraphicFramePr>
+            <a:graphic xmlns:a="http://schemas.openxmlformats.org/drawingml/2006/main">
+              <a:graphicData uri="http://schemas.openxmlformats.org/drawingml/2006/picture">
+                <pic:pic xmlns:pic="http://schemas.openxmlformats.org/drawingml/2006/picture">
+                  <pic:nvPicPr>
+                    <pic:cNvPr id="583850600" name=""/>
+                    <pic:cNvPicPr/>
+                  </pic:nvPicPr>
+                  <pic:blipFill>
+                    <a:blip r:embed="rId7">
+                      <a:extLst>
+                        <a:ext uri="{28A0092B-C50C-407E-A947-70E740481C1C}">
+                          <a14:useLocalDpi xmlns:a14="http://schemas.microsoft.com/office/drawing/2010/main" val="0"/>
+                        </a:ext>
+                      </a:extLst>
+                    </a:blip>
+                    <a:stretch>
+                      <a:fillRect/>
+                    </a:stretch>
+                  </pic:blipFill>
+                  <pic:spPr>
+                    <a:xfrm>
+                      <a:off x="0" y="0"/>
+                      <a:ext cx="3755571" cy="2075191"/>
+                    </a:xfrm>
+                    <a:prstGeom prst="rect">
+                      <a:avLst/>
+                    </a:prstGeom>
+                  </pic:spPr>
+                </pic:pic>
+              </a:graphicData>
+            </a:graphic>
+            <wp14:sizeRelH relativeFrom="margin">
+              <wp14:pctWidth>0</wp14:pctWidth>
+            </wp14:sizeRelH>
+            <wp14:sizeRelV relativeFrom="margin">
+              <wp14:pctHeight>0</wp14:pctHeight>
+            </wp14:sizeRelV>
+          </wp:anchor>
+        </w:drawing>
+      </w:r>
       <w:r>
         <w:rPr>
           <w:rFonts w:ascii="Century Gothic" w:eastAsiaTheme="minorEastAsia" w:hAnsi="Century Gothic"/>
@@ -8029,6 +7897,121 @@
           <w:lang w:val="es-MX"/>
         </w:rPr>
       </w:pPr>
+      <w:r>
+        <w:rPr>
+          <w:noProof/>
+        </w:rPr>
+        <w:drawing>
+          <wp:anchor distT="0" distB="0" distL="114300" distR="114300" simplePos="0" relativeHeight="251660288" behindDoc="0" locked="0" layoutInCell="1" allowOverlap="1" wp14:anchorId="436119B6" wp14:editId="7E43D989">
+            <wp:simplePos x="0" y="0"/>
+            <wp:positionH relativeFrom="margin">
+              <wp:posOffset>2957830</wp:posOffset>
+            </wp:positionH>
+            <wp:positionV relativeFrom="paragraph">
+              <wp:posOffset>131989</wp:posOffset>
+            </wp:positionV>
+            <wp:extent cx="2873375" cy="2090057"/>
+            <wp:effectExtent l="0" t="0" r="3175" b="5715"/>
+            <wp:wrapNone/>
+            <wp:docPr id="1371561740" name="Imagen 1"/>
+            <wp:cNvGraphicFramePr>
+              <a:graphicFrameLocks xmlns:a="http://schemas.openxmlformats.org/drawingml/2006/main" noChangeAspect="1"/>
+            </wp:cNvGraphicFramePr>
+            <a:graphic xmlns:a="http://schemas.openxmlformats.org/drawingml/2006/main">
+              <a:graphicData uri="http://schemas.openxmlformats.org/drawingml/2006/picture">
+                <pic:pic xmlns:pic="http://schemas.openxmlformats.org/drawingml/2006/picture">
+                  <pic:nvPicPr>
+                    <pic:cNvPr id="1371561740" name=""/>
+                    <pic:cNvPicPr/>
+                  </pic:nvPicPr>
+                  <pic:blipFill rotWithShape="1">
+                    <a:blip r:embed="rId8" cstate="print">
+                      <a:extLst>
+                        <a:ext uri="{28A0092B-C50C-407E-A947-70E740481C1C}">
+                          <a14:useLocalDpi xmlns:a14="http://schemas.microsoft.com/office/drawing/2010/main" val="0"/>
+                        </a:ext>
+                      </a:extLst>
+                    </a:blip>
+                    <a:srcRect b="4610"/>
+                    <a:stretch/>
+                  </pic:blipFill>
+                  <pic:spPr bwMode="auto">
+                    <a:xfrm>
+                      <a:off x="0" y="0"/>
+                      <a:ext cx="2873375" cy="2090057"/>
+                    </a:xfrm>
+                    <a:prstGeom prst="rect">
+                      <a:avLst/>
+                    </a:prstGeom>
+                    <a:ln>
+                      <a:noFill/>
+                    </a:ln>
+                    <a:extLst>
+                      <a:ext uri="{53640926-AAD7-44D8-BBD7-CCE9431645EC}">
+                        <a14:shadowObscured xmlns:a14="http://schemas.microsoft.com/office/drawing/2010/main"/>
+                      </a:ext>
+                    </a:extLst>
+                  </pic:spPr>
+                </pic:pic>
+              </a:graphicData>
+            </a:graphic>
+            <wp14:sizeRelH relativeFrom="margin">
+              <wp14:pctWidth>0</wp14:pctWidth>
+            </wp14:sizeRelH>
+            <wp14:sizeRelV relativeFrom="margin">
+              <wp14:pctHeight>0</wp14:pctHeight>
+            </wp14:sizeRelV>
+          </wp:anchor>
+        </w:drawing>
+      </w:r>
+    </w:p>
+    <w:p>
+      <w:pPr>
+        <w:rPr>
+          <w:rFonts w:ascii="Century Gothic" w:eastAsiaTheme="minorEastAsia" w:hAnsi="Century Gothic"/>
+          <w:lang w:val="es-MX"/>
+        </w:rPr>
+      </w:pPr>
+    </w:p>
+    <w:p>
+      <w:pPr>
+        <w:rPr>
+          <w:rFonts w:ascii="Century Gothic" w:eastAsiaTheme="minorEastAsia" w:hAnsi="Century Gothic"/>
+          <w:lang w:val="es-MX"/>
+        </w:rPr>
+      </w:pPr>
+    </w:p>
+    <w:p>
+      <w:pPr>
+        <w:rPr>
+          <w:rFonts w:ascii="Century Gothic" w:eastAsiaTheme="minorEastAsia" w:hAnsi="Century Gothic"/>
+          <w:lang w:val="es-MX"/>
+        </w:rPr>
+      </w:pPr>
+    </w:p>
+    <w:p>
+      <w:pPr>
+        <w:rPr>
+          <w:rFonts w:ascii="Century Gothic" w:eastAsiaTheme="minorEastAsia" w:hAnsi="Century Gothic"/>
+          <w:lang w:val="es-MX"/>
+        </w:rPr>
+      </w:pPr>
+    </w:p>
+    <w:p>
+      <w:pPr>
+        <w:rPr>
+          <w:rFonts w:ascii="Century Gothic" w:eastAsiaTheme="minorEastAsia" w:hAnsi="Century Gothic"/>
+          <w:lang w:val="es-MX"/>
+        </w:rPr>
+      </w:pPr>
+    </w:p>
+    <w:p>
+      <w:pPr>
+        <w:rPr>
+          <w:rFonts w:ascii="Century Gothic" w:eastAsiaTheme="minorEastAsia" w:hAnsi="Century Gothic"/>
+          <w:lang w:val="es-MX"/>
+        </w:rPr>
+      </w:pPr>
     </w:p>
     <w:p>
       <w:pPr>
@@ -8041,6 +8024,7 @@
           <w:rFonts w:ascii="Century Gothic" w:hAnsi="Century Gothic"/>
           <w:highlight w:val="darkCyan"/>
         </w:rPr>
+        <w:lastRenderedPageBreak/>
         <w:t>Ejercicio 7:</w:t>
       </w:r>
       <w:r>
@@ -8062,7 +8046,6 @@
           <w:rFonts w:ascii="Century Gothic" w:hAnsi="Century Gothic"/>
           <w:lang w:val="es-MX"/>
         </w:rPr>
-        <w:lastRenderedPageBreak/>
         <w:t>Posición final =</w:t>
       </w:r>
       <m:oMath>
@@ -8295,21 +8278,7 @@
                     <w:rFonts w:ascii="Cambria Math" w:hAnsi="Cambria Math"/>
                     <w:lang w:val="es-MX"/>
                   </w:rPr>
-                  <m:t>0</m:t>
-                </m:r>
-                <m:r>
-                  <w:rPr>
-                    <w:rFonts w:ascii="Cambria Math" w:hAnsi="Cambria Math"/>
-                    <w:lang w:val="es-MX"/>
-                  </w:rPr>
-                  <m:t>,</m:t>
-                </m:r>
-                <m:r>
-                  <w:rPr>
-                    <w:rFonts w:ascii="Cambria Math" w:hAnsi="Cambria Math"/>
-                    <w:lang w:val="es-MX"/>
-                  </w:rPr>
-                  <m:t>0,0</m:t>
+                  <m:t>0,0,0</m:t>
                 </m:r>
               </m:e>
             </m:d>
@@ -8861,19 +8830,7 @@
                     <w:rPr>
                       <w:rFonts w:ascii="Cambria Math" w:hAnsi="Cambria Math"/>
                     </w:rPr>
-                    <m:t>12</m:t>
-                  </m:r>
-                  <m:r>
-                    <w:rPr>
-                      <w:rFonts w:ascii="Cambria Math" w:hAnsi="Cambria Math"/>
-                    </w:rPr>
-                    <m:t>,</m:t>
-                  </m:r>
-                  <m:r>
-                    <w:rPr>
-                      <w:rFonts w:ascii="Cambria Math" w:hAnsi="Cambria Math"/>
-                    </w:rPr>
-                    <m:t>-3</m:t>
+                    <m:t>12,-3</m:t>
                   </m:r>
                 </m:e>
               </m:d>
@@ -8923,13 +8880,7 @@
                     <w:rPr>
                       <w:rFonts w:ascii="Cambria Math" w:hAnsi="Cambria Math"/>
                     </w:rPr>
-                    <m:t>12-5,-3</m:t>
-                  </m:r>
-                  <m:r>
-                    <w:rPr>
-                      <w:rFonts w:ascii="Cambria Math" w:hAnsi="Cambria Math"/>
-                    </w:rPr>
-                    <m:t>+2</m:t>
+                    <m:t>12-5,-3+2</m:t>
                   </m:r>
                 </m:e>
               </m:d>
@@ -8980,8 +8931,15 @@
       <w:r>
         <w:rPr>
           <w:rFonts w:ascii="Century Gothic" w:hAnsi="Century Gothic"/>
-        </w:rPr>
-        <w:t xml:space="preserve">Ejercicio 9: Sean los vectores </w:t>
+          <w:highlight w:val="darkCyan"/>
+        </w:rPr>
+        <w:t>Ejercicio 9:</w:t>
+      </w:r>
+      <w:r>
+        <w:rPr>
+          <w:rFonts w:ascii="Century Gothic" w:hAnsi="Century Gothic"/>
+        </w:rPr>
+        <w:t xml:space="preserve"> Sean los vectores </w:t>
       </w:r>
       <w:r>
         <w:rPr>
@@ -9036,100 +8994,2117 @@
     <w:p>
       <w:pPr>
         <w:rPr>
-          <w:rFonts w:ascii="Century Gothic" w:hAnsi="Century Gothic"/>
-        </w:rPr>
-      </w:pPr>
-      <w:r>
-        <w:rPr>
-          <w:rFonts w:ascii="Century Gothic" w:hAnsi="Century Gothic"/>
-        </w:rPr>
-        <w:t xml:space="preserve">a) </w:t>
-      </w:r>
-      <w:r>
-        <w:rPr>
           <w:rFonts w:ascii="Cambria Math" w:hAnsi="Cambria Math" w:cs="Cambria Math"/>
         </w:rPr>
-        <w:t>𝑎⃗</w:t>
-      </w:r>
-      <w:r>
-        <w:rPr>
-          <w:rFonts w:ascii="Century Gothic" w:hAnsi="Century Gothic"/>
-        </w:rPr>
-        <w:t xml:space="preserve"> − </w:t>
-      </w:r>
-      <w:r>
+      </w:pPr>
+      <w:r>
+        <w:rPr>
+          <w:rFonts w:ascii="Century Gothic" w:hAnsi="Century Gothic"/>
+          <w:highlight w:val="darkGray"/>
+        </w:rPr>
+        <w:t>a)</w:t>
+      </w:r>
+      <w:r>
+        <w:rPr>
+          <w:rFonts w:ascii="Century Gothic" w:hAnsi="Century Gothic"/>
+        </w:rPr>
+        <w:t xml:space="preserve"> </w:t>
+      </w:r>
+    </w:p>
+    <w:p>
+      <w:pPr>
+        <w:rPr>
+          <w:rFonts w:ascii="Century Gothic" w:eastAsiaTheme="minorEastAsia" w:hAnsi="Century Gothic"/>
+        </w:rPr>
+      </w:pPr>
+      <m:oMathPara>
+        <m:oMathParaPr>
+          <m:jc m:val="left"/>
+        </m:oMathParaPr>
+        <m:oMath>
+          <m:eqArr>
+            <m:eqArrPr>
+              <m:ctrlPr>
+                <w:rPr>
+                  <w:rFonts w:ascii="Cambria Math" w:hAnsi="Cambria Math"/>
+                  <w:i/>
+                </w:rPr>
+              </m:ctrlPr>
+            </m:eqArrPr>
+            <m:e>
+              <m:acc>
+                <m:accPr>
+                  <m:chr m:val="⃗"/>
+                  <m:ctrlPr>
+                    <w:rPr>
+                      <w:rFonts w:ascii="Cambria Math" w:hAnsi="Cambria Math"/>
+                      <w:i/>
+                    </w:rPr>
+                  </m:ctrlPr>
+                </m:accPr>
+                <m:e>
+                  <m:r>
+                    <w:rPr>
+                      <w:rFonts w:ascii="Cambria Math" w:hAnsi="Cambria Math"/>
+                    </w:rPr>
+                    <m:t>a</m:t>
+                  </m:r>
+                </m:e>
+              </m:acc>
+              <m:r>
+                <w:rPr>
+                  <w:rFonts w:ascii="Cambria Math" w:hAnsi="Cambria Math"/>
+                </w:rPr>
+                <m:t>-</m:t>
+              </m:r>
+              <m:acc>
+                <m:accPr>
+                  <m:chr m:val="⃗"/>
+                  <m:ctrlPr>
+                    <w:rPr>
+                      <w:rFonts w:ascii="Cambria Math" w:hAnsi="Cambria Math"/>
+                      <w:i/>
+                    </w:rPr>
+                  </m:ctrlPr>
+                </m:accPr>
+                <m:e>
+                  <m:r>
+                    <w:rPr>
+                      <w:rFonts w:ascii="Cambria Math" w:hAnsi="Cambria Math"/>
+                    </w:rPr>
+                    <m:t>b</m:t>
+                  </m:r>
+                </m:e>
+              </m:acc>
+              <m:r>
+                <w:rPr>
+                  <w:rFonts w:ascii="Cambria Math" w:hAnsi="Cambria Math"/>
+                </w:rPr>
+                <m:t>=</m:t>
+              </m:r>
+              <m:d>
+                <m:dPr>
+                  <m:ctrlPr>
+                    <w:rPr>
+                      <w:rFonts w:ascii="Cambria Math" w:hAnsi="Cambria Math"/>
+                      <w:i/>
+                    </w:rPr>
+                  </m:ctrlPr>
+                </m:dPr>
+                <m:e>
+                  <m:r>
+                    <w:rPr>
+                      <w:rFonts w:ascii="Cambria Math" w:hAnsi="Cambria Math"/>
+                    </w:rPr>
+                    <m:t>3,-1</m:t>
+                  </m:r>
+                </m:e>
+              </m:d>
+              <m:r>
+                <w:rPr>
+                  <w:rFonts w:ascii="Cambria Math" w:hAnsi="Cambria Math"/>
+                </w:rPr>
+                <m:t>-</m:t>
+              </m:r>
+              <m:d>
+                <m:dPr>
+                  <m:ctrlPr>
+                    <w:rPr>
+                      <w:rFonts w:ascii="Cambria Math" w:hAnsi="Cambria Math"/>
+                      <w:i/>
+                    </w:rPr>
+                  </m:ctrlPr>
+                </m:dPr>
+                <m:e>
+                  <m:r>
+                    <w:rPr>
+                      <w:rFonts w:ascii="Cambria Math" w:hAnsi="Cambria Math"/>
+                    </w:rPr>
+                    <m:t>-2,-2</m:t>
+                  </m:r>
+                </m:e>
+              </m:d>
+              <m:r>
+                <w:rPr>
+                  <w:rFonts w:ascii="Cambria Math" w:hAnsi="Cambria Math"/>
+                </w:rPr>
+                <m:t>=</m:t>
+              </m:r>
+              <m:d>
+                <m:dPr>
+                  <m:ctrlPr>
+                    <w:rPr>
+                      <w:rFonts w:ascii="Cambria Math" w:hAnsi="Cambria Math"/>
+                      <w:i/>
+                    </w:rPr>
+                  </m:ctrlPr>
+                </m:dPr>
+                <m:e>
+                  <m:r>
+                    <w:rPr>
+                      <w:rFonts w:ascii="Cambria Math" w:hAnsi="Cambria Math"/>
+                    </w:rPr>
+                    <m:t>3-</m:t>
+                  </m:r>
+                  <m:d>
+                    <m:dPr>
+                      <m:ctrlPr>
+                        <w:rPr>
+                          <w:rFonts w:ascii="Cambria Math" w:hAnsi="Cambria Math"/>
+                          <w:i/>
+                        </w:rPr>
+                      </m:ctrlPr>
+                    </m:dPr>
+                    <m:e>
+                      <m:r>
+                        <w:rPr>
+                          <w:rFonts w:ascii="Cambria Math" w:hAnsi="Cambria Math"/>
+                        </w:rPr>
+                        <m:t>-2</m:t>
+                      </m:r>
+                    </m:e>
+                  </m:d>
+                  <m:r>
+                    <w:rPr>
+                      <w:rFonts w:ascii="Cambria Math" w:hAnsi="Cambria Math"/>
+                    </w:rPr>
+                    <m:t>,-1-</m:t>
+                  </m:r>
+                  <m:d>
+                    <m:dPr>
+                      <m:ctrlPr>
+                        <w:rPr>
+                          <w:rFonts w:ascii="Cambria Math" w:hAnsi="Cambria Math"/>
+                          <w:i/>
+                        </w:rPr>
+                      </m:ctrlPr>
+                    </m:dPr>
+                    <m:e>
+                      <m:r>
+                        <w:rPr>
+                          <w:rFonts w:ascii="Cambria Math" w:hAnsi="Cambria Math"/>
+                        </w:rPr>
+                        <m:t>-2</m:t>
+                      </m:r>
+                    </m:e>
+                  </m:d>
+                </m:e>
+              </m:d>
+            </m:e>
+            <m:e>
+              <m:acc>
+                <m:accPr>
+                  <m:chr m:val="⃗"/>
+                  <m:ctrlPr>
+                    <w:rPr>
+                      <w:rFonts w:ascii="Cambria Math" w:hAnsi="Cambria Math"/>
+                      <w:i/>
+                    </w:rPr>
+                  </m:ctrlPr>
+                </m:accPr>
+                <m:e>
+                  <m:r>
+                    <w:rPr>
+                      <w:rFonts w:ascii="Cambria Math" w:hAnsi="Cambria Math"/>
+                    </w:rPr>
+                    <m:t>a</m:t>
+                  </m:r>
+                </m:e>
+              </m:acc>
+              <m:r>
+                <w:rPr>
+                  <w:rFonts w:ascii="Cambria Math" w:hAnsi="Cambria Math"/>
+                </w:rPr>
+                <m:t>-</m:t>
+              </m:r>
+              <m:acc>
+                <m:accPr>
+                  <m:chr m:val="⃗"/>
+                  <m:ctrlPr>
+                    <w:rPr>
+                      <w:rFonts w:ascii="Cambria Math" w:hAnsi="Cambria Math"/>
+                      <w:i/>
+                    </w:rPr>
+                  </m:ctrlPr>
+                </m:accPr>
+                <m:e>
+                  <m:r>
+                    <w:rPr>
+                      <w:rFonts w:ascii="Cambria Math" w:hAnsi="Cambria Math"/>
+                    </w:rPr>
+                    <m:t>b</m:t>
+                  </m:r>
+                </m:e>
+              </m:acc>
+              <m:r>
+                <w:rPr>
+                  <w:rFonts w:ascii="Cambria Math" w:hAnsi="Cambria Math"/>
+                </w:rPr>
+                <m:t>=</m:t>
+              </m:r>
+              <m:d>
+                <m:dPr>
+                  <m:ctrlPr>
+                    <w:rPr>
+                      <w:rFonts w:ascii="Cambria Math" w:hAnsi="Cambria Math"/>
+                      <w:i/>
+                    </w:rPr>
+                  </m:ctrlPr>
+                </m:dPr>
+                <m:e>
+                  <m:r>
+                    <w:rPr>
+                      <w:rFonts w:ascii="Cambria Math" w:hAnsi="Cambria Math"/>
+                    </w:rPr>
+                    <m:t>5,1</m:t>
+                  </m:r>
+                </m:e>
+              </m:d>
+            </m:e>
+          </m:eqArr>
+        </m:oMath>
+      </m:oMathPara>
+    </w:p>
+    <w:p>
+      <w:pPr>
+        <w:rPr>
+          <w:rFonts w:ascii="Century Gothic" w:eastAsiaTheme="minorEastAsia" w:hAnsi="Century Gothic"/>
+        </w:rPr>
+      </w:pPr>
+      <w:r>
+        <w:rPr>
+          <w:noProof/>
+        </w:rPr>
+        <w:drawing>
+          <wp:anchor distT="0" distB="0" distL="114300" distR="114300" simplePos="0" relativeHeight="251661312" behindDoc="0" locked="0" layoutInCell="1" allowOverlap="1" wp14:anchorId="391AB508" wp14:editId="0BFD6811">
+            <wp:simplePos x="0" y="0"/>
+            <wp:positionH relativeFrom="column">
+              <wp:posOffset>728169</wp:posOffset>
+            </wp:positionH>
+            <wp:positionV relativeFrom="paragraph">
+              <wp:posOffset>10809</wp:posOffset>
+            </wp:positionV>
+            <wp:extent cx="2140085" cy="1572240"/>
+            <wp:effectExtent l="0" t="0" r="0" b="9525"/>
+            <wp:wrapNone/>
+            <wp:docPr id="1598678657" name="Imagen 1"/>
+            <wp:cNvGraphicFramePr>
+              <a:graphicFrameLocks xmlns:a="http://schemas.openxmlformats.org/drawingml/2006/main" noChangeAspect="1"/>
+            </wp:cNvGraphicFramePr>
+            <a:graphic xmlns:a="http://schemas.openxmlformats.org/drawingml/2006/main">
+              <a:graphicData uri="http://schemas.openxmlformats.org/drawingml/2006/picture">
+                <pic:pic xmlns:pic="http://schemas.openxmlformats.org/drawingml/2006/picture">
+                  <pic:nvPicPr>
+                    <pic:cNvPr id="1598678657" name=""/>
+                    <pic:cNvPicPr/>
+                  </pic:nvPicPr>
+                  <pic:blipFill>
+                    <a:blip r:embed="rId9" cstate="print">
+                      <a:extLst>
+                        <a:ext uri="{28A0092B-C50C-407E-A947-70E740481C1C}">
+                          <a14:useLocalDpi xmlns:a14="http://schemas.microsoft.com/office/drawing/2010/main" val="0"/>
+                        </a:ext>
+                      </a:extLst>
+                    </a:blip>
+                    <a:stretch>
+                      <a:fillRect/>
+                    </a:stretch>
+                  </pic:blipFill>
+                  <pic:spPr>
+                    <a:xfrm>
+                      <a:off x="0" y="0"/>
+                      <a:ext cx="2140085" cy="1572240"/>
+                    </a:xfrm>
+                    <a:prstGeom prst="rect">
+                      <a:avLst/>
+                    </a:prstGeom>
+                  </pic:spPr>
+                </pic:pic>
+              </a:graphicData>
+            </a:graphic>
+            <wp14:sizeRelH relativeFrom="margin">
+              <wp14:pctWidth>0</wp14:pctWidth>
+            </wp14:sizeRelH>
+            <wp14:sizeRelV relativeFrom="margin">
+              <wp14:pctHeight>0</wp14:pctHeight>
+            </wp14:sizeRelV>
+          </wp:anchor>
+        </w:drawing>
+      </w:r>
+    </w:p>
+    <w:p>
+      <w:pPr>
+        <w:rPr>
+          <w:rFonts w:ascii="Century Gothic" w:hAnsi="Century Gothic"/>
+        </w:rPr>
+      </w:pPr>
+      <w:r>
+        <w:rPr>
+          <w:noProof/>
+        </w:rPr>
+        <mc:AlternateContent>
+          <mc:Choice Requires="wps">
+            <w:drawing>
+              <wp:anchor distT="0" distB="0" distL="114300" distR="114300" simplePos="0" relativeHeight="251673600" behindDoc="0" locked="0" layoutInCell="1" allowOverlap="1" wp14:anchorId="26A4E2F9" wp14:editId="693AA0DA">
+                <wp:simplePos x="0" y="0"/>
+                <wp:positionH relativeFrom="column">
+                  <wp:posOffset>1631479</wp:posOffset>
+                </wp:positionH>
+                <wp:positionV relativeFrom="paragraph">
+                  <wp:posOffset>193536</wp:posOffset>
+                </wp:positionV>
+                <wp:extent cx="889635" cy="280035"/>
+                <wp:effectExtent l="0" t="57150" r="0" b="62865"/>
+                <wp:wrapNone/>
+                <wp:docPr id="1829813293" name="Cuadro de texto 4"/>
+                <wp:cNvGraphicFramePr/>
+                <a:graphic xmlns:a="http://schemas.openxmlformats.org/drawingml/2006/main">
+                  <a:graphicData uri="http://schemas.microsoft.com/office/word/2010/wordprocessingShape">
+                    <wps:wsp>
+                      <wps:cNvSpPr txBox="1"/>
+                      <wps:spPr>
+                        <a:xfrm rot="20906956">
+                          <a:off x="0" y="0"/>
+                          <a:ext cx="889635" cy="280035"/>
+                        </a:xfrm>
+                        <a:prstGeom prst="rect">
+                          <a:avLst/>
+                        </a:prstGeom>
+                        <a:noFill/>
+                        <a:ln w="6350">
+                          <a:noFill/>
+                        </a:ln>
+                      </wps:spPr>
+                      <wps:txbx>
+                        <w:txbxContent>
+                          <w:p>
+                            <w:pPr>
+                              <w:rPr>
+                                <w:sz w:val="20"/>
+                                <w:szCs w:val="20"/>
+                                <w:lang w:val="es-MX"/>
+                              </w:rPr>
+                            </w:pPr>
+                            <m:oMathPara>
+                              <m:oMath>
+                                <m:acc>
+                                  <m:accPr>
+                                    <m:chr m:val="⃗"/>
+                                    <m:ctrlPr>
+                                      <w:rPr>
+                                        <w:rFonts w:ascii="Cambria Math" w:hAnsi="Cambria Math"/>
+                                        <w:i/>
+                                        <w:sz w:val="20"/>
+                                        <w:szCs w:val="20"/>
+                                      </w:rPr>
+                                    </m:ctrlPr>
+                                  </m:accPr>
+                                  <m:e>
+                                    <m:r>
+                                      <w:rPr>
+                                        <w:rFonts w:ascii="Cambria Math" w:hAnsi="Cambria Math"/>
+                                        <w:sz w:val="20"/>
+                                        <w:szCs w:val="20"/>
+                                      </w:rPr>
+                                      <m:t>a</m:t>
+                                    </m:r>
+                                  </m:e>
+                                </m:acc>
+                                <m:r>
+                                  <w:rPr>
+                                    <w:rFonts w:ascii="Cambria Math" w:hAnsi="Cambria Math"/>
+                                    <w:sz w:val="20"/>
+                                    <w:szCs w:val="20"/>
+                                  </w:rPr>
+                                  <m:t>-</m:t>
+                                </m:r>
+                                <m:acc>
+                                  <m:accPr>
+                                    <m:chr m:val="⃗"/>
+                                    <m:ctrlPr>
+                                      <w:rPr>
+                                        <w:rFonts w:ascii="Cambria Math" w:hAnsi="Cambria Math"/>
+                                        <w:i/>
+                                        <w:sz w:val="20"/>
+                                        <w:szCs w:val="20"/>
+                                      </w:rPr>
+                                    </m:ctrlPr>
+                                  </m:accPr>
+                                  <m:e>
+                                    <m:r>
+                                      <w:rPr>
+                                        <w:rFonts w:ascii="Cambria Math" w:hAnsi="Cambria Math"/>
+                                        <w:sz w:val="20"/>
+                                        <w:szCs w:val="20"/>
+                                      </w:rPr>
+                                      <m:t>b</m:t>
+                                    </m:r>
+                                  </m:e>
+                                </m:acc>
+                              </m:oMath>
+                            </m:oMathPara>
+                          </w:p>
+                        </w:txbxContent>
+                      </wps:txbx>
+                      <wps:bodyPr rot="0" spcFirstLastPara="0" vertOverflow="overflow" horzOverflow="overflow" vert="horz" wrap="square" lIns="91440" tIns="45720" rIns="91440" bIns="45720" numCol="1" spcCol="0" rtlCol="0" fromWordArt="0" anchor="t" anchorCtr="0" forceAA="0" compatLnSpc="1">
+                        <a:prstTxWarp prst="textNoShape">
+                          <a:avLst/>
+                        </a:prstTxWarp>
+                        <a:noAutofit/>
+                      </wps:bodyPr>
+                    </wps:wsp>
+                  </a:graphicData>
+                </a:graphic>
+                <wp14:sizeRelV relativeFrom="margin">
+                  <wp14:pctHeight>0</wp14:pctHeight>
+                </wp14:sizeRelV>
+              </wp:anchor>
+            </w:drawing>
+          </mc:Choice>
+          <mc:Fallback>
+            <w:pict>
+              <v:shapetype w14:anchorId="26A4E2F9" id="_x0000_t202" coordsize="21600,21600" o:spt="202" path="m,l,21600r21600,l21600,xe">
+                <v:stroke joinstyle="miter"/>
+                <v:path gradientshapeok="t" o:connecttype="rect"/>
+              </v:shapetype>
+              <v:shape id="Cuadro de texto 4" o:spid="_x0000_s1026" type="#_x0000_t202" style="position:absolute;margin-left:128.45pt;margin-top:15.25pt;width:70.05pt;height:22.05pt;rotation:-756989fd;z-index:251673600;visibility:visible;mso-wrap-style:square;mso-height-percent:0;mso-wrap-distance-left:9pt;mso-wrap-distance-top:0;mso-wrap-distance-right:9pt;mso-wrap-distance-bottom:0;mso-position-horizontal:absolute;mso-position-horizontal-relative:text;mso-position-vertical:absolute;mso-position-vertical-relative:text;mso-height-percent:0;mso-height-relative:margin;v-text-anchor:top" o:gfxdata="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" filled="f" stroked="f" strokeweight=".5pt">
+                <v:textbox>
+                  <w:txbxContent>
+                    <w:p>
+                      <w:pPr>
+                        <w:rPr>
+                          <w:sz w:val="20"/>
+                          <w:szCs w:val="20"/>
+                          <w:lang w:val="es-MX"/>
+                        </w:rPr>
+                      </w:pPr>
+                      <m:oMathPara>
+                        <m:oMath>
+                          <m:acc>
+                            <m:accPr>
+                              <m:chr m:val="⃗"/>
+                              <m:ctrlPr>
+                                <w:rPr>
+                                  <w:rFonts w:ascii="Cambria Math" w:hAnsi="Cambria Math"/>
+                                  <w:i/>
+                                  <w:sz w:val="20"/>
+                                  <w:szCs w:val="20"/>
+                                </w:rPr>
+                              </m:ctrlPr>
+                            </m:accPr>
+                            <m:e>
+                              <m:r>
+                                <w:rPr>
+                                  <w:rFonts w:ascii="Cambria Math" w:hAnsi="Cambria Math"/>
+                                  <w:sz w:val="20"/>
+                                  <w:szCs w:val="20"/>
+                                </w:rPr>
+                                <m:t>a</m:t>
+                              </m:r>
+                            </m:e>
+                          </m:acc>
+                          <m:r>
+                            <w:rPr>
+                              <w:rFonts w:ascii="Cambria Math" w:hAnsi="Cambria Math"/>
+                              <w:sz w:val="20"/>
+                              <w:szCs w:val="20"/>
+                            </w:rPr>
+                            <m:t>-</m:t>
+                          </m:r>
+                          <m:acc>
+                            <m:accPr>
+                              <m:chr m:val="⃗"/>
+                              <m:ctrlPr>
+                                <w:rPr>
+                                  <w:rFonts w:ascii="Cambria Math" w:hAnsi="Cambria Math"/>
+                                  <w:i/>
+                                  <w:sz w:val="20"/>
+                                  <w:szCs w:val="20"/>
+                                </w:rPr>
+                              </m:ctrlPr>
+                            </m:accPr>
+                            <m:e>
+                              <m:r>
+                                <w:rPr>
+                                  <w:rFonts w:ascii="Cambria Math" w:hAnsi="Cambria Math"/>
+                                  <w:sz w:val="20"/>
+                                  <w:szCs w:val="20"/>
+                                </w:rPr>
+                                <m:t>b</m:t>
+                              </m:r>
+                            </m:e>
+                          </m:acc>
+                        </m:oMath>
+                      </m:oMathPara>
+                    </w:p>
+                  </w:txbxContent>
+                </v:textbox>
+              </v:shape>
+            </w:pict>
+          </mc:Fallback>
+        </mc:AlternateContent>
+      </w:r>
+    </w:p>
+    <w:p>
+      <w:pPr>
+        <w:rPr>
+          <w:rFonts w:ascii="Century Gothic" w:hAnsi="Century Gothic"/>
+        </w:rPr>
+      </w:pPr>
+      <w:r>
+        <w:rPr>
+          <w:rFonts w:ascii="Century Gothic" w:hAnsi="Century Gothic"/>
+          <w:noProof/>
+        </w:rPr>
+        <mc:AlternateContent>
+          <mc:Choice Requires="wps">
+            <w:drawing>
+              <wp:anchor distT="0" distB="0" distL="114300" distR="114300" simplePos="0" relativeHeight="251671552" behindDoc="0" locked="0" layoutInCell="1" allowOverlap="1" wp14:anchorId="4414B646" wp14:editId="176D3780">
+                <wp:simplePos x="0" y="0"/>
+                <wp:positionH relativeFrom="column">
+                  <wp:posOffset>1951383</wp:posOffset>
+                </wp:positionH>
+                <wp:positionV relativeFrom="paragraph">
+                  <wp:posOffset>33977</wp:posOffset>
+                </wp:positionV>
+                <wp:extent cx="257783" cy="84307"/>
+                <wp:effectExtent l="19050" t="38100" r="9525" b="30480"/>
+                <wp:wrapNone/>
+                <wp:docPr id="341993088" name="Rectángulo 5"/>
+                <wp:cNvGraphicFramePr/>
+                <a:graphic xmlns:a="http://schemas.openxmlformats.org/drawingml/2006/main">
+                  <a:graphicData uri="http://schemas.microsoft.com/office/word/2010/wordprocessingShape">
+                    <wps:wsp>
+                      <wps:cNvSpPr/>
+                      <wps:spPr>
+                        <a:xfrm rot="20901818">
+                          <a:off x="0" y="0"/>
+                          <a:ext cx="257783" cy="84307"/>
+                        </a:xfrm>
+                        <a:prstGeom prst="rect">
+                          <a:avLst/>
+                        </a:prstGeom>
+                        <a:solidFill>
+                          <a:schemeClr val="accent2">
+                            <a:lumMod val="60000"/>
+                            <a:lumOff val="40000"/>
+                          </a:schemeClr>
+                        </a:solidFill>
+                        <a:ln>
+                          <a:noFill/>
+                        </a:ln>
+                      </wps:spPr>
+                      <wps:style>
+                        <a:lnRef idx="2">
+                          <a:schemeClr val="accent1">
+                            <a:shade val="15000"/>
+                          </a:schemeClr>
+                        </a:lnRef>
+                        <a:fillRef idx="1">
+                          <a:schemeClr val="accent1"/>
+                        </a:fillRef>
+                        <a:effectRef idx="0">
+                          <a:schemeClr val="accent1"/>
+                        </a:effectRef>
+                        <a:fontRef idx="minor">
+                          <a:schemeClr val="lt1"/>
+                        </a:fontRef>
+                      </wps:style>
+                      <wps:bodyPr rot="0" spcFirstLastPara="0" vertOverflow="overflow" horzOverflow="overflow" vert="horz" wrap="square" lIns="91440" tIns="45720" rIns="91440" bIns="45720" numCol="1" spcCol="0" rtlCol="0" fromWordArt="0" anchor="ctr" anchorCtr="0" forceAA="0" compatLnSpc="1">
+                        <a:prstTxWarp prst="textNoShape">
+                          <a:avLst/>
+                        </a:prstTxWarp>
+                        <a:noAutofit/>
+                      </wps:bodyPr>
+                    </wps:wsp>
+                  </a:graphicData>
+                </a:graphic>
+                <wp14:sizeRelV relativeFrom="margin">
+                  <wp14:pctHeight>0</wp14:pctHeight>
+                </wp14:sizeRelV>
+              </wp:anchor>
+            </w:drawing>
+          </mc:Choice>
+          <mc:Fallback>
+            <w:pict>
+              <v:rect w14:anchorId="08490EEF" id="Rectángulo 5" o:spid="_x0000_s1026" style="position:absolute;margin-left:153.65pt;margin-top:2.7pt;width:20.3pt;height:6.65pt;rotation:-762601fd;z-index:251671552;visibility:visible;mso-wrap-style:square;mso-height-percent:0;mso-wrap-distance-left:9pt;mso-wrap-distance-top:0;mso-wrap-distance-right:9pt;mso-wrap-distance-bottom:0;mso-position-horizontal:absolute;mso-position-horizontal-relative:text;mso-position-vertical:absolute;mso-position-vertical-relative:text;mso-height-percent:0;mso-height-relative:margin;v-text-anchor:middle" o:gfxdata="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" fillcolor="#f4b083 [1941]" stroked="f" strokeweight="1pt"/>
+            </w:pict>
+          </mc:Fallback>
+        </mc:AlternateContent>
+      </w:r>
+    </w:p>
+    <w:p>
+      <w:pPr>
+        <w:rPr>
+          <w:rFonts w:ascii="Century Gothic" w:hAnsi="Century Gothic"/>
+        </w:rPr>
+      </w:pPr>
+    </w:p>
+    <w:p>
+      <w:pPr>
+        <w:rPr>
+          <w:rFonts w:ascii="Century Gothic" w:hAnsi="Century Gothic"/>
+        </w:rPr>
+      </w:pPr>
+    </w:p>
+    <w:p>
+      <w:pPr>
+        <w:rPr>
+          <w:noProof/>
+        </w:rPr>
+      </w:pPr>
+    </w:p>
+    <w:p>
+      <w:pPr>
         <w:rPr>
           <w:rFonts w:ascii="Cambria Math" w:hAnsi="Cambria Math" w:cs="Cambria Math"/>
         </w:rPr>
-        <w:t>𝑏⃗⃗</w:t>
-      </w:r>
-    </w:p>
-    <w:p>
-      <w:pPr>
-        <w:rPr>
-          <w:rFonts w:ascii="Century Gothic" w:hAnsi="Century Gothic"/>
-        </w:rPr>
-      </w:pPr>
-      <w:r>
-        <w:rPr>
-          <w:rFonts w:ascii="Century Gothic" w:hAnsi="Century Gothic"/>
-        </w:rPr>
-        <w:t xml:space="preserve">b) </w:t>
+      </w:pPr>
+      <w:r>
+        <w:rPr>
+          <w:rFonts w:ascii="Century Gothic" w:hAnsi="Century Gothic"/>
+          <w:highlight w:val="darkGray"/>
+        </w:rPr>
+        <w:t>b)</w:t>
+      </w:r>
+      <w:r>
+        <w:rPr>
+          <w:rFonts w:ascii="Century Gothic" w:hAnsi="Century Gothic"/>
+        </w:rPr>
+        <w:t xml:space="preserve"> </w:t>
+      </w:r>
+    </w:p>
+    <w:p>
+      <w:pPr>
+        <w:rPr>
+          <w:rFonts w:ascii="Cambria Math" w:eastAsiaTheme="minorEastAsia" w:hAnsi="Cambria Math" w:cs="Cambria Math"/>
+        </w:rPr>
+      </w:pPr>
+      <m:oMathPara>
+        <m:oMathParaPr>
+          <m:jc m:val="left"/>
+        </m:oMathParaPr>
+        <m:oMath>
+          <m:acc>
+            <m:accPr>
+              <m:chr m:val="⃗"/>
+              <m:ctrlPr>
+                <w:rPr>
+                  <w:rFonts w:ascii="Cambria Math" w:hAnsi="Cambria Math"/>
+                  <w:i/>
+                </w:rPr>
+              </m:ctrlPr>
+            </m:accPr>
+            <m:e>
+              <m:r>
+                <w:rPr>
+                  <w:rFonts w:ascii="Cambria Math" w:hAnsi="Cambria Math"/>
+                </w:rPr>
+                <m:t>b</m:t>
+              </m:r>
+            </m:e>
+          </m:acc>
+          <m:r>
+            <w:rPr>
+              <w:rFonts w:ascii="Cambria Math" w:hAnsi="Cambria Math"/>
+            </w:rPr>
+            <m:t>-</m:t>
+          </m:r>
+          <m:acc>
+            <m:accPr>
+              <m:chr m:val="⃗"/>
+              <m:ctrlPr>
+                <w:rPr>
+                  <w:rFonts w:ascii="Cambria Math" w:hAnsi="Cambria Math"/>
+                  <w:i/>
+                </w:rPr>
+              </m:ctrlPr>
+            </m:accPr>
+            <m:e>
+              <m:r>
+                <w:rPr>
+                  <w:rFonts w:ascii="Cambria Math" w:hAnsi="Cambria Math"/>
+                </w:rPr>
+                <m:t>a</m:t>
+              </m:r>
+            </m:e>
+          </m:acc>
+          <m:r>
+            <w:rPr>
+              <w:rFonts w:ascii="Cambria Math" w:hAnsi="Cambria Math"/>
+            </w:rPr>
+            <m:t>=</m:t>
+          </m:r>
+          <m:d>
+            <m:dPr>
+              <m:ctrlPr>
+                <w:rPr>
+                  <w:rFonts w:ascii="Cambria Math" w:hAnsi="Cambria Math"/>
+                  <w:i/>
+                </w:rPr>
+              </m:ctrlPr>
+            </m:dPr>
+            <m:e>
+              <m:r>
+                <w:rPr>
+                  <w:rFonts w:ascii="Cambria Math" w:hAnsi="Cambria Math"/>
+                </w:rPr>
+                <m:t>-2,-2</m:t>
+              </m:r>
+            </m:e>
+          </m:d>
+          <m:r>
+            <w:rPr>
+              <w:rFonts w:ascii="Cambria Math" w:hAnsi="Cambria Math"/>
+            </w:rPr>
+            <m:t>-</m:t>
+          </m:r>
+          <m:d>
+            <m:dPr>
+              <m:ctrlPr>
+                <w:rPr>
+                  <w:rFonts w:ascii="Cambria Math" w:hAnsi="Cambria Math"/>
+                  <w:i/>
+                </w:rPr>
+              </m:ctrlPr>
+            </m:dPr>
+            <m:e>
+              <m:r>
+                <w:rPr>
+                  <w:rFonts w:ascii="Cambria Math" w:hAnsi="Cambria Math"/>
+                </w:rPr>
+                <m:t>3,-1</m:t>
+              </m:r>
+            </m:e>
+          </m:d>
+          <m:r>
+            <w:rPr>
+              <w:rFonts w:ascii="Cambria Math" w:hAnsi="Cambria Math"/>
+            </w:rPr>
+            <m:t>=</m:t>
+          </m:r>
+          <m:d>
+            <m:dPr>
+              <m:ctrlPr>
+                <w:rPr>
+                  <w:rFonts w:ascii="Cambria Math" w:hAnsi="Cambria Math"/>
+                  <w:i/>
+                </w:rPr>
+              </m:ctrlPr>
+            </m:dPr>
+            <m:e>
+              <m:r>
+                <w:rPr>
+                  <w:rFonts w:ascii="Cambria Math" w:hAnsi="Cambria Math"/>
+                </w:rPr>
+                <m:t>-2-3,-2-</m:t>
+              </m:r>
+              <m:d>
+                <m:dPr>
+                  <m:ctrlPr>
+                    <w:rPr>
+                      <w:rFonts w:ascii="Cambria Math" w:hAnsi="Cambria Math"/>
+                      <w:i/>
+                    </w:rPr>
+                  </m:ctrlPr>
+                </m:dPr>
+                <m:e>
+                  <m:r>
+                    <w:rPr>
+                      <w:rFonts w:ascii="Cambria Math" w:hAnsi="Cambria Math"/>
+                    </w:rPr>
+                    <m:t>-1</m:t>
+                  </m:r>
+                </m:e>
+              </m:d>
+            </m:e>
+          </m:d>
+        </m:oMath>
+      </m:oMathPara>
+    </w:p>
+    <w:p>
+      <w:pPr>
+        <w:rPr>
+          <w:rFonts w:ascii="Cambria Math" w:eastAsiaTheme="minorEastAsia" w:hAnsi="Cambria Math" w:cs="Cambria Math"/>
+        </w:rPr>
+      </w:pPr>
+      <m:oMathPara>
+        <m:oMathParaPr>
+          <m:jc m:val="left"/>
+        </m:oMathParaPr>
+        <m:oMath>
+          <m:acc>
+            <m:accPr>
+              <m:chr m:val="⃗"/>
+              <m:ctrlPr>
+                <w:rPr>
+                  <w:rFonts w:ascii="Cambria Math" w:hAnsi="Cambria Math"/>
+                  <w:i/>
+                </w:rPr>
+              </m:ctrlPr>
+            </m:accPr>
+            <m:e>
+              <m:r>
+                <w:rPr>
+                  <w:rFonts w:ascii="Cambria Math" w:hAnsi="Cambria Math"/>
+                </w:rPr>
+                <m:t>b</m:t>
+              </m:r>
+            </m:e>
+          </m:acc>
+          <m:r>
+            <w:rPr>
+              <w:rFonts w:ascii="Cambria Math" w:hAnsi="Cambria Math"/>
+            </w:rPr>
+            <m:t>-</m:t>
+          </m:r>
+          <m:acc>
+            <m:accPr>
+              <m:chr m:val="⃗"/>
+              <m:ctrlPr>
+                <w:rPr>
+                  <w:rFonts w:ascii="Cambria Math" w:hAnsi="Cambria Math"/>
+                  <w:i/>
+                </w:rPr>
+              </m:ctrlPr>
+            </m:accPr>
+            <m:e>
+              <m:r>
+                <w:rPr>
+                  <w:rFonts w:ascii="Cambria Math" w:hAnsi="Cambria Math"/>
+                </w:rPr>
+                <m:t>a</m:t>
+              </m:r>
+            </m:e>
+          </m:acc>
+          <m:r>
+            <w:rPr>
+              <w:rFonts w:ascii="Cambria Math" w:hAnsi="Cambria Math"/>
+            </w:rPr>
+            <m:t>=</m:t>
+          </m:r>
+          <m:d>
+            <m:dPr>
+              <m:ctrlPr>
+                <w:rPr>
+                  <w:rFonts w:ascii="Cambria Math" w:hAnsi="Cambria Math"/>
+                  <w:i/>
+                </w:rPr>
+              </m:ctrlPr>
+            </m:dPr>
+            <m:e>
+              <m:r>
+                <w:rPr>
+                  <w:rFonts w:ascii="Cambria Math" w:hAnsi="Cambria Math"/>
+                </w:rPr>
+                <m:t>-5,-1</m:t>
+              </m:r>
+            </m:e>
+          </m:d>
+          <m:r>
+            <w:rPr>
+              <w:rFonts w:ascii="Cambria Math" w:hAnsi="Cambria Math"/>
+            </w:rPr>
+            <m:t xml:space="preserve"> </m:t>
+          </m:r>
+        </m:oMath>
+      </m:oMathPara>
+    </w:p>
+    <w:p>
+      <w:pPr>
+        <w:rPr>
+          <w:rFonts w:ascii="Cambria Math" w:eastAsiaTheme="minorEastAsia" w:hAnsi="Cambria Math" w:cs="Cambria Math"/>
+        </w:rPr>
+      </w:pPr>
+      <w:r>
+        <w:rPr>
+          <w:noProof/>
+        </w:rPr>
+        <w:drawing>
+          <wp:anchor distT="0" distB="0" distL="114300" distR="114300" simplePos="0" relativeHeight="251662336" behindDoc="0" locked="0" layoutInCell="1" allowOverlap="1" wp14:anchorId="32557410" wp14:editId="41D9CA32">
+            <wp:simplePos x="0" y="0"/>
+            <wp:positionH relativeFrom="margin">
+              <wp:posOffset>573148</wp:posOffset>
+            </wp:positionH>
+            <wp:positionV relativeFrom="paragraph">
+              <wp:posOffset>11997</wp:posOffset>
+            </wp:positionV>
+            <wp:extent cx="2694150" cy="1342417"/>
+            <wp:effectExtent l="0" t="0" r="0" b="0"/>
+            <wp:wrapNone/>
+            <wp:docPr id="401649424" name="Imagen 1"/>
+            <wp:cNvGraphicFramePr>
+              <a:graphicFrameLocks xmlns:a="http://schemas.openxmlformats.org/drawingml/2006/main" noChangeAspect="1"/>
+            </wp:cNvGraphicFramePr>
+            <a:graphic xmlns:a="http://schemas.openxmlformats.org/drawingml/2006/main">
+              <a:graphicData uri="http://schemas.openxmlformats.org/drawingml/2006/picture">
+                <pic:pic xmlns:pic="http://schemas.openxmlformats.org/drawingml/2006/picture">
+                  <pic:nvPicPr>
+                    <pic:cNvPr id="401649424" name=""/>
+                    <pic:cNvPicPr/>
+                  </pic:nvPicPr>
+                  <pic:blipFill rotWithShape="1">
+                    <a:blip r:embed="rId10">
+                      <a:extLst>
+                        <a:ext uri="{28A0092B-C50C-407E-A947-70E740481C1C}">
+                          <a14:useLocalDpi xmlns:a14="http://schemas.microsoft.com/office/drawing/2010/main" val="0"/>
+                        </a:ext>
+                      </a:extLst>
+                    </a:blip>
+                    <a:srcRect t="16689" b="15571"/>
+                    <a:stretch/>
+                  </pic:blipFill>
+                  <pic:spPr bwMode="auto">
+                    <a:xfrm>
+                      <a:off x="0" y="0"/>
+                      <a:ext cx="2694150" cy="1342417"/>
+                    </a:xfrm>
+                    <a:prstGeom prst="rect">
+                      <a:avLst/>
+                    </a:prstGeom>
+                    <a:ln>
+                      <a:noFill/>
+                    </a:ln>
+                    <a:extLst>
+                      <a:ext uri="{53640926-AAD7-44D8-BBD7-CCE9431645EC}">
+                        <a14:shadowObscured xmlns:a14="http://schemas.microsoft.com/office/drawing/2010/main"/>
+                      </a:ext>
+                    </a:extLst>
+                  </pic:spPr>
+                </pic:pic>
+              </a:graphicData>
+            </a:graphic>
+            <wp14:sizeRelH relativeFrom="margin">
+              <wp14:pctWidth>0</wp14:pctWidth>
+            </wp14:sizeRelH>
+            <wp14:sizeRelV relativeFrom="margin">
+              <wp14:pctHeight>0</wp14:pctHeight>
+            </wp14:sizeRelV>
+          </wp:anchor>
+        </w:drawing>
+      </w:r>
+    </w:p>
+    <w:p>
+      <w:pPr>
+        <w:rPr>
+          <w:rFonts w:ascii="Cambria Math" w:eastAsiaTheme="minorEastAsia" w:hAnsi="Cambria Math" w:cs="Cambria Math"/>
+        </w:rPr>
+      </w:pPr>
+      <w:r>
+        <w:rPr>
+          <w:noProof/>
+        </w:rPr>
+        <mc:AlternateContent>
+          <mc:Choice Requires="wps">
+            <w:drawing>
+              <wp:anchor distT="0" distB="0" distL="114300" distR="114300" simplePos="0" relativeHeight="251670528" behindDoc="0" locked="0" layoutInCell="1" allowOverlap="1" wp14:anchorId="7C5C8F22" wp14:editId="6EB3544B">
+                <wp:simplePos x="0" y="0"/>
+                <wp:positionH relativeFrom="column">
+                  <wp:posOffset>1067651</wp:posOffset>
+                </wp:positionH>
+                <wp:positionV relativeFrom="paragraph">
+                  <wp:posOffset>274919</wp:posOffset>
+                </wp:positionV>
+                <wp:extent cx="820123" cy="303298"/>
+                <wp:effectExtent l="0" t="57150" r="0" b="59055"/>
+                <wp:wrapNone/>
+                <wp:docPr id="1477475481" name="Cuadro de texto 4"/>
+                <wp:cNvGraphicFramePr/>
+                <a:graphic xmlns:a="http://schemas.openxmlformats.org/drawingml/2006/main">
+                  <a:graphicData uri="http://schemas.microsoft.com/office/word/2010/wordprocessingShape">
+                    <wps:wsp>
+                      <wps:cNvSpPr txBox="1"/>
+                      <wps:spPr>
+                        <a:xfrm rot="20906956">
+                          <a:off x="0" y="0"/>
+                          <a:ext cx="820123" cy="303298"/>
+                        </a:xfrm>
+                        <a:prstGeom prst="rect">
+                          <a:avLst/>
+                        </a:prstGeom>
+                        <a:noFill/>
+                        <a:ln w="6350">
+                          <a:noFill/>
+                        </a:ln>
+                      </wps:spPr>
+                      <wps:txbx>
+                        <w:txbxContent>
+                          <w:p>
+                            <w:pPr>
+                              <w:rPr>
+                                <w:sz w:val="20"/>
+                                <w:szCs w:val="20"/>
+                                <w:lang w:val="es-MX"/>
+                              </w:rPr>
+                            </w:pPr>
+                            <m:oMathPara>
+                              <m:oMath>
+                                <m:acc>
+                                  <m:accPr>
+                                    <m:chr m:val="⃗"/>
+                                    <m:ctrlPr>
+                                      <w:rPr>
+                                        <w:rFonts w:ascii="Cambria Math" w:hAnsi="Cambria Math"/>
+                                        <w:i/>
+                                      </w:rPr>
+                                    </m:ctrlPr>
+                                  </m:accPr>
+                                  <m:e>
+                                    <m:r>
+                                      <w:rPr>
+                                        <w:rFonts w:ascii="Cambria Math" w:hAnsi="Cambria Math"/>
+                                      </w:rPr>
+                                      <m:t>b</m:t>
+                                    </m:r>
+                                  </m:e>
+                                </m:acc>
+                                <m:r>
+                                  <w:rPr>
+                                    <w:rFonts w:ascii="Cambria Math" w:hAnsi="Cambria Math"/>
+                                  </w:rPr>
+                                  <m:t>-</m:t>
+                                </m:r>
+                                <m:acc>
+                                  <m:accPr>
+                                    <m:chr m:val="⃗"/>
+                                    <m:ctrlPr>
+                                      <w:rPr>
+                                        <w:rFonts w:ascii="Cambria Math" w:hAnsi="Cambria Math"/>
+                                        <w:i/>
+                                      </w:rPr>
+                                    </m:ctrlPr>
+                                  </m:accPr>
+                                  <m:e>
+                                    <m:r>
+                                      <w:rPr>
+                                        <w:rFonts w:ascii="Cambria Math" w:hAnsi="Cambria Math"/>
+                                      </w:rPr>
+                                      <m:t>a</m:t>
+                                    </m:r>
+                                  </m:e>
+                                </m:acc>
+                              </m:oMath>
+                            </m:oMathPara>
+                          </w:p>
+                        </w:txbxContent>
+                      </wps:txbx>
+                      <wps:bodyPr rot="0" spcFirstLastPara="0" vertOverflow="overflow" horzOverflow="overflow" vert="horz" wrap="square" lIns="91440" tIns="45720" rIns="91440" bIns="45720" numCol="1" spcCol="0" rtlCol="0" fromWordArt="0" anchor="t" anchorCtr="0" forceAA="0" compatLnSpc="1">
+                        <a:prstTxWarp prst="textNoShape">
+                          <a:avLst/>
+                        </a:prstTxWarp>
+                        <a:noAutofit/>
+                      </wps:bodyPr>
+                    </wps:wsp>
+                  </a:graphicData>
+                </a:graphic>
+                <wp14:sizeRelH relativeFrom="margin">
+                  <wp14:pctWidth>0</wp14:pctWidth>
+                </wp14:sizeRelH>
+                <wp14:sizeRelV relativeFrom="margin">
+                  <wp14:pctHeight>0</wp14:pctHeight>
+                </wp14:sizeRelV>
+              </wp:anchor>
+            </w:drawing>
+          </mc:Choice>
+          <mc:Fallback>
+            <w:pict>
+              <v:shape w14:anchorId="7C5C8F22" id="_x0000_s1027" type="#_x0000_t202" style="position:absolute;margin-left:84.05pt;margin-top:21.65pt;width:64.6pt;height:23.9pt;rotation:-756989fd;z-index:251670528;visibility:visible;mso-wrap-style:square;mso-width-percent:0;mso-height-percent:0;mso-wrap-distance-left:9pt;mso-wrap-distance-top:0;mso-wrap-distance-right:9pt;mso-wrap-distance-bottom:0;mso-position-horizontal:absolute;mso-position-horizontal-relative:text;mso-position-vertical:absolute;mso-position-vertical-relative:text;mso-width-percent:0;mso-height-percent:0;mso-width-relative:margin;mso-height-relative:margin;v-text-anchor:top" o:gfxdata="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" filled="f" stroked="f" strokeweight=".5pt">
+                <v:textbox>
+                  <w:txbxContent>
+                    <w:p>
+                      <w:pPr>
+                        <w:rPr>
+                          <w:sz w:val="20"/>
+                          <w:szCs w:val="20"/>
+                          <w:lang w:val="es-MX"/>
+                        </w:rPr>
+                      </w:pPr>
+                      <m:oMathPara>
+                        <m:oMath>
+                          <m:acc>
+                            <m:accPr>
+                              <m:chr m:val="⃗"/>
+                              <m:ctrlPr>
+                                <w:rPr>
+                                  <w:rFonts w:ascii="Cambria Math" w:hAnsi="Cambria Math"/>
+                                  <w:i/>
+                                </w:rPr>
+                              </m:ctrlPr>
+                            </m:accPr>
+                            <m:e>
+                              <m:r>
+                                <w:rPr>
+                                  <w:rFonts w:ascii="Cambria Math" w:hAnsi="Cambria Math"/>
+                                </w:rPr>
+                                <m:t>b</m:t>
+                              </m:r>
+                            </m:e>
+                          </m:acc>
+                          <m:r>
+                            <w:rPr>
+                              <w:rFonts w:ascii="Cambria Math" w:hAnsi="Cambria Math"/>
+                            </w:rPr>
+                            <m:t>-</m:t>
+                          </m:r>
+                          <m:acc>
+                            <m:accPr>
+                              <m:chr m:val="⃗"/>
+                              <m:ctrlPr>
+                                <w:rPr>
+                                  <w:rFonts w:ascii="Cambria Math" w:hAnsi="Cambria Math"/>
+                                  <w:i/>
+                                </w:rPr>
+                              </m:ctrlPr>
+                            </m:accPr>
+                            <m:e>
+                              <m:r>
+                                <w:rPr>
+                                  <w:rFonts w:ascii="Cambria Math" w:hAnsi="Cambria Math"/>
+                                </w:rPr>
+                                <m:t>a</m:t>
+                              </m:r>
+                            </m:e>
+                          </m:acc>
+                        </m:oMath>
+                      </m:oMathPara>
+                    </w:p>
+                  </w:txbxContent>
+                </v:textbox>
+              </v:shape>
+            </w:pict>
+          </mc:Fallback>
+        </mc:AlternateContent>
+      </w:r>
+      <w:r>
+        <w:rPr>
+          <w:noProof/>
+        </w:rPr>
+        <mc:AlternateContent>
+          <mc:Choice Requires="wps">
+            <w:drawing>
+              <wp:anchor distT="0" distB="0" distL="114300" distR="114300" simplePos="0" relativeHeight="251666432" behindDoc="0" locked="0" layoutInCell="1" allowOverlap="1" wp14:anchorId="0F06FFA8" wp14:editId="4AA02526">
+                <wp:simplePos x="0" y="0"/>
+                <wp:positionH relativeFrom="column">
+                  <wp:posOffset>1246505</wp:posOffset>
+                </wp:positionH>
+                <wp:positionV relativeFrom="paragraph">
+                  <wp:posOffset>376428</wp:posOffset>
+                </wp:positionV>
+                <wp:extent cx="441133" cy="100339"/>
+                <wp:effectExtent l="19050" t="57150" r="16510" b="52070"/>
+                <wp:wrapNone/>
+                <wp:docPr id="72887969" name="Rectángulo 3"/>
+                <wp:cNvGraphicFramePr/>
+                <a:graphic xmlns:a="http://schemas.openxmlformats.org/drawingml/2006/main">
+                  <a:graphicData uri="http://schemas.microsoft.com/office/word/2010/wordprocessingShape">
+                    <wps:wsp>
+                      <wps:cNvSpPr/>
+                      <wps:spPr>
+                        <a:xfrm rot="20832734">
+                          <a:off x="0" y="0"/>
+                          <a:ext cx="441133" cy="100339"/>
+                        </a:xfrm>
+                        <a:prstGeom prst="rect">
+                          <a:avLst/>
+                        </a:prstGeom>
+                        <a:solidFill>
+                          <a:schemeClr val="accent2">
+                            <a:lumMod val="60000"/>
+                            <a:lumOff val="40000"/>
+                          </a:schemeClr>
+                        </a:solidFill>
+                        <a:ln>
+                          <a:noFill/>
+                        </a:ln>
+                      </wps:spPr>
+                      <wps:style>
+                        <a:lnRef idx="2">
+                          <a:schemeClr val="accent1">
+                            <a:shade val="15000"/>
+                          </a:schemeClr>
+                        </a:lnRef>
+                        <a:fillRef idx="1">
+                          <a:schemeClr val="accent1"/>
+                        </a:fillRef>
+                        <a:effectRef idx="0">
+                          <a:schemeClr val="accent1"/>
+                        </a:effectRef>
+                        <a:fontRef idx="minor">
+                          <a:schemeClr val="lt1"/>
+                        </a:fontRef>
+                      </wps:style>
+                      <wps:txbx>
+                        <w:txbxContent>
+                          <w:p>
+                            <w:pPr>
+                              <w:jc w:val="center"/>
+                              <w:rPr>
+                                <w:lang w:val="es-MX"/>
+                              </w:rPr>
+                            </w:pPr>
+                          </w:p>
+                        </w:txbxContent>
+                      </wps:txbx>
+                      <wps:bodyPr rot="0" spcFirstLastPara="0" vertOverflow="overflow" horzOverflow="overflow" vert="horz" wrap="square" lIns="91440" tIns="45720" rIns="91440" bIns="45720" numCol="1" spcCol="0" rtlCol="0" fromWordArt="0" anchor="ctr" anchorCtr="0" forceAA="0" compatLnSpc="1">
+                        <a:prstTxWarp prst="textNoShape">
+                          <a:avLst/>
+                        </a:prstTxWarp>
+                        <a:noAutofit/>
+                      </wps:bodyPr>
+                    </wps:wsp>
+                  </a:graphicData>
+                </a:graphic>
+                <wp14:sizeRelH relativeFrom="margin">
+                  <wp14:pctWidth>0</wp14:pctWidth>
+                </wp14:sizeRelH>
+                <wp14:sizeRelV relativeFrom="margin">
+                  <wp14:pctHeight>0</wp14:pctHeight>
+                </wp14:sizeRelV>
+              </wp:anchor>
+            </w:drawing>
+          </mc:Choice>
+          <mc:Fallback>
+            <w:pict>
+              <v:rect w14:anchorId="0F06FFA8" id="Rectángulo 3" o:spid="_x0000_s1028" style="position:absolute;margin-left:98.15pt;margin-top:29.65pt;width:34.75pt;height:7.9pt;rotation:-838059fd;z-index:251666432;visibility:visible;mso-wrap-style:square;mso-width-percent:0;mso-height-percent:0;mso-wrap-distance-left:9pt;mso-wrap-distance-top:0;mso-wrap-distance-right:9pt;mso-wrap-distance-bottom:0;mso-position-horizontal:absolute;mso-position-horizontal-relative:text;mso-position-vertical:absolute;mso-position-vertical-relative:text;mso-width-percent:0;mso-height-percent:0;mso-width-relative:margin;mso-height-relative:margin;v-text-anchor:middle" o:gfxdata="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" fillcolor="#f4b083 [1941]" stroked="f" strokeweight="1pt">
+                <v:textbox>
+                  <w:txbxContent>
+                    <w:p>
+                      <w:pPr>
+                        <w:jc w:val="center"/>
+                        <w:rPr>
+                          <w:lang w:val="es-MX"/>
+                        </w:rPr>
+                      </w:pPr>
+                    </w:p>
+                  </w:txbxContent>
+                </v:textbox>
+              </v:rect>
+            </w:pict>
+          </mc:Fallback>
+        </mc:AlternateContent>
+      </w:r>
+    </w:p>
+    <w:p>
+      <w:pPr>
+        <w:rPr>
+          <w:rFonts w:ascii="Century Gothic" w:hAnsi="Century Gothic"/>
+        </w:rPr>
+      </w:pPr>
+      <w:r>
+        <w:rPr>
+          <w:noProof/>
+        </w:rPr>
+        <w:lastRenderedPageBreak/>
+        <w:drawing>
+          <wp:anchor distT="0" distB="0" distL="114300" distR="114300" simplePos="0" relativeHeight="251663360" behindDoc="0" locked="0" layoutInCell="1" allowOverlap="1" wp14:anchorId="2377FC68" wp14:editId="138E069B">
+            <wp:simplePos x="0" y="0"/>
+            <wp:positionH relativeFrom="column">
+              <wp:posOffset>465941</wp:posOffset>
+            </wp:positionH>
+            <wp:positionV relativeFrom="paragraph">
+              <wp:posOffset>695054</wp:posOffset>
+            </wp:positionV>
+            <wp:extent cx="3307405" cy="1557218"/>
+            <wp:effectExtent l="0" t="0" r="7620" b="5080"/>
+            <wp:wrapNone/>
+            <wp:docPr id="1018615377" name="Imagen 1"/>
+            <wp:cNvGraphicFramePr>
+              <a:graphicFrameLocks xmlns:a="http://schemas.openxmlformats.org/drawingml/2006/main" noChangeAspect="1"/>
+            </wp:cNvGraphicFramePr>
+            <a:graphic xmlns:a="http://schemas.openxmlformats.org/drawingml/2006/main">
+              <a:graphicData uri="http://schemas.openxmlformats.org/drawingml/2006/picture">
+                <pic:pic xmlns:pic="http://schemas.openxmlformats.org/drawingml/2006/picture">
+                  <pic:nvPicPr>
+                    <pic:cNvPr id="1018615377" name=""/>
+                    <pic:cNvPicPr/>
+                  </pic:nvPicPr>
+                  <pic:blipFill>
+                    <a:blip r:embed="rId11">
+                      <a:extLst>
+                        <a:ext uri="{28A0092B-C50C-407E-A947-70E740481C1C}">
+                          <a14:useLocalDpi xmlns:a14="http://schemas.microsoft.com/office/drawing/2010/main" val="0"/>
+                        </a:ext>
+                      </a:extLst>
+                    </a:blip>
+                    <a:stretch>
+                      <a:fillRect/>
+                    </a:stretch>
+                  </pic:blipFill>
+                  <pic:spPr>
+                    <a:xfrm>
+                      <a:off x="0" y="0"/>
+                      <a:ext cx="3307405" cy="1557218"/>
+                    </a:xfrm>
+                    <a:prstGeom prst="rect">
+                      <a:avLst/>
+                    </a:prstGeom>
+                  </pic:spPr>
+                </pic:pic>
+              </a:graphicData>
+            </a:graphic>
+            <wp14:sizeRelH relativeFrom="margin">
+              <wp14:pctWidth>0</wp14:pctWidth>
+            </wp14:sizeRelH>
+            <wp14:sizeRelV relativeFrom="margin">
+              <wp14:pctHeight>0</wp14:pctHeight>
+            </wp14:sizeRelV>
+          </wp:anchor>
+        </w:drawing>
+      </w:r>
+      <w:r>
+        <w:rPr>
+          <w:rFonts w:ascii="Century Gothic" w:hAnsi="Century Gothic"/>
+          <w:highlight w:val="darkGray"/>
+        </w:rPr>
+        <w:t>c)</w:t>
+      </w:r>
+      <w:r>
+        <w:rPr>
+          <w:rFonts w:ascii="Century Gothic" w:hAnsi="Century Gothic"/>
+        </w:rPr>
+        <w:t xml:space="preserve"> </w:t>
+      </w:r>
+    </w:p>
+    <w:p>
+      <w:pPr>
+        <w:rPr>
+          <w:rFonts w:ascii="Century Gothic" w:eastAsiaTheme="minorEastAsia" w:hAnsi="Century Gothic"/>
+        </w:rPr>
+      </w:pPr>
+      <m:oMathPara>
+        <m:oMathParaPr>
+          <m:jc m:val="left"/>
+        </m:oMathParaPr>
+        <m:oMath>
+          <m:eqArr>
+            <m:eqArrPr>
+              <m:ctrlPr>
+                <w:rPr>
+                  <w:rFonts w:ascii="Cambria Math" w:hAnsi="Cambria Math"/>
+                  <w:i/>
+                </w:rPr>
+              </m:ctrlPr>
+            </m:eqArrPr>
+            <m:e>
+              <m:acc>
+                <m:accPr>
+                  <m:chr m:val="⃗"/>
+                  <m:ctrlPr>
+                    <w:rPr>
+                      <w:rFonts w:ascii="Cambria Math" w:hAnsi="Cambria Math"/>
+                      <w:i/>
+                    </w:rPr>
+                  </m:ctrlPr>
+                </m:accPr>
+                <m:e>
+                  <m:r>
+                    <w:rPr>
+                      <w:rFonts w:ascii="Cambria Math" w:hAnsi="Cambria Math"/>
+                    </w:rPr>
+                    <m:t>a</m:t>
+                  </m:r>
+                </m:e>
+              </m:acc>
+              <m:r>
+                <w:rPr>
+                  <w:rFonts w:ascii="Cambria Math" w:hAnsi="Cambria Math"/>
+                </w:rPr>
+                <m:t>+</m:t>
+              </m:r>
+              <m:acc>
+                <m:accPr>
+                  <m:chr m:val="⃗"/>
+                  <m:ctrlPr>
+                    <w:rPr>
+                      <w:rFonts w:ascii="Cambria Math" w:hAnsi="Cambria Math"/>
+                      <w:i/>
+                    </w:rPr>
+                  </m:ctrlPr>
+                </m:accPr>
+                <m:e>
+                  <m:r>
+                    <w:rPr>
+                      <w:rFonts w:ascii="Cambria Math" w:hAnsi="Cambria Math"/>
+                    </w:rPr>
+                    <m:t>c</m:t>
+                  </m:r>
+                </m:e>
+              </m:acc>
+              <m:r>
+                <w:rPr>
+                  <w:rFonts w:ascii="Cambria Math" w:hAnsi="Cambria Math"/>
+                </w:rPr>
+                <m:t>=</m:t>
+              </m:r>
+              <m:d>
+                <m:dPr>
+                  <m:ctrlPr>
+                    <w:rPr>
+                      <w:rFonts w:ascii="Cambria Math" w:hAnsi="Cambria Math"/>
+                      <w:i/>
+                    </w:rPr>
+                  </m:ctrlPr>
+                </m:dPr>
+                <m:e>
+                  <m:r>
+                    <w:rPr>
+                      <w:rFonts w:ascii="Cambria Math" w:hAnsi="Cambria Math"/>
+                    </w:rPr>
+                    <m:t>3,-1</m:t>
+                  </m:r>
+                </m:e>
+              </m:d>
+              <m:r>
+                <w:rPr>
+                  <w:rFonts w:ascii="Cambria Math" w:hAnsi="Cambria Math"/>
+                </w:rPr>
+                <m:t>+</m:t>
+              </m:r>
+              <m:d>
+                <m:dPr>
+                  <m:ctrlPr>
+                    <w:rPr>
+                      <w:rFonts w:ascii="Cambria Math" w:hAnsi="Cambria Math"/>
+                      <w:i/>
+                    </w:rPr>
+                  </m:ctrlPr>
+                </m:dPr>
+                <m:e>
+                  <m:r>
+                    <w:rPr>
+                      <w:rFonts w:ascii="Cambria Math" w:hAnsi="Cambria Math"/>
+                    </w:rPr>
+                    <m:t>-3,-1</m:t>
+                  </m:r>
+                </m:e>
+              </m:d>
+              <m:r>
+                <w:rPr>
+                  <w:rFonts w:ascii="Cambria Math" w:hAnsi="Cambria Math"/>
+                </w:rPr>
+                <m:t>=</m:t>
+              </m:r>
+              <m:d>
+                <m:dPr>
+                  <m:ctrlPr>
+                    <w:rPr>
+                      <w:rFonts w:ascii="Cambria Math" w:hAnsi="Cambria Math"/>
+                      <w:i/>
+                    </w:rPr>
+                  </m:ctrlPr>
+                </m:dPr>
+                <m:e>
+                  <m:r>
+                    <w:rPr>
+                      <w:rFonts w:ascii="Cambria Math" w:hAnsi="Cambria Math"/>
+                    </w:rPr>
+                    <m:t>3+</m:t>
+                  </m:r>
+                  <m:d>
+                    <m:dPr>
+                      <m:ctrlPr>
+                        <w:rPr>
+                          <w:rFonts w:ascii="Cambria Math" w:hAnsi="Cambria Math"/>
+                          <w:i/>
+                        </w:rPr>
+                      </m:ctrlPr>
+                    </m:dPr>
+                    <m:e>
+                      <m:r>
+                        <w:rPr>
+                          <w:rFonts w:ascii="Cambria Math" w:hAnsi="Cambria Math"/>
+                        </w:rPr>
+                        <m:t>-3</m:t>
+                      </m:r>
+                    </m:e>
+                  </m:d>
+                  <m:r>
+                    <w:rPr>
+                      <w:rFonts w:ascii="Cambria Math" w:hAnsi="Cambria Math"/>
+                    </w:rPr>
+                    <m:t>,-1+</m:t>
+                  </m:r>
+                  <m:d>
+                    <m:dPr>
+                      <m:ctrlPr>
+                        <w:rPr>
+                          <w:rFonts w:ascii="Cambria Math" w:hAnsi="Cambria Math"/>
+                          <w:i/>
+                        </w:rPr>
+                      </m:ctrlPr>
+                    </m:dPr>
+                    <m:e>
+                      <m:r>
+                        <w:rPr>
+                          <w:rFonts w:ascii="Cambria Math" w:hAnsi="Cambria Math"/>
+                        </w:rPr>
+                        <m:t>-1</m:t>
+                      </m:r>
+                    </m:e>
+                  </m:d>
+                </m:e>
+              </m:d>
+            </m:e>
+            <m:e>
+              <m:acc>
+                <m:accPr>
+                  <m:chr m:val="⃗"/>
+                  <m:ctrlPr>
+                    <w:rPr>
+                      <w:rFonts w:ascii="Cambria Math" w:hAnsi="Cambria Math"/>
+                      <w:i/>
+                    </w:rPr>
+                  </m:ctrlPr>
+                </m:accPr>
+                <m:e>
+                  <m:r>
+                    <w:rPr>
+                      <w:rFonts w:ascii="Cambria Math" w:hAnsi="Cambria Math"/>
+                    </w:rPr>
+                    <m:t>a</m:t>
+                  </m:r>
+                </m:e>
+              </m:acc>
+              <m:r>
+                <w:rPr>
+                  <w:rFonts w:ascii="Cambria Math" w:hAnsi="Cambria Math"/>
+                </w:rPr>
+                <m:t>+</m:t>
+              </m:r>
+              <m:acc>
+                <m:accPr>
+                  <m:chr m:val="⃗"/>
+                  <m:ctrlPr>
+                    <w:rPr>
+                      <w:rFonts w:ascii="Cambria Math" w:hAnsi="Cambria Math"/>
+                      <w:i/>
+                    </w:rPr>
+                  </m:ctrlPr>
+                </m:accPr>
+                <m:e>
+                  <m:r>
+                    <w:rPr>
+                      <w:rFonts w:ascii="Cambria Math" w:hAnsi="Cambria Math"/>
+                    </w:rPr>
+                    <m:t>c</m:t>
+                  </m:r>
+                </m:e>
+              </m:acc>
+              <m:r>
+                <w:rPr>
+                  <w:rFonts w:ascii="Cambria Math" w:hAnsi="Cambria Math"/>
+                </w:rPr>
+                <m:t>=</m:t>
+              </m:r>
+              <m:d>
+                <m:dPr>
+                  <m:ctrlPr>
+                    <w:rPr>
+                      <w:rFonts w:ascii="Cambria Math" w:hAnsi="Cambria Math"/>
+                      <w:i/>
+                    </w:rPr>
+                  </m:ctrlPr>
+                </m:dPr>
+                <m:e>
+                  <m:r>
+                    <w:rPr>
+                      <w:rFonts w:ascii="Cambria Math" w:hAnsi="Cambria Math"/>
+                    </w:rPr>
+                    <m:t>0,-2</m:t>
+                  </m:r>
+                </m:e>
+              </m:d>
+            </m:e>
+          </m:eqArr>
+        </m:oMath>
+      </m:oMathPara>
+    </w:p>
+    <w:p>
+      <w:pPr>
+        <w:rPr>
+          <w:rFonts w:ascii="Century Gothic" w:eastAsiaTheme="minorEastAsia" w:hAnsi="Century Gothic"/>
+        </w:rPr>
+      </w:pPr>
+    </w:p>
+    <w:p>
+      <w:pPr>
+        <w:rPr>
+          <w:rFonts w:ascii="Century Gothic" w:eastAsiaTheme="minorEastAsia" w:hAnsi="Century Gothic"/>
+        </w:rPr>
+      </w:pPr>
+      <w:r>
+        <w:rPr>
+          <w:rFonts w:ascii="Century Gothic" w:eastAsiaTheme="minorEastAsia" w:hAnsi="Century Gothic"/>
+          <w:noProof/>
+        </w:rPr>
+        <mc:AlternateContent>
+          <mc:Choice Requires="wpg">
+            <w:drawing>
+              <wp:anchor distT="0" distB="0" distL="114300" distR="114300" simplePos="0" relativeHeight="251668480" behindDoc="0" locked="0" layoutInCell="1" allowOverlap="1" wp14:anchorId="3405B3CF" wp14:editId="7CBE0F86">
+                <wp:simplePos x="0" y="0"/>
+                <wp:positionH relativeFrom="column">
+                  <wp:posOffset>2028237</wp:posOffset>
+                </wp:positionH>
+                <wp:positionV relativeFrom="paragraph">
+                  <wp:posOffset>73099</wp:posOffset>
+                </wp:positionV>
+                <wp:extent cx="280416" cy="890016"/>
+                <wp:effectExtent l="0" t="0" r="5715" b="0"/>
+                <wp:wrapNone/>
+                <wp:docPr id="1996991328" name="Grupo 6"/>
+                <wp:cNvGraphicFramePr/>
+                <a:graphic xmlns:a="http://schemas.openxmlformats.org/drawingml/2006/main">
+                  <a:graphicData uri="http://schemas.microsoft.com/office/word/2010/wordprocessingGroup">
+                    <wpg:wgp>
+                      <wpg:cNvGrpSpPr/>
+                      <wpg:grpSpPr>
+                        <a:xfrm>
+                          <a:off x="0" y="0"/>
+                          <a:ext cx="280416" cy="890016"/>
+                          <a:chOff x="0" y="0"/>
+                          <a:chExt cx="280416" cy="890016"/>
+                        </a:xfrm>
+                      </wpg:grpSpPr>
+                      <wps:wsp>
+                        <wps:cNvPr id="609785085" name="Rectángulo 3"/>
+                        <wps:cNvSpPr/>
+                        <wps:spPr>
+                          <a:xfrm rot="5400000">
+                            <a:off x="-41302" y="382622"/>
+                            <a:ext cx="401257" cy="122619"/>
+                          </a:xfrm>
+                          <a:prstGeom prst="rect">
+                            <a:avLst/>
+                          </a:prstGeom>
+                          <a:solidFill>
+                            <a:schemeClr val="accent2">
+                              <a:lumMod val="60000"/>
+                              <a:lumOff val="40000"/>
+                            </a:schemeClr>
+                          </a:solidFill>
+                          <a:ln>
+                            <a:noFill/>
+                          </a:ln>
+                        </wps:spPr>
+                        <wps:style>
+                          <a:lnRef idx="2">
+                            <a:schemeClr val="accent1">
+                              <a:shade val="15000"/>
+                            </a:schemeClr>
+                          </a:lnRef>
+                          <a:fillRef idx="1">
+                            <a:schemeClr val="accent1"/>
+                          </a:fillRef>
+                          <a:effectRef idx="0">
+                            <a:schemeClr val="accent1"/>
+                          </a:effectRef>
+                          <a:fontRef idx="minor">
+                            <a:schemeClr val="lt1"/>
+                          </a:fontRef>
+                        </wps:style>
+                        <wps:txbx>
+                          <w:txbxContent>
+                            <w:p>
+                              <w:pPr>
+                                <w:jc w:val="center"/>
+                                <w:rPr>
+                                  <w:lang w:val="es-MX"/>
+                                </w:rPr>
+                              </w:pPr>
+                            </w:p>
+                          </w:txbxContent>
+                        </wps:txbx>
+                        <wps:bodyPr rot="0" spcFirstLastPara="0" vertOverflow="overflow" horzOverflow="overflow" vert="horz" wrap="square" lIns="91440" tIns="45720" rIns="91440" bIns="45720" numCol="1" spcCol="0" rtlCol="0" fromWordArt="0" anchor="ctr" anchorCtr="0" forceAA="0" compatLnSpc="1">
+                          <a:prstTxWarp prst="textNoShape">
+                            <a:avLst/>
+                          </a:prstTxWarp>
+                          <a:noAutofit/>
+                        </wps:bodyPr>
+                      </wps:wsp>
+                      <wps:wsp>
+                        <wps:cNvPr id="222737002" name="Cuadro de texto 4"/>
+                        <wps:cNvSpPr txBox="1"/>
+                        <wps:spPr>
+                          <a:xfrm rot="5400000">
+                            <a:off x="-304800" y="304800"/>
+                            <a:ext cx="890016" cy="280416"/>
+                          </a:xfrm>
+                          <a:prstGeom prst="rect">
+                            <a:avLst/>
+                          </a:prstGeom>
+                          <a:noFill/>
+                          <a:ln w="6350">
+                            <a:noFill/>
+                          </a:ln>
+                        </wps:spPr>
+                        <wps:txbx>
+                          <w:txbxContent>
+                            <w:p>
+                              <w:pPr>
+                                <w:rPr>
+                                  <w:sz w:val="20"/>
+                                  <w:szCs w:val="20"/>
+                                  <w:lang w:val="es-MX"/>
+                                </w:rPr>
+                              </w:pPr>
+                              <m:oMathPara>
+                                <m:oMath>
+                                  <m:acc>
+                                    <m:accPr>
+                                      <m:chr m:val="⃗"/>
+                                      <m:ctrlPr>
+                                        <w:rPr>
+                                          <w:rFonts w:ascii="Cambria Math" w:hAnsi="Cambria Math"/>
+                                          <w:i/>
+                                          <w:sz w:val="20"/>
+                                          <w:szCs w:val="20"/>
+                                        </w:rPr>
+                                      </m:ctrlPr>
+                                    </m:accPr>
+                                    <m:e>
+                                      <m:r>
+                                        <w:rPr>
+                                          <w:rFonts w:ascii="Cambria Math" w:hAnsi="Cambria Math"/>
+                                          <w:sz w:val="20"/>
+                                          <w:szCs w:val="20"/>
+                                        </w:rPr>
+                                        <m:t>a</m:t>
+                                      </m:r>
+                                    </m:e>
+                                  </m:acc>
+                                  <m:r>
+                                    <w:rPr>
+                                      <w:rFonts w:ascii="Cambria Math" w:hAnsi="Cambria Math"/>
+                                      <w:sz w:val="20"/>
+                                      <w:szCs w:val="20"/>
+                                    </w:rPr>
+                                    <m:t>+</m:t>
+                                  </m:r>
+                                  <m:acc>
+                                    <m:accPr>
+                                      <m:chr m:val="⃗"/>
+                                      <m:ctrlPr>
+                                        <w:rPr>
+                                          <w:rFonts w:ascii="Cambria Math" w:hAnsi="Cambria Math"/>
+                                          <w:i/>
+                                          <w:sz w:val="20"/>
+                                          <w:szCs w:val="20"/>
+                                        </w:rPr>
+                                      </m:ctrlPr>
+                                    </m:accPr>
+                                    <m:e>
+                                      <m:r>
+                                        <w:rPr>
+                                          <w:rFonts w:ascii="Cambria Math" w:hAnsi="Cambria Math"/>
+                                          <w:sz w:val="20"/>
+                                          <w:szCs w:val="20"/>
+                                        </w:rPr>
+                                        <m:t>c</m:t>
+                                      </m:r>
+                                    </m:e>
+                                  </m:acc>
+                                </m:oMath>
+                              </m:oMathPara>
+                            </w:p>
+                          </w:txbxContent>
+                        </wps:txbx>
+                        <wps:bodyPr rot="0" spcFirstLastPara="0" vertOverflow="overflow" horzOverflow="overflow" vert="horz" wrap="square" lIns="91440" tIns="45720" rIns="91440" bIns="45720" numCol="1" spcCol="0" rtlCol="0" fromWordArt="0" anchor="t" anchorCtr="0" forceAA="0" compatLnSpc="1">
+                          <a:prstTxWarp prst="textNoShape">
+                            <a:avLst/>
+                          </a:prstTxWarp>
+                          <a:noAutofit/>
+                        </wps:bodyPr>
+                      </wps:wsp>
+                    </wpg:wgp>
+                  </a:graphicData>
+                </a:graphic>
+              </wp:anchor>
+            </w:drawing>
+          </mc:Choice>
+          <mc:Fallback>
+            <w:pict>
+              <v:group w14:anchorId="3405B3CF" id="Grupo 6" o:spid="_x0000_s1029" style="position:absolute;margin-left:159.7pt;margin-top:5.75pt;width:22.1pt;height:70.1pt;z-index:251668480" coordsize="2804,8900" o:gfxdata="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">
+                <v:rect id="_x0000_s1030" style="position:absolute;left:-413;top:3826;width:4012;height:1226;rotation:90;visibility:visible;mso-wrap-style:square;v-text-anchor:middle" o:gfxdata="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" fillcolor="#f4b083 [1941]" stroked="f" strokeweight="1pt">
+                  <v:textbox>
+                    <w:txbxContent>
+                      <w:p>
+                        <w:pPr>
+                          <w:jc w:val="center"/>
+                          <w:rPr>
+                            <w:lang w:val="es-MX"/>
+                          </w:rPr>
+                        </w:pPr>
+                      </w:p>
+                    </w:txbxContent>
+                  </v:textbox>
+                </v:rect>
+                <v:shape id="_x0000_s1031" type="#_x0000_t202" style="position:absolute;left:-3048;top:3048;width:8900;height:2804;rotation:90;visibility:visible;mso-wrap-style:square;v-text-anchor:top" o:gfxdata="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" filled="f" stroked="f" strokeweight=".5pt">
+                  <v:textbox>
+                    <w:txbxContent>
+                      <w:p>
+                        <w:pPr>
+                          <w:rPr>
+                            <w:sz w:val="20"/>
+                            <w:szCs w:val="20"/>
+                            <w:lang w:val="es-MX"/>
+                          </w:rPr>
+                        </w:pPr>
+                        <m:oMathPara>
+                          <m:oMath>
+                            <m:acc>
+                              <m:accPr>
+                                <m:chr m:val="⃗"/>
+                                <m:ctrlPr>
+                                  <w:rPr>
+                                    <w:rFonts w:ascii="Cambria Math" w:hAnsi="Cambria Math"/>
+                                    <w:i/>
+                                    <w:sz w:val="20"/>
+                                    <w:szCs w:val="20"/>
+                                  </w:rPr>
+                                </m:ctrlPr>
+                              </m:accPr>
+                              <m:e>
+                                <m:r>
+                                  <w:rPr>
+                                    <w:rFonts w:ascii="Cambria Math" w:hAnsi="Cambria Math"/>
+                                    <w:sz w:val="20"/>
+                                    <w:szCs w:val="20"/>
+                                  </w:rPr>
+                                  <m:t>a</m:t>
+                                </m:r>
+                              </m:e>
+                            </m:acc>
+                            <m:r>
+                              <w:rPr>
+                                <w:rFonts w:ascii="Cambria Math" w:hAnsi="Cambria Math"/>
+                                <w:sz w:val="20"/>
+                                <w:szCs w:val="20"/>
+                              </w:rPr>
+                              <m:t>+</m:t>
+                            </m:r>
+                            <m:acc>
+                              <m:accPr>
+                                <m:chr m:val="⃗"/>
+                                <m:ctrlPr>
+                                  <w:rPr>
+                                    <w:rFonts w:ascii="Cambria Math" w:hAnsi="Cambria Math"/>
+                                    <w:i/>
+                                    <w:sz w:val="20"/>
+                                    <w:szCs w:val="20"/>
+                                  </w:rPr>
+                                </m:ctrlPr>
+                              </m:accPr>
+                              <m:e>
+                                <m:r>
+                                  <w:rPr>
+                                    <w:rFonts w:ascii="Cambria Math" w:hAnsi="Cambria Math"/>
+                                    <w:sz w:val="20"/>
+                                    <w:szCs w:val="20"/>
+                                  </w:rPr>
+                                  <m:t>c</m:t>
+                                </m:r>
+                              </m:e>
+                            </m:acc>
+                          </m:oMath>
+                        </m:oMathPara>
+                      </w:p>
+                    </w:txbxContent>
+                  </v:textbox>
+                </v:shape>
+              </v:group>
+            </w:pict>
+          </mc:Fallback>
+        </mc:AlternateContent>
+      </w:r>
+    </w:p>
+    <w:p>
+      <w:pPr>
+        <w:rPr>
+          <w:rFonts w:ascii="Century Gothic" w:eastAsiaTheme="minorEastAsia" w:hAnsi="Century Gothic"/>
+        </w:rPr>
+      </w:pPr>
+    </w:p>
+    <w:p>
+      <w:pPr>
+        <w:rPr>
+          <w:rFonts w:ascii="Century Gothic" w:eastAsiaTheme="minorEastAsia" w:hAnsi="Century Gothic"/>
+        </w:rPr>
+      </w:pPr>
+    </w:p>
+    <w:p>
+      <w:pPr>
+        <w:rPr>
+          <w:rFonts w:ascii="Century Gothic" w:eastAsiaTheme="minorEastAsia" w:hAnsi="Century Gothic"/>
+        </w:rPr>
+      </w:pPr>
+    </w:p>
+    <w:p>
+      <w:pPr>
+        <w:rPr>
+          <w:rFonts w:ascii="Century Gothic" w:hAnsi="Century Gothic"/>
+        </w:rPr>
+      </w:pPr>
+    </w:p>
+    <w:p>
+      <w:pPr>
+        <w:rPr>
+          <w:rFonts w:ascii="Century Gothic" w:hAnsi="Century Gothic"/>
+        </w:rPr>
+      </w:pPr>
+      <w:r>
+        <w:rPr>
+          <w:rFonts w:ascii="Century Gothic" w:hAnsi="Century Gothic"/>
+          <w:highlight w:val="darkCyan"/>
+        </w:rPr>
+        <w:t>Ejercicio 10:</w:t>
+      </w:r>
+      <w:r>
+        <w:rPr>
+          <w:rFonts w:ascii="Century Gothic" w:hAnsi="Century Gothic"/>
+        </w:rPr>
+        <w:t xml:space="preserve"> Modele (con diagrama de clases) y programe (con Processing) una clase Vector a la que se pueda pasar el punto origen y el punto destino. Esta clase debe poder incluir operaciones para sumar y restar otro objeto de tipo Vector, y que devuelve otro Vector resultante. El objetivo por cumplir (planteado como una historia de usuario) será que se dibujen los vectores de tal forma que conformen un paralelogramo. Use como referencia </w:t>
       </w:r>
       <w:r>
         <w:rPr>
           <w:rFonts w:ascii="Cambria Math" w:hAnsi="Cambria Math" w:cs="Cambria Math"/>
         </w:rPr>
-        <w:t>𝑏⃗⃗</w:t>
-      </w:r>
-      <w:r>
-        <w:rPr>
-          <w:rFonts w:ascii="Century Gothic" w:hAnsi="Century Gothic"/>
-        </w:rPr>
-        <w:t xml:space="preserve"> − </w:t>
+        <w:t>𝐴</w:t>
+      </w:r>
+      <w:r>
+        <w:rPr>
+          <w:rFonts w:ascii="Century Gothic" w:hAnsi="Century Gothic"/>
+        </w:rPr>
+        <w:t xml:space="preserve"> = (−1, −2), </w:t>
       </w:r>
       <w:r>
         <w:rPr>
           <w:rFonts w:ascii="Cambria Math" w:hAnsi="Cambria Math" w:cs="Cambria Math"/>
         </w:rPr>
-        <w:t>𝑎⃗</w:t>
-      </w:r>
-    </w:p>
-    <w:p>
-      <w:pPr>
-        <w:rPr>
-          <w:rFonts w:ascii="Century Gothic" w:hAnsi="Century Gothic"/>
-        </w:rPr>
-      </w:pPr>
-      <w:r>
-        <w:rPr>
-          <w:rFonts w:ascii="Century Gothic" w:hAnsi="Century Gothic"/>
-        </w:rPr>
-        <w:t xml:space="preserve">c) </w:t>
+        <w:t>𝐵</w:t>
+      </w:r>
+      <w:r>
+        <w:rPr>
+          <w:rFonts w:ascii="Century Gothic" w:hAnsi="Century Gothic"/>
+        </w:rPr>
+        <w:t xml:space="preserve"> = (4, −1) y </w:t>
       </w:r>
       <w:r>
         <w:rPr>
           <w:rFonts w:ascii="Cambria Math" w:hAnsi="Cambria Math" w:cs="Cambria Math"/>
         </w:rPr>
-        <w:t>𝑎⃗</w:t>
-      </w:r>
-      <w:r>
-        <w:rPr>
-          <w:rFonts w:ascii="Century Gothic" w:hAnsi="Century Gothic"/>
-        </w:rPr>
-        <w:t xml:space="preserve"> + </w:t>
+        <w:t>𝐶</w:t>
+      </w:r>
+      <w:r>
+        <w:rPr>
+          <w:rFonts w:ascii="Century Gothic" w:hAnsi="Century Gothic"/>
+        </w:rPr>
+        <w:t xml:space="preserve"> = (5,2). Entonces deberá calcular el punto </w:t>
       </w:r>
       <w:r>
         <w:rPr>
           <w:rFonts w:ascii="Cambria Math" w:hAnsi="Cambria Math" w:cs="Cambria Math"/>
         </w:rPr>
-        <w:t>𝑐⃗</w:t>
-      </w:r>
-      <w:r>
-        <w:rPr>
-          <w:rFonts w:ascii="Century Gothic" w:hAnsi="Century Gothic"/>
-        </w:rPr>
-        <w:cr/>
+        <w:t>𝐷</w:t>
+      </w:r>
+      <w:r>
+        <w:rPr>
+          <w:rFonts w:ascii="Century Gothic" w:hAnsi="Century Gothic"/>
+        </w:rPr>
+        <w:t xml:space="preserve">, para lo cual, obviamente use las operaciones y atributos que provee esta clase que </w:t>
+      </w:r>
+      <w:proofErr w:type="spellStart"/>
+      <w:r>
+        <w:rPr>
+          <w:rFonts w:ascii="Century Gothic" w:hAnsi="Century Gothic"/>
+        </w:rPr>
+        <w:t>ud.</w:t>
+      </w:r>
+      <w:proofErr w:type="spellEnd"/>
+      <w:r>
+        <w:rPr>
+          <w:rFonts w:ascii="Century Gothic" w:hAnsi="Century Gothic"/>
+        </w:rPr>
+        <w:t xml:space="preserve"> ha de diseñar.</w:t>
+      </w:r>
+    </w:p>
+    <w:p>
+      <w:pPr>
+        <w:rPr>
+          <w:rFonts w:ascii="Century Gothic" w:hAnsi="Century Gothic"/>
+        </w:rPr>
+      </w:pPr>
+    </w:p>
+    <w:p>
+      <w:pPr>
+        <w:rPr>
+          <w:rFonts w:ascii="Century Gothic" w:hAnsi="Century Gothic"/>
+        </w:rPr>
+      </w:pPr>
+      <w:r>
+        <w:rPr>
+          <w:rFonts w:ascii="Century Gothic" w:hAnsi="Century Gothic"/>
+        </w:rPr>
+        <w:t xml:space="preserve"> </w:t>
+      </w:r>
+      <w:r>
+        <w:rPr>
+          <w:rFonts w:ascii="Century Gothic" w:hAnsi="Century Gothic"/>
+          <w:highlight w:val="darkCyan"/>
+        </w:rPr>
+        <w:t>Ejercicio 11:</w:t>
+      </w:r>
+      <w:r>
+        <w:rPr>
+          <w:rFonts w:ascii="Century Gothic" w:hAnsi="Century Gothic"/>
+        </w:rPr>
+        <w:t xml:space="preserve"> En clases se mostró la aplicación del producto punto para determinar el campo de visión de un GameObject. Realice un prototipo que incluya imágenes para los gameObjects. Cuando el enemigo detecte alpersonaje, le disparará una bola de fuego. El campo de visión del enemigo es de 30 grados hacia arriba y 30 grados hacia abajo, siempre mirando hacia la derecha. Esto es una mecánica: Detección y ataque de un gameObject a otro dentro del campo de visión. Modele el diagrama de clases, el diagrama de elementos visibles y la historia de usuario.</w:t>
+      </w:r>
+    </w:p>
+    <w:p>
+      <w:pPr>
+        <w:rPr>
+          <w:rFonts w:ascii="Century Gothic" w:hAnsi="Century Gothic"/>
+        </w:rPr>
+      </w:pPr>
+    </w:p>
+    <w:p>
+      <w:pPr>
+        <w:rPr>
+          <w:rFonts w:ascii="Century Gothic" w:hAnsi="Century Gothic"/>
+        </w:rPr>
+      </w:pPr>
+      <w:r>
+        <w:rPr>
+          <w:rFonts w:ascii="Century Gothic" w:hAnsi="Century Gothic"/>
+          <w:highlight w:val="darkCyan"/>
+        </w:rPr>
+        <w:t>Ejercicio 12:</w:t>
+      </w:r>
+      <w:r>
+        <w:rPr>
+          <w:rFonts w:ascii="Century Gothic" w:hAnsi="Century Gothic"/>
+        </w:rPr>
+        <w:t xml:space="preserve"> Elabore los requisitos (historia de usuario que usa diagrama de elementos visibles), modele la estructura de su juego (diagrama de clases) y programe en Processing un tanque que gira hacia la ubicación de un objetivo móvil y dispare; siempre que la distancia hacia ese enemigo sea menor que una constante definida. </w:t>
+      </w:r>
+    </w:p>
+    <w:p>
+      <w:pPr>
+        <w:rPr>
+          <w:rFonts w:ascii="Century Gothic" w:hAnsi="Century Gothic"/>
+        </w:rPr>
+      </w:pPr>
+      <w:r>
+        <w:rPr>
+          <w:rFonts w:ascii="Century Gothic" w:hAnsi="Century Gothic"/>
+          <w:highlight w:val="darkCyan"/>
+        </w:rPr>
+        <w:t>Ejercicio 13:</w:t>
+      </w:r>
+      <w:r>
+        <w:rPr>
+          <w:rFonts w:ascii="Century Gothic" w:hAnsi="Century Gothic"/>
+        </w:rPr>
+        <w:t xml:space="preserve"> Investigue la relación entre reflexión y el producto punto, y ejemplifique su aplicación en juegos. Realice un prototipo en Processing.</w:t>
       </w:r>
     </w:p>
     <w:sectPr>
@@ -9547,6 +11522,7 @@
   <w:style w:type="character" w:default="1" w:styleId="Fuentedeprrafopredeter">
     <w:name w:val="Default Paragraph Font"/>
     <w:uiPriority w:val="1"/>
+    <w:semiHidden/>
     <w:unhideWhenUsed/>
   </w:style>
   <w:style w:type="table" w:default="1" w:styleId="Tablanormal">

</xml_diff>

<commit_message>
Finalización de punto 13 - teoría de relación entre reflexión y producto punto
</commit_message>
<xml_diff>
--- a/TP1-AraceliSosa-CALCULOS.docx
+++ b/TP1-AraceliSosa-CALCULOS.docx
@@ -6706,21 +6706,7 @@
         <w:rPr>
           <w:rFonts w:ascii="Century Gothic" w:hAnsi="Century Gothic"/>
         </w:rPr>
-        <w:t xml:space="preserve"> Supongamos que queremos mover un personaje desde la posición inicial (0,0,0) hacia la posición </w:t>
-      </w:r>
-      <w:proofErr w:type="gramStart"/>
-      <w:r>
-        <w:rPr>
-          <w:rFonts w:ascii="Century Gothic" w:hAnsi="Century Gothic"/>
-        </w:rPr>
-        <w:t>objetivo .</w:t>
-      </w:r>
-      <w:proofErr w:type="gramEnd"/>
-      <w:r>
-        <w:rPr>
-          <w:rFonts w:ascii="Century Gothic" w:hAnsi="Century Gothic"/>
-        </w:rPr>
-        <w:t xml:space="preserve"> Obtenga el vector que permite este movimiento. Dibújelo en un sistema de ejes cartesianos. Obtenga su magnitud y normalice el vector.</w:t>
+        <w:t xml:space="preserve"> Supongamos que queremos mover un personaje desde la posición inicial (0,0,0) hacia la posición objetivo . Obtenga el vector que permite este movimiento. Dibújelo en un sistema de ejes cartesianos. Obtenga su magnitud y normalice el vector.</w:t>
       </w:r>
     </w:p>
     <w:p>
@@ -7902,7 +7888,7 @@
           <w:noProof/>
         </w:rPr>
         <w:drawing>
-          <wp:anchor distT="0" distB="0" distL="114300" distR="114300" simplePos="0" relativeHeight="251660288" behindDoc="0" locked="0" layoutInCell="1" allowOverlap="1" wp14:anchorId="436119B6" wp14:editId="7E43D989">
+          <wp:anchor distT="0" distB="0" distL="114300" distR="114300" simplePos="0" relativeHeight="251660288" behindDoc="0" locked="0" layoutInCell="1" allowOverlap="1" wp14:anchorId="436119B6" wp14:editId="09AF4F85">
             <wp:simplePos x="0" y="0"/>
             <wp:positionH relativeFrom="margin">
               <wp:posOffset>2957830</wp:posOffset>
@@ -9276,7 +9262,7 @@
           <w:noProof/>
         </w:rPr>
         <w:drawing>
-          <wp:anchor distT="0" distB="0" distL="114300" distR="114300" simplePos="0" relativeHeight="251661312" behindDoc="0" locked="0" layoutInCell="1" allowOverlap="1" wp14:anchorId="391AB508" wp14:editId="0BFD6811">
+          <wp:anchor distT="0" distB="0" distL="114300" distR="114300" simplePos="0" relativeHeight="251661312" behindDoc="0" locked="0" layoutInCell="1" allowOverlap="1" wp14:anchorId="391AB508" wp14:editId="73150D62">
             <wp:simplePos x="0" y="0"/>
             <wp:positionH relativeFrom="column">
               <wp:posOffset>728169</wp:posOffset>
@@ -11105,6 +11091,211 @@
           <w:rFonts w:ascii="Century Gothic" w:hAnsi="Century Gothic"/>
         </w:rPr>
         <w:t xml:space="preserve"> Investigue la relación entre reflexión y el producto punto, y ejemplifique su aplicación en juegos. Realice un prototipo en Processing.</w:t>
+      </w:r>
+    </w:p>
+    <w:p>
+      <w:pPr>
+        <w:rPr>
+          <w:rFonts w:ascii="Century Gothic" w:hAnsi="Century Gothic"/>
+        </w:rPr>
+      </w:pPr>
+      <w:r>
+        <w:rPr>
+          <w:rFonts w:ascii="Century Gothic" w:hAnsi="Century Gothic"/>
+          <w:highlight w:val="yellow"/>
+        </w:rPr>
+        <w:t>Reflexión</w:t>
+      </w:r>
+    </w:p>
+    <w:p>
+      <w:pPr>
+        <w:rPr>
+          <w:rFonts w:ascii="Century Gothic" w:hAnsi="Century Gothic"/>
+        </w:rPr>
+      </w:pPr>
+      <w:r>
+        <w:rPr>
+          <w:rFonts w:ascii="Century Gothic" w:hAnsi="Century Gothic"/>
+        </w:rPr>
+        <w:t>La reflexión es una transformación geométrica que toma un punto y lo refleja a través de una línea o una superficie. En el contexto de los juegos, la reflexión se puede utilizar</w:t>
+      </w:r>
+      <w:r>
+        <w:rPr>
+          <w:rFonts w:ascii="Century Gothic" w:hAnsi="Century Gothic"/>
+        </w:rPr>
+        <w:t xml:space="preserve"> </w:t>
+      </w:r>
+      <w:r>
+        <w:rPr>
+          <w:rFonts w:ascii="Century Gothic" w:hAnsi="Century Gothic"/>
+        </w:rPr>
+        <w:t>para simular el comportamiento de objetos que rebotan en paredes, superficies o entre sí.</w:t>
+      </w:r>
+    </w:p>
+    <w:p>
+      <w:pPr>
+        <w:rPr>
+          <w:rFonts w:ascii="Century Gothic" w:hAnsi="Century Gothic"/>
+        </w:rPr>
+      </w:pPr>
+    </w:p>
+    <w:p>
+      <w:pPr>
+        <w:rPr>
+          <w:rFonts w:ascii="Century Gothic" w:hAnsi="Century Gothic"/>
+        </w:rPr>
+      </w:pPr>
+      <w:r>
+        <w:rPr>
+          <w:rFonts w:ascii="Century Gothic" w:hAnsi="Century Gothic"/>
+          <w:highlight w:val="yellow"/>
+        </w:rPr>
+        <w:t>Producto punto</w:t>
+      </w:r>
+    </w:p>
+    <w:p>
+      <w:pPr>
+        <w:rPr>
+          <w:rFonts w:ascii="Century Gothic" w:hAnsi="Century Gothic"/>
+        </w:rPr>
+      </w:pPr>
+      <w:r>
+        <w:rPr>
+          <w:rFonts w:ascii="Century Gothic" w:hAnsi="Century Gothic"/>
+        </w:rPr>
+        <w:t>El producto punto es una operación matemática que toma dos vectores y devuelve un escalar. Se puede utilizar para calcular la magnitud de un vector, el ángulo entre dos vectores y la proyección de un vector sobre otro. En el contexto de los juegos, el producto punto se puede utilizar para detectar colisiones entre objetos, calcular la fuerza de una fuerza aplicada a un objeto y determinar si un punto se encuentra dentro de un triángulo o polígono.</w:t>
+      </w:r>
+    </w:p>
+    <w:p>
+      <w:pPr>
+        <w:rPr>
+          <w:rFonts w:ascii="Century Gothic" w:hAnsi="Century Gothic"/>
+        </w:rPr>
+      </w:pPr>
+      <w:r>
+        <w:rPr>
+          <w:rFonts w:ascii="Century Gothic" w:hAnsi="Century Gothic"/>
+          <w:highlight w:val="yellow"/>
+        </w:rPr>
+        <w:t>Relación</w:t>
+      </w:r>
+      <w:r>
+        <w:rPr>
+          <w:rFonts w:ascii="Century Gothic" w:hAnsi="Century Gothic"/>
+          <w:highlight w:val="yellow"/>
+        </w:rPr>
+        <w:t xml:space="preserve"> </w:t>
+      </w:r>
+      <w:r>
+        <w:rPr>
+          <w:rFonts w:ascii="Century Gothic" w:hAnsi="Century Gothic"/>
+          <w:highlight w:val="yellow"/>
+        </w:rPr>
+        <w:t>entre reflexión y producto punto</w:t>
+      </w:r>
+    </w:p>
+    <w:p>
+      <w:pPr>
+        <w:rPr>
+          <w:rFonts w:ascii="Century Gothic" w:hAnsi="Century Gothic"/>
+        </w:rPr>
+      </w:pPr>
+      <w:r>
+        <w:rPr>
+          <w:rFonts w:ascii="Century Gothic" w:hAnsi="Century Gothic"/>
+        </w:rPr>
+        <w:t>La reflexión y el producto punto están estrechamente relacionados. La fórmula para calcular la reflexión de un punto a través de una línea se basa en el producto punto. Además, el producto punto se puede utilizar para calcular el ángulo entre un rayo incidente y una superficie, lo cual es importante para determinar la dirección de la reflexión.</w:t>
+      </w:r>
+    </w:p>
+    <w:p>
+      <w:pPr>
+        <w:rPr>
+          <w:rFonts w:ascii="Century Gothic" w:hAnsi="Century Gothic"/>
+        </w:rPr>
+      </w:pPr>
+      <w:r>
+        <w:rPr>
+          <w:rFonts w:ascii="Century Gothic" w:hAnsi="Century Gothic"/>
+          <w:highlight w:val="yellow"/>
+        </w:rPr>
+        <w:t>Aplicación en juegos</w:t>
+      </w:r>
+    </w:p>
+    <w:p>
+      <w:pPr>
+        <w:rPr>
+          <w:rFonts w:ascii="Century Gothic" w:hAnsi="Century Gothic"/>
+        </w:rPr>
+      </w:pPr>
+      <w:r>
+        <w:rPr>
+          <w:rFonts w:ascii="Century Gothic" w:hAnsi="Century Gothic"/>
+        </w:rPr>
+        <w:t>La reflexión y el producto punto se utilizan en una amplia variedad de juegos. Algunos ejemplos incluyen:</w:t>
+      </w:r>
+    </w:p>
+    <w:p>
+      <w:pPr>
+        <w:rPr>
+          <w:rFonts w:ascii="Century Gothic" w:hAnsi="Century Gothic"/>
+        </w:rPr>
+      </w:pPr>
+      <w:r>
+        <w:rPr>
+          <w:rFonts w:ascii="Century Gothic" w:hAnsi="Century Gothic"/>
+          <w:highlight w:val="darkGray"/>
+        </w:rPr>
+        <w:t>Juegos de física:</w:t>
+      </w:r>
+      <w:r>
+        <w:rPr>
+          <w:rFonts w:ascii="Century Gothic" w:hAnsi="Century Gothic"/>
+        </w:rPr>
+        <w:t xml:space="preserve"> En estos juegos, la reflexión se utiliza para simular el co</w:t>
+      </w:r>
+      <w:r>
+        <w:rPr>
+          <w:rFonts w:ascii="Century Gothic" w:hAnsi="Century Gothic"/>
+        </w:rPr>
+        <w:t>m</w:t>
+      </w:r>
+      <w:r>
+        <w:rPr>
+          <w:rFonts w:ascii="Century Gothic" w:hAnsi="Century Gothic"/>
+        </w:rPr>
+        <w:t>portamiento de objetos que rebotan en paredes, superficies o entre sí. El producto punto se utiliza para calcular la fuerza de las colisiones y la dirección en la que los objetos rebota</w:t>
+      </w:r>
+    </w:p>
+    <w:p>
+      <w:pPr>
+        <w:rPr>
+          <w:rFonts w:ascii="Century Gothic" w:hAnsi="Century Gothic"/>
+        </w:rPr>
+      </w:pPr>
+      <w:r>
+        <w:rPr>
+          <w:rFonts w:ascii="Century Gothic" w:hAnsi="Century Gothic"/>
+          <w:highlight w:val="darkGray"/>
+        </w:rPr>
+        <w:t>Juegos de disparos:</w:t>
+      </w:r>
+      <w:r>
+        <w:rPr>
+          <w:rFonts w:ascii="Century Gothic" w:hAnsi="Century Gothic"/>
+        </w:rPr>
+        <w:t xml:space="preserve"> En estos juegos, el producto punto se utiliza para detectar colisiones entre balas y</w:t>
+      </w:r>
+      <w:r>
+        <w:rPr>
+          <w:rFonts w:ascii="Century Gothic" w:hAnsi="Century Gothic"/>
+        </w:rPr>
+        <w:t xml:space="preserve"> </w:t>
+      </w:r>
+      <w:r>
+        <w:rPr>
+          <w:rFonts w:ascii="Century Gothic" w:hAnsi="Century Gothic"/>
+        </w:rPr>
+        <w:t>objetos. También se utiliza para calcular la fuerza de las balas y el daño que causan.</w:t>
       </w:r>
     </w:p>
     <w:sectPr>

</xml_diff>